<commit_message>
Criando uma conexão entre o PHP e o MySQL com PDO
</commit_message>
<xml_diff>
--- a/php_pdo-mysql.docx
+++ b/php_pdo-mysql.docx
@@ -485,22 +485,329 @@
         <w:jc w:val="both"/>
         <w:rPr>
           <w:rFonts w:ascii="Arial" w:hAnsi="Arial" w:cs="Arial"/>
-          <w:b/>
-          <w:bCs/>
-          <w:sz w:val="24"/>
-          <w:szCs w:val="24"/>
-        </w:rPr>
-      </w:pPr>
-      <w:r>
-        <w:rPr>
-          <w:rFonts w:ascii="Arial" w:hAnsi="Arial" w:cs="Arial"/>
-          <w:b/>
-          <w:bCs/>
-          <w:sz w:val="24"/>
-          <w:szCs w:val="24"/>
-        </w:rPr>
-        <w:br/>
-      </w:r>
+          <w:sz w:val="24"/>
+          <w:szCs w:val="24"/>
+        </w:rPr>
+      </w:pPr>
+      <w:r>
+        <w:rPr>
+          <w:rFonts w:ascii="Arial" w:hAnsi="Arial" w:cs="Arial"/>
+          <w:sz w:val="24"/>
+          <w:szCs w:val="24"/>
+        </w:rPr>
+        <w:t>Criando instância de PDO:</w:t>
+      </w:r>
+    </w:p>
+    <w:p>
+      <w:pPr>
+        <w:jc w:val="both"/>
+        <w:rPr>
+          <w:rFonts w:ascii="Arial" w:hAnsi="Arial" w:cs="Arial"/>
+          <w:sz w:val="24"/>
+          <w:szCs w:val="24"/>
+        </w:rPr>
+      </w:pPr>
+    </w:p>
+    <w:p>
+      <w:pPr>
+        <w:jc w:val="both"/>
+        <w:rPr>
+          <w:rFonts w:ascii="Arial" w:hAnsi="Arial" w:cs="Arial"/>
+          <w:sz w:val="24"/>
+          <w:szCs w:val="24"/>
+        </w:rPr>
+      </w:pPr>
+      <w:r>
+        <w:rPr>
+          <w:rFonts w:ascii="Arial" w:hAnsi="Arial" w:cs="Arial"/>
+          <w:sz w:val="24"/>
+          <w:szCs w:val="24"/>
+        </w:rPr>
+        <w:t>Precisam ser passados alguns parâmetros para configuração;</w:t>
+      </w:r>
+    </w:p>
+    <w:p>
+      <w:pPr>
+        <w:jc w:val="both"/>
+        <w:rPr>
+          <w:rFonts w:ascii="Arial" w:hAnsi="Arial" w:cs="Arial"/>
+          <w:sz w:val="24"/>
+          <w:szCs w:val="24"/>
+        </w:rPr>
+      </w:pPr>
+      <w:r>
+        <w:rPr>
+          <w:rFonts w:ascii="Arial" w:hAnsi="Arial" w:cs="Arial"/>
+          <w:sz w:val="24"/>
+          <w:szCs w:val="24"/>
+        </w:rPr>
+        <w:t xml:space="preserve">1º parâmetro – Data </w:t>
+      </w:r>
+      <w:proofErr w:type="spellStart"/>
+      <w:r>
+        <w:rPr>
+          <w:rFonts w:ascii="Arial" w:hAnsi="Arial" w:cs="Arial"/>
+          <w:sz w:val="24"/>
+          <w:szCs w:val="24"/>
+        </w:rPr>
+        <w:t>Source</w:t>
+      </w:r>
+      <w:proofErr w:type="spellEnd"/>
+      <w:r>
+        <w:rPr>
+          <w:rFonts w:ascii="Arial" w:hAnsi="Arial" w:cs="Arial"/>
+          <w:sz w:val="24"/>
+          <w:szCs w:val="24"/>
+        </w:rPr>
+        <w:t xml:space="preserve"> </w:t>
+      </w:r>
+      <w:proofErr w:type="spellStart"/>
+      <w:r>
+        <w:rPr>
+          <w:rFonts w:ascii="Arial" w:hAnsi="Arial" w:cs="Arial"/>
+          <w:sz w:val="24"/>
+          <w:szCs w:val="24"/>
+        </w:rPr>
+        <w:t>Name</w:t>
+      </w:r>
+      <w:proofErr w:type="spellEnd"/>
+      <w:r>
+        <w:rPr>
+          <w:rFonts w:ascii="Arial" w:hAnsi="Arial" w:cs="Arial"/>
+          <w:sz w:val="24"/>
+          <w:szCs w:val="24"/>
+        </w:rPr>
+        <w:t xml:space="preserve"> (DSN): nome da fonte de dados;</w:t>
+      </w:r>
+    </w:p>
+    <w:p>
+      <w:pPr>
+        <w:jc w:val="both"/>
+        <w:rPr>
+          <w:rFonts w:ascii="Arial" w:hAnsi="Arial" w:cs="Arial"/>
+          <w:sz w:val="24"/>
+          <w:szCs w:val="24"/>
+        </w:rPr>
+      </w:pPr>
+      <w:r>
+        <w:rPr>
+          <w:rFonts w:ascii="Arial" w:hAnsi="Arial" w:cs="Arial"/>
+          <w:sz w:val="24"/>
+          <w:szCs w:val="24"/>
+        </w:rPr>
+        <w:tab/>
+      </w:r>
+      <w:r>
+        <w:rPr>
+          <w:noProof/>
+        </w:rPr>
+        <w:drawing>
+          <wp:inline distT="0" distB="0" distL="0" distR="0" wp14:anchorId="3BB33F5A" wp14:editId="66924033">
+            <wp:extent cx="4572000" cy="1943100"/>
+            <wp:effectExtent l="0" t="0" r="0" b="0"/>
+            <wp:docPr id="621448688" name="Imagem 1" descr="Interface gráfica do usuário, Texto, Aplicativo&#10;&#10;Descrição gerada automaticamente com confiança média"/>
+            <wp:cNvGraphicFramePr>
+              <a:graphicFrameLocks xmlns:a="http://schemas.openxmlformats.org/drawingml/2006/main" noChangeAspect="1"/>
+            </wp:cNvGraphicFramePr>
+            <a:graphic xmlns:a="http://schemas.openxmlformats.org/drawingml/2006/main">
+              <a:graphicData uri="http://schemas.openxmlformats.org/drawingml/2006/picture">
+                <pic:pic xmlns:pic="http://schemas.openxmlformats.org/drawingml/2006/picture">
+                  <pic:nvPicPr>
+                    <pic:cNvPr id="621448688" name="Imagem 1" descr="Interface gráfica do usuário, Texto, Aplicativo&#10;&#10;Descrição gerada automaticamente com confiança média"/>
+                    <pic:cNvPicPr/>
+                  </pic:nvPicPr>
+                  <pic:blipFill>
+                    <a:blip r:embed="rId4"/>
+                    <a:stretch>
+                      <a:fillRect/>
+                    </a:stretch>
+                  </pic:blipFill>
+                  <pic:spPr>
+                    <a:xfrm>
+                      <a:off x="0" y="0"/>
+                      <a:ext cx="4572000" cy="1943100"/>
+                    </a:xfrm>
+                    <a:prstGeom prst="rect">
+                      <a:avLst/>
+                    </a:prstGeom>
+                  </pic:spPr>
+                </pic:pic>
+              </a:graphicData>
+            </a:graphic>
+          </wp:inline>
+        </w:drawing>
+      </w:r>
+    </w:p>
+    <w:p>
+      <w:pPr>
+        <w:jc w:val="both"/>
+        <w:rPr>
+          <w:rFonts w:ascii="Arial" w:hAnsi="Arial" w:cs="Arial"/>
+          <w:sz w:val="24"/>
+          <w:szCs w:val="24"/>
+        </w:rPr>
+      </w:pPr>
+      <w:r>
+        <w:rPr>
+          <w:rFonts w:ascii="Arial" w:hAnsi="Arial" w:cs="Arial"/>
+          <w:sz w:val="24"/>
+          <w:szCs w:val="24"/>
+        </w:rPr>
+        <w:t xml:space="preserve">Bancos de dados no php.ini, caso queira utilizar outro banco de dados, basta </w:t>
+      </w:r>
+      <w:proofErr w:type="spellStart"/>
+      <w:r>
+        <w:rPr>
+          <w:rFonts w:ascii="Arial" w:hAnsi="Arial" w:cs="Arial"/>
+          <w:sz w:val="24"/>
+          <w:szCs w:val="24"/>
+        </w:rPr>
+        <w:t>descomentar</w:t>
+      </w:r>
+      <w:proofErr w:type="spellEnd"/>
+      <w:r>
+        <w:rPr>
+          <w:rFonts w:ascii="Arial" w:hAnsi="Arial" w:cs="Arial"/>
+          <w:sz w:val="24"/>
+          <w:szCs w:val="24"/>
+        </w:rPr>
+        <w:t xml:space="preserve"> a extensão e reiniciar o Apache.</w:t>
+      </w:r>
+    </w:p>
+    <w:p>
+      <w:pPr>
+        <w:jc w:val="both"/>
+        <w:rPr>
+          <w:rFonts w:ascii="Arial" w:hAnsi="Arial" w:cs="Arial"/>
+          <w:sz w:val="24"/>
+          <w:szCs w:val="24"/>
+        </w:rPr>
+      </w:pPr>
+      <w:r>
+        <w:rPr>
+          <w:rFonts w:ascii="Arial" w:hAnsi="Arial" w:cs="Arial"/>
+          <w:sz w:val="24"/>
+          <w:szCs w:val="24"/>
+        </w:rPr>
+        <w:lastRenderedPageBreak/>
+        <w:t>2</w:t>
+      </w:r>
+      <w:r>
+        <w:rPr>
+          <w:rFonts w:ascii="Arial" w:hAnsi="Arial" w:cs="Arial"/>
+          <w:sz w:val="24"/>
+          <w:szCs w:val="24"/>
+        </w:rPr>
+        <w:t>º parâmetro –</w:t>
+      </w:r>
+      <w:r>
+        <w:rPr>
+          <w:rFonts w:ascii="Arial" w:hAnsi="Arial" w:cs="Arial"/>
+          <w:sz w:val="24"/>
+          <w:szCs w:val="24"/>
+        </w:rPr>
+        <w:t xml:space="preserve"> host: local</w:t>
+      </w:r>
+    </w:p>
+    <w:p>
+      <w:pPr>
+        <w:jc w:val="both"/>
+        <w:rPr>
+          <w:rFonts w:ascii="Arial" w:hAnsi="Arial" w:cs="Arial"/>
+          <w:sz w:val="24"/>
+          <w:szCs w:val="24"/>
+        </w:rPr>
+      </w:pPr>
+      <w:r>
+        <w:rPr>
+          <w:rFonts w:ascii="Arial" w:hAnsi="Arial" w:cs="Arial"/>
+          <w:sz w:val="24"/>
+          <w:szCs w:val="24"/>
+        </w:rPr>
+        <w:t xml:space="preserve">- </w:t>
+      </w:r>
+      <w:proofErr w:type="gramStart"/>
+      <w:r>
+        <w:rPr>
+          <w:rFonts w:ascii="Arial" w:hAnsi="Arial" w:cs="Arial"/>
+          <w:sz w:val="24"/>
+          <w:szCs w:val="24"/>
+        </w:rPr>
+        <w:t>nome</w:t>
+      </w:r>
+      <w:proofErr w:type="gramEnd"/>
+      <w:r>
+        <w:rPr>
+          <w:rFonts w:ascii="Arial" w:hAnsi="Arial" w:cs="Arial"/>
+          <w:sz w:val="24"/>
+          <w:szCs w:val="24"/>
+        </w:rPr>
+        <w:t xml:space="preserve"> do banco de dados (</w:t>
+      </w:r>
+      <w:proofErr w:type="spellStart"/>
+      <w:r>
+        <w:rPr>
+          <w:rFonts w:ascii="Arial" w:hAnsi="Arial" w:cs="Arial"/>
+          <w:sz w:val="24"/>
+          <w:szCs w:val="24"/>
+        </w:rPr>
+        <w:t>dbname</w:t>
+      </w:r>
+      <w:proofErr w:type="spellEnd"/>
+      <w:r>
+        <w:rPr>
+          <w:rFonts w:ascii="Arial" w:hAnsi="Arial" w:cs="Arial"/>
+          <w:sz w:val="24"/>
+          <w:szCs w:val="24"/>
+        </w:rPr>
+        <w:t>=&lt;</w:t>
+      </w:r>
+      <w:proofErr w:type="spellStart"/>
+      <w:r>
+        <w:rPr>
+          <w:rFonts w:ascii="Arial" w:hAnsi="Arial" w:cs="Arial"/>
+          <w:sz w:val="24"/>
+          <w:szCs w:val="24"/>
+        </w:rPr>
+        <w:t>nomedobanco</w:t>
+      </w:r>
+      <w:proofErr w:type="spellEnd"/>
+      <w:r>
+        <w:rPr>
+          <w:rFonts w:ascii="Arial" w:hAnsi="Arial" w:cs="Arial"/>
+          <w:sz w:val="24"/>
+          <w:szCs w:val="24"/>
+        </w:rPr>
+        <w:t>&gt;);</w:t>
+      </w:r>
+    </w:p>
+    <w:p>
+      <w:pPr>
+        <w:jc w:val="both"/>
+        <w:rPr>
+          <w:rFonts w:ascii="Arial" w:hAnsi="Arial" w:cs="Arial"/>
+          <w:sz w:val="24"/>
+          <w:szCs w:val="24"/>
+        </w:rPr>
+      </w:pPr>
+      <w:r>
+        <w:rPr>
+          <w:rFonts w:ascii="Arial" w:hAnsi="Arial" w:cs="Arial"/>
+          <w:sz w:val="24"/>
+          <w:szCs w:val="24"/>
+        </w:rPr>
+        <w:t>- usuário, senha (‘’,’’)</w:t>
+      </w:r>
+    </w:p>
+    <w:p>
+      <w:pPr>
+        <w:jc w:val="both"/>
+        <w:rPr>
+          <w:rFonts w:ascii="Arial" w:hAnsi="Arial" w:cs="Arial"/>
+          <w:sz w:val="24"/>
+          <w:szCs w:val="24"/>
+        </w:rPr>
+      </w:pPr>
     </w:p>
     <w:sectPr>
       <w:pgSz w:w="11906" w:h="16838"/>

</xml_diff>

<commit_message>
executando instruções SQL (Exec)
</commit_message>
<xml_diff>
--- a/php_pdo-mysql.docx
+++ b/php_pdo-mysql.docx
@@ -2518,6 +2518,2853 @@
           <w:szCs w:val="24"/>
         </w:rPr>
         <w:t>suário, senha (‘’,’’)</w:t>
+      </w:r>
+    </w:p>
+    <w:p>
+      <w:pPr>
+        <w:jc w:val="both"/>
+        <w:rPr>
+          <w:rFonts w:ascii="Arial" w:hAnsi="Arial" w:cs="Arial"/>
+          <w:sz w:val="24"/>
+          <w:szCs w:val="24"/>
+        </w:rPr>
+      </w:pPr>
+    </w:p>
+    <w:p>
+      <w:pPr>
+        <w:jc w:val="both"/>
+        <w:rPr>
+          <w:rFonts w:ascii="Arial" w:hAnsi="Arial" w:cs="Arial"/>
+          <w:sz w:val="24"/>
+          <w:szCs w:val="24"/>
+        </w:rPr>
+      </w:pPr>
+    </w:p>
+    <w:p>
+      <w:pPr>
+        <w:jc w:val="both"/>
+        <w:rPr>
+          <w:rFonts w:ascii="Arial" w:hAnsi="Arial" w:cs="Arial"/>
+          <w:b/>
+          <w:bCs/>
+          <w:sz w:val="24"/>
+          <w:szCs w:val="24"/>
+        </w:rPr>
+      </w:pPr>
+      <w:r>
+        <w:rPr>
+          <w:rFonts w:ascii="Arial" w:hAnsi="Arial" w:cs="Arial"/>
+          <w:b/>
+          <w:bCs/>
+          <w:sz w:val="24"/>
+          <w:szCs w:val="24"/>
+        </w:rPr>
+        <w:t>Executando instruções SQL (</w:t>
+      </w:r>
+      <w:proofErr w:type="spellStart"/>
+      <w:r>
+        <w:rPr>
+          <w:rFonts w:ascii="Arial" w:hAnsi="Arial" w:cs="Arial"/>
+          <w:b/>
+          <w:bCs/>
+          <w:sz w:val="24"/>
+          <w:szCs w:val="24"/>
+        </w:rPr>
+        <w:t>Exec</w:t>
+      </w:r>
+      <w:proofErr w:type="spellEnd"/>
+      <w:r>
+        <w:rPr>
+          <w:rFonts w:ascii="Arial" w:hAnsi="Arial" w:cs="Arial"/>
+          <w:b/>
+          <w:bCs/>
+          <w:sz w:val="24"/>
+          <w:szCs w:val="24"/>
+        </w:rPr>
+        <w:t>-&gt;método)</w:t>
+      </w:r>
+    </w:p>
+    <w:p>
+      <w:pPr>
+        <w:jc w:val="both"/>
+        <w:rPr>
+          <w:rFonts w:ascii="Arial" w:hAnsi="Arial" w:cs="Arial"/>
+          <w:sz w:val="24"/>
+          <w:szCs w:val="24"/>
+        </w:rPr>
+      </w:pPr>
+      <w:r>
+        <w:rPr>
+          <w:rFonts w:ascii="Arial" w:hAnsi="Arial" w:cs="Arial"/>
+          <w:sz w:val="24"/>
+          <w:szCs w:val="24"/>
+        </w:rPr>
+        <w:t>- Montar query a ser utilizada;</w:t>
+      </w:r>
+    </w:p>
+    <w:p>
+      <w:pPr>
+        <w:jc w:val="both"/>
+        <w:rPr>
+          <w:rFonts w:ascii="Arial" w:hAnsi="Arial" w:cs="Arial"/>
+          <w:sz w:val="24"/>
+          <w:szCs w:val="24"/>
+        </w:rPr>
+      </w:pPr>
+      <w:r>
+        <w:rPr>
+          <w:rFonts w:ascii="Arial" w:hAnsi="Arial" w:cs="Arial"/>
+          <w:sz w:val="24"/>
+          <w:szCs w:val="24"/>
+        </w:rPr>
+        <w:t>- A partir da query conseguimos realizar uma criação de tabela dentro do banco de dados.</w:t>
+      </w:r>
+    </w:p>
+    <w:p>
+      <w:pPr>
+        <w:jc w:val="both"/>
+        <w:rPr>
+          <w:rFonts w:ascii="Arial" w:hAnsi="Arial" w:cs="Arial"/>
+          <w:sz w:val="24"/>
+          <w:szCs w:val="24"/>
+        </w:rPr>
+      </w:pPr>
+    </w:p>
+    <w:p>
+      <w:pPr>
+        <w:jc w:val="both"/>
+        <w:rPr>
+          <w:rFonts w:ascii="Arial" w:hAnsi="Arial" w:cs="Arial"/>
+          <w:sz w:val="24"/>
+          <w:szCs w:val="24"/>
+        </w:rPr>
+      </w:pPr>
+      <w:r>
+        <w:rPr>
+          <w:rFonts w:ascii="Arial" w:hAnsi="Arial" w:cs="Arial"/>
+          <w:sz w:val="24"/>
+          <w:szCs w:val="24"/>
+        </w:rPr>
+        <w:t xml:space="preserve">Ao invés de </w:t>
+      </w:r>
+      <w:proofErr w:type="spellStart"/>
+      <w:r>
+        <w:rPr>
+          <w:rFonts w:ascii="Arial" w:hAnsi="Arial" w:cs="Arial"/>
+          <w:sz w:val="24"/>
+          <w:szCs w:val="24"/>
+        </w:rPr>
+        <w:t>create</w:t>
+      </w:r>
+      <w:proofErr w:type="spellEnd"/>
+      <w:r>
+        <w:rPr>
+          <w:rFonts w:ascii="Arial" w:hAnsi="Arial" w:cs="Arial"/>
+          <w:sz w:val="24"/>
+          <w:szCs w:val="24"/>
+        </w:rPr>
+        <w:t xml:space="preserve"> </w:t>
+      </w:r>
+      <w:proofErr w:type="spellStart"/>
+      <w:r>
+        <w:rPr>
+          <w:rFonts w:ascii="Arial" w:hAnsi="Arial" w:cs="Arial"/>
+          <w:sz w:val="24"/>
+          <w:szCs w:val="24"/>
+        </w:rPr>
+        <w:t>table</w:t>
+      </w:r>
+      <w:proofErr w:type="spellEnd"/>
+      <w:r>
+        <w:rPr>
+          <w:rFonts w:ascii="Arial" w:hAnsi="Arial" w:cs="Arial"/>
+          <w:sz w:val="24"/>
+          <w:szCs w:val="24"/>
+        </w:rPr>
+        <w:t xml:space="preserve"> </w:t>
+      </w:r>
+      <w:r>
+        <w:rPr>
+          <w:rFonts w:ascii="Arial" w:hAnsi="Arial" w:cs="Arial"/>
+          <w:sz w:val="24"/>
+          <w:szCs w:val="24"/>
+        </w:rPr>
+        <w:t>&lt;</w:t>
+      </w:r>
+      <w:proofErr w:type="spellStart"/>
+      <w:r>
+        <w:rPr>
+          <w:rFonts w:ascii="Arial" w:hAnsi="Arial" w:cs="Arial"/>
+          <w:sz w:val="24"/>
+          <w:szCs w:val="24"/>
+        </w:rPr>
+        <w:t>nometabela</w:t>
+      </w:r>
+      <w:proofErr w:type="spellEnd"/>
+      <w:r>
+        <w:rPr>
+          <w:rFonts w:ascii="Arial" w:hAnsi="Arial" w:cs="Arial"/>
+          <w:sz w:val="24"/>
+          <w:szCs w:val="24"/>
+        </w:rPr>
+        <w:t>&gt;</w:t>
+      </w:r>
+      <w:r>
+        <w:rPr>
+          <w:rFonts w:ascii="Arial" w:hAnsi="Arial" w:cs="Arial"/>
+          <w:sz w:val="24"/>
+          <w:szCs w:val="24"/>
+        </w:rPr>
+        <w:t xml:space="preserve"> (&lt;colunas&gt;), foi utilizado</w:t>
+      </w:r>
+      <w:proofErr w:type="gramStart"/>
+      <w:r>
+        <w:rPr>
+          <w:rFonts w:ascii="Arial" w:hAnsi="Arial" w:cs="Arial"/>
+          <w:sz w:val="24"/>
+          <w:szCs w:val="24"/>
+        </w:rPr>
+        <w:t xml:space="preserve"> </w:t>
+      </w:r>
+      <w:r>
+        <w:rPr>
+          <w:rFonts w:ascii="Arial" w:hAnsi="Arial" w:cs="Arial"/>
+          <w:b/>
+          <w:bCs/>
+          <w:sz w:val="24"/>
+          <w:szCs w:val="24"/>
+        </w:rPr>
+        <w:t xml:space="preserve"> </w:t>
+      </w:r>
+      <w:r>
+        <w:rPr>
+          <w:rFonts w:ascii="Arial" w:hAnsi="Arial" w:cs="Arial"/>
+          <w:b/>
+          <w:bCs/>
+          <w:sz w:val="24"/>
+          <w:szCs w:val="24"/>
+        </w:rPr>
+        <w:t xml:space="preserve"> </w:t>
+      </w:r>
+      <w:r>
+        <w:rPr>
+          <w:rFonts w:ascii="Arial" w:hAnsi="Arial" w:cs="Arial"/>
+          <w:b/>
+          <w:bCs/>
+          <w:sz w:val="24"/>
+          <w:szCs w:val="24"/>
+        </w:rPr>
+        <w:t>(</w:t>
+      </w:r>
+      <w:proofErr w:type="gramEnd"/>
+      <w:r>
+        <w:rPr>
+          <w:rFonts w:ascii="Arial" w:hAnsi="Arial" w:cs="Arial"/>
+          <w:b/>
+          <w:bCs/>
+          <w:sz w:val="24"/>
+          <w:szCs w:val="24"/>
+        </w:rPr>
+        <w:t>&lt;colunas&gt;)</w:t>
+      </w:r>
+      <w:r>
+        <w:rPr>
+          <w:rFonts w:ascii="Arial" w:hAnsi="Arial" w:cs="Arial"/>
+          <w:sz w:val="24"/>
+          <w:szCs w:val="24"/>
+        </w:rPr>
+        <w:t>;</w:t>
+      </w:r>
+    </w:p>
+    <w:p>
+      <w:pPr>
+        <w:jc w:val="both"/>
+        <w:rPr>
+          <w:rFonts w:ascii="Arial" w:hAnsi="Arial" w:cs="Arial"/>
+          <w:sz w:val="24"/>
+          <w:szCs w:val="24"/>
+        </w:rPr>
+      </w:pPr>
+      <w:r>
+        <w:rPr>
+          <w:rFonts w:ascii="Arial" w:hAnsi="Arial" w:cs="Arial"/>
+          <w:sz w:val="24"/>
+          <w:szCs w:val="24"/>
+        </w:rPr>
+        <w:t>Com isso, em futuras execuções do script, caso a tabela já exista no banco de dados, logo não haverá uma tentativa de recriá-la, evitando erro de tabela já existente no banco (</w:t>
+      </w:r>
+      <w:proofErr w:type="spellStart"/>
+      <w:r>
+        <w:rPr>
+          <w:rFonts w:ascii="Arial" w:hAnsi="Arial" w:cs="Arial"/>
+          <w:b/>
+          <w:bCs/>
+          <w:strike/>
+          <w:sz w:val="24"/>
+          <w:szCs w:val="24"/>
+        </w:rPr>
+        <w:t>already</w:t>
+      </w:r>
+      <w:proofErr w:type="spellEnd"/>
+      <w:r>
+        <w:rPr>
+          <w:rFonts w:ascii="Arial" w:hAnsi="Arial" w:cs="Arial"/>
+          <w:b/>
+          <w:bCs/>
+          <w:strike/>
+          <w:sz w:val="24"/>
+          <w:szCs w:val="24"/>
+        </w:rPr>
+        <w:t xml:space="preserve"> </w:t>
+      </w:r>
+      <w:proofErr w:type="spellStart"/>
+      <w:r>
+        <w:rPr>
+          <w:rFonts w:ascii="Arial" w:hAnsi="Arial" w:cs="Arial"/>
+          <w:b/>
+          <w:bCs/>
+          <w:strike/>
+          <w:sz w:val="24"/>
+          <w:szCs w:val="24"/>
+        </w:rPr>
+        <w:t>exists</w:t>
+      </w:r>
+      <w:proofErr w:type="spellEnd"/>
+      <w:r>
+        <w:rPr>
+          <w:rFonts w:ascii="Arial" w:hAnsi="Arial" w:cs="Arial"/>
+          <w:sz w:val="24"/>
+          <w:szCs w:val="24"/>
+        </w:rPr>
+        <w:t>).</w:t>
+      </w:r>
+    </w:p>
+    <w:p>
+      <w:pPr>
+        <w:shd w:val="clear" w:color="auto" w:fill="1F1F1F"/>
+        <w:spacing w:after="0" w:line="285" w:lineRule="atLeast"/>
+        <w:rPr>
+          <w:rFonts w:ascii="Courier New" w:eastAsia="Times New Roman" w:hAnsi="Courier New" w:cs="Courier New"/>
+          <w:color w:val="CCCCCC"/>
+          <w:kern w:val="0"/>
+          <w:sz w:val="14"/>
+          <w:szCs w:val="14"/>
+          <w:lang w:eastAsia="pt-BR"/>
+          <w14:ligatures w14:val="none"/>
+        </w:rPr>
+      </w:pPr>
+      <w:r>
+        <w:rPr>
+          <w:rFonts w:ascii="Courier New" w:eastAsia="Times New Roman" w:hAnsi="Courier New" w:cs="Courier New"/>
+          <w:color w:val="9CDCFE"/>
+          <w:kern w:val="0"/>
+          <w:sz w:val="14"/>
+          <w:szCs w:val="14"/>
+          <w:lang w:eastAsia="pt-BR"/>
+          <w14:ligatures w14:val="none"/>
+        </w:rPr>
+        <w:t>$query</w:t>
+      </w:r>
+      <w:r>
+        <w:rPr>
+          <w:rFonts w:ascii="Courier New" w:eastAsia="Times New Roman" w:hAnsi="Courier New" w:cs="Courier New"/>
+          <w:color w:val="D4D4D4"/>
+          <w:kern w:val="0"/>
+          <w:sz w:val="14"/>
+          <w:szCs w:val="14"/>
+          <w:lang w:eastAsia="pt-BR"/>
+          <w14:ligatures w14:val="none"/>
+        </w:rPr>
+        <w:t xml:space="preserve"> = </w:t>
+      </w:r>
+      <w:r>
+        <w:rPr>
+          <w:rFonts w:ascii="Courier New" w:eastAsia="Times New Roman" w:hAnsi="Courier New" w:cs="Courier New"/>
+          <w:color w:val="CE9178"/>
+          <w:kern w:val="0"/>
+          <w:sz w:val="14"/>
+          <w:szCs w:val="14"/>
+          <w:lang w:eastAsia="pt-BR"/>
+          <w14:ligatures w14:val="none"/>
+        </w:rPr>
+        <w:t>'</w:t>
+      </w:r>
+    </w:p>
+    <w:p>
+      <w:pPr>
+        <w:shd w:val="clear" w:color="auto" w:fill="1F1F1F"/>
+        <w:spacing w:after="0" w:line="240" w:lineRule="auto"/>
+        <w:rPr>
+          <w:rFonts w:ascii="Courier New" w:eastAsia="Times New Roman" w:hAnsi="Courier New" w:cs="Courier New"/>
+          <w:color w:val="CCCCCC"/>
+          <w:kern w:val="0"/>
+          <w:sz w:val="14"/>
+          <w:szCs w:val="14"/>
+          <w:lang w:eastAsia="pt-BR"/>
+          <w14:ligatures w14:val="none"/>
+        </w:rPr>
+      </w:pPr>
+      <w:r>
+        <w:rPr>
+          <w:rFonts w:ascii="Courier New" w:eastAsia="Times New Roman" w:hAnsi="Courier New" w:cs="Courier New"/>
+          <w:color w:val="CE9178"/>
+          <w:kern w:val="0"/>
+          <w:sz w:val="14"/>
+          <w:szCs w:val="14"/>
+          <w:lang w:eastAsia="pt-BR"/>
+          <w14:ligatures w14:val="none"/>
+        </w:rPr>
+        <w:t xml:space="preserve">    </w:t>
+      </w:r>
+      <w:proofErr w:type="spellStart"/>
+      <w:r>
+        <w:rPr>
+          <w:rFonts w:ascii="Courier New" w:eastAsia="Times New Roman" w:hAnsi="Courier New" w:cs="Courier New"/>
+          <w:color w:val="CE9178"/>
+          <w:kern w:val="0"/>
+          <w:sz w:val="14"/>
+          <w:szCs w:val="14"/>
+          <w:lang w:eastAsia="pt-BR"/>
+          <w14:ligatures w14:val="none"/>
+        </w:rPr>
+        <w:t>create</w:t>
+      </w:r>
+      <w:proofErr w:type="spellEnd"/>
+      <w:r>
+        <w:rPr>
+          <w:rFonts w:ascii="Courier New" w:eastAsia="Times New Roman" w:hAnsi="Courier New" w:cs="Courier New"/>
+          <w:color w:val="CE9178"/>
+          <w:kern w:val="0"/>
+          <w:sz w:val="14"/>
+          <w:szCs w:val="14"/>
+          <w:lang w:eastAsia="pt-BR"/>
+          <w14:ligatures w14:val="none"/>
+        </w:rPr>
+        <w:t xml:space="preserve"> </w:t>
+      </w:r>
+      <w:proofErr w:type="spellStart"/>
+      <w:r>
+        <w:rPr>
+          <w:rFonts w:ascii="Courier New" w:eastAsia="Times New Roman" w:hAnsi="Courier New" w:cs="Courier New"/>
+          <w:color w:val="CE9178"/>
+          <w:kern w:val="0"/>
+          <w:sz w:val="14"/>
+          <w:szCs w:val="14"/>
+          <w:lang w:eastAsia="pt-BR"/>
+          <w14:ligatures w14:val="none"/>
+        </w:rPr>
+        <w:t>table</w:t>
+      </w:r>
+      <w:proofErr w:type="spellEnd"/>
+      <w:r>
+        <w:rPr>
+          <w:rFonts w:ascii="Courier New" w:eastAsia="Times New Roman" w:hAnsi="Courier New" w:cs="Courier New"/>
+          <w:color w:val="CE9178"/>
+          <w:kern w:val="0"/>
+          <w:sz w:val="14"/>
+          <w:szCs w:val="14"/>
+          <w:lang w:eastAsia="pt-BR"/>
+          <w14:ligatures w14:val="none"/>
+        </w:rPr>
+        <w:t xml:space="preserve"> </w:t>
+      </w:r>
+      <w:proofErr w:type="spellStart"/>
+      <w:r>
+        <w:rPr>
+          <w:rFonts w:ascii="Courier New" w:eastAsia="Times New Roman" w:hAnsi="Courier New" w:cs="Courier New"/>
+          <w:color w:val="CE9178"/>
+          <w:kern w:val="0"/>
+          <w:sz w:val="14"/>
+          <w:szCs w:val="14"/>
+          <w:lang w:eastAsia="pt-BR"/>
+          <w14:ligatures w14:val="none"/>
+        </w:rPr>
+        <w:t>if</w:t>
+      </w:r>
+      <w:proofErr w:type="spellEnd"/>
+      <w:r>
+        <w:rPr>
+          <w:rFonts w:ascii="Courier New" w:eastAsia="Times New Roman" w:hAnsi="Courier New" w:cs="Courier New"/>
+          <w:color w:val="CE9178"/>
+          <w:kern w:val="0"/>
+          <w:sz w:val="14"/>
+          <w:szCs w:val="14"/>
+          <w:lang w:eastAsia="pt-BR"/>
+          <w14:ligatures w14:val="none"/>
+        </w:rPr>
+        <w:t xml:space="preserve"> </w:t>
+      </w:r>
+      <w:proofErr w:type="spellStart"/>
+      <w:r>
+        <w:rPr>
+          <w:rFonts w:ascii="Courier New" w:eastAsia="Times New Roman" w:hAnsi="Courier New" w:cs="Courier New"/>
+          <w:color w:val="CE9178"/>
+          <w:kern w:val="0"/>
+          <w:sz w:val="14"/>
+          <w:szCs w:val="14"/>
+          <w:lang w:eastAsia="pt-BR"/>
+          <w14:ligatures w14:val="none"/>
+        </w:rPr>
+        <w:t>not</w:t>
+      </w:r>
+      <w:proofErr w:type="spellEnd"/>
+      <w:r>
+        <w:rPr>
+          <w:rFonts w:ascii="Courier New" w:eastAsia="Times New Roman" w:hAnsi="Courier New" w:cs="Courier New"/>
+          <w:color w:val="CE9178"/>
+          <w:kern w:val="0"/>
+          <w:sz w:val="14"/>
+          <w:szCs w:val="14"/>
+          <w:lang w:eastAsia="pt-BR"/>
+          <w14:ligatures w14:val="none"/>
+        </w:rPr>
+        <w:t xml:space="preserve"> </w:t>
+      </w:r>
+      <w:proofErr w:type="spellStart"/>
+      <w:r>
+        <w:rPr>
+          <w:rFonts w:ascii="Courier New" w:eastAsia="Times New Roman" w:hAnsi="Courier New" w:cs="Courier New"/>
+          <w:color w:val="CE9178"/>
+          <w:kern w:val="0"/>
+          <w:sz w:val="14"/>
+          <w:szCs w:val="14"/>
+          <w:lang w:eastAsia="pt-BR"/>
+          <w14:ligatures w14:val="none"/>
+        </w:rPr>
+        <w:t>exists</w:t>
+      </w:r>
+      <w:proofErr w:type="spellEnd"/>
+      <w:r>
+        <w:rPr>
+          <w:rFonts w:ascii="Courier New" w:eastAsia="Times New Roman" w:hAnsi="Courier New" w:cs="Courier New"/>
+          <w:color w:val="CE9178"/>
+          <w:kern w:val="0"/>
+          <w:sz w:val="14"/>
+          <w:szCs w:val="14"/>
+          <w:lang w:eastAsia="pt-BR"/>
+          <w14:ligatures w14:val="none"/>
+        </w:rPr>
+        <w:t xml:space="preserve"> </w:t>
+      </w:r>
+      <w:proofErr w:type="spellStart"/>
+      <w:r>
+        <w:rPr>
+          <w:rFonts w:ascii="Courier New" w:eastAsia="Times New Roman" w:hAnsi="Courier New" w:cs="Courier New"/>
+          <w:color w:val="CE9178"/>
+          <w:kern w:val="0"/>
+          <w:sz w:val="14"/>
+          <w:szCs w:val="14"/>
+          <w:lang w:eastAsia="pt-BR"/>
+          <w14:ligatures w14:val="none"/>
+        </w:rPr>
+        <w:t>tb_</w:t>
+      </w:r>
+      <w:proofErr w:type="gramStart"/>
+      <w:r>
+        <w:rPr>
+          <w:rFonts w:ascii="Courier New" w:eastAsia="Times New Roman" w:hAnsi="Courier New" w:cs="Courier New"/>
+          <w:color w:val="CE9178"/>
+          <w:kern w:val="0"/>
+          <w:sz w:val="14"/>
+          <w:szCs w:val="14"/>
+          <w:lang w:eastAsia="pt-BR"/>
+          <w14:ligatures w14:val="none"/>
+        </w:rPr>
+        <w:t>usuarios</w:t>
+      </w:r>
+      <w:proofErr w:type="spellEnd"/>
+      <w:r>
+        <w:rPr>
+          <w:rFonts w:ascii="Courier New" w:eastAsia="Times New Roman" w:hAnsi="Courier New" w:cs="Courier New"/>
+          <w:color w:val="CE9178"/>
+          <w:kern w:val="0"/>
+          <w:sz w:val="14"/>
+          <w:szCs w:val="14"/>
+          <w:lang w:eastAsia="pt-BR"/>
+          <w14:ligatures w14:val="none"/>
+        </w:rPr>
+        <w:t>(</w:t>
+      </w:r>
+      <w:proofErr w:type="gramEnd"/>
+    </w:p>
+    <w:p>
+      <w:pPr>
+        <w:shd w:val="clear" w:color="auto" w:fill="1F1F1F"/>
+        <w:spacing w:after="0" w:line="240" w:lineRule="auto"/>
+        <w:rPr>
+          <w:rFonts w:ascii="Courier New" w:eastAsia="Times New Roman" w:hAnsi="Courier New" w:cs="Courier New"/>
+          <w:color w:val="CCCCCC"/>
+          <w:kern w:val="0"/>
+          <w:sz w:val="14"/>
+          <w:szCs w:val="14"/>
+          <w:lang w:eastAsia="pt-BR"/>
+          <w14:ligatures w14:val="none"/>
+        </w:rPr>
+      </w:pPr>
+      <w:r>
+        <w:rPr>
+          <w:rFonts w:ascii="Courier New" w:eastAsia="Times New Roman" w:hAnsi="Courier New" w:cs="Courier New"/>
+          <w:color w:val="CE9178"/>
+          <w:kern w:val="0"/>
+          <w:sz w:val="14"/>
+          <w:szCs w:val="14"/>
+          <w:lang w:eastAsia="pt-BR"/>
+          <w14:ligatures w14:val="none"/>
+        </w:rPr>
+        <w:t xml:space="preserve">        id </w:t>
+      </w:r>
+      <w:proofErr w:type="spellStart"/>
+      <w:r>
+        <w:rPr>
+          <w:rFonts w:ascii="Courier New" w:eastAsia="Times New Roman" w:hAnsi="Courier New" w:cs="Courier New"/>
+          <w:color w:val="CE9178"/>
+          <w:kern w:val="0"/>
+          <w:sz w:val="14"/>
+          <w:szCs w:val="14"/>
+          <w:lang w:eastAsia="pt-BR"/>
+          <w14:ligatures w14:val="none"/>
+        </w:rPr>
+        <w:t>not</w:t>
+      </w:r>
+      <w:proofErr w:type="spellEnd"/>
+      <w:r>
+        <w:rPr>
+          <w:rFonts w:ascii="Courier New" w:eastAsia="Times New Roman" w:hAnsi="Courier New" w:cs="Courier New"/>
+          <w:color w:val="CE9178"/>
+          <w:kern w:val="0"/>
+          <w:sz w:val="14"/>
+          <w:szCs w:val="14"/>
+          <w:lang w:eastAsia="pt-BR"/>
+          <w14:ligatures w14:val="none"/>
+        </w:rPr>
+        <w:t xml:space="preserve"> </w:t>
+      </w:r>
+      <w:proofErr w:type="spellStart"/>
+      <w:r>
+        <w:rPr>
+          <w:rFonts w:ascii="Courier New" w:eastAsia="Times New Roman" w:hAnsi="Courier New" w:cs="Courier New"/>
+          <w:color w:val="CE9178"/>
+          <w:kern w:val="0"/>
+          <w:sz w:val="14"/>
+          <w:szCs w:val="14"/>
+          <w:lang w:eastAsia="pt-BR"/>
+          <w14:ligatures w14:val="none"/>
+        </w:rPr>
+        <w:t>null</w:t>
+      </w:r>
+      <w:proofErr w:type="spellEnd"/>
+      <w:r>
+        <w:rPr>
+          <w:rFonts w:ascii="Courier New" w:eastAsia="Times New Roman" w:hAnsi="Courier New" w:cs="Courier New"/>
+          <w:color w:val="CE9178"/>
+          <w:kern w:val="0"/>
+          <w:sz w:val="14"/>
+          <w:szCs w:val="14"/>
+          <w:lang w:eastAsia="pt-BR"/>
+          <w14:ligatures w14:val="none"/>
+        </w:rPr>
+        <w:t xml:space="preserve"> </w:t>
+      </w:r>
+      <w:proofErr w:type="spellStart"/>
+      <w:r>
+        <w:rPr>
+          <w:rFonts w:ascii="Courier New" w:eastAsia="Times New Roman" w:hAnsi="Courier New" w:cs="Courier New"/>
+          <w:color w:val="CE9178"/>
+          <w:kern w:val="0"/>
+          <w:sz w:val="14"/>
+          <w:szCs w:val="14"/>
+          <w:lang w:eastAsia="pt-BR"/>
+          <w14:ligatures w14:val="none"/>
+        </w:rPr>
+        <w:t>primary</w:t>
+      </w:r>
+      <w:proofErr w:type="spellEnd"/>
+      <w:r>
+        <w:rPr>
+          <w:rFonts w:ascii="Courier New" w:eastAsia="Times New Roman" w:hAnsi="Courier New" w:cs="Courier New"/>
+          <w:color w:val="CE9178"/>
+          <w:kern w:val="0"/>
+          <w:sz w:val="14"/>
+          <w:szCs w:val="14"/>
+          <w:lang w:eastAsia="pt-BR"/>
+          <w14:ligatures w14:val="none"/>
+        </w:rPr>
+        <w:t xml:space="preserve"> </w:t>
+      </w:r>
+      <w:proofErr w:type="spellStart"/>
+      <w:r>
+        <w:rPr>
+          <w:rFonts w:ascii="Courier New" w:eastAsia="Times New Roman" w:hAnsi="Courier New" w:cs="Courier New"/>
+          <w:color w:val="CE9178"/>
+          <w:kern w:val="0"/>
+          <w:sz w:val="14"/>
+          <w:szCs w:val="14"/>
+          <w:lang w:eastAsia="pt-BR"/>
+          <w14:ligatures w14:val="none"/>
+        </w:rPr>
+        <w:t>key</w:t>
+      </w:r>
+      <w:proofErr w:type="spellEnd"/>
+      <w:r>
+        <w:rPr>
+          <w:rFonts w:ascii="Courier New" w:eastAsia="Times New Roman" w:hAnsi="Courier New" w:cs="Courier New"/>
+          <w:color w:val="CE9178"/>
+          <w:kern w:val="0"/>
+          <w:sz w:val="14"/>
+          <w:szCs w:val="14"/>
+          <w:lang w:eastAsia="pt-BR"/>
+          <w14:ligatures w14:val="none"/>
+        </w:rPr>
+        <w:t xml:space="preserve"> </w:t>
+      </w:r>
+      <w:proofErr w:type="spellStart"/>
+      <w:r>
+        <w:rPr>
+          <w:rFonts w:ascii="Courier New" w:eastAsia="Times New Roman" w:hAnsi="Courier New" w:cs="Courier New"/>
+          <w:color w:val="CE9178"/>
+          <w:kern w:val="0"/>
+          <w:sz w:val="14"/>
+          <w:szCs w:val="14"/>
+          <w:lang w:eastAsia="pt-BR"/>
+          <w14:ligatures w14:val="none"/>
+        </w:rPr>
+        <w:t>auto_increment</w:t>
+      </w:r>
+      <w:proofErr w:type="spellEnd"/>
+      <w:r>
+        <w:rPr>
+          <w:rFonts w:ascii="Courier New" w:eastAsia="Times New Roman" w:hAnsi="Courier New" w:cs="Courier New"/>
+          <w:color w:val="CE9178"/>
+          <w:kern w:val="0"/>
+          <w:sz w:val="14"/>
+          <w:szCs w:val="14"/>
+          <w:lang w:eastAsia="pt-BR"/>
+          <w14:ligatures w14:val="none"/>
+        </w:rPr>
+        <w:t>,</w:t>
+      </w:r>
+    </w:p>
+    <w:p>
+      <w:pPr>
+        <w:shd w:val="clear" w:color="auto" w:fill="1F1F1F"/>
+        <w:spacing w:after="0" w:line="240" w:lineRule="auto"/>
+        <w:rPr>
+          <w:rFonts w:ascii="Courier New" w:eastAsia="Times New Roman" w:hAnsi="Courier New" w:cs="Courier New"/>
+          <w:color w:val="CCCCCC"/>
+          <w:kern w:val="0"/>
+          <w:sz w:val="14"/>
+          <w:szCs w:val="14"/>
+          <w:lang w:eastAsia="pt-BR"/>
+          <w14:ligatures w14:val="none"/>
+        </w:rPr>
+      </w:pPr>
+      <w:r>
+        <w:rPr>
+          <w:rFonts w:ascii="Courier New" w:eastAsia="Times New Roman" w:hAnsi="Courier New" w:cs="Courier New"/>
+          <w:color w:val="CE9178"/>
+          <w:kern w:val="0"/>
+          <w:sz w:val="14"/>
+          <w:szCs w:val="14"/>
+          <w:lang w:eastAsia="pt-BR"/>
+          <w14:ligatures w14:val="none"/>
+        </w:rPr>
+        <w:t xml:space="preserve">        nome </w:t>
+      </w:r>
+      <w:proofErr w:type="spellStart"/>
+      <w:proofErr w:type="gramStart"/>
+      <w:r>
+        <w:rPr>
+          <w:rFonts w:ascii="Courier New" w:eastAsia="Times New Roman" w:hAnsi="Courier New" w:cs="Courier New"/>
+          <w:color w:val="CE9178"/>
+          <w:kern w:val="0"/>
+          <w:sz w:val="14"/>
+          <w:szCs w:val="14"/>
+          <w:lang w:eastAsia="pt-BR"/>
+          <w14:ligatures w14:val="none"/>
+        </w:rPr>
+        <w:t>varchar</w:t>
+      </w:r>
+      <w:proofErr w:type="spellEnd"/>
+      <w:r>
+        <w:rPr>
+          <w:rFonts w:ascii="Courier New" w:eastAsia="Times New Roman" w:hAnsi="Courier New" w:cs="Courier New"/>
+          <w:color w:val="CE9178"/>
+          <w:kern w:val="0"/>
+          <w:sz w:val="14"/>
+          <w:szCs w:val="14"/>
+          <w:lang w:eastAsia="pt-BR"/>
+          <w14:ligatures w14:val="none"/>
+        </w:rPr>
+        <w:t>(</w:t>
+      </w:r>
+      <w:proofErr w:type="gramEnd"/>
+      <w:r>
+        <w:rPr>
+          <w:rFonts w:ascii="Courier New" w:eastAsia="Times New Roman" w:hAnsi="Courier New" w:cs="Courier New"/>
+          <w:color w:val="CE9178"/>
+          <w:kern w:val="0"/>
+          <w:sz w:val="14"/>
+          <w:szCs w:val="14"/>
+          <w:lang w:eastAsia="pt-BR"/>
+          <w14:ligatures w14:val="none"/>
+        </w:rPr>
+        <w:t xml:space="preserve">50) </w:t>
+      </w:r>
+      <w:proofErr w:type="spellStart"/>
+      <w:r>
+        <w:rPr>
+          <w:rFonts w:ascii="Courier New" w:eastAsia="Times New Roman" w:hAnsi="Courier New" w:cs="Courier New"/>
+          <w:color w:val="CE9178"/>
+          <w:kern w:val="0"/>
+          <w:sz w:val="14"/>
+          <w:szCs w:val="14"/>
+          <w:lang w:eastAsia="pt-BR"/>
+          <w14:ligatures w14:val="none"/>
+        </w:rPr>
+        <w:t>not</w:t>
+      </w:r>
+      <w:proofErr w:type="spellEnd"/>
+      <w:r>
+        <w:rPr>
+          <w:rFonts w:ascii="Courier New" w:eastAsia="Times New Roman" w:hAnsi="Courier New" w:cs="Courier New"/>
+          <w:color w:val="CE9178"/>
+          <w:kern w:val="0"/>
+          <w:sz w:val="14"/>
+          <w:szCs w:val="14"/>
+          <w:lang w:eastAsia="pt-BR"/>
+          <w14:ligatures w14:val="none"/>
+        </w:rPr>
+        <w:t xml:space="preserve"> </w:t>
+      </w:r>
+      <w:proofErr w:type="spellStart"/>
+      <w:r>
+        <w:rPr>
+          <w:rFonts w:ascii="Courier New" w:eastAsia="Times New Roman" w:hAnsi="Courier New" w:cs="Courier New"/>
+          <w:color w:val="CE9178"/>
+          <w:kern w:val="0"/>
+          <w:sz w:val="14"/>
+          <w:szCs w:val="14"/>
+          <w:lang w:eastAsia="pt-BR"/>
+          <w14:ligatures w14:val="none"/>
+        </w:rPr>
+        <w:t>null</w:t>
+      </w:r>
+      <w:proofErr w:type="spellEnd"/>
+      <w:r>
+        <w:rPr>
+          <w:rFonts w:ascii="Courier New" w:eastAsia="Times New Roman" w:hAnsi="Courier New" w:cs="Courier New"/>
+          <w:color w:val="CE9178"/>
+          <w:kern w:val="0"/>
+          <w:sz w:val="14"/>
+          <w:szCs w:val="14"/>
+          <w:lang w:eastAsia="pt-BR"/>
+          <w14:ligatures w14:val="none"/>
+        </w:rPr>
+        <w:t>,</w:t>
+      </w:r>
+    </w:p>
+    <w:p>
+      <w:pPr>
+        <w:shd w:val="clear" w:color="auto" w:fill="1F1F1F"/>
+        <w:spacing w:after="0" w:line="240" w:lineRule="auto"/>
+        <w:rPr>
+          <w:rFonts w:ascii="Courier New" w:eastAsia="Times New Roman" w:hAnsi="Courier New" w:cs="Courier New"/>
+          <w:color w:val="CCCCCC"/>
+          <w:kern w:val="0"/>
+          <w:sz w:val="14"/>
+          <w:szCs w:val="14"/>
+          <w:lang w:eastAsia="pt-BR"/>
+          <w14:ligatures w14:val="none"/>
+        </w:rPr>
+      </w:pPr>
+      <w:r>
+        <w:rPr>
+          <w:rFonts w:ascii="Courier New" w:eastAsia="Times New Roman" w:hAnsi="Courier New" w:cs="Courier New"/>
+          <w:color w:val="CE9178"/>
+          <w:kern w:val="0"/>
+          <w:sz w:val="14"/>
+          <w:szCs w:val="14"/>
+          <w:lang w:eastAsia="pt-BR"/>
+          <w14:ligatures w14:val="none"/>
+        </w:rPr>
+        <w:t xml:space="preserve">        </w:t>
+      </w:r>
+      <w:proofErr w:type="spellStart"/>
+      <w:r>
+        <w:rPr>
+          <w:rFonts w:ascii="Courier New" w:eastAsia="Times New Roman" w:hAnsi="Courier New" w:cs="Courier New"/>
+          <w:color w:val="CE9178"/>
+          <w:kern w:val="0"/>
+          <w:sz w:val="14"/>
+          <w:szCs w:val="14"/>
+          <w:lang w:eastAsia="pt-BR"/>
+          <w14:ligatures w14:val="none"/>
+        </w:rPr>
+        <w:t>email</w:t>
+      </w:r>
+      <w:proofErr w:type="spellEnd"/>
+      <w:r>
+        <w:rPr>
+          <w:rFonts w:ascii="Courier New" w:eastAsia="Times New Roman" w:hAnsi="Courier New" w:cs="Courier New"/>
+          <w:color w:val="CE9178"/>
+          <w:kern w:val="0"/>
+          <w:sz w:val="14"/>
+          <w:szCs w:val="14"/>
+          <w:lang w:eastAsia="pt-BR"/>
+          <w14:ligatures w14:val="none"/>
+        </w:rPr>
+        <w:t xml:space="preserve"> </w:t>
+      </w:r>
+      <w:proofErr w:type="spellStart"/>
+      <w:proofErr w:type="gramStart"/>
+      <w:r>
+        <w:rPr>
+          <w:rFonts w:ascii="Courier New" w:eastAsia="Times New Roman" w:hAnsi="Courier New" w:cs="Courier New"/>
+          <w:color w:val="CE9178"/>
+          <w:kern w:val="0"/>
+          <w:sz w:val="14"/>
+          <w:szCs w:val="14"/>
+          <w:lang w:eastAsia="pt-BR"/>
+          <w14:ligatures w14:val="none"/>
+        </w:rPr>
+        <w:t>varchar</w:t>
+      </w:r>
+      <w:proofErr w:type="spellEnd"/>
+      <w:r>
+        <w:rPr>
+          <w:rFonts w:ascii="Courier New" w:eastAsia="Times New Roman" w:hAnsi="Courier New" w:cs="Courier New"/>
+          <w:color w:val="CE9178"/>
+          <w:kern w:val="0"/>
+          <w:sz w:val="14"/>
+          <w:szCs w:val="14"/>
+          <w:lang w:eastAsia="pt-BR"/>
+          <w14:ligatures w14:val="none"/>
+        </w:rPr>
+        <w:t>(</w:t>
+      </w:r>
+      <w:proofErr w:type="gramEnd"/>
+      <w:r>
+        <w:rPr>
+          <w:rFonts w:ascii="Courier New" w:eastAsia="Times New Roman" w:hAnsi="Courier New" w:cs="Courier New"/>
+          <w:color w:val="CE9178"/>
+          <w:kern w:val="0"/>
+          <w:sz w:val="14"/>
+          <w:szCs w:val="14"/>
+          <w:lang w:eastAsia="pt-BR"/>
+          <w14:ligatures w14:val="none"/>
+        </w:rPr>
+        <w:t xml:space="preserve">100) </w:t>
+      </w:r>
+      <w:proofErr w:type="spellStart"/>
+      <w:r>
+        <w:rPr>
+          <w:rFonts w:ascii="Courier New" w:eastAsia="Times New Roman" w:hAnsi="Courier New" w:cs="Courier New"/>
+          <w:color w:val="CE9178"/>
+          <w:kern w:val="0"/>
+          <w:sz w:val="14"/>
+          <w:szCs w:val="14"/>
+          <w:lang w:eastAsia="pt-BR"/>
+          <w14:ligatures w14:val="none"/>
+        </w:rPr>
+        <w:t>not</w:t>
+      </w:r>
+      <w:proofErr w:type="spellEnd"/>
+      <w:r>
+        <w:rPr>
+          <w:rFonts w:ascii="Courier New" w:eastAsia="Times New Roman" w:hAnsi="Courier New" w:cs="Courier New"/>
+          <w:color w:val="CE9178"/>
+          <w:kern w:val="0"/>
+          <w:sz w:val="14"/>
+          <w:szCs w:val="14"/>
+          <w:lang w:eastAsia="pt-BR"/>
+          <w14:ligatures w14:val="none"/>
+        </w:rPr>
+        <w:t xml:space="preserve"> </w:t>
+      </w:r>
+      <w:proofErr w:type="spellStart"/>
+      <w:r>
+        <w:rPr>
+          <w:rFonts w:ascii="Courier New" w:eastAsia="Times New Roman" w:hAnsi="Courier New" w:cs="Courier New"/>
+          <w:color w:val="CE9178"/>
+          <w:kern w:val="0"/>
+          <w:sz w:val="14"/>
+          <w:szCs w:val="14"/>
+          <w:lang w:eastAsia="pt-BR"/>
+          <w14:ligatures w14:val="none"/>
+        </w:rPr>
+        <w:t>null</w:t>
+      </w:r>
+      <w:proofErr w:type="spellEnd"/>
+      <w:r>
+        <w:rPr>
+          <w:rFonts w:ascii="Courier New" w:eastAsia="Times New Roman" w:hAnsi="Courier New" w:cs="Courier New"/>
+          <w:color w:val="CE9178"/>
+          <w:kern w:val="0"/>
+          <w:sz w:val="14"/>
+          <w:szCs w:val="14"/>
+          <w:lang w:eastAsia="pt-BR"/>
+          <w14:ligatures w14:val="none"/>
+        </w:rPr>
+        <w:t>,</w:t>
+      </w:r>
+    </w:p>
+    <w:p>
+      <w:pPr>
+        <w:shd w:val="clear" w:color="auto" w:fill="1F1F1F"/>
+        <w:spacing w:after="0" w:line="240" w:lineRule="auto"/>
+        <w:rPr>
+          <w:rFonts w:ascii="Courier New" w:eastAsia="Times New Roman" w:hAnsi="Courier New" w:cs="Courier New"/>
+          <w:color w:val="CCCCCC"/>
+          <w:kern w:val="0"/>
+          <w:sz w:val="14"/>
+          <w:szCs w:val="14"/>
+          <w:lang w:eastAsia="pt-BR"/>
+          <w14:ligatures w14:val="none"/>
+        </w:rPr>
+      </w:pPr>
+      <w:r>
+        <w:rPr>
+          <w:rFonts w:ascii="Courier New" w:eastAsia="Times New Roman" w:hAnsi="Courier New" w:cs="Courier New"/>
+          <w:color w:val="CE9178"/>
+          <w:kern w:val="0"/>
+          <w:sz w:val="14"/>
+          <w:szCs w:val="14"/>
+          <w:lang w:eastAsia="pt-BR"/>
+          <w14:ligatures w14:val="none"/>
+        </w:rPr>
+        <w:t xml:space="preserve">        senha </w:t>
+      </w:r>
+      <w:proofErr w:type="spellStart"/>
+      <w:proofErr w:type="gramStart"/>
+      <w:r>
+        <w:rPr>
+          <w:rFonts w:ascii="Courier New" w:eastAsia="Times New Roman" w:hAnsi="Courier New" w:cs="Courier New"/>
+          <w:color w:val="CE9178"/>
+          <w:kern w:val="0"/>
+          <w:sz w:val="14"/>
+          <w:szCs w:val="14"/>
+          <w:lang w:eastAsia="pt-BR"/>
+          <w14:ligatures w14:val="none"/>
+        </w:rPr>
+        <w:t>varchar</w:t>
+      </w:r>
+      <w:proofErr w:type="spellEnd"/>
+      <w:r>
+        <w:rPr>
+          <w:rFonts w:ascii="Courier New" w:eastAsia="Times New Roman" w:hAnsi="Courier New" w:cs="Courier New"/>
+          <w:color w:val="CE9178"/>
+          <w:kern w:val="0"/>
+          <w:sz w:val="14"/>
+          <w:szCs w:val="14"/>
+          <w:lang w:eastAsia="pt-BR"/>
+          <w14:ligatures w14:val="none"/>
+        </w:rPr>
+        <w:t>(</w:t>
+      </w:r>
+      <w:proofErr w:type="gramEnd"/>
+      <w:r>
+        <w:rPr>
+          <w:rFonts w:ascii="Courier New" w:eastAsia="Times New Roman" w:hAnsi="Courier New" w:cs="Courier New"/>
+          <w:color w:val="CE9178"/>
+          <w:kern w:val="0"/>
+          <w:sz w:val="14"/>
+          <w:szCs w:val="14"/>
+          <w:lang w:eastAsia="pt-BR"/>
+          <w14:ligatures w14:val="none"/>
+        </w:rPr>
+        <w:t xml:space="preserve">32) </w:t>
+      </w:r>
+      <w:proofErr w:type="spellStart"/>
+      <w:r>
+        <w:rPr>
+          <w:rFonts w:ascii="Courier New" w:eastAsia="Times New Roman" w:hAnsi="Courier New" w:cs="Courier New"/>
+          <w:color w:val="CE9178"/>
+          <w:kern w:val="0"/>
+          <w:sz w:val="14"/>
+          <w:szCs w:val="14"/>
+          <w:lang w:eastAsia="pt-BR"/>
+          <w14:ligatures w14:val="none"/>
+        </w:rPr>
+        <w:t>not</w:t>
+      </w:r>
+      <w:proofErr w:type="spellEnd"/>
+      <w:r>
+        <w:rPr>
+          <w:rFonts w:ascii="Courier New" w:eastAsia="Times New Roman" w:hAnsi="Courier New" w:cs="Courier New"/>
+          <w:color w:val="CE9178"/>
+          <w:kern w:val="0"/>
+          <w:sz w:val="14"/>
+          <w:szCs w:val="14"/>
+          <w:lang w:eastAsia="pt-BR"/>
+          <w14:ligatures w14:val="none"/>
+        </w:rPr>
+        <w:t xml:space="preserve"> </w:t>
+      </w:r>
+      <w:proofErr w:type="spellStart"/>
+      <w:r>
+        <w:rPr>
+          <w:rFonts w:ascii="Courier New" w:eastAsia="Times New Roman" w:hAnsi="Courier New" w:cs="Courier New"/>
+          <w:color w:val="CE9178"/>
+          <w:kern w:val="0"/>
+          <w:sz w:val="14"/>
+          <w:szCs w:val="14"/>
+          <w:lang w:eastAsia="pt-BR"/>
+          <w14:ligatures w14:val="none"/>
+        </w:rPr>
+        <w:t>null</w:t>
+      </w:r>
+      <w:proofErr w:type="spellEnd"/>
+      <w:r>
+        <w:rPr>
+          <w:rFonts w:ascii="Courier New" w:eastAsia="Times New Roman" w:hAnsi="Courier New" w:cs="Courier New"/>
+          <w:color w:val="CE9178"/>
+          <w:kern w:val="0"/>
+          <w:sz w:val="14"/>
+          <w:szCs w:val="14"/>
+          <w:lang w:eastAsia="pt-BR"/>
+          <w14:ligatures w14:val="none"/>
+        </w:rPr>
+        <w:t xml:space="preserve"> </w:t>
+      </w:r>
+    </w:p>
+    <w:p>
+      <w:pPr>
+        <w:shd w:val="clear" w:color="auto" w:fill="1F1F1F"/>
+        <w:spacing w:after="0" w:line="240" w:lineRule="auto"/>
+        <w:rPr>
+          <w:rFonts w:ascii="Courier New" w:eastAsia="Times New Roman" w:hAnsi="Courier New" w:cs="Courier New"/>
+          <w:color w:val="CCCCCC"/>
+          <w:kern w:val="0"/>
+          <w:sz w:val="14"/>
+          <w:szCs w:val="14"/>
+          <w:lang w:eastAsia="pt-BR"/>
+          <w14:ligatures w14:val="none"/>
+        </w:rPr>
+      </w:pPr>
+      <w:r>
+        <w:rPr>
+          <w:rFonts w:ascii="Courier New" w:eastAsia="Times New Roman" w:hAnsi="Courier New" w:cs="Courier New"/>
+          <w:color w:val="CE9178"/>
+          <w:kern w:val="0"/>
+          <w:sz w:val="14"/>
+          <w:szCs w:val="14"/>
+          <w:lang w:eastAsia="pt-BR"/>
+          <w14:ligatures w14:val="none"/>
+        </w:rPr>
+        <w:t>    )'</w:t>
+      </w:r>
+      <w:r>
+        <w:rPr>
+          <w:rFonts w:ascii="Courier New" w:eastAsia="Times New Roman" w:hAnsi="Courier New" w:cs="Courier New"/>
+          <w:color w:val="D4D4D4"/>
+          <w:kern w:val="0"/>
+          <w:sz w:val="14"/>
+          <w:szCs w:val="14"/>
+          <w:lang w:eastAsia="pt-BR"/>
+          <w14:ligatures w14:val="none"/>
+        </w:rPr>
+        <w:t>;</w:t>
+      </w:r>
+    </w:p>
+    <w:p>
+      <w:pPr>
+        <w:shd w:val="clear" w:color="auto" w:fill="1F1F1F"/>
+        <w:spacing w:after="0" w:line="285" w:lineRule="atLeast"/>
+        <w:rPr>
+          <w:rFonts w:ascii="Consolas" w:eastAsia="Times New Roman" w:hAnsi="Consolas" w:cs="Times New Roman"/>
+          <w:color w:val="CCCCCC"/>
+          <w:kern w:val="0"/>
+          <w:sz w:val="21"/>
+          <w:szCs w:val="21"/>
+          <w:lang w:eastAsia="pt-BR"/>
+          <w14:ligatures w14:val="none"/>
+        </w:rPr>
+      </w:pPr>
+      <w:r>
+        <w:rPr>
+          <w:rFonts w:ascii="Consolas" w:eastAsia="Times New Roman" w:hAnsi="Consolas" w:cs="Times New Roman"/>
+          <w:color w:val="9CDCFE"/>
+          <w:kern w:val="0"/>
+          <w:sz w:val="21"/>
+          <w:szCs w:val="21"/>
+          <w:lang w:eastAsia="pt-BR"/>
+          <w14:ligatures w14:val="none"/>
+        </w:rPr>
+        <w:lastRenderedPageBreak/>
+        <w:t>$</w:t>
+      </w:r>
+      <w:proofErr w:type="spellStart"/>
+      <w:r>
+        <w:rPr>
+          <w:rFonts w:ascii="Consolas" w:eastAsia="Times New Roman" w:hAnsi="Consolas" w:cs="Times New Roman"/>
+          <w:color w:val="9CDCFE"/>
+          <w:kern w:val="0"/>
+          <w:sz w:val="21"/>
+          <w:szCs w:val="21"/>
+          <w:lang w:eastAsia="pt-BR"/>
+          <w14:ligatures w14:val="none"/>
+        </w:rPr>
+        <w:t>conexao</w:t>
+      </w:r>
+      <w:proofErr w:type="spellEnd"/>
+      <w:r>
+        <w:rPr>
+          <w:rFonts w:ascii="Consolas" w:eastAsia="Times New Roman" w:hAnsi="Consolas" w:cs="Times New Roman"/>
+          <w:color w:val="D4D4D4"/>
+          <w:kern w:val="0"/>
+          <w:sz w:val="21"/>
+          <w:szCs w:val="21"/>
+          <w:lang w:eastAsia="pt-BR"/>
+          <w14:ligatures w14:val="none"/>
+        </w:rPr>
+        <w:t>-&gt;</w:t>
+      </w:r>
+      <w:proofErr w:type="spellStart"/>
+      <w:r>
+        <w:rPr>
+          <w:rFonts w:ascii="Consolas" w:eastAsia="Times New Roman" w:hAnsi="Consolas" w:cs="Times New Roman"/>
+          <w:color w:val="DCDCAA"/>
+          <w:kern w:val="0"/>
+          <w:sz w:val="21"/>
+          <w:szCs w:val="21"/>
+          <w:lang w:eastAsia="pt-BR"/>
+          <w14:ligatures w14:val="none"/>
+        </w:rPr>
+        <w:t>exec</w:t>
+      </w:r>
+      <w:proofErr w:type="spellEnd"/>
+      <w:r>
+        <w:rPr>
+          <w:rFonts w:ascii="Consolas" w:eastAsia="Times New Roman" w:hAnsi="Consolas" w:cs="Times New Roman"/>
+          <w:color w:val="D4D4D4"/>
+          <w:kern w:val="0"/>
+          <w:sz w:val="21"/>
+          <w:szCs w:val="21"/>
+          <w:lang w:eastAsia="pt-BR"/>
+          <w14:ligatures w14:val="none"/>
+        </w:rPr>
+        <w:t>(</w:t>
+      </w:r>
+      <w:r>
+        <w:rPr>
+          <w:rFonts w:ascii="Consolas" w:eastAsia="Times New Roman" w:hAnsi="Consolas" w:cs="Times New Roman"/>
+          <w:color w:val="9CDCFE"/>
+          <w:kern w:val="0"/>
+          <w:sz w:val="21"/>
+          <w:szCs w:val="21"/>
+          <w:lang w:eastAsia="pt-BR"/>
+          <w14:ligatures w14:val="none"/>
+        </w:rPr>
+        <w:t>$query</w:t>
+      </w:r>
+      <w:r>
+        <w:rPr>
+          <w:rFonts w:ascii="Consolas" w:eastAsia="Times New Roman" w:hAnsi="Consolas" w:cs="Times New Roman"/>
+          <w:color w:val="D4D4D4"/>
+          <w:kern w:val="0"/>
+          <w:sz w:val="21"/>
+          <w:szCs w:val="21"/>
+          <w:lang w:eastAsia="pt-BR"/>
+          <w14:ligatures w14:val="none"/>
+        </w:rPr>
+        <w:t xml:space="preserve">); </w:t>
+      </w:r>
+      <w:r>
+        <w:rPr>
+          <w:rFonts w:ascii="Consolas" w:eastAsia="Times New Roman" w:hAnsi="Consolas" w:cs="Times New Roman"/>
+          <w:color w:val="6A9955"/>
+          <w:kern w:val="0"/>
+          <w:sz w:val="21"/>
+          <w:szCs w:val="21"/>
+          <w:lang w:eastAsia="pt-BR"/>
+          <w14:ligatures w14:val="none"/>
+        </w:rPr>
+        <w:t>//método espera especificamente a query</w:t>
+      </w:r>
+    </w:p>
+    <w:p>
+      <w:pPr>
+        <w:shd w:val="clear" w:color="auto" w:fill="1F1F1F"/>
+        <w:spacing w:after="0" w:line="285" w:lineRule="atLeast"/>
+        <w:rPr>
+          <w:rFonts w:ascii="Consolas" w:eastAsia="Times New Roman" w:hAnsi="Consolas" w:cs="Times New Roman"/>
+          <w:color w:val="CCCCCC"/>
+          <w:kern w:val="0"/>
+          <w:sz w:val="21"/>
+          <w:szCs w:val="21"/>
+          <w:lang w:eastAsia="pt-BR"/>
+          <w14:ligatures w14:val="none"/>
+        </w:rPr>
+      </w:pPr>
+      <w:r>
+        <w:rPr>
+          <w:rFonts w:ascii="Consolas" w:eastAsia="Times New Roman" w:hAnsi="Consolas" w:cs="Times New Roman"/>
+          <w:color w:val="D4D4D4"/>
+          <w:kern w:val="0"/>
+          <w:sz w:val="21"/>
+          <w:szCs w:val="21"/>
+          <w:lang w:eastAsia="pt-BR"/>
+          <w14:ligatures w14:val="none"/>
+        </w:rPr>
+        <w:t xml:space="preserve">    </w:t>
+      </w:r>
+      <w:r>
+        <w:rPr>
+          <w:rFonts w:ascii="Consolas" w:eastAsia="Times New Roman" w:hAnsi="Consolas" w:cs="Times New Roman"/>
+          <w:color w:val="6A9955"/>
+          <w:kern w:val="0"/>
+          <w:sz w:val="21"/>
+          <w:szCs w:val="21"/>
+          <w:lang w:eastAsia="pt-BR"/>
+          <w14:ligatures w14:val="none"/>
+        </w:rPr>
+        <w:t>//retorno esperado - 0</w:t>
+      </w:r>
+    </w:p>
+    <w:p>
+      <w:pPr>
+        <w:jc w:val="both"/>
+        <w:rPr>
+          <w:rFonts w:ascii="Arial" w:hAnsi="Arial" w:cs="Arial"/>
+          <w:sz w:val="24"/>
+          <w:szCs w:val="24"/>
+        </w:rPr>
+      </w:pPr>
+    </w:p>
+    <w:p>
+      <w:pPr>
+        <w:jc w:val="both"/>
+        <w:rPr>
+          <w:rFonts w:ascii="Arial" w:hAnsi="Arial" w:cs="Arial"/>
+          <w:sz w:val="24"/>
+          <w:szCs w:val="24"/>
+        </w:rPr>
+      </w:pPr>
+      <w:r>
+        <w:rPr>
+          <w:rFonts w:ascii="Arial" w:hAnsi="Arial" w:cs="Arial"/>
+          <w:sz w:val="24"/>
+          <w:szCs w:val="24"/>
+        </w:rPr>
+        <w:t xml:space="preserve">Através da conexão que contém a instância do método PDO, executamos o </w:t>
+      </w:r>
+      <w:r>
+        <w:rPr>
+          <w:rFonts w:ascii="Arial" w:hAnsi="Arial" w:cs="Arial"/>
+          <w:b/>
+          <w:bCs/>
+          <w:sz w:val="24"/>
+          <w:szCs w:val="24"/>
+        </w:rPr>
+        <w:t xml:space="preserve">método </w:t>
+      </w:r>
+      <w:proofErr w:type="spellStart"/>
+      <w:proofErr w:type="gramStart"/>
+      <w:r>
+        <w:rPr>
+          <w:rFonts w:ascii="Arial" w:hAnsi="Arial" w:cs="Arial"/>
+          <w:b/>
+          <w:bCs/>
+          <w:sz w:val="24"/>
+          <w:szCs w:val="24"/>
+        </w:rPr>
+        <w:t>exec</w:t>
+      </w:r>
+      <w:proofErr w:type="spellEnd"/>
+      <w:r>
+        <w:rPr>
+          <w:rFonts w:ascii="Arial" w:hAnsi="Arial" w:cs="Arial"/>
+          <w:sz w:val="24"/>
+          <w:szCs w:val="24"/>
+        </w:rPr>
+        <w:t>(</w:t>
+      </w:r>
+      <w:proofErr w:type="gramEnd"/>
+      <w:r>
+        <w:rPr>
+          <w:rFonts w:ascii="Arial" w:hAnsi="Arial" w:cs="Arial"/>
+          <w:sz w:val="24"/>
+          <w:szCs w:val="24"/>
+        </w:rPr>
+        <w:t xml:space="preserve">que </w:t>
+      </w:r>
+      <w:r>
+        <w:rPr>
+          <w:rFonts w:ascii="Arial" w:hAnsi="Arial" w:cs="Arial"/>
+          <w:b/>
+          <w:bCs/>
+          <w:sz w:val="24"/>
+          <w:szCs w:val="24"/>
+        </w:rPr>
+        <w:t>espera</w:t>
+      </w:r>
+      <w:r>
+        <w:rPr>
+          <w:rFonts w:ascii="Arial" w:hAnsi="Arial" w:cs="Arial"/>
+          <w:sz w:val="24"/>
+          <w:szCs w:val="24"/>
+        </w:rPr>
+        <w:t xml:space="preserve"> justamente a </w:t>
+      </w:r>
+      <w:r>
+        <w:rPr>
+          <w:rFonts w:ascii="Arial" w:hAnsi="Arial" w:cs="Arial"/>
+          <w:b/>
+          <w:bCs/>
+          <w:sz w:val="24"/>
+          <w:szCs w:val="24"/>
+        </w:rPr>
+        <w:t>query</w:t>
+      </w:r>
+      <w:r>
+        <w:rPr>
+          <w:rFonts w:ascii="Arial" w:hAnsi="Arial" w:cs="Arial"/>
+          <w:sz w:val="24"/>
+          <w:szCs w:val="24"/>
+        </w:rPr>
+        <w:t xml:space="preserve"> </w:t>
+      </w:r>
+      <w:r>
+        <w:rPr>
+          <w:rFonts w:ascii="Arial" w:hAnsi="Arial" w:cs="Arial"/>
+          <w:b/>
+          <w:bCs/>
+          <w:sz w:val="24"/>
+          <w:szCs w:val="24"/>
+        </w:rPr>
+        <w:t>que é passada por parâmetro</w:t>
+      </w:r>
+      <w:r>
+        <w:rPr>
+          <w:rFonts w:ascii="Arial" w:hAnsi="Arial" w:cs="Arial"/>
+          <w:sz w:val="24"/>
+          <w:szCs w:val="24"/>
+        </w:rPr>
+        <w:t>);</w:t>
+      </w:r>
+    </w:p>
+    <w:p>
+      <w:pPr>
+        <w:jc w:val="both"/>
+        <w:rPr>
+          <w:rFonts w:ascii="Arial" w:hAnsi="Arial" w:cs="Arial"/>
+          <w:sz w:val="24"/>
+          <w:szCs w:val="24"/>
+        </w:rPr>
+      </w:pPr>
+      <w:r>
+        <w:rPr>
+          <w:rFonts w:ascii="Arial" w:hAnsi="Arial" w:cs="Arial"/>
+          <w:b/>
+          <w:bCs/>
+          <w:sz w:val="24"/>
+          <w:szCs w:val="24"/>
+        </w:rPr>
+        <w:t>PDO</w:t>
+      </w:r>
+      <w:r>
+        <w:rPr>
+          <w:rFonts w:ascii="Arial" w:hAnsi="Arial" w:cs="Arial"/>
+          <w:sz w:val="24"/>
+          <w:szCs w:val="24"/>
+        </w:rPr>
+        <w:t xml:space="preserve"> </w:t>
+      </w:r>
+      <w:r>
+        <w:rPr>
+          <w:rFonts w:ascii="Arial" w:hAnsi="Arial" w:cs="Arial"/>
+          <w:b/>
+          <w:bCs/>
+          <w:sz w:val="24"/>
+          <w:szCs w:val="24"/>
+        </w:rPr>
+        <w:t>processa informação</w:t>
+      </w:r>
+      <w:r>
+        <w:rPr>
+          <w:rFonts w:ascii="Arial" w:hAnsi="Arial" w:cs="Arial"/>
+          <w:sz w:val="24"/>
+          <w:szCs w:val="24"/>
+        </w:rPr>
+        <w:t xml:space="preserve"> </w:t>
+      </w:r>
+      <w:r>
+        <w:rPr>
+          <w:rFonts w:ascii="Arial" w:hAnsi="Arial" w:cs="Arial"/>
+          <w:b/>
+          <w:bCs/>
+          <w:sz w:val="24"/>
+          <w:szCs w:val="24"/>
+        </w:rPr>
+        <w:t>junto ao banco</w:t>
+      </w:r>
+      <w:r>
+        <w:rPr>
+          <w:rFonts w:ascii="Arial" w:hAnsi="Arial" w:cs="Arial"/>
+          <w:sz w:val="24"/>
+          <w:szCs w:val="24"/>
+        </w:rPr>
+        <w:t xml:space="preserve"> estabelecido a conexão;</w:t>
+      </w:r>
+    </w:p>
+    <w:p>
+      <w:pPr>
+        <w:jc w:val="both"/>
+        <w:rPr>
+          <w:rFonts w:ascii="Arial" w:hAnsi="Arial" w:cs="Arial"/>
+          <w:sz w:val="24"/>
+          <w:szCs w:val="24"/>
+        </w:rPr>
+      </w:pPr>
+      <w:proofErr w:type="spellStart"/>
+      <w:r>
+        <w:rPr>
+          <w:rFonts w:ascii="Arial" w:hAnsi="Arial" w:cs="Arial"/>
+          <w:b/>
+          <w:bCs/>
+          <w:sz w:val="24"/>
+          <w:szCs w:val="24"/>
+        </w:rPr>
+        <w:t>Exec</w:t>
+      </w:r>
+      <w:proofErr w:type="spellEnd"/>
+      <w:r>
+        <w:rPr>
+          <w:rFonts w:ascii="Arial" w:hAnsi="Arial" w:cs="Arial"/>
+          <w:b/>
+          <w:bCs/>
+          <w:sz w:val="24"/>
+          <w:szCs w:val="24"/>
+        </w:rPr>
+        <w:t xml:space="preserve"> retorna</w:t>
+      </w:r>
+      <w:r>
+        <w:rPr>
+          <w:rFonts w:ascii="Arial" w:hAnsi="Arial" w:cs="Arial"/>
+          <w:sz w:val="24"/>
+          <w:szCs w:val="24"/>
+        </w:rPr>
+        <w:t xml:space="preserve"> apenas o </w:t>
+      </w:r>
+      <w:r>
+        <w:rPr>
+          <w:rFonts w:ascii="Arial" w:hAnsi="Arial" w:cs="Arial"/>
+          <w:b/>
+          <w:bCs/>
+          <w:sz w:val="24"/>
+          <w:szCs w:val="24"/>
+        </w:rPr>
+        <w:t>nº de linhas modificadas ou removidas</w:t>
+      </w:r>
+      <w:r>
+        <w:rPr>
+          <w:rFonts w:ascii="Arial" w:hAnsi="Arial" w:cs="Arial"/>
+          <w:sz w:val="24"/>
+          <w:szCs w:val="24"/>
+        </w:rPr>
+        <w:t xml:space="preserve"> pela instrução SQL encaminhada.</w:t>
+      </w:r>
+    </w:p>
+    <w:p>
+      <w:pPr>
+        <w:jc w:val="both"/>
+        <w:rPr>
+          <w:rFonts w:ascii="Arial" w:hAnsi="Arial" w:cs="Arial"/>
+          <w:sz w:val="24"/>
+          <w:szCs w:val="24"/>
+        </w:rPr>
+      </w:pPr>
+    </w:p>
+    <w:p>
+      <w:pPr>
+        <w:jc w:val="both"/>
+        <w:rPr>
+          <w:rFonts w:ascii="Arial" w:hAnsi="Arial" w:cs="Arial"/>
+          <w:sz w:val="24"/>
+          <w:szCs w:val="24"/>
+        </w:rPr>
+      </w:pPr>
+      <w:r>
+        <w:rPr>
+          <w:rFonts w:ascii="Arial" w:hAnsi="Arial" w:cs="Arial"/>
+          <w:sz w:val="24"/>
+          <w:szCs w:val="24"/>
+        </w:rPr>
+        <w:t xml:space="preserve">Quando trabalhamos com </w:t>
+      </w:r>
+      <w:proofErr w:type="spellStart"/>
+      <w:r>
+        <w:rPr>
+          <w:rFonts w:ascii="Arial" w:hAnsi="Arial" w:cs="Arial"/>
+          <w:sz w:val="24"/>
+          <w:szCs w:val="24"/>
+        </w:rPr>
+        <w:t>querys</w:t>
+      </w:r>
+      <w:proofErr w:type="spellEnd"/>
+      <w:r>
+        <w:rPr>
+          <w:rFonts w:ascii="Arial" w:hAnsi="Arial" w:cs="Arial"/>
+          <w:sz w:val="24"/>
+          <w:szCs w:val="24"/>
+        </w:rPr>
+        <w:t xml:space="preserve"> </w:t>
+      </w:r>
+      <w:r>
+        <w:rPr>
+          <w:rFonts w:ascii="Arial" w:hAnsi="Arial" w:cs="Arial"/>
+          <w:b/>
+          <w:bCs/>
+          <w:sz w:val="24"/>
+          <w:szCs w:val="24"/>
+        </w:rPr>
+        <w:t>DDL</w:t>
+      </w:r>
+      <w:r>
+        <w:rPr>
+          <w:rFonts w:ascii="Arial" w:hAnsi="Arial" w:cs="Arial"/>
+          <w:sz w:val="24"/>
+          <w:szCs w:val="24"/>
+        </w:rPr>
+        <w:t xml:space="preserve"> (Data </w:t>
+      </w:r>
+      <w:proofErr w:type="spellStart"/>
+      <w:r>
+        <w:rPr>
+          <w:rFonts w:ascii="Arial" w:hAnsi="Arial" w:cs="Arial"/>
+          <w:sz w:val="24"/>
+          <w:szCs w:val="24"/>
+        </w:rPr>
+        <w:t>Definition</w:t>
+      </w:r>
+      <w:proofErr w:type="spellEnd"/>
+      <w:r>
+        <w:rPr>
+          <w:rFonts w:ascii="Arial" w:hAnsi="Arial" w:cs="Arial"/>
+          <w:sz w:val="24"/>
+          <w:szCs w:val="24"/>
+        </w:rPr>
+        <w:t xml:space="preserve"> </w:t>
+      </w:r>
+      <w:proofErr w:type="spellStart"/>
+      <w:r>
+        <w:rPr>
+          <w:rFonts w:ascii="Arial" w:hAnsi="Arial" w:cs="Arial"/>
+          <w:sz w:val="24"/>
+          <w:szCs w:val="24"/>
+        </w:rPr>
+        <w:t>Language</w:t>
+      </w:r>
+      <w:proofErr w:type="spellEnd"/>
+      <w:r>
+        <w:rPr>
+          <w:rFonts w:ascii="Arial" w:hAnsi="Arial" w:cs="Arial"/>
+          <w:sz w:val="24"/>
+          <w:szCs w:val="24"/>
+        </w:rPr>
+        <w:t xml:space="preserve"> – instruções que irão definir a estrutura dos dados), teremos sempre o </w:t>
+      </w:r>
+      <w:r>
+        <w:rPr>
+          <w:rFonts w:ascii="Arial" w:hAnsi="Arial" w:cs="Arial"/>
+          <w:b/>
+          <w:bCs/>
+          <w:sz w:val="24"/>
+          <w:szCs w:val="24"/>
+        </w:rPr>
+        <w:t>retorno de 0</w:t>
+      </w:r>
+      <w:r>
+        <w:rPr>
+          <w:rFonts w:ascii="Arial" w:hAnsi="Arial" w:cs="Arial"/>
+          <w:sz w:val="24"/>
+          <w:szCs w:val="24"/>
+        </w:rPr>
+        <w:t>;</w:t>
+      </w:r>
+    </w:p>
+    <w:p>
+      <w:pPr>
+        <w:jc w:val="both"/>
+        <w:rPr>
+          <w:rFonts w:ascii="Arial" w:hAnsi="Arial" w:cs="Arial"/>
+          <w:sz w:val="24"/>
+          <w:szCs w:val="24"/>
+        </w:rPr>
+      </w:pPr>
+      <w:r>
+        <w:rPr>
+          <w:rFonts w:ascii="Arial" w:hAnsi="Arial" w:cs="Arial"/>
+          <w:b/>
+          <w:bCs/>
+          <w:sz w:val="24"/>
+          <w:szCs w:val="24"/>
+        </w:rPr>
+        <w:t>Retorno</w:t>
+      </w:r>
+      <w:r>
+        <w:rPr>
+          <w:rFonts w:ascii="Arial" w:hAnsi="Arial" w:cs="Arial"/>
+          <w:sz w:val="24"/>
+          <w:szCs w:val="24"/>
+        </w:rPr>
+        <w:t xml:space="preserve"> de </w:t>
+      </w:r>
+      <w:r>
+        <w:rPr>
+          <w:rFonts w:ascii="Arial" w:hAnsi="Arial" w:cs="Arial"/>
+          <w:b/>
+          <w:bCs/>
+          <w:sz w:val="24"/>
+          <w:szCs w:val="24"/>
+        </w:rPr>
+        <w:t>0</w:t>
+      </w:r>
+      <w:r>
+        <w:rPr>
+          <w:rFonts w:ascii="Arial" w:hAnsi="Arial" w:cs="Arial"/>
+          <w:sz w:val="24"/>
+          <w:szCs w:val="24"/>
+        </w:rPr>
+        <w:t xml:space="preserve">, pois nesse processo de definição dos dados de criação das estruturas para receber dados, eles </w:t>
+      </w:r>
+      <w:r>
+        <w:rPr>
+          <w:rFonts w:ascii="Arial" w:hAnsi="Arial" w:cs="Arial"/>
+          <w:b/>
+          <w:bCs/>
+          <w:sz w:val="24"/>
+          <w:szCs w:val="24"/>
+        </w:rPr>
+        <w:t>não estão sendo de fato</w:t>
+      </w:r>
+      <w:r>
+        <w:rPr>
+          <w:rFonts w:ascii="Arial" w:hAnsi="Arial" w:cs="Arial"/>
+          <w:sz w:val="24"/>
+          <w:szCs w:val="24"/>
+        </w:rPr>
+        <w:t xml:space="preserve"> </w:t>
+      </w:r>
+      <w:r>
+        <w:rPr>
+          <w:rFonts w:ascii="Arial" w:hAnsi="Arial" w:cs="Arial"/>
+          <w:b/>
+          <w:bCs/>
+          <w:sz w:val="24"/>
+          <w:szCs w:val="24"/>
+        </w:rPr>
+        <w:t>afetados</w:t>
+      </w:r>
+      <w:r>
+        <w:rPr>
+          <w:rFonts w:ascii="Arial" w:hAnsi="Arial" w:cs="Arial"/>
+          <w:sz w:val="24"/>
+          <w:szCs w:val="24"/>
+        </w:rPr>
+        <w:t>;</w:t>
+      </w:r>
+    </w:p>
+    <w:p>
+      <w:pPr>
+        <w:jc w:val="both"/>
+        <w:rPr>
+          <w:rFonts w:ascii="Arial" w:hAnsi="Arial" w:cs="Arial"/>
+          <w:sz w:val="24"/>
+          <w:szCs w:val="24"/>
+        </w:rPr>
+      </w:pPr>
+      <w:r>
+        <w:rPr>
+          <w:rFonts w:ascii="Arial" w:hAnsi="Arial" w:cs="Arial"/>
+          <w:sz w:val="24"/>
+          <w:szCs w:val="24"/>
+        </w:rPr>
+        <w:t xml:space="preserve">Um </w:t>
+      </w:r>
+      <w:r>
+        <w:rPr>
+          <w:rFonts w:ascii="Arial" w:hAnsi="Arial" w:cs="Arial"/>
+          <w:b/>
+          <w:bCs/>
+          <w:sz w:val="24"/>
+          <w:szCs w:val="24"/>
+        </w:rPr>
+        <w:t>SELECT</w:t>
+      </w:r>
+      <w:r>
+        <w:rPr>
+          <w:rFonts w:ascii="Arial" w:hAnsi="Arial" w:cs="Arial"/>
+          <w:sz w:val="24"/>
+          <w:szCs w:val="24"/>
+        </w:rPr>
+        <w:t xml:space="preserve"> também </w:t>
+      </w:r>
+      <w:r>
+        <w:rPr>
+          <w:rFonts w:ascii="Arial" w:hAnsi="Arial" w:cs="Arial"/>
+          <w:b/>
+          <w:bCs/>
+          <w:sz w:val="24"/>
+          <w:szCs w:val="24"/>
+        </w:rPr>
+        <w:t>retornaria 0</w:t>
+      </w:r>
+      <w:r>
+        <w:rPr>
+          <w:rFonts w:ascii="Arial" w:hAnsi="Arial" w:cs="Arial"/>
+          <w:sz w:val="24"/>
+          <w:szCs w:val="24"/>
+        </w:rPr>
+        <w:t xml:space="preserve">, pois não está </w:t>
+      </w:r>
+      <w:r>
+        <w:rPr>
+          <w:rFonts w:ascii="Arial" w:hAnsi="Arial" w:cs="Arial"/>
+          <w:b/>
+          <w:bCs/>
+          <w:sz w:val="24"/>
+          <w:szCs w:val="24"/>
+        </w:rPr>
+        <w:t>nem modificando e nem removendo</w:t>
+      </w:r>
+      <w:r>
+        <w:rPr>
+          <w:rFonts w:ascii="Arial" w:hAnsi="Arial" w:cs="Arial"/>
+          <w:sz w:val="24"/>
+          <w:szCs w:val="24"/>
+        </w:rPr>
+        <w:t xml:space="preserve"> registros</w:t>
+      </w:r>
+      <w:r>
+        <w:rPr>
+          <w:rFonts w:ascii="Arial" w:hAnsi="Arial" w:cs="Arial"/>
+          <w:sz w:val="24"/>
+          <w:szCs w:val="24"/>
+        </w:rPr>
+        <w:t>;</w:t>
+      </w:r>
+    </w:p>
+    <w:p>
+      <w:pPr>
+        <w:jc w:val="both"/>
+        <w:rPr>
+          <w:rFonts w:ascii="Arial" w:hAnsi="Arial" w:cs="Arial"/>
+          <w:sz w:val="24"/>
+          <w:szCs w:val="24"/>
+        </w:rPr>
+      </w:pPr>
+      <w:r>
+        <w:rPr>
+          <w:rFonts w:ascii="Arial" w:hAnsi="Arial" w:cs="Arial"/>
+          <w:sz w:val="24"/>
+          <w:szCs w:val="24"/>
+        </w:rPr>
+        <w:t xml:space="preserve">Instruções como </w:t>
+      </w:r>
+      <w:r>
+        <w:rPr>
+          <w:rFonts w:ascii="Arial" w:hAnsi="Arial" w:cs="Arial"/>
+          <w:b/>
+          <w:bCs/>
+          <w:sz w:val="24"/>
+          <w:szCs w:val="24"/>
+        </w:rPr>
+        <w:t>UPDATE</w:t>
+      </w:r>
+      <w:r>
+        <w:rPr>
+          <w:rFonts w:ascii="Arial" w:hAnsi="Arial" w:cs="Arial"/>
+          <w:sz w:val="24"/>
+          <w:szCs w:val="24"/>
+        </w:rPr>
+        <w:t xml:space="preserve">, </w:t>
+      </w:r>
+      <w:r>
+        <w:rPr>
+          <w:rFonts w:ascii="Arial" w:hAnsi="Arial" w:cs="Arial"/>
+          <w:b/>
+          <w:bCs/>
+          <w:sz w:val="24"/>
+          <w:szCs w:val="24"/>
+        </w:rPr>
+        <w:t>DELETE</w:t>
+      </w:r>
+      <w:r>
+        <w:rPr>
+          <w:rFonts w:ascii="Arial" w:hAnsi="Arial" w:cs="Arial"/>
+          <w:sz w:val="24"/>
+          <w:szCs w:val="24"/>
+        </w:rPr>
+        <w:t xml:space="preserve"> e </w:t>
+      </w:r>
+      <w:r>
+        <w:rPr>
+          <w:rFonts w:ascii="Arial" w:hAnsi="Arial" w:cs="Arial"/>
+          <w:b/>
+          <w:bCs/>
+          <w:sz w:val="24"/>
+          <w:szCs w:val="24"/>
+        </w:rPr>
+        <w:t>INSERT</w:t>
+      </w:r>
+      <w:r>
+        <w:rPr>
+          <w:rFonts w:ascii="Arial" w:hAnsi="Arial" w:cs="Arial"/>
+          <w:sz w:val="24"/>
+          <w:szCs w:val="24"/>
+        </w:rPr>
+        <w:t xml:space="preserve">, </w:t>
+      </w:r>
+      <w:r>
+        <w:rPr>
+          <w:rFonts w:ascii="Arial" w:hAnsi="Arial" w:cs="Arial"/>
+          <w:b/>
+          <w:bCs/>
+          <w:sz w:val="24"/>
+          <w:szCs w:val="24"/>
+        </w:rPr>
+        <w:t xml:space="preserve">retornam </w:t>
+      </w:r>
+      <w:r>
+        <w:rPr>
+          <w:rFonts w:ascii="Arial" w:hAnsi="Arial" w:cs="Arial"/>
+          <w:sz w:val="24"/>
+          <w:szCs w:val="24"/>
+        </w:rPr>
+        <w:t>quantidade de</w:t>
+      </w:r>
+      <w:r>
+        <w:rPr>
+          <w:rFonts w:ascii="Arial" w:hAnsi="Arial" w:cs="Arial"/>
+          <w:b/>
+          <w:bCs/>
+          <w:sz w:val="24"/>
+          <w:szCs w:val="24"/>
+        </w:rPr>
+        <w:t xml:space="preserve"> linhas afetadas</w:t>
+      </w:r>
+      <w:r>
+        <w:rPr>
+          <w:rFonts w:ascii="Arial" w:hAnsi="Arial" w:cs="Arial"/>
+          <w:sz w:val="24"/>
+          <w:szCs w:val="24"/>
+        </w:rPr>
+        <w:t xml:space="preserve"> no processo.</w:t>
+      </w:r>
+    </w:p>
+    <w:p>
+      <w:pPr>
+        <w:jc w:val="both"/>
+        <w:rPr>
+          <w:rFonts w:ascii="Arial" w:hAnsi="Arial" w:cs="Arial"/>
+          <w:sz w:val="24"/>
+          <w:szCs w:val="24"/>
+        </w:rPr>
+      </w:pPr>
+    </w:p>
+    <w:p>
+      <w:pPr>
+        <w:jc w:val="both"/>
+        <w:rPr>
+          <w:rFonts w:ascii="Arial" w:hAnsi="Arial" w:cs="Arial"/>
+          <w:sz w:val="24"/>
+          <w:szCs w:val="24"/>
+        </w:rPr>
+      </w:pPr>
+      <w:r>
+        <w:rPr>
+          <w:rFonts w:ascii="Arial" w:hAnsi="Arial" w:cs="Arial"/>
+          <w:sz w:val="24"/>
+          <w:szCs w:val="24"/>
+        </w:rPr>
+        <w:t xml:space="preserve">Em operações de CRUD </w:t>
+      </w:r>
+      <w:proofErr w:type="spellStart"/>
+      <w:r>
+        <w:rPr>
+          <w:rFonts w:ascii="Arial" w:hAnsi="Arial" w:cs="Arial"/>
+          <w:sz w:val="24"/>
+          <w:szCs w:val="24"/>
+        </w:rPr>
+        <w:t>exec</w:t>
+      </w:r>
+      <w:proofErr w:type="spellEnd"/>
+      <w:r>
+        <w:rPr>
+          <w:rFonts w:ascii="Arial" w:hAnsi="Arial" w:cs="Arial"/>
+          <w:sz w:val="24"/>
+          <w:szCs w:val="24"/>
+        </w:rPr>
+        <w:t xml:space="preserve"> não será utilizado.</w:t>
+      </w:r>
+    </w:p>
+    <w:p>
+      <w:pPr>
+        <w:jc w:val="both"/>
+        <w:rPr>
+          <w:rFonts w:ascii="Arial" w:hAnsi="Arial" w:cs="Arial"/>
+          <w:sz w:val="24"/>
+          <w:szCs w:val="24"/>
+        </w:rPr>
+      </w:pPr>
+      <w:r>
+        <w:rPr>
+          <w:rFonts w:ascii="Arial" w:hAnsi="Arial" w:cs="Arial"/>
+          <w:sz w:val="24"/>
+          <w:szCs w:val="24"/>
+        </w:rPr>
+        <w:t xml:space="preserve">C – </w:t>
+      </w:r>
+      <w:proofErr w:type="spellStart"/>
+      <w:r>
+        <w:rPr>
+          <w:rFonts w:ascii="Arial" w:hAnsi="Arial" w:cs="Arial"/>
+          <w:sz w:val="24"/>
+          <w:szCs w:val="24"/>
+        </w:rPr>
+        <w:t>Create</w:t>
+      </w:r>
+      <w:proofErr w:type="spellEnd"/>
+      <w:r>
+        <w:rPr>
+          <w:rFonts w:ascii="Arial" w:hAnsi="Arial" w:cs="Arial"/>
+          <w:sz w:val="24"/>
+          <w:szCs w:val="24"/>
+        </w:rPr>
+        <w:t xml:space="preserve"> (criar);</w:t>
+      </w:r>
+    </w:p>
+    <w:p>
+      <w:pPr>
+        <w:jc w:val="both"/>
+        <w:rPr>
+          <w:rFonts w:ascii="Arial" w:hAnsi="Arial" w:cs="Arial"/>
+          <w:sz w:val="24"/>
+          <w:szCs w:val="24"/>
+        </w:rPr>
+      </w:pPr>
+      <w:r>
+        <w:rPr>
+          <w:rFonts w:ascii="Arial" w:hAnsi="Arial" w:cs="Arial"/>
+          <w:sz w:val="24"/>
+          <w:szCs w:val="24"/>
+        </w:rPr>
+        <w:t xml:space="preserve">R- </w:t>
+      </w:r>
+      <w:proofErr w:type="spellStart"/>
+      <w:r>
+        <w:rPr>
+          <w:rFonts w:ascii="Arial" w:hAnsi="Arial" w:cs="Arial"/>
+          <w:sz w:val="24"/>
+          <w:szCs w:val="24"/>
+        </w:rPr>
+        <w:t>Read</w:t>
+      </w:r>
+      <w:proofErr w:type="spellEnd"/>
+      <w:r>
+        <w:rPr>
+          <w:rFonts w:ascii="Arial" w:hAnsi="Arial" w:cs="Arial"/>
+          <w:sz w:val="24"/>
+          <w:szCs w:val="24"/>
+        </w:rPr>
+        <w:t xml:space="preserve"> (ler);</w:t>
+      </w:r>
+    </w:p>
+    <w:p>
+      <w:pPr>
+        <w:jc w:val="both"/>
+        <w:rPr>
+          <w:rFonts w:ascii="Arial" w:hAnsi="Arial" w:cs="Arial"/>
+          <w:sz w:val="24"/>
+          <w:szCs w:val="24"/>
+        </w:rPr>
+      </w:pPr>
+      <w:r>
+        <w:rPr>
+          <w:rFonts w:ascii="Arial" w:hAnsi="Arial" w:cs="Arial"/>
+          <w:sz w:val="24"/>
+          <w:szCs w:val="24"/>
+        </w:rPr>
+        <w:t>U – Update (atualizar);</w:t>
+      </w:r>
+    </w:p>
+    <w:p>
+      <w:pPr>
+        <w:jc w:val="both"/>
+        <w:rPr>
+          <w:rFonts w:ascii="Arial" w:hAnsi="Arial" w:cs="Arial"/>
+          <w:sz w:val="24"/>
+          <w:szCs w:val="24"/>
+        </w:rPr>
+      </w:pPr>
+      <w:r>
+        <w:rPr>
+          <w:rFonts w:ascii="Arial" w:hAnsi="Arial" w:cs="Arial"/>
+          <w:sz w:val="24"/>
+          <w:szCs w:val="24"/>
+        </w:rPr>
+        <w:t>D – Delete (deletar).</w:t>
+      </w:r>
+    </w:p>
+    <w:p>
+      <w:pPr>
+        <w:shd w:val="clear" w:color="auto" w:fill="1F1F1F"/>
+        <w:spacing w:after="0" w:line="240" w:lineRule="auto"/>
+        <w:rPr>
+          <w:rFonts w:ascii="Consolas" w:eastAsia="Times New Roman" w:hAnsi="Consolas" w:cs="Times New Roman"/>
+          <w:color w:val="CCCCCC"/>
+          <w:kern w:val="0"/>
+          <w:sz w:val="16"/>
+          <w:szCs w:val="16"/>
+          <w:lang w:eastAsia="pt-BR"/>
+          <w14:ligatures w14:val="none"/>
+        </w:rPr>
+      </w:pPr>
+      <w:r>
+        <w:rPr>
+          <w:rFonts w:ascii="Consolas" w:eastAsia="Times New Roman" w:hAnsi="Consolas" w:cs="Times New Roman"/>
+          <w:color w:val="9CDCFE"/>
+          <w:kern w:val="0"/>
+          <w:sz w:val="16"/>
+          <w:szCs w:val="16"/>
+          <w:lang w:eastAsia="pt-BR"/>
+          <w14:ligatures w14:val="none"/>
+        </w:rPr>
+        <w:t>$query</w:t>
+      </w:r>
+      <w:r>
+        <w:rPr>
+          <w:rFonts w:ascii="Consolas" w:eastAsia="Times New Roman" w:hAnsi="Consolas" w:cs="Times New Roman"/>
+          <w:color w:val="D4D4D4"/>
+          <w:kern w:val="0"/>
+          <w:sz w:val="16"/>
+          <w:szCs w:val="16"/>
+          <w:lang w:eastAsia="pt-BR"/>
+          <w14:ligatures w14:val="none"/>
+        </w:rPr>
+        <w:t xml:space="preserve"> = </w:t>
+      </w:r>
+      <w:r>
+        <w:rPr>
+          <w:rFonts w:ascii="Consolas" w:eastAsia="Times New Roman" w:hAnsi="Consolas" w:cs="Times New Roman"/>
+          <w:color w:val="CE9178"/>
+          <w:kern w:val="0"/>
+          <w:sz w:val="16"/>
+          <w:szCs w:val="16"/>
+          <w:lang w:eastAsia="pt-BR"/>
+          <w14:ligatures w14:val="none"/>
+        </w:rPr>
+        <w:t>'</w:t>
+      </w:r>
+    </w:p>
+    <w:p>
+      <w:pPr>
+        <w:shd w:val="clear" w:color="auto" w:fill="1F1F1F"/>
+        <w:spacing w:after="0" w:line="240" w:lineRule="auto"/>
+        <w:rPr>
+          <w:rFonts w:ascii="Consolas" w:eastAsia="Times New Roman" w:hAnsi="Consolas" w:cs="Times New Roman"/>
+          <w:color w:val="CCCCCC"/>
+          <w:kern w:val="0"/>
+          <w:sz w:val="16"/>
+          <w:szCs w:val="16"/>
+          <w:lang w:eastAsia="pt-BR"/>
+          <w14:ligatures w14:val="none"/>
+        </w:rPr>
+      </w:pPr>
+      <w:r>
+        <w:rPr>
+          <w:rFonts w:ascii="Consolas" w:eastAsia="Times New Roman" w:hAnsi="Consolas" w:cs="Times New Roman"/>
+          <w:color w:val="CE9178"/>
+          <w:kern w:val="0"/>
+          <w:sz w:val="16"/>
+          <w:szCs w:val="16"/>
+          <w:lang w:eastAsia="pt-BR"/>
+          <w14:ligatures w14:val="none"/>
+        </w:rPr>
+        <w:t xml:space="preserve">        </w:t>
+      </w:r>
+      <w:proofErr w:type="spellStart"/>
+      <w:r>
+        <w:rPr>
+          <w:rFonts w:ascii="Consolas" w:eastAsia="Times New Roman" w:hAnsi="Consolas" w:cs="Times New Roman"/>
+          <w:color w:val="CE9178"/>
+          <w:kern w:val="0"/>
+          <w:sz w:val="16"/>
+          <w:szCs w:val="16"/>
+          <w:lang w:eastAsia="pt-BR"/>
+          <w14:ligatures w14:val="none"/>
+        </w:rPr>
+        <w:t>insert</w:t>
+      </w:r>
+      <w:proofErr w:type="spellEnd"/>
+      <w:r>
+        <w:rPr>
+          <w:rFonts w:ascii="Consolas" w:eastAsia="Times New Roman" w:hAnsi="Consolas" w:cs="Times New Roman"/>
+          <w:color w:val="CE9178"/>
+          <w:kern w:val="0"/>
+          <w:sz w:val="16"/>
+          <w:szCs w:val="16"/>
+          <w:lang w:eastAsia="pt-BR"/>
+          <w14:ligatures w14:val="none"/>
+        </w:rPr>
+        <w:t xml:space="preserve"> </w:t>
+      </w:r>
+      <w:proofErr w:type="spellStart"/>
+      <w:r>
+        <w:rPr>
+          <w:rFonts w:ascii="Consolas" w:eastAsia="Times New Roman" w:hAnsi="Consolas" w:cs="Times New Roman"/>
+          <w:color w:val="CE9178"/>
+          <w:kern w:val="0"/>
+          <w:sz w:val="16"/>
+          <w:szCs w:val="16"/>
+          <w:lang w:eastAsia="pt-BR"/>
+          <w14:ligatures w14:val="none"/>
+        </w:rPr>
+        <w:t>into</w:t>
+      </w:r>
+      <w:proofErr w:type="spellEnd"/>
+      <w:r>
+        <w:rPr>
+          <w:rFonts w:ascii="Consolas" w:eastAsia="Times New Roman" w:hAnsi="Consolas" w:cs="Times New Roman"/>
+          <w:color w:val="CE9178"/>
+          <w:kern w:val="0"/>
+          <w:sz w:val="16"/>
+          <w:szCs w:val="16"/>
+          <w:lang w:eastAsia="pt-BR"/>
+          <w14:ligatures w14:val="none"/>
+        </w:rPr>
+        <w:t xml:space="preserve"> </w:t>
+      </w:r>
+      <w:proofErr w:type="spellStart"/>
+      <w:r>
+        <w:rPr>
+          <w:rFonts w:ascii="Consolas" w:eastAsia="Times New Roman" w:hAnsi="Consolas" w:cs="Times New Roman"/>
+          <w:color w:val="CE9178"/>
+          <w:kern w:val="0"/>
+          <w:sz w:val="16"/>
+          <w:szCs w:val="16"/>
+          <w:lang w:eastAsia="pt-BR"/>
+          <w14:ligatures w14:val="none"/>
+        </w:rPr>
+        <w:t>tb_</w:t>
+      </w:r>
+      <w:proofErr w:type="gramStart"/>
+      <w:r>
+        <w:rPr>
+          <w:rFonts w:ascii="Consolas" w:eastAsia="Times New Roman" w:hAnsi="Consolas" w:cs="Times New Roman"/>
+          <w:color w:val="CE9178"/>
+          <w:kern w:val="0"/>
+          <w:sz w:val="16"/>
+          <w:szCs w:val="16"/>
+          <w:lang w:eastAsia="pt-BR"/>
+          <w14:ligatures w14:val="none"/>
+        </w:rPr>
+        <w:t>usuarios</w:t>
+      </w:r>
+      <w:proofErr w:type="spellEnd"/>
+      <w:r>
+        <w:rPr>
+          <w:rFonts w:ascii="Consolas" w:eastAsia="Times New Roman" w:hAnsi="Consolas" w:cs="Times New Roman"/>
+          <w:color w:val="CE9178"/>
+          <w:kern w:val="0"/>
+          <w:sz w:val="16"/>
+          <w:szCs w:val="16"/>
+          <w:lang w:eastAsia="pt-BR"/>
+          <w14:ligatures w14:val="none"/>
+        </w:rPr>
+        <w:t>(</w:t>
+      </w:r>
+      <w:proofErr w:type="gramEnd"/>
+    </w:p>
+    <w:p>
+      <w:pPr>
+        <w:shd w:val="clear" w:color="auto" w:fill="1F1F1F"/>
+        <w:spacing w:after="0" w:line="240" w:lineRule="auto"/>
+        <w:rPr>
+          <w:rFonts w:ascii="Consolas" w:eastAsia="Times New Roman" w:hAnsi="Consolas" w:cs="Times New Roman"/>
+          <w:color w:val="CCCCCC"/>
+          <w:kern w:val="0"/>
+          <w:sz w:val="16"/>
+          <w:szCs w:val="16"/>
+          <w:lang w:eastAsia="pt-BR"/>
+          <w14:ligatures w14:val="none"/>
+        </w:rPr>
+      </w:pPr>
+      <w:r>
+        <w:rPr>
+          <w:rFonts w:ascii="Consolas" w:eastAsia="Times New Roman" w:hAnsi="Consolas" w:cs="Times New Roman"/>
+          <w:color w:val="CE9178"/>
+          <w:kern w:val="0"/>
+          <w:sz w:val="16"/>
+          <w:szCs w:val="16"/>
+          <w:lang w:eastAsia="pt-BR"/>
+          <w14:ligatures w14:val="none"/>
+        </w:rPr>
+        <w:t xml:space="preserve">            nome, </w:t>
+      </w:r>
+      <w:proofErr w:type="spellStart"/>
+      <w:r>
+        <w:rPr>
+          <w:rFonts w:ascii="Consolas" w:eastAsia="Times New Roman" w:hAnsi="Consolas" w:cs="Times New Roman"/>
+          <w:color w:val="CE9178"/>
+          <w:kern w:val="0"/>
+          <w:sz w:val="16"/>
+          <w:szCs w:val="16"/>
+          <w:lang w:eastAsia="pt-BR"/>
+          <w14:ligatures w14:val="none"/>
+        </w:rPr>
+        <w:t>email</w:t>
+      </w:r>
+      <w:proofErr w:type="spellEnd"/>
+      <w:r>
+        <w:rPr>
+          <w:rFonts w:ascii="Consolas" w:eastAsia="Times New Roman" w:hAnsi="Consolas" w:cs="Times New Roman"/>
+          <w:color w:val="CE9178"/>
+          <w:kern w:val="0"/>
+          <w:sz w:val="16"/>
+          <w:szCs w:val="16"/>
+          <w:lang w:eastAsia="pt-BR"/>
+          <w14:ligatures w14:val="none"/>
+        </w:rPr>
+        <w:t>, senha</w:t>
+      </w:r>
+    </w:p>
+    <w:p>
+      <w:pPr>
+        <w:shd w:val="clear" w:color="auto" w:fill="1F1F1F"/>
+        <w:spacing w:after="0" w:line="240" w:lineRule="auto"/>
+        <w:rPr>
+          <w:rFonts w:ascii="Consolas" w:eastAsia="Times New Roman" w:hAnsi="Consolas" w:cs="Times New Roman"/>
+          <w:color w:val="CCCCCC"/>
+          <w:kern w:val="0"/>
+          <w:sz w:val="16"/>
+          <w:szCs w:val="16"/>
+          <w:lang w:eastAsia="pt-BR"/>
+          <w14:ligatures w14:val="none"/>
+        </w:rPr>
+      </w:pPr>
+      <w:r>
+        <w:rPr>
+          <w:rFonts w:ascii="Consolas" w:eastAsia="Times New Roman" w:hAnsi="Consolas" w:cs="Times New Roman"/>
+          <w:color w:val="CE9178"/>
+          <w:kern w:val="0"/>
+          <w:sz w:val="16"/>
+          <w:szCs w:val="16"/>
+          <w:lang w:eastAsia="pt-BR"/>
+          <w14:ligatures w14:val="none"/>
+        </w:rPr>
+        <w:t xml:space="preserve">        ) </w:t>
+      </w:r>
+      <w:proofErr w:type="spellStart"/>
+      <w:r>
+        <w:rPr>
+          <w:rFonts w:ascii="Consolas" w:eastAsia="Times New Roman" w:hAnsi="Consolas" w:cs="Times New Roman"/>
+          <w:color w:val="CE9178"/>
+          <w:kern w:val="0"/>
+          <w:sz w:val="16"/>
+          <w:szCs w:val="16"/>
+          <w:lang w:eastAsia="pt-BR"/>
+          <w14:ligatures w14:val="none"/>
+        </w:rPr>
+        <w:t>values</w:t>
+      </w:r>
+      <w:proofErr w:type="spellEnd"/>
+      <w:r>
+        <w:rPr>
+          <w:rFonts w:ascii="Consolas" w:eastAsia="Times New Roman" w:hAnsi="Consolas" w:cs="Times New Roman"/>
+          <w:color w:val="CE9178"/>
+          <w:kern w:val="0"/>
+          <w:sz w:val="16"/>
+          <w:szCs w:val="16"/>
+          <w:lang w:eastAsia="pt-BR"/>
+          <w14:ligatures w14:val="none"/>
+        </w:rPr>
+        <w:t xml:space="preserve"> (</w:t>
+      </w:r>
+    </w:p>
+    <w:p>
+      <w:pPr>
+        <w:shd w:val="clear" w:color="auto" w:fill="1F1F1F"/>
+        <w:spacing w:after="0" w:line="240" w:lineRule="auto"/>
+        <w:rPr>
+          <w:rFonts w:ascii="Consolas" w:eastAsia="Times New Roman" w:hAnsi="Consolas" w:cs="Times New Roman"/>
+          <w:color w:val="CCCCCC"/>
+          <w:kern w:val="0"/>
+          <w:sz w:val="16"/>
+          <w:szCs w:val="16"/>
+          <w:lang w:eastAsia="pt-BR"/>
+          <w14:ligatures w14:val="none"/>
+        </w:rPr>
+      </w:pPr>
+      <w:r>
+        <w:rPr>
+          <w:rFonts w:ascii="Consolas" w:eastAsia="Times New Roman" w:hAnsi="Consolas" w:cs="Times New Roman"/>
+          <w:color w:val="CE9178"/>
+          <w:kern w:val="0"/>
+          <w:sz w:val="16"/>
+          <w:szCs w:val="16"/>
+          <w:lang w:eastAsia="pt-BR"/>
+          <w14:ligatures w14:val="none"/>
+        </w:rPr>
+        <w:t>            "Ana Almeida", "aninhaalme@teste.com", "123456"</w:t>
+      </w:r>
+    </w:p>
+    <w:p>
+      <w:pPr>
+        <w:shd w:val="clear" w:color="auto" w:fill="1F1F1F"/>
+        <w:spacing w:after="0" w:line="240" w:lineRule="auto"/>
+        <w:rPr>
+          <w:rFonts w:ascii="Consolas" w:eastAsia="Times New Roman" w:hAnsi="Consolas" w:cs="Times New Roman"/>
+          <w:color w:val="CCCCCC"/>
+          <w:kern w:val="0"/>
+          <w:sz w:val="16"/>
+          <w:szCs w:val="16"/>
+          <w:lang w:eastAsia="pt-BR"/>
+          <w14:ligatures w14:val="none"/>
+        </w:rPr>
+      </w:pPr>
+      <w:r>
+        <w:rPr>
+          <w:rFonts w:ascii="Consolas" w:eastAsia="Times New Roman" w:hAnsi="Consolas" w:cs="Times New Roman"/>
+          <w:color w:val="CE9178"/>
+          <w:kern w:val="0"/>
+          <w:sz w:val="16"/>
+          <w:szCs w:val="16"/>
+          <w:lang w:eastAsia="pt-BR"/>
+          <w14:ligatures w14:val="none"/>
+        </w:rPr>
+        <w:t>        )'</w:t>
+      </w:r>
+      <w:r>
+        <w:rPr>
+          <w:rFonts w:ascii="Consolas" w:eastAsia="Times New Roman" w:hAnsi="Consolas" w:cs="Times New Roman"/>
+          <w:color w:val="D4D4D4"/>
+          <w:kern w:val="0"/>
+          <w:sz w:val="16"/>
+          <w:szCs w:val="16"/>
+          <w:lang w:eastAsia="pt-BR"/>
+          <w14:ligatures w14:val="none"/>
+        </w:rPr>
+        <w:t>;</w:t>
+      </w:r>
+    </w:p>
+    <w:p>
+      <w:pPr>
+        <w:shd w:val="clear" w:color="auto" w:fill="1F1F1F"/>
+        <w:spacing w:after="0" w:line="240" w:lineRule="auto"/>
+        <w:rPr>
+          <w:rFonts w:ascii="Consolas" w:eastAsia="Times New Roman" w:hAnsi="Consolas" w:cs="Times New Roman"/>
+          <w:color w:val="CCCCCC"/>
+          <w:kern w:val="0"/>
+          <w:sz w:val="16"/>
+          <w:szCs w:val="16"/>
+          <w:lang w:eastAsia="pt-BR"/>
+          <w14:ligatures w14:val="none"/>
+        </w:rPr>
+      </w:pPr>
+      <w:r>
+        <w:rPr>
+          <w:rFonts w:ascii="Consolas" w:eastAsia="Times New Roman" w:hAnsi="Consolas" w:cs="Times New Roman"/>
+          <w:color w:val="D4D4D4"/>
+          <w:kern w:val="0"/>
+          <w:sz w:val="16"/>
+          <w:szCs w:val="16"/>
+          <w:lang w:eastAsia="pt-BR"/>
+          <w14:ligatures w14:val="none"/>
+        </w:rPr>
+        <w:t xml:space="preserve">    </w:t>
+      </w:r>
+      <w:r>
+        <w:rPr>
+          <w:rFonts w:ascii="Consolas" w:eastAsia="Times New Roman" w:hAnsi="Consolas" w:cs="Times New Roman"/>
+          <w:color w:val="9CDCFE"/>
+          <w:kern w:val="0"/>
+          <w:sz w:val="16"/>
+          <w:szCs w:val="16"/>
+          <w:lang w:eastAsia="pt-BR"/>
+          <w14:ligatures w14:val="none"/>
+        </w:rPr>
+        <w:t>$retorno</w:t>
+      </w:r>
+      <w:r>
+        <w:rPr>
+          <w:rFonts w:ascii="Consolas" w:eastAsia="Times New Roman" w:hAnsi="Consolas" w:cs="Times New Roman"/>
+          <w:color w:val="D4D4D4"/>
+          <w:kern w:val="0"/>
+          <w:sz w:val="16"/>
+          <w:szCs w:val="16"/>
+          <w:lang w:eastAsia="pt-BR"/>
+          <w14:ligatures w14:val="none"/>
+        </w:rPr>
+        <w:t xml:space="preserve"> = </w:t>
+      </w:r>
+      <w:r>
+        <w:rPr>
+          <w:rFonts w:ascii="Consolas" w:eastAsia="Times New Roman" w:hAnsi="Consolas" w:cs="Times New Roman"/>
+          <w:color w:val="9CDCFE"/>
+          <w:kern w:val="0"/>
+          <w:sz w:val="16"/>
+          <w:szCs w:val="16"/>
+          <w:lang w:eastAsia="pt-BR"/>
+          <w14:ligatures w14:val="none"/>
+        </w:rPr>
+        <w:t>$</w:t>
+      </w:r>
+      <w:proofErr w:type="spellStart"/>
+      <w:r>
+        <w:rPr>
+          <w:rFonts w:ascii="Consolas" w:eastAsia="Times New Roman" w:hAnsi="Consolas" w:cs="Times New Roman"/>
+          <w:color w:val="9CDCFE"/>
+          <w:kern w:val="0"/>
+          <w:sz w:val="16"/>
+          <w:szCs w:val="16"/>
+          <w:lang w:eastAsia="pt-BR"/>
+          <w14:ligatures w14:val="none"/>
+        </w:rPr>
+        <w:t>conexao</w:t>
+      </w:r>
+      <w:proofErr w:type="spellEnd"/>
+      <w:r>
+        <w:rPr>
+          <w:rFonts w:ascii="Consolas" w:eastAsia="Times New Roman" w:hAnsi="Consolas" w:cs="Times New Roman"/>
+          <w:color w:val="D4D4D4"/>
+          <w:kern w:val="0"/>
+          <w:sz w:val="16"/>
+          <w:szCs w:val="16"/>
+          <w:lang w:eastAsia="pt-BR"/>
+          <w14:ligatures w14:val="none"/>
+        </w:rPr>
+        <w:t>-&gt;</w:t>
+      </w:r>
+      <w:proofErr w:type="spellStart"/>
+      <w:r>
+        <w:rPr>
+          <w:rFonts w:ascii="Consolas" w:eastAsia="Times New Roman" w:hAnsi="Consolas" w:cs="Times New Roman"/>
+          <w:color w:val="DCDCAA"/>
+          <w:kern w:val="0"/>
+          <w:sz w:val="16"/>
+          <w:szCs w:val="16"/>
+          <w:lang w:eastAsia="pt-BR"/>
+          <w14:ligatures w14:val="none"/>
+        </w:rPr>
+        <w:t>exec</w:t>
+      </w:r>
+      <w:proofErr w:type="spellEnd"/>
+      <w:r>
+        <w:rPr>
+          <w:rFonts w:ascii="Consolas" w:eastAsia="Times New Roman" w:hAnsi="Consolas" w:cs="Times New Roman"/>
+          <w:color w:val="D4D4D4"/>
+          <w:kern w:val="0"/>
+          <w:sz w:val="16"/>
+          <w:szCs w:val="16"/>
+          <w:lang w:eastAsia="pt-BR"/>
+          <w14:ligatures w14:val="none"/>
+        </w:rPr>
+        <w:t>(</w:t>
+      </w:r>
+      <w:r>
+        <w:rPr>
+          <w:rFonts w:ascii="Consolas" w:eastAsia="Times New Roman" w:hAnsi="Consolas" w:cs="Times New Roman"/>
+          <w:color w:val="9CDCFE"/>
+          <w:kern w:val="0"/>
+          <w:sz w:val="16"/>
+          <w:szCs w:val="16"/>
+          <w:lang w:eastAsia="pt-BR"/>
+          <w14:ligatures w14:val="none"/>
+        </w:rPr>
+        <w:t>$query</w:t>
+      </w:r>
+      <w:r>
+        <w:rPr>
+          <w:rFonts w:ascii="Consolas" w:eastAsia="Times New Roman" w:hAnsi="Consolas" w:cs="Times New Roman"/>
+          <w:color w:val="D4D4D4"/>
+          <w:kern w:val="0"/>
+          <w:sz w:val="16"/>
+          <w:szCs w:val="16"/>
+          <w:lang w:eastAsia="pt-BR"/>
+          <w14:ligatures w14:val="none"/>
+        </w:rPr>
+        <w:t>);</w:t>
+      </w:r>
+    </w:p>
+    <w:p>
+      <w:pPr>
+        <w:shd w:val="clear" w:color="auto" w:fill="1F1F1F"/>
+        <w:spacing w:after="0" w:line="240" w:lineRule="auto"/>
+        <w:rPr>
+          <w:rFonts w:ascii="Consolas" w:eastAsia="Times New Roman" w:hAnsi="Consolas" w:cs="Times New Roman"/>
+          <w:color w:val="CCCCCC"/>
+          <w:kern w:val="0"/>
+          <w:sz w:val="16"/>
+          <w:szCs w:val="16"/>
+          <w:lang w:eastAsia="pt-BR"/>
+          <w14:ligatures w14:val="none"/>
+        </w:rPr>
+      </w:pPr>
+      <w:r>
+        <w:rPr>
+          <w:rFonts w:ascii="Consolas" w:eastAsia="Times New Roman" w:hAnsi="Consolas" w:cs="Times New Roman"/>
+          <w:color w:val="D4D4D4"/>
+          <w:kern w:val="0"/>
+          <w:sz w:val="16"/>
+          <w:szCs w:val="16"/>
+          <w:lang w:eastAsia="pt-BR"/>
+          <w14:ligatures w14:val="none"/>
+        </w:rPr>
+        <w:t xml:space="preserve">    </w:t>
+      </w:r>
+      <w:proofErr w:type="spellStart"/>
+      <w:r>
+        <w:rPr>
+          <w:rFonts w:ascii="Consolas" w:eastAsia="Times New Roman" w:hAnsi="Consolas" w:cs="Times New Roman"/>
+          <w:color w:val="DCDCAA"/>
+          <w:kern w:val="0"/>
+          <w:sz w:val="16"/>
+          <w:szCs w:val="16"/>
+          <w:lang w:eastAsia="pt-BR"/>
+          <w14:ligatures w14:val="none"/>
+        </w:rPr>
+        <w:t>echo</w:t>
+      </w:r>
+      <w:proofErr w:type="spellEnd"/>
+      <w:r>
+        <w:rPr>
+          <w:rFonts w:ascii="Consolas" w:eastAsia="Times New Roman" w:hAnsi="Consolas" w:cs="Times New Roman"/>
+          <w:color w:val="D4D4D4"/>
+          <w:kern w:val="0"/>
+          <w:sz w:val="16"/>
+          <w:szCs w:val="16"/>
+          <w:lang w:eastAsia="pt-BR"/>
+          <w14:ligatures w14:val="none"/>
+        </w:rPr>
+        <w:t xml:space="preserve"> </w:t>
+      </w:r>
+      <w:r>
+        <w:rPr>
+          <w:rFonts w:ascii="Consolas" w:eastAsia="Times New Roman" w:hAnsi="Consolas" w:cs="Times New Roman"/>
+          <w:color w:val="9CDCFE"/>
+          <w:kern w:val="0"/>
+          <w:sz w:val="16"/>
+          <w:szCs w:val="16"/>
+          <w:lang w:eastAsia="pt-BR"/>
+          <w14:ligatures w14:val="none"/>
+        </w:rPr>
+        <w:t>$retorno</w:t>
+      </w:r>
+      <w:r>
+        <w:rPr>
+          <w:rFonts w:ascii="Consolas" w:eastAsia="Times New Roman" w:hAnsi="Consolas" w:cs="Times New Roman"/>
+          <w:color w:val="D4D4D4"/>
+          <w:kern w:val="0"/>
+          <w:sz w:val="16"/>
+          <w:szCs w:val="16"/>
+          <w:lang w:eastAsia="pt-BR"/>
+          <w14:ligatures w14:val="none"/>
+        </w:rPr>
+        <w:t>;</w:t>
+      </w:r>
+    </w:p>
+    <w:p>
+      <w:pPr>
+        <w:shd w:val="clear" w:color="auto" w:fill="1F1F1F"/>
+        <w:spacing w:after="0" w:line="240" w:lineRule="auto"/>
+        <w:rPr>
+          <w:rFonts w:ascii="Consolas" w:eastAsia="Times New Roman" w:hAnsi="Consolas" w:cs="Times New Roman"/>
+          <w:color w:val="CCCCCC"/>
+          <w:kern w:val="0"/>
+          <w:sz w:val="16"/>
+          <w:szCs w:val="16"/>
+          <w:lang w:eastAsia="pt-BR"/>
+          <w14:ligatures w14:val="none"/>
+        </w:rPr>
+      </w:pPr>
+    </w:p>
+    <w:p>
+      <w:pPr>
+        <w:jc w:val="both"/>
+        <w:rPr>
+          <w:rFonts w:ascii="Arial" w:hAnsi="Arial" w:cs="Arial"/>
+          <w:sz w:val="24"/>
+          <w:szCs w:val="24"/>
+        </w:rPr>
+      </w:pPr>
+      <w:r>
+        <w:rPr>
+          <w:rFonts w:ascii="Arial" w:hAnsi="Arial" w:cs="Arial"/>
+          <w:sz w:val="24"/>
+          <w:szCs w:val="24"/>
+        </w:rPr>
+        <w:t xml:space="preserve"> </w:t>
+      </w:r>
+    </w:p>
+    <w:p>
+      <w:pPr>
+        <w:shd w:val="clear" w:color="auto" w:fill="1F1F1F"/>
+        <w:spacing w:after="0" w:line="285" w:lineRule="atLeast"/>
+        <w:rPr>
+          <w:rFonts w:ascii="Consolas" w:eastAsia="Times New Roman" w:hAnsi="Consolas" w:cs="Times New Roman"/>
+          <w:color w:val="CCCCCC"/>
+          <w:kern w:val="0"/>
+          <w:sz w:val="21"/>
+          <w:szCs w:val="21"/>
+          <w:lang w:eastAsia="pt-BR"/>
+          <w14:ligatures w14:val="none"/>
+        </w:rPr>
+      </w:pPr>
+      <w:r>
+        <w:rPr>
+          <w:rFonts w:ascii="Consolas" w:eastAsia="Times New Roman" w:hAnsi="Consolas" w:cs="Times New Roman"/>
+          <w:color w:val="9CDCFE"/>
+          <w:kern w:val="0"/>
+          <w:sz w:val="21"/>
+          <w:szCs w:val="21"/>
+          <w:lang w:eastAsia="pt-BR"/>
+          <w14:ligatures w14:val="none"/>
+        </w:rPr>
+        <w:t>$query</w:t>
+      </w:r>
+      <w:r>
+        <w:rPr>
+          <w:rFonts w:ascii="Consolas" w:eastAsia="Times New Roman" w:hAnsi="Consolas" w:cs="Times New Roman"/>
+          <w:color w:val="D4D4D4"/>
+          <w:kern w:val="0"/>
+          <w:sz w:val="21"/>
+          <w:szCs w:val="21"/>
+          <w:lang w:eastAsia="pt-BR"/>
+          <w14:ligatures w14:val="none"/>
+        </w:rPr>
+        <w:t xml:space="preserve"> = </w:t>
+      </w:r>
+      <w:r>
+        <w:rPr>
+          <w:rFonts w:ascii="Consolas" w:eastAsia="Times New Roman" w:hAnsi="Consolas" w:cs="Times New Roman"/>
+          <w:color w:val="CE9178"/>
+          <w:kern w:val="0"/>
+          <w:sz w:val="21"/>
+          <w:szCs w:val="21"/>
+          <w:lang w:eastAsia="pt-BR"/>
+          <w14:ligatures w14:val="none"/>
+        </w:rPr>
+        <w:t>'</w:t>
+      </w:r>
+    </w:p>
+    <w:p>
+      <w:pPr>
+        <w:shd w:val="clear" w:color="auto" w:fill="1F1F1F"/>
+        <w:spacing w:after="0" w:line="285" w:lineRule="atLeast"/>
+        <w:rPr>
+          <w:rFonts w:ascii="Consolas" w:eastAsia="Times New Roman" w:hAnsi="Consolas" w:cs="Times New Roman"/>
+          <w:color w:val="CCCCCC"/>
+          <w:kern w:val="0"/>
+          <w:sz w:val="21"/>
+          <w:szCs w:val="21"/>
+          <w:lang w:eastAsia="pt-BR"/>
+          <w14:ligatures w14:val="none"/>
+        </w:rPr>
+      </w:pPr>
+      <w:r>
+        <w:rPr>
+          <w:rFonts w:ascii="Consolas" w:eastAsia="Times New Roman" w:hAnsi="Consolas" w:cs="Times New Roman"/>
+          <w:color w:val="CE9178"/>
+          <w:kern w:val="0"/>
+          <w:sz w:val="21"/>
+          <w:szCs w:val="21"/>
+          <w:lang w:eastAsia="pt-BR"/>
+          <w14:ligatures w14:val="none"/>
+        </w:rPr>
+        <w:t xml:space="preserve">        delete </w:t>
+      </w:r>
+      <w:proofErr w:type="spellStart"/>
+      <w:r>
+        <w:rPr>
+          <w:rFonts w:ascii="Consolas" w:eastAsia="Times New Roman" w:hAnsi="Consolas" w:cs="Times New Roman"/>
+          <w:color w:val="CE9178"/>
+          <w:kern w:val="0"/>
+          <w:sz w:val="21"/>
+          <w:szCs w:val="21"/>
+          <w:lang w:eastAsia="pt-BR"/>
+          <w14:ligatures w14:val="none"/>
+        </w:rPr>
+        <w:t>from</w:t>
+      </w:r>
+      <w:proofErr w:type="spellEnd"/>
+      <w:r>
+        <w:rPr>
+          <w:rFonts w:ascii="Consolas" w:eastAsia="Times New Roman" w:hAnsi="Consolas" w:cs="Times New Roman"/>
+          <w:color w:val="CE9178"/>
+          <w:kern w:val="0"/>
+          <w:sz w:val="21"/>
+          <w:szCs w:val="21"/>
+          <w:lang w:eastAsia="pt-BR"/>
+          <w14:ligatures w14:val="none"/>
+        </w:rPr>
+        <w:t xml:space="preserve"> </w:t>
+      </w:r>
+      <w:proofErr w:type="spellStart"/>
+      <w:r>
+        <w:rPr>
+          <w:rFonts w:ascii="Consolas" w:eastAsia="Times New Roman" w:hAnsi="Consolas" w:cs="Times New Roman"/>
+          <w:color w:val="CE9178"/>
+          <w:kern w:val="0"/>
+          <w:sz w:val="21"/>
+          <w:szCs w:val="21"/>
+          <w:lang w:eastAsia="pt-BR"/>
+          <w14:ligatures w14:val="none"/>
+        </w:rPr>
+        <w:t>tb_usuarios</w:t>
+      </w:r>
+      <w:proofErr w:type="spellEnd"/>
+      <w:r>
+        <w:rPr>
+          <w:rFonts w:ascii="Consolas" w:eastAsia="Times New Roman" w:hAnsi="Consolas" w:cs="Times New Roman"/>
+          <w:color w:val="CE9178"/>
+          <w:kern w:val="0"/>
+          <w:sz w:val="21"/>
+          <w:szCs w:val="21"/>
+          <w:lang w:eastAsia="pt-BR"/>
+          <w14:ligatures w14:val="none"/>
+        </w:rPr>
+        <w:t xml:space="preserve">   </w:t>
+      </w:r>
+    </w:p>
+    <w:p>
+      <w:pPr>
+        <w:shd w:val="clear" w:color="auto" w:fill="1F1F1F"/>
+        <w:spacing w:after="0" w:line="285" w:lineRule="atLeast"/>
+        <w:rPr>
+          <w:rFonts w:ascii="Consolas" w:eastAsia="Times New Roman" w:hAnsi="Consolas" w:cs="Times New Roman"/>
+          <w:color w:val="CCCCCC"/>
+          <w:kern w:val="0"/>
+          <w:sz w:val="21"/>
+          <w:szCs w:val="21"/>
+          <w:lang w:eastAsia="pt-BR"/>
+          <w14:ligatures w14:val="none"/>
+        </w:rPr>
+      </w:pPr>
+      <w:r>
+        <w:rPr>
+          <w:rFonts w:ascii="Consolas" w:eastAsia="Times New Roman" w:hAnsi="Consolas" w:cs="Times New Roman"/>
+          <w:color w:val="CE9178"/>
+          <w:kern w:val="0"/>
+          <w:sz w:val="21"/>
+          <w:szCs w:val="21"/>
+          <w:lang w:eastAsia="pt-BR"/>
+          <w14:ligatures w14:val="none"/>
+        </w:rPr>
+        <w:t>    '</w:t>
+      </w:r>
+      <w:r>
+        <w:rPr>
+          <w:rFonts w:ascii="Consolas" w:eastAsia="Times New Roman" w:hAnsi="Consolas" w:cs="Times New Roman"/>
+          <w:color w:val="D4D4D4"/>
+          <w:kern w:val="0"/>
+          <w:sz w:val="21"/>
+          <w:szCs w:val="21"/>
+          <w:lang w:eastAsia="pt-BR"/>
+          <w14:ligatures w14:val="none"/>
+        </w:rPr>
+        <w:t>;</w:t>
       </w:r>
     </w:p>
     <w:p>
@@ -2940,6 +5787,7 @@
   <w:style w:type="paragraph" w:default="1" w:styleId="Normal">
     <w:name w:val="Normal"/>
     <w:qFormat/>
+    <w:rsid w:val="003A70BD"/>
   </w:style>
   <w:style w:type="character" w:default="1" w:styleId="Fontepargpadro">
     <w:name w:val="Default Paragraph Font"/>

</xml_diff>

<commit_message>
PDOStatement Object (Query) com fecthAll
</commit_message>
<xml_diff>
--- a/php_pdo-mysql.docx
+++ b/php_pdo-mysql.docx
@@ -5189,14 +5189,6 @@
           <w:szCs w:val="24"/>
         </w:rPr>
       </w:pPr>
-      <w:r>
-        <w:rPr>
-          <w:rFonts w:ascii="Arial" w:hAnsi="Arial" w:cs="Arial"/>
-          <w:sz w:val="24"/>
-          <w:szCs w:val="24"/>
-        </w:rPr>
-        <w:t xml:space="preserve"> </w:t>
-      </w:r>
     </w:p>
     <w:p>
       <w:pPr>
@@ -5365,6 +5357,1583 @@
           <w14:ligatures w14:val="none"/>
         </w:rPr>
         <w:t>;</w:t>
+      </w:r>
+    </w:p>
+    <w:p>
+      <w:pPr>
+        <w:jc w:val="both"/>
+        <w:rPr>
+          <w:rFonts w:ascii="Arial" w:hAnsi="Arial" w:cs="Arial"/>
+          <w:sz w:val="24"/>
+          <w:szCs w:val="24"/>
+        </w:rPr>
+      </w:pPr>
+      <w:r>
+        <w:rPr>
+          <w:rFonts w:ascii="Arial" w:hAnsi="Arial" w:cs="Arial"/>
+          <w:sz w:val="24"/>
+          <w:szCs w:val="24"/>
+        </w:rPr>
+        <w:t xml:space="preserve">Removendo registros de </w:t>
+      </w:r>
+      <w:proofErr w:type="spellStart"/>
+      <w:r>
+        <w:rPr>
+          <w:rFonts w:ascii="Arial" w:hAnsi="Arial" w:cs="Arial"/>
+          <w:sz w:val="24"/>
+          <w:szCs w:val="24"/>
+        </w:rPr>
+        <w:t>tb_usuarios</w:t>
+      </w:r>
+      <w:proofErr w:type="spellEnd"/>
+    </w:p>
+    <w:p>
+      <w:pPr>
+        <w:jc w:val="both"/>
+        <w:rPr>
+          <w:rFonts w:ascii="Arial" w:hAnsi="Arial" w:cs="Arial"/>
+          <w:sz w:val="24"/>
+          <w:szCs w:val="24"/>
+        </w:rPr>
+      </w:pPr>
+    </w:p>
+    <w:p>
+      <w:pPr>
+        <w:jc w:val="both"/>
+        <w:rPr>
+          <w:rFonts w:ascii="Arial" w:hAnsi="Arial" w:cs="Arial"/>
+          <w:sz w:val="24"/>
+          <w:szCs w:val="24"/>
+        </w:rPr>
+      </w:pPr>
+    </w:p>
+    <w:p>
+      <w:pPr>
+        <w:jc w:val="both"/>
+        <w:rPr>
+          <w:rFonts w:ascii="Arial" w:hAnsi="Arial" w:cs="Arial"/>
+          <w:sz w:val="24"/>
+          <w:szCs w:val="24"/>
+        </w:rPr>
+      </w:pPr>
+    </w:p>
+    <w:p>
+      <w:pPr>
+        <w:jc w:val="both"/>
+        <w:rPr>
+          <w:rFonts w:ascii="Arial" w:hAnsi="Arial" w:cs="Arial"/>
+          <w:b/>
+          <w:bCs/>
+          <w:sz w:val="24"/>
+          <w:szCs w:val="24"/>
+        </w:rPr>
+      </w:pPr>
+      <w:proofErr w:type="spellStart"/>
+      <w:r>
+        <w:rPr>
+          <w:rFonts w:ascii="Arial" w:hAnsi="Arial" w:cs="Arial"/>
+          <w:b/>
+          <w:bCs/>
+          <w:sz w:val="24"/>
+          <w:szCs w:val="24"/>
+        </w:rPr>
+        <w:lastRenderedPageBreak/>
+        <w:t>PDOStatement</w:t>
+      </w:r>
+      <w:proofErr w:type="spellEnd"/>
+      <w:r>
+        <w:rPr>
+          <w:rFonts w:ascii="Arial" w:hAnsi="Arial" w:cs="Arial"/>
+          <w:b/>
+          <w:bCs/>
+          <w:sz w:val="24"/>
+          <w:szCs w:val="24"/>
+        </w:rPr>
+        <w:t xml:space="preserve"> </w:t>
+      </w:r>
+      <w:proofErr w:type="spellStart"/>
+      <w:r>
+        <w:rPr>
+          <w:rFonts w:ascii="Arial" w:hAnsi="Arial" w:cs="Arial"/>
+          <w:b/>
+          <w:bCs/>
+          <w:sz w:val="24"/>
+          <w:szCs w:val="24"/>
+        </w:rPr>
+        <w:t>Object</w:t>
+      </w:r>
+      <w:proofErr w:type="spellEnd"/>
+      <w:r>
+        <w:rPr>
+          <w:rFonts w:ascii="Arial" w:hAnsi="Arial" w:cs="Arial"/>
+          <w:b/>
+          <w:bCs/>
+          <w:sz w:val="24"/>
+          <w:szCs w:val="24"/>
+        </w:rPr>
+        <w:t xml:space="preserve"> (Query) com </w:t>
+      </w:r>
+      <w:proofErr w:type="spellStart"/>
+      <w:r>
+        <w:rPr>
+          <w:rFonts w:ascii="Arial" w:hAnsi="Arial" w:cs="Arial"/>
+          <w:b/>
+          <w:bCs/>
+          <w:sz w:val="24"/>
+          <w:szCs w:val="24"/>
+        </w:rPr>
+        <w:t>fetchAll</w:t>
+      </w:r>
+      <w:proofErr w:type="spellEnd"/>
+    </w:p>
+    <w:p>
+      <w:pPr>
+        <w:jc w:val="both"/>
+        <w:rPr>
+          <w:rFonts w:ascii="Arial" w:hAnsi="Arial" w:cs="Arial"/>
+          <w:b/>
+          <w:bCs/>
+          <w:sz w:val="24"/>
+          <w:szCs w:val="24"/>
+        </w:rPr>
+      </w:pPr>
+    </w:p>
+    <w:p>
+      <w:pPr>
+        <w:jc w:val="both"/>
+        <w:rPr>
+          <w:rFonts w:ascii="Arial" w:hAnsi="Arial" w:cs="Arial"/>
+          <w:sz w:val="24"/>
+          <w:szCs w:val="24"/>
+        </w:rPr>
+      </w:pPr>
+      <w:proofErr w:type="spellStart"/>
+      <w:proofErr w:type="gramStart"/>
+      <w:r>
+        <w:rPr>
+          <w:rFonts w:ascii="Arial" w:hAnsi="Arial" w:cs="Arial"/>
+          <w:b/>
+          <w:bCs/>
+          <w:sz w:val="24"/>
+          <w:szCs w:val="24"/>
+        </w:rPr>
+        <w:t>PDOStatement</w:t>
+      </w:r>
+      <w:proofErr w:type="spellEnd"/>
+      <w:r>
+        <w:rPr>
+          <w:rFonts w:ascii="Arial" w:hAnsi="Arial" w:cs="Arial"/>
+          <w:b/>
+          <w:bCs/>
+          <w:sz w:val="24"/>
+          <w:szCs w:val="24"/>
+        </w:rPr>
+        <w:t xml:space="preserve">  </w:t>
+      </w:r>
+      <w:proofErr w:type="spellStart"/>
+      <w:r>
+        <w:rPr>
+          <w:rFonts w:ascii="Arial" w:hAnsi="Arial" w:cs="Arial"/>
+          <w:b/>
+          <w:bCs/>
+          <w:sz w:val="24"/>
+          <w:szCs w:val="24"/>
+        </w:rPr>
+        <w:t>Object</w:t>
+      </w:r>
+      <w:proofErr w:type="spellEnd"/>
+      <w:proofErr w:type="gramEnd"/>
+      <w:r>
+        <w:rPr>
+          <w:rFonts w:ascii="Arial" w:hAnsi="Arial" w:cs="Arial"/>
+          <w:b/>
+          <w:bCs/>
+          <w:sz w:val="24"/>
+          <w:szCs w:val="24"/>
+        </w:rPr>
+        <w:t xml:space="preserve"> </w:t>
+      </w:r>
+      <w:r>
+        <w:rPr>
+          <w:rFonts w:ascii="Arial" w:hAnsi="Arial" w:cs="Arial"/>
+          <w:sz w:val="24"/>
+          <w:szCs w:val="24"/>
+        </w:rPr>
+        <w:t>– objeto que contém declaração da query, que permite por exemplo recuperar informações contidas no BD.</w:t>
+      </w:r>
+    </w:p>
+    <w:p>
+      <w:pPr>
+        <w:shd w:val="clear" w:color="auto" w:fill="1F1F1F"/>
+        <w:spacing w:after="0" w:line="240" w:lineRule="auto"/>
+        <w:rPr>
+          <w:rFonts w:ascii="Consolas" w:eastAsia="Times New Roman" w:hAnsi="Consolas" w:cs="Times New Roman"/>
+          <w:color w:val="CCCCCC"/>
+          <w:kern w:val="0"/>
+          <w:sz w:val="16"/>
+          <w:szCs w:val="16"/>
+          <w:lang w:eastAsia="pt-BR"/>
+          <w14:ligatures w14:val="none"/>
+        </w:rPr>
+      </w:pPr>
+      <w:r>
+        <w:rPr>
+          <w:rFonts w:ascii="Consolas" w:eastAsia="Times New Roman" w:hAnsi="Consolas" w:cs="Times New Roman"/>
+          <w:color w:val="9CDCFE"/>
+          <w:kern w:val="0"/>
+          <w:sz w:val="16"/>
+          <w:szCs w:val="16"/>
+          <w:lang w:eastAsia="pt-BR"/>
+          <w14:ligatures w14:val="none"/>
+        </w:rPr>
+        <w:t>$query</w:t>
+      </w:r>
+      <w:r>
+        <w:rPr>
+          <w:rFonts w:ascii="Consolas" w:eastAsia="Times New Roman" w:hAnsi="Consolas" w:cs="Times New Roman"/>
+          <w:color w:val="D4D4D4"/>
+          <w:kern w:val="0"/>
+          <w:sz w:val="16"/>
+          <w:szCs w:val="16"/>
+          <w:lang w:eastAsia="pt-BR"/>
+          <w14:ligatures w14:val="none"/>
+        </w:rPr>
+        <w:t xml:space="preserve"> = </w:t>
+      </w:r>
+      <w:r>
+        <w:rPr>
+          <w:rFonts w:ascii="Consolas" w:eastAsia="Times New Roman" w:hAnsi="Consolas" w:cs="Times New Roman"/>
+          <w:color w:val="CE9178"/>
+          <w:kern w:val="0"/>
+          <w:sz w:val="16"/>
+          <w:szCs w:val="16"/>
+          <w:lang w:eastAsia="pt-BR"/>
+          <w14:ligatures w14:val="none"/>
+        </w:rPr>
+        <w:t>'</w:t>
+      </w:r>
+    </w:p>
+    <w:p>
+      <w:pPr>
+        <w:shd w:val="clear" w:color="auto" w:fill="1F1F1F"/>
+        <w:spacing w:after="0" w:line="240" w:lineRule="auto"/>
+        <w:rPr>
+          <w:rFonts w:ascii="Consolas" w:eastAsia="Times New Roman" w:hAnsi="Consolas" w:cs="Times New Roman"/>
+          <w:color w:val="CCCCCC"/>
+          <w:kern w:val="0"/>
+          <w:sz w:val="16"/>
+          <w:szCs w:val="16"/>
+          <w:lang w:eastAsia="pt-BR"/>
+          <w14:ligatures w14:val="none"/>
+        </w:rPr>
+      </w:pPr>
+      <w:r>
+        <w:rPr>
+          <w:rFonts w:ascii="Consolas" w:eastAsia="Times New Roman" w:hAnsi="Consolas" w:cs="Times New Roman"/>
+          <w:color w:val="CE9178"/>
+          <w:kern w:val="0"/>
+          <w:sz w:val="16"/>
+          <w:szCs w:val="16"/>
+          <w:lang w:eastAsia="pt-BR"/>
+          <w14:ligatures w14:val="none"/>
+        </w:rPr>
+        <w:t xml:space="preserve">        </w:t>
+      </w:r>
+      <w:proofErr w:type="spellStart"/>
+      <w:r>
+        <w:rPr>
+          <w:rFonts w:ascii="Consolas" w:eastAsia="Times New Roman" w:hAnsi="Consolas" w:cs="Times New Roman"/>
+          <w:color w:val="CE9178"/>
+          <w:kern w:val="0"/>
+          <w:sz w:val="16"/>
+          <w:szCs w:val="16"/>
+          <w:lang w:eastAsia="pt-BR"/>
+          <w14:ligatures w14:val="none"/>
+        </w:rPr>
+        <w:t>insert</w:t>
+      </w:r>
+      <w:proofErr w:type="spellEnd"/>
+      <w:r>
+        <w:rPr>
+          <w:rFonts w:ascii="Consolas" w:eastAsia="Times New Roman" w:hAnsi="Consolas" w:cs="Times New Roman"/>
+          <w:color w:val="CE9178"/>
+          <w:kern w:val="0"/>
+          <w:sz w:val="16"/>
+          <w:szCs w:val="16"/>
+          <w:lang w:eastAsia="pt-BR"/>
+          <w14:ligatures w14:val="none"/>
+        </w:rPr>
+        <w:t xml:space="preserve"> </w:t>
+      </w:r>
+      <w:proofErr w:type="spellStart"/>
+      <w:r>
+        <w:rPr>
+          <w:rFonts w:ascii="Consolas" w:eastAsia="Times New Roman" w:hAnsi="Consolas" w:cs="Times New Roman"/>
+          <w:color w:val="CE9178"/>
+          <w:kern w:val="0"/>
+          <w:sz w:val="16"/>
+          <w:szCs w:val="16"/>
+          <w:lang w:eastAsia="pt-BR"/>
+          <w14:ligatures w14:val="none"/>
+        </w:rPr>
+        <w:t>into</w:t>
+      </w:r>
+      <w:proofErr w:type="spellEnd"/>
+      <w:r>
+        <w:rPr>
+          <w:rFonts w:ascii="Consolas" w:eastAsia="Times New Roman" w:hAnsi="Consolas" w:cs="Times New Roman"/>
+          <w:color w:val="CE9178"/>
+          <w:kern w:val="0"/>
+          <w:sz w:val="16"/>
+          <w:szCs w:val="16"/>
+          <w:lang w:eastAsia="pt-BR"/>
+          <w14:ligatures w14:val="none"/>
+        </w:rPr>
+        <w:t xml:space="preserve"> </w:t>
+      </w:r>
+      <w:proofErr w:type="spellStart"/>
+      <w:r>
+        <w:rPr>
+          <w:rFonts w:ascii="Consolas" w:eastAsia="Times New Roman" w:hAnsi="Consolas" w:cs="Times New Roman"/>
+          <w:color w:val="CE9178"/>
+          <w:kern w:val="0"/>
+          <w:sz w:val="16"/>
+          <w:szCs w:val="16"/>
+          <w:lang w:eastAsia="pt-BR"/>
+          <w14:ligatures w14:val="none"/>
+        </w:rPr>
+        <w:t>tb_</w:t>
+      </w:r>
+      <w:proofErr w:type="gramStart"/>
+      <w:r>
+        <w:rPr>
+          <w:rFonts w:ascii="Consolas" w:eastAsia="Times New Roman" w:hAnsi="Consolas" w:cs="Times New Roman"/>
+          <w:color w:val="CE9178"/>
+          <w:kern w:val="0"/>
+          <w:sz w:val="16"/>
+          <w:szCs w:val="16"/>
+          <w:lang w:eastAsia="pt-BR"/>
+          <w14:ligatures w14:val="none"/>
+        </w:rPr>
+        <w:t>usuarios</w:t>
+      </w:r>
+      <w:proofErr w:type="spellEnd"/>
+      <w:r>
+        <w:rPr>
+          <w:rFonts w:ascii="Consolas" w:eastAsia="Times New Roman" w:hAnsi="Consolas" w:cs="Times New Roman"/>
+          <w:color w:val="CE9178"/>
+          <w:kern w:val="0"/>
+          <w:sz w:val="16"/>
+          <w:szCs w:val="16"/>
+          <w:lang w:eastAsia="pt-BR"/>
+          <w14:ligatures w14:val="none"/>
+        </w:rPr>
+        <w:t>( nome</w:t>
+      </w:r>
+      <w:proofErr w:type="gramEnd"/>
+      <w:r>
+        <w:rPr>
+          <w:rFonts w:ascii="Consolas" w:eastAsia="Times New Roman" w:hAnsi="Consolas" w:cs="Times New Roman"/>
+          <w:color w:val="CE9178"/>
+          <w:kern w:val="0"/>
+          <w:sz w:val="16"/>
+          <w:szCs w:val="16"/>
+          <w:lang w:eastAsia="pt-BR"/>
+          <w14:ligatures w14:val="none"/>
+        </w:rPr>
+        <w:t xml:space="preserve">, </w:t>
+      </w:r>
+      <w:proofErr w:type="spellStart"/>
+      <w:r>
+        <w:rPr>
+          <w:rFonts w:ascii="Consolas" w:eastAsia="Times New Roman" w:hAnsi="Consolas" w:cs="Times New Roman"/>
+          <w:color w:val="CE9178"/>
+          <w:kern w:val="0"/>
+          <w:sz w:val="16"/>
+          <w:szCs w:val="16"/>
+          <w:lang w:eastAsia="pt-BR"/>
+          <w14:ligatures w14:val="none"/>
+        </w:rPr>
+        <w:t>email</w:t>
+      </w:r>
+      <w:proofErr w:type="spellEnd"/>
+      <w:r>
+        <w:rPr>
+          <w:rFonts w:ascii="Consolas" w:eastAsia="Times New Roman" w:hAnsi="Consolas" w:cs="Times New Roman"/>
+          <w:color w:val="CE9178"/>
+          <w:kern w:val="0"/>
+          <w:sz w:val="16"/>
+          <w:szCs w:val="16"/>
+          <w:lang w:eastAsia="pt-BR"/>
+          <w14:ligatures w14:val="none"/>
+        </w:rPr>
+        <w:t>, senha)</w:t>
+      </w:r>
+    </w:p>
+    <w:p>
+      <w:pPr>
+        <w:shd w:val="clear" w:color="auto" w:fill="1F1F1F"/>
+        <w:spacing w:after="0" w:line="240" w:lineRule="auto"/>
+        <w:rPr>
+          <w:rFonts w:ascii="Consolas" w:eastAsia="Times New Roman" w:hAnsi="Consolas" w:cs="Times New Roman"/>
+          <w:color w:val="CCCCCC"/>
+          <w:kern w:val="0"/>
+          <w:sz w:val="16"/>
+          <w:szCs w:val="16"/>
+          <w:lang w:eastAsia="pt-BR"/>
+          <w14:ligatures w14:val="none"/>
+        </w:rPr>
+      </w:pPr>
+      <w:r>
+        <w:rPr>
+          <w:rFonts w:ascii="Consolas" w:eastAsia="Times New Roman" w:hAnsi="Consolas" w:cs="Times New Roman"/>
+          <w:color w:val="CE9178"/>
+          <w:kern w:val="0"/>
+          <w:sz w:val="16"/>
+          <w:szCs w:val="16"/>
+          <w:lang w:eastAsia="pt-BR"/>
+          <w14:ligatures w14:val="none"/>
+        </w:rPr>
+        <w:t xml:space="preserve">        </w:t>
+      </w:r>
+      <w:proofErr w:type="spellStart"/>
+      <w:r>
+        <w:rPr>
+          <w:rFonts w:ascii="Consolas" w:eastAsia="Times New Roman" w:hAnsi="Consolas" w:cs="Times New Roman"/>
+          <w:color w:val="CE9178"/>
+          <w:kern w:val="0"/>
+          <w:sz w:val="16"/>
+          <w:szCs w:val="16"/>
+          <w:lang w:eastAsia="pt-BR"/>
+          <w14:ligatures w14:val="none"/>
+        </w:rPr>
+        <w:t>values</w:t>
+      </w:r>
+      <w:proofErr w:type="spellEnd"/>
+      <w:r>
+        <w:rPr>
+          <w:rFonts w:ascii="Consolas" w:eastAsia="Times New Roman" w:hAnsi="Consolas" w:cs="Times New Roman"/>
+          <w:color w:val="CE9178"/>
+          <w:kern w:val="0"/>
+          <w:sz w:val="16"/>
+          <w:szCs w:val="16"/>
+          <w:lang w:eastAsia="pt-BR"/>
+          <w14:ligatures w14:val="none"/>
+        </w:rPr>
+        <w:t xml:space="preserve"> </w:t>
+      </w:r>
+      <w:proofErr w:type="gramStart"/>
+      <w:r>
+        <w:rPr>
+          <w:rFonts w:ascii="Consolas" w:eastAsia="Times New Roman" w:hAnsi="Consolas" w:cs="Times New Roman"/>
+          <w:color w:val="CE9178"/>
+          <w:kern w:val="0"/>
+          <w:sz w:val="16"/>
+          <w:szCs w:val="16"/>
+          <w:lang w:eastAsia="pt-BR"/>
+          <w14:ligatures w14:val="none"/>
+        </w:rPr>
+        <w:t>( "</w:t>
+      </w:r>
+      <w:proofErr w:type="gramEnd"/>
+      <w:r>
+        <w:rPr>
+          <w:rFonts w:ascii="Consolas" w:eastAsia="Times New Roman" w:hAnsi="Consolas" w:cs="Times New Roman"/>
+          <w:color w:val="CE9178"/>
+          <w:kern w:val="0"/>
+          <w:sz w:val="16"/>
+          <w:szCs w:val="16"/>
+          <w:lang w:eastAsia="pt-BR"/>
+          <w14:ligatures w14:val="none"/>
+        </w:rPr>
+        <w:t>Ana Almeida", "aninha@teste.com", "123456")</w:t>
+      </w:r>
+    </w:p>
+    <w:p>
+      <w:pPr>
+        <w:shd w:val="clear" w:color="auto" w:fill="1F1F1F"/>
+        <w:spacing w:after="0" w:line="240" w:lineRule="auto"/>
+        <w:rPr>
+          <w:rFonts w:ascii="Consolas" w:eastAsia="Times New Roman" w:hAnsi="Consolas" w:cs="Times New Roman"/>
+          <w:color w:val="CCCCCC"/>
+          <w:kern w:val="0"/>
+          <w:sz w:val="16"/>
+          <w:szCs w:val="16"/>
+          <w:lang w:eastAsia="pt-BR"/>
+          <w14:ligatures w14:val="none"/>
+        </w:rPr>
+      </w:pPr>
+      <w:r>
+        <w:rPr>
+          <w:rFonts w:ascii="Consolas" w:eastAsia="Times New Roman" w:hAnsi="Consolas" w:cs="Times New Roman"/>
+          <w:color w:val="CE9178"/>
+          <w:kern w:val="0"/>
+          <w:sz w:val="16"/>
+          <w:szCs w:val="16"/>
+          <w:lang w:eastAsia="pt-BR"/>
+          <w14:ligatures w14:val="none"/>
+        </w:rPr>
+        <w:t>    '</w:t>
+      </w:r>
+      <w:r>
+        <w:rPr>
+          <w:rFonts w:ascii="Consolas" w:eastAsia="Times New Roman" w:hAnsi="Consolas" w:cs="Times New Roman"/>
+          <w:color w:val="D4D4D4"/>
+          <w:kern w:val="0"/>
+          <w:sz w:val="16"/>
+          <w:szCs w:val="16"/>
+          <w:lang w:eastAsia="pt-BR"/>
+          <w14:ligatures w14:val="none"/>
+        </w:rPr>
+        <w:t>;</w:t>
+      </w:r>
+    </w:p>
+    <w:p>
+      <w:pPr>
+        <w:jc w:val="both"/>
+        <w:rPr>
+          <w:rFonts w:ascii="Arial" w:hAnsi="Arial" w:cs="Arial"/>
+          <w:sz w:val="24"/>
+          <w:szCs w:val="24"/>
+        </w:rPr>
+      </w:pPr>
+      <w:r>
+        <w:rPr>
+          <w:rFonts w:ascii="Arial" w:hAnsi="Arial" w:cs="Arial"/>
+          <w:sz w:val="24"/>
+          <w:szCs w:val="24"/>
+        </w:rPr>
+        <w:t>Inserindo registro.</w:t>
+      </w:r>
+    </w:p>
+    <w:p>
+      <w:pPr>
+        <w:jc w:val="both"/>
+        <w:rPr>
+          <w:rFonts w:ascii="Arial" w:hAnsi="Arial" w:cs="Arial"/>
+          <w:sz w:val="24"/>
+          <w:szCs w:val="24"/>
+        </w:rPr>
+      </w:pPr>
+    </w:p>
+    <w:p>
+      <w:pPr>
+        <w:shd w:val="clear" w:color="auto" w:fill="1F1F1F"/>
+        <w:spacing w:after="0" w:line="285" w:lineRule="atLeast"/>
+        <w:rPr>
+          <w:rFonts w:ascii="Consolas" w:eastAsia="Times New Roman" w:hAnsi="Consolas" w:cs="Times New Roman"/>
+          <w:color w:val="CCCCCC"/>
+          <w:kern w:val="0"/>
+          <w:sz w:val="21"/>
+          <w:szCs w:val="21"/>
+          <w:lang w:eastAsia="pt-BR"/>
+          <w14:ligatures w14:val="none"/>
+        </w:rPr>
+      </w:pPr>
+      <w:r>
+        <w:rPr>
+          <w:rFonts w:ascii="Consolas" w:eastAsia="Times New Roman" w:hAnsi="Consolas" w:cs="Times New Roman"/>
+          <w:color w:val="9CDCFE"/>
+          <w:kern w:val="0"/>
+          <w:sz w:val="21"/>
+          <w:szCs w:val="21"/>
+          <w:lang w:eastAsia="pt-BR"/>
+          <w14:ligatures w14:val="none"/>
+        </w:rPr>
+        <w:t>$query</w:t>
+      </w:r>
+      <w:r>
+        <w:rPr>
+          <w:rFonts w:ascii="Consolas" w:eastAsia="Times New Roman" w:hAnsi="Consolas" w:cs="Times New Roman"/>
+          <w:color w:val="D4D4D4"/>
+          <w:kern w:val="0"/>
+          <w:sz w:val="21"/>
+          <w:szCs w:val="21"/>
+          <w:lang w:eastAsia="pt-BR"/>
+          <w14:ligatures w14:val="none"/>
+        </w:rPr>
+        <w:t xml:space="preserve"> = </w:t>
+      </w:r>
+      <w:r>
+        <w:rPr>
+          <w:rFonts w:ascii="Consolas" w:eastAsia="Times New Roman" w:hAnsi="Consolas" w:cs="Times New Roman"/>
+          <w:color w:val="CE9178"/>
+          <w:kern w:val="0"/>
+          <w:sz w:val="21"/>
+          <w:szCs w:val="21"/>
+          <w:lang w:eastAsia="pt-BR"/>
+          <w14:ligatures w14:val="none"/>
+        </w:rPr>
+        <w:t>'</w:t>
+      </w:r>
+      <w:proofErr w:type="spellStart"/>
+      <w:r>
+        <w:rPr>
+          <w:rFonts w:ascii="Consolas" w:eastAsia="Times New Roman" w:hAnsi="Consolas" w:cs="Times New Roman"/>
+          <w:color w:val="CE9178"/>
+          <w:kern w:val="0"/>
+          <w:sz w:val="21"/>
+          <w:szCs w:val="21"/>
+          <w:lang w:eastAsia="pt-BR"/>
+          <w14:ligatures w14:val="none"/>
+        </w:rPr>
+        <w:t>select</w:t>
+      </w:r>
+      <w:proofErr w:type="spellEnd"/>
+      <w:r>
+        <w:rPr>
+          <w:rFonts w:ascii="Consolas" w:eastAsia="Times New Roman" w:hAnsi="Consolas" w:cs="Times New Roman"/>
+          <w:color w:val="CE9178"/>
+          <w:kern w:val="0"/>
+          <w:sz w:val="21"/>
+          <w:szCs w:val="21"/>
+          <w:lang w:eastAsia="pt-BR"/>
+          <w14:ligatures w14:val="none"/>
+        </w:rPr>
+        <w:t xml:space="preserve"> * </w:t>
+      </w:r>
+      <w:proofErr w:type="spellStart"/>
+      <w:r>
+        <w:rPr>
+          <w:rFonts w:ascii="Consolas" w:eastAsia="Times New Roman" w:hAnsi="Consolas" w:cs="Times New Roman"/>
+          <w:color w:val="CE9178"/>
+          <w:kern w:val="0"/>
+          <w:sz w:val="21"/>
+          <w:szCs w:val="21"/>
+          <w:lang w:eastAsia="pt-BR"/>
+          <w14:ligatures w14:val="none"/>
+        </w:rPr>
+        <w:t>from</w:t>
+      </w:r>
+      <w:proofErr w:type="spellEnd"/>
+      <w:r>
+        <w:rPr>
+          <w:rFonts w:ascii="Consolas" w:eastAsia="Times New Roman" w:hAnsi="Consolas" w:cs="Times New Roman"/>
+          <w:color w:val="CE9178"/>
+          <w:kern w:val="0"/>
+          <w:sz w:val="21"/>
+          <w:szCs w:val="21"/>
+          <w:lang w:eastAsia="pt-BR"/>
+          <w14:ligatures w14:val="none"/>
+        </w:rPr>
+        <w:t xml:space="preserve"> </w:t>
+      </w:r>
+      <w:proofErr w:type="spellStart"/>
+      <w:r>
+        <w:rPr>
+          <w:rFonts w:ascii="Consolas" w:eastAsia="Times New Roman" w:hAnsi="Consolas" w:cs="Times New Roman"/>
+          <w:color w:val="CE9178"/>
+          <w:kern w:val="0"/>
+          <w:sz w:val="21"/>
+          <w:szCs w:val="21"/>
+          <w:lang w:eastAsia="pt-BR"/>
+          <w14:ligatures w14:val="none"/>
+        </w:rPr>
+        <w:t>tb_usuarios</w:t>
+      </w:r>
+      <w:proofErr w:type="spellEnd"/>
+      <w:r>
+        <w:rPr>
+          <w:rFonts w:ascii="Consolas" w:eastAsia="Times New Roman" w:hAnsi="Consolas" w:cs="Times New Roman"/>
+          <w:color w:val="CE9178"/>
+          <w:kern w:val="0"/>
+          <w:sz w:val="21"/>
+          <w:szCs w:val="21"/>
+          <w:lang w:eastAsia="pt-BR"/>
+          <w14:ligatures w14:val="none"/>
+        </w:rPr>
+        <w:t>'</w:t>
+      </w:r>
+      <w:r>
+        <w:rPr>
+          <w:rFonts w:ascii="Consolas" w:eastAsia="Times New Roman" w:hAnsi="Consolas" w:cs="Times New Roman"/>
+          <w:color w:val="D4D4D4"/>
+          <w:kern w:val="0"/>
+          <w:sz w:val="21"/>
+          <w:szCs w:val="21"/>
+          <w:lang w:eastAsia="pt-BR"/>
+          <w14:ligatures w14:val="none"/>
+        </w:rPr>
+        <w:t>;</w:t>
+      </w:r>
+    </w:p>
+    <w:p>
+      <w:pPr>
+        <w:shd w:val="clear" w:color="auto" w:fill="1F1F1F"/>
+        <w:spacing w:after="0" w:line="285" w:lineRule="atLeast"/>
+        <w:rPr>
+          <w:rFonts w:ascii="Consolas" w:eastAsia="Times New Roman" w:hAnsi="Consolas" w:cs="Times New Roman"/>
+          <w:color w:val="CCCCCC"/>
+          <w:kern w:val="0"/>
+          <w:sz w:val="21"/>
+          <w:szCs w:val="21"/>
+          <w:lang w:eastAsia="pt-BR"/>
+          <w14:ligatures w14:val="none"/>
+        </w:rPr>
+      </w:pPr>
+      <w:r>
+        <w:rPr>
+          <w:rFonts w:ascii="Consolas" w:eastAsia="Times New Roman" w:hAnsi="Consolas" w:cs="Times New Roman"/>
+          <w:color w:val="9CDCFE"/>
+          <w:kern w:val="0"/>
+          <w:sz w:val="21"/>
+          <w:szCs w:val="21"/>
+          <w:lang w:eastAsia="pt-BR"/>
+          <w14:ligatures w14:val="none"/>
+        </w:rPr>
+        <w:t>$</w:t>
+      </w:r>
+      <w:proofErr w:type="spellStart"/>
+      <w:r>
+        <w:rPr>
+          <w:rFonts w:ascii="Consolas" w:eastAsia="Times New Roman" w:hAnsi="Consolas" w:cs="Times New Roman"/>
+          <w:color w:val="9CDCFE"/>
+          <w:kern w:val="0"/>
+          <w:sz w:val="21"/>
+          <w:szCs w:val="21"/>
+          <w:lang w:eastAsia="pt-BR"/>
+          <w14:ligatures w14:val="none"/>
+        </w:rPr>
+        <w:t>stmt</w:t>
+      </w:r>
+      <w:proofErr w:type="spellEnd"/>
+      <w:r>
+        <w:rPr>
+          <w:rFonts w:ascii="Consolas" w:eastAsia="Times New Roman" w:hAnsi="Consolas" w:cs="Times New Roman"/>
+          <w:color w:val="D4D4D4"/>
+          <w:kern w:val="0"/>
+          <w:sz w:val="21"/>
+          <w:szCs w:val="21"/>
+          <w:lang w:eastAsia="pt-BR"/>
+          <w14:ligatures w14:val="none"/>
+        </w:rPr>
+        <w:t xml:space="preserve"> = </w:t>
+      </w:r>
+      <w:r>
+        <w:rPr>
+          <w:rFonts w:ascii="Consolas" w:eastAsia="Times New Roman" w:hAnsi="Consolas" w:cs="Times New Roman"/>
+          <w:color w:val="9CDCFE"/>
+          <w:kern w:val="0"/>
+          <w:sz w:val="21"/>
+          <w:szCs w:val="21"/>
+          <w:lang w:eastAsia="pt-BR"/>
+          <w14:ligatures w14:val="none"/>
+        </w:rPr>
+        <w:t>$</w:t>
+      </w:r>
+      <w:proofErr w:type="spellStart"/>
+      <w:r>
+        <w:rPr>
+          <w:rFonts w:ascii="Consolas" w:eastAsia="Times New Roman" w:hAnsi="Consolas" w:cs="Times New Roman"/>
+          <w:color w:val="9CDCFE"/>
+          <w:kern w:val="0"/>
+          <w:sz w:val="21"/>
+          <w:szCs w:val="21"/>
+          <w:lang w:eastAsia="pt-BR"/>
+          <w14:ligatures w14:val="none"/>
+        </w:rPr>
+        <w:t>conexao</w:t>
+      </w:r>
+      <w:proofErr w:type="spellEnd"/>
+      <w:r>
+        <w:rPr>
+          <w:rFonts w:ascii="Consolas" w:eastAsia="Times New Roman" w:hAnsi="Consolas" w:cs="Times New Roman"/>
+          <w:color w:val="D4D4D4"/>
+          <w:kern w:val="0"/>
+          <w:sz w:val="21"/>
+          <w:szCs w:val="21"/>
+          <w:lang w:eastAsia="pt-BR"/>
+          <w14:ligatures w14:val="none"/>
+        </w:rPr>
+        <w:t>-&gt;</w:t>
+      </w:r>
+      <w:r>
+        <w:rPr>
+          <w:rFonts w:ascii="Consolas" w:eastAsia="Times New Roman" w:hAnsi="Consolas" w:cs="Times New Roman"/>
+          <w:color w:val="DCDCAA"/>
+          <w:kern w:val="0"/>
+          <w:sz w:val="21"/>
+          <w:szCs w:val="21"/>
+          <w:lang w:eastAsia="pt-BR"/>
+          <w14:ligatures w14:val="none"/>
+        </w:rPr>
+        <w:t>query</w:t>
+      </w:r>
+      <w:r>
+        <w:rPr>
+          <w:rFonts w:ascii="Consolas" w:eastAsia="Times New Roman" w:hAnsi="Consolas" w:cs="Times New Roman"/>
+          <w:color w:val="D4D4D4"/>
+          <w:kern w:val="0"/>
+          <w:sz w:val="21"/>
+          <w:szCs w:val="21"/>
+          <w:lang w:eastAsia="pt-BR"/>
+          <w14:ligatures w14:val="none"/>
+        </w:rPr>
+        <w:t>(</w:t>
+      </w:r>
+      <w:r>
+        <w:rPr>
+          <w:rFonts w:ascii="Consolas" w:eastAsia="Times New Roman" w:hAnsi="Consolas" w:cs="Times New Roman"/>
+          <w:color w:val="9CDCFE"/>
+          <w:kern w:val="0"/>
+          <w:sz w:val="21"/>
+          <w:szCs w:val="21"/>
+          <w:lang w:eastAsia="pt-BR"/>
+          <w14:ligatures w14:val="none"/>
+        </w:rPr>
+        <w:t>$query</w:t>
+      </w:r>
+      <w:r>
+        <w:rPr>
+          <w:rFonts w:ascii="Consolas" w:eastAsia="Times New Roman" w:hAnsi="Consolas" w:cs="Times New Roman"/>
+          <w:color w:val="D4D4D4"/>
+          <w:kern w:val="0"/>
+          <w:sz w:val="21"/>
+          <w:szCs w:val="21"/>
+          <w:lang w:eastAsia="pt-BR"/>
+          <w14:ligatures w14:val="none"/>
+        </w:rPr>
+        <w:t xml:space="preserve">); </w:t>
+      </w:r>
+      <w:r>
+        <w:rPr>
+          <w:rFonts w:ascii="Consolas" w:eastAsia="Times New Roman" w:hAnsi="Consolas" w:cs="Times New Roman"/>
+          <w:color w:val="6A9955"/>
+          <w:kern w:val="0"/>
+          <w:sz w:val="21"/>
+          <w:szCs w:val="21"/>
+          <w:lang w:eastAsia="pt-BR"/>
+          <w14:ligatures w14:val="none"/>
+        </w:rPr>
+        <w:t>//</w:t>
+      </w:r>
+      <w:proofErr w:type="spellStart"/>
+      <w:r>
+        <w:rPr>
+          <w:rFonts w:ascii="Consolas" w:eastAsia="Times New Roman" w:hAnsi="Consolas" w:cs="Times New Roman"/>
+          <w:color w:val="6A9955"/>
+          <w:kern w:val="0"/>
+          <w:sz w:val="21"/>
+          <w:szCs w:val="21"/>
+          <w:lang w:eastAsia="pt-BR"/>
+          <w14:ligatures w14:val="none"/>
+        </w:rPr>
+        <w:t>stmt</w:t>
+      </w:r>
+      <w:proofErr w:type="spellEnd"/>
+      <w:r>
+        <w:rPr>
+          <w:rFonts w:ascii="Consolas" w:eastAsia="Times New Roman" w:hAnsi="Consolas" w:cs="Times New Roman"/>
+          <w:color w:val="6A9955"/>
+          <w:kern w:val="0"/>
+          <w:sz w:val="21"/>
+          <w:szCs w:val="21"/>
+          <w:lang w:eastAsia="pt-BR"/>
+          <w14:ligatures w14:val="none"/>
+        </w:rPr>
+        <w:t xml:space="preserve"> - </w:t>
+      </w:r>
+      <w:proofErr w:type="spellStart"/>
+      <w:r>
+        <w:rPr>
+          <w:rFonts w:ascii="Consolas" w:eastAsia="Times New Roman" w:hAnsi="Consolas" w:cs="Times New Roman"/>
+          <w:color w:val="6A9955"/>
+          <w:kern w:val="0"/>
+          <w:sz w:val="21"/>
+          <w:szCs w:val="21"/>
+          <w:lang w:eastAsia="pt-BR"/>
+          <w14:ligatures w14:val="none"/>
+        </w:rPr>
+        <w:t>statement</w:t>
+      </w:r>
+      <w:proofErr w:type="spellEnd"/>
+      <w:r>
+        <w:rPr>
+          <w:rFonts w:ascii="Consolas" w:eastAsia="Times New Roman" w:hAnsi="Consolas" w:cs="Times New Roman"/>
+          <w:color w:val="6A9955"/>
+          <w:kern w:val="0"/>
+          <w:sz w:val="21"/>
+          <w:szCs w:val="21"/>
+          <w:lang w:eastAsia="pt-BR"/>
+          <w14:ligatures w14:val="none"/>
+        </w:rPr>
+        <w:t xml:space="preserve"> //query - retorna um </w:t>
+      </w:r>
+      <w:proofErr w:type="spellStart"/>
+      <w:r>
+        <w:rPr>
+          <w:rFonts w:ascii="Consolas" w:eastAsia="Times New Roman" w:hAnsi="Consolas" w:cs="Times New Roman"/>
+          <w:color w:val="6A9955"/>
+          <w:kern w:val="0"/>
+          <w:sz w:val="21"/>
+          <w:szCs w:val="21"/>
+          <w:lang w:eastAsia="pt-BR"/>
+          <w14:ligatures w14:val="none"/>
+        </w:rPr>
+        <w:t>pdo</w:t>
+      </w:r>
+      <w:proofErr w:type="spellEnd"/>
+      <w:r>
+        <w:rPr>
+          <w:rFonts w:ascii="Consolas" w:eastAsia="Times New Roman" w:hAnsi="Consolas" w:cs="Times New Roman"/>
+          <w:color w:val="6A9955"/>
+          <w:kern w:val="0"/>
+          <w:sz w:val="21"/>
+          <w:szCs w:val="21"/>
+          <w:lang w:eastAsia="pt-BR"/>
+          <w14:ligatures w14:val="none"/>
+        </w:rPr>
+        <w:t xml:space="preserve"> </w:t>
+      </w:r>
+      <w:proofErr w:type="spellStart"/>
+      <w:r>
+        <w:rPr>
+          <w:rFonts w:ascii="Consolas" w:eastAsia="Times New Roman" w:hAnsi="Consolas" w:cs="Times New Roman"/>
+          <w:color w:val="6A9955"/>
+          <w:kern w:val="0"/>
+          <w:sz w:val="21"/>
+          <w:szCs w:val="21"/>
+          <w:lang w:eastAsia="pt-BR"/>
+          <w14:ligatures w14:val="none"/>
+        </w:rPr>
+        <w:t>statement</w:t>
+      </w:r>
+      <w:proofErr w:type="spellEnd"/>
+    </w:p>
+    <w:p>
+      <w:pPr>
+        <w:jc w:val="both"/>
+        <w:rPr>
+          <w:rFonts w:ascii="Arial" w:hAnsi="Arial" w:cs="Arial"/>
+          <w:sz w:val="24"/>
+          <w:szCs w:val="24"/>
+        </w:rPr>
+      </w:pPr>
+    </w:p>
+    <w:p>
+      <w:pPr>
+        <w:shd w:val="clear" w:color="auto" w:fill="1F1F1F"/>
+        <w:spacing w:after="0" w:line="285" w:lineRule="atLeast"/>
+        <w:rPr>
+          <w:rFonts w:ascii="Consolas" w:eastAsia="Times New Roman" w:hAnsi="Consolas" w:cs="Times New Roman"/>
+          <w:color w:val="CCCCCC"/>
+          <w:kern w:val="0"/>
+          <w:sz w:val="21"/>
+          <w:szCs w:val="21"/>
+          <w:lang w:eastAsia="pt-BR"/>
+          <w14:ligatures w14:val="none"/>
+        </w:rPr>
+      </w:pPr>
+      <w:r>
+        <w:rPr>
+          <w:rFonts w:ascii="Consolas" w:eastAsia="Times New Roman" w:hAnsi="Consolas" w:cs="Times New Roman"/>
+          <w:color w:val="9CDCFE"/>
+          <w:kern w:val="0"/>
+          <w:sz w:val="21"/>
+          <w:szCs w:val="21"/>
+          <w:lang w:eastAsia="pt-BR"/>
+          <w14:ligatures w14:val="none"/>
+        </w:rPr>
+        <w:t>$lista</w:t>
+      </w:r>
+      <w:r>
+        <w:rPr>
+          <w:rFonts w:ascii="Consolas" w:eastAsia="Times New Roman" w:hAnsi="Consolas" w:cs="Times New Roman"/>
+          <w:color w:val="D4D4D4"/>
+          <w:kern w:val="0"/>
+          <w:sz w:val="21"/>
+          <w:szCs w:val="21"/>
+          <w:lang w:eastAsia="pt-BR"/>
+          <w14:ligatures w14:val="none"/>
+        </w:rPr>
+        <w:t xml:space="preserve"> = </w:t>
+      </w:r>
+      <w:r>
+        <w:rPr>
+          <w:rFonts w:ascii="Consolas" w:eastAsia="Times New Roman" w:hAnsi="Consolas" w:cs="Times New Roman"/>
+          <w:color w:val="9CDCFE"/>
+          <w:kern w:val="0"/>
+          <w:sz w:val="21"/>
+          <w:szCs w:val="21"/>
+          <w:lang w:eastAsia="pt-BR"/>
+          <w14:ligatures w14:val="none"/>
+        </w:rPr>
+        <w:t>$</w:t>
+      </w:r>
+      <w:proofErr w:type="spellStart"/>
+      <w:r>
+        <w:rPr>
+          <w:rFonts w:ascii="Consolas" w:eastAsia="Times New Roman" w:hAnsi="Consolas" w:cs="Times New Roman"/>
+          <w:color w:val="9CDCFE"/>
+          <w:kern w:val="0"/>
+          <w:sz w:val="21"/>
+          <w:szCs w:val="21"/>
+          <w:lang w:eastAsia="pt-BR"/>
+          <w14:ligatures w14:val="none"/>
+        </w:rPr>
+        <w:t>stmt</w:t>
+      </w:r>
+      <w:proofErr w:type="spellEnd"/>
+      <w:r>
+        <w:rPr>
+          <w:rFonts w:ascii="Consolas" w:eastAsia="Times New Roman" w:hAnsi="Consolas" w:cs="Times New Roman"/>
+          <w:color w:val="D4D4D4"/>
+          <w:kern w:val="0"/>
+          <w:sz w:val="21"/>
+          <w:szCs w:val="21"/>
+          <w:lang w:eastAsia="pt-BR"/>
+          <w14:ligatures w14:val="none"/>
+        </w:rPr>
+        <w:t>-&gt;</w:t>
+      </w:r>
+      <w:proofErr w:type="spellStart"/>
+      <w:proofErr w:type="gramStart"/>
+      <w:r>
+        <w:rPr>
+          <w:rFonts w:ascii="Consolas" w:eastAsia="Times New Roman" w:hAnsi="Consolas" w:cs="Times New Roman"/>
+          <w:color w:val="DCDCAA"/>
+          <w:kern w:val="0"/>
+          <w:sz w:val="21"/>
+          <w:szCs w:val="21"/>
+          <w:lang w:eastAsia="pt-BR"/>
+          <w14:ligatures w14:val="none"/>
+        </w:rPr>
+        <w:t>fetchAll</w:t>
+      </w:r>
+      <w:proofErr w:type="spellEnd"/>
+      <w:r>
+        <w:rPr>
+          <w:rFonts w:ascii="Consolas" w:eastAsia="Times New Roman" w:hAnsi="Consolas" w:cs="Times New Roman"/>
+          <w:color w:val="D4D4D4"/>
+          <w:kern w:val="0"/>
+          <w:sz w:val="21"/>
+          <w:szCs w:val="21"/>
+          <w:lang w:eastAsia="pt-BR"/>
+          <w14:ligatures w14:val="none"/>
+        </w:rPr>
+        <w:t>(</w:t>
+      </w:r>
+      <w:proofErr w:type="gramEnd"/>
+      <w:r>
+        <w:rPr>
+          <w:rFonts w:ascii="Consolas" w:eastAsia="Times New Roman" w:hAnsi="Consolas" w:cs="Times New Roman"/>
+          <w:color w:val="D4D4D4"/>
+          <w:kern w:val="0"/>
+          <w:sz w:val="21"/>
+          <w:szCs w:val="21"/>
+          <w:lang w:eastAsia="pt-BR"/>
+          <w14:ligatures w14:val="none"/>
+        </w:rPr>
+        <w:t xml:space="preserve">); </w:t>
+      </w:r>
+      <w:r>
+        <w:rPr>
+          <w:rFonts w:ascii="Consolas" w:eastAsia="Times New Roman" w:hAnsi="Consolas" w:cs="Times New Roman"/>
+          <w:color w:val="6A9955"/>
+          <w:kern w:val="0"/>
+          <w:sz w:val="21"/>
+          <w:szCs w:val="21"/>
+          <w:lang w:eastAsia="pt-BR"/>
+          <w14:ligatures w14:val="none"/>
+        </w:rPr>
+        <w:t>//retorna todos os registros retornados da consulta</w:t>
+      </w:r>
+    </w:p>
+    <w:p>
+      <w:pPr>
+        <w:shd w:val="clear" w:color="auto" w:fill="1F1F1F"/>
+        <w:spacing w:after="0" w:line="285" w:lineRule="atLeast"/>
+        <w:rPr>
+          <w:rFonts w:ascii="Consolas" w:eastAsia="Times New Roman" w:hAnsi="Consolas" w:cs="Times New Roman"/>
+          <w:color w:val="CCCCCC"/>
+          <w:kern w:val="0"/>
+          <w:sz w:val="21"/>
+          <w:szCs w:val="21"/>
+          <w:lang w:eastAsia="pt-BR"/>
+          <w14:ligatures w14:val="none"/>
+        </w:rPr>
+      </w:pPr>
+      <w:proofErr w:type="spellStart"/>
+      <w:r>
+        <w:rPr>
+          <w:rFonts w:ascii="Consolas" w:eastAsia="Times New Roman" w:hAnsi="Consolas" w:cs="Times New Roman"/>
+          <w:color w:val="DCDCAA"/>
+          <w:kern w:val="0"/>
+          <w:sz w:val="21"/>
+          <w:szCs w:val="21"/>
+          <w:lang w:eastAsia="pt-BR"/>
+          <w14:ligatures w14:val="none"/>
+        </w:rPr>
+        <w:t>print_r</w:t>
+      </w:r>
+      <w:proofErr w:type="spellEnd"/>
+      <w:r>
+        <w:rPr>
+          <w:rFonts w:ascii="Consolas" w:eastAsia="Times New Roman" w:hAnsi="Consolas" w:cs="Times New Roman"/>
+          <w:color w:val="D4D4D4"/>
+          <w:kern w:val="0"/>
+          <w:sz w:val="21"/>
+          <w:szCs w:val="21"/>
+          <w:lang w:eastAsia="pt-BR"/>
+          <w14:ligatures w14:val="none"/>
+        </w:rPr>
+        <w:t>(</w:t>
+      </w:r>
+      <w:r>
+        <w:rPr>
+          <w:rFonts w:ascii="Consolas" w:eastAsia="Times New Roman" w:hAnsi="Consolas" w:cs="Times New Roman"/>
+          <w:color w:val="9CDCFE"/>
+          <w:kern w:val="0"/>
+          <w:sz w:val="21"/>
+          <w:szCs w:val="21"/>
+          <w:lang w:eastAsia="pt-BR"/>
+          <w14:ligatures w14:val="none"/>
+        </w:rPr>
+        <w:t>$lista</w:t>
+      </w:r>
+      <w:r>
+        <w:rPr>
+          <w:rFonts w:ascii="Consolas" w:eastAsia="Times New Roman" w:hAnsi="Consolas" w:cs="Times New Roman"/>
+          <w:color w:val="D4D4D4"/>
+          <w:kern w:val="0"/>
+          <w:sz w:val="21"/>
+          <w:szCs w:val="21"/>
+          <w:lang w:eastAsia="pt-BR"/>
+          <w14:ligatures w14:val="none"/>
+        </w:rPr>
+        <w:t>);</w:t>
+      </w:r>
+    </w:p>
+    <w:p>
+      <w:pPr>
+        <w:jc w:val="both"/>
+        <w:rPr>
+          <w:rFonts w:ascii="Arial" w:hAnsi="Arial" w:cs="Arial"/>
+          <w:sz w:val="24"/>
+          <w:szCs w:val="24"/>
+        </w:rPr>
+      </w:pPr>
+      <w:proofErr w:type="spellStart"/>
+      <w:r>
+        <w:rPr>
+          <w:rFonts w:ascii="Arial" w:hAnsi="Arial" w:cs="Arial"/>
+          <w:sz w:val="24"/>
+          <w:szCs w:val="24"/>
+        </w:rPr>
+        <w:t>Array</w:t>
+      </w:r>
+      <w:proofErr w:type="spellEnd"/>
+      <w:r>
+        <w:rPr>
+          <w:rFonts w:ascii="Arial" w:hAnsi="Arial" w:cs="Arial"/>
+          <w:sz w:val="24"/>
+          <w:szCs w:val="24"/>
+        </w:rPr>
+        <w:t xml:space="preserve"> encapsula registros e registro encapsulam dados dentro de </w:t>
+      </w:r>
+      <w:proofErr w:type="spellStart"/>
+      <w:r>
+        <w:rPr>
+          <w:rFonts w:ascii="Arial" w:hAnsi="Arial" w:cs="Arial"/>
+          <w:sz w:val="24"/>
+          <w:szCs w:val="24"/>
+        </w:rPr>
+        <w:t>array</w:t>
+      </w:r>
+      <w:proofErr w:type="spellEnd"/>
+      <w:r>
+        <w:rPr>
+          <w:rFonts w:ascii="Arial" w:hAnsi="Arial" w:cs="Arial"/>
+          <w:sz w:val="24"/>
+          <w:szCs w:val="24"/>
+        </w:rPr>
+        <w:t>;</w:t>
+      </w:r>
+    </w:p>
+    <w:p>
+      <w:pPr>
+        <w:jc w:val="both"/>
+        <w:rPr>
+          <w:rFonts w:ascii="Arial" w:hAnsi="Arial" w:cs="Arial"/>
+          <w:sz w:val="24"/>
+          <w:szCs w:val="24"/>
+        </w:rPr>
+      </w:pPr>
+      <w:r>
+        <w:rPr>
+          <w:rFonts w:ascii="Arial" w:hAnsi="Arial" w:cs="Arial"/>
+          <w:sz w:val="24"/>
+          <w:szCs w:val="24"/>
+        </w:rPr>
+        <w:t xml:space="preserve">Há índices associativos da </w:t>
+      </w:r>
+      <w:proofErr w:type="gramStart"/>
+      <w:r>
+        <w:rPr>
+          <w:rFonts w:ascii="Arial" w:hAnsi="Arial" w:cs="Arial"/>
+          <w:sz w:val="24"/>
+          <w:szCs w:val="24"/>
+        </w:rPr>
+        <w:t>tabela(</w:t>
+      </w:r>
+      <w:proofErr w:type="gramEnd"/>
+      <w:r>
+        <w:rPr>
+          <w:rFonts w:ascii="Arial" w:hAnsi="Arial" w:cs="Arial"/>
+          <w:sz w:val="24"/>
+          <w:szCs w:val="24"/>
+        </w:rPr>
+        <w:t>nome da coluna) /// índices numéricos.</w:t>
+      </w:r>
+    </w:p>
+    <w:p>
+      <w:pPr>
+        <w:jc w:val="both"/>
+        <w:rPr>
+          <w:rFonts w:ascii="Arial" w:hAnsi="Arial" w:cs="Arial"/>
+          <w:sz w:val="24"/>
+          <w:szCs w:val="24"/>
+        </w:rPr>
+      </w:pPr>
+      <w:r>
+        <w:rPr>
+          <w:noProof/>
+        </w:rPr>
+        <w:drawing>
+          <wp:inline distT="0" distB="0" distL="0" distR="0" wp14:anchorId="42AD3C8F" wp14:editId="0AF911FE">
+            <wp:extent cx="2800350" cy="3581400"/>
+            <wp:effectExtent l="0" t="0" r="0" b="0"/>
+            <wp:docPr id="1699911139" name="Imagem 1" descr="Texto, Carta&#10;&#10;Descrição gerada automaticamente"/>
+            <wp:cNvGraphicFramePr>
+              <a:graphicFrameLocks xmlns:a="http://schemas.openxmlformats.org/drawingml/2006/main" noChangeAspect="1"/>
+            </wp:cNvGraphicFramePr>
+            <a:graphic xmlns:a="http://schemas.openxmlformats.org/drawingml/2006/main">
+              <a:graphicData uri="http://schemas.openxmlformats.org/drawingml/2006/picture">
+                <pic:pic xmlns:pic="http://schemas.openxmlformats.org/drawingml/2006/picture">
+                  <pic:nvPicPr>
+                    <pic:cNvPr id="1699911139" name="Imagem 1" descr="Texto, Carta&#10;&#10;Descrição gerada automaticamente"/>
+                    <pic:cNvPicPr/>
+                  </pic:nvPicPr>
+                  <pic:blipFill>
+                    <a:blip r:embed="rId5"/>
+                    <a:stretch>
+                      <a:fillRect/>
+                    </a:stretch>
+                  </pic:blipFill>
+                  <pic:spPr>
+                    <a:xfrm>
+                      <a:off x="0" y="0"/>
+                      <a:ext cx="2800350" cy="3581400"/>
+                    </a:xfrm>
+                    <a:prstGeom prst="rect">
+                      <a:avLst/>
+                    </a:prstGeom>
+                  </pic:spPr>
+                </pic:pic>
+              </a:graphicData>
+            </a:graphic>
+          </wp:inline>
+        </w:drawing>
+      </w:r>
+    </w:p>
+    <w:p>
+      <w:pPr>
+        <w:jc w:val="both"/>
+        <w:rPr>
+          <w:rFonts w:ascii="Arial" w:hAnsi="Arial" w:cs="Arial"/>
+          <w:sz w:val="24"/>
+          <w:szCs w:val="24"/>
+        </w:rPr>
+      </w:pPr>
+      <w:r>
+        <w:rPr>
+          <w:rFonts w:ascii="Arial" w:hAnsi="Arial" w:cs="Arial"/>
+          <w:sz w:val="24"/>
+          <w:szCs w:val="24"/>
+        </w:rPr>
+        <w:t>Acessando item</w:t>
+      </w:r>
+      <w:r>
+        <w:rPr>
+          <w:rFonts w:ascii="Arial" w:hAnsi="Arial" w:cs="Arial"/>
+          <w:sz w:val="24"/>
+          <w:szCs w:val="24"/>
+        </w:rPr>
+        <w:t xml:space="preserve"> de índice 2</w:t>
+      </w:r>
+      <w:r>
+        <w:rPr>
+          <w:rFonts w:ascii="Arial" w:hAnsi="Arial" w:cs="Arial"/>
+          <w:sz w:val="24"/>
+          <w:szCs w:val="24"/>
+        </w:rPr>
+        <w:t xml:space="preserve"> da lista:</w:t>
+      </w:r>
+    </w:p>
+    <w:p>
+      <w:pPr>
+        <w:shd w:val="clear" w:color="auto" w:fill="1F1F1F"/>
+        <w:spacing w:after="0" w:line="285" w:lineRule="atLeast"/>
+        <w:rPr>
+          <w:rFonts w:ascii="Consolas" w:eastAsia="Times New Roman" w:hAnsi="Consolas" w:cs="Times New Roman"/>
+          <w:color w:val="CCCCCC"/>
+          <w:kern w:val="0"/>
+          <w:sz w:val="21"/>
+          <w:szCs w:val="21"/>
+          <w:lang w:eastAsia="pt-BR"/>
+          <w14:ligatures w14:val="none"/>
+        </w:rPr>
+      </w:pPr>
+      <w:r>
+        <w:rPr>
+          <w:rFonts w:ascii="Consolas" w:eastAsia="Times New Roman" w:hAnsi="Consolas" w:cs="Times New Roman"/>
+          <w:color w:val="D4D4D4"/>
+          <w:kern w:val="0"/>
+          <w:sz w:val="21"/>
+          <w:szCs w:val="21"/>
+          <w:lang w:eastAsia="pt-BR"/>
+          <w14:ligatures w14:val="none"/>
+        </w:rPr>
+        <w:t xml:space="preserve">    </w:t>
+      </w:r>
+      <w:proofErr w:type="spellStart"/>
+      <w:r>
+        <w:rPr>
+          <w:rFonts w:ascii="Consolas" w:eastAsia="Times New Roman" w:hAnsi="Consolas" w:cs="Times New Roman"/>
+          <w:color w:val="DCDCAA"/>
+          <w:kern w:val="0"/>
+          <w:sz w:val="21"/>
+          <w:szCs w:val="21"/>
+          <w:lang w:eastAsia="pt-BR"/>
+          <w14:ligatures w14:val="none"/>
+        </w:rPr>
+        <w:t>echo</w:t>
+      </w:r>
+      <w:proofErr w:type="spellEnd"/>
+      <w:r>
+        <w:rPr>
+          <w:rFonts w:ascii="Consolas" w:eastAsia="Times New Roman" w:hAnsi="Consolas" w:cs="Times New Roman"/>
+          <w:color w:val="D4D4D4"/>
+          <w:kern w:val="0"/>
+          <w:sz w:val="21"/>
+          <w:szCs w:val="21"/>
+          <w:lang w:eastAsia="pt-BR"/>
+          <w14:ligatures w14:val="none"/>
+        </w:rPr>
+        <w:t xml:space="preserve"> </w:t>
+      </w:r>
+      <w:r>
+        <w:rPr>
+          <w:rFonts w:ascii="Consolas" w:eastAsia="Times New Roman" w:hAnsi="Consolas" w:cs="Times New Roman"/>
+          <w:color w:val="9CDCFE"/>
+          <w:kern w:val="0"/>
+          <w:sz w:val="21"/>
+          <w:szCs w:val="21"/>
+          <w:lang w:eastAsia="pt-BR"/>
+          <w14:ligatures w14:val="none"/>
+        </w:rPr>
+        <w:t>$lista</w:t>
+      </w:r>
+      <w:r>
+        <w:rPr>
+          <w:rFonts w:ascii="Consolas" w:eastAsia="Times New Roman" w:hAnsi="Consolas" w:cs="Times New Roman"/>
+          <w:color w:val="D4D4D4"/>
+          <w:kern w:val="0"/>
+          <w:sz w:val="21"/>
+          <w:szCs w:val="21"/>
+          <w:lang w:eastAsia="pt-BR"/>
+          <w14:ligatures w14:val="none"/>
+        </w:rPr>
+        <w:t>[</w:t>
+      </w:r>
+      <w:proofErr w:type="gramStart"/>
+      <w:r>
+        <w:rPr>
+          <w:rFonts w:ascii="Consolas" w:eastAsia="Times New Roman" w:hAnsi="Consolas" w:cs="Times New Roman"/>
+          <w:color w:val="B5CEA8"/>
+          <w:kern w:val="0"/>
+          <w:sz w:val="21"/>
+          <w:szCs w:val="21"/>
+          <w:lang w:eastAsia="pt-BR"/>
+          <w14:ligatures w14:val="none"/>
+        </w:rPr>
+        <w:t>1</w:t>
+      </w:r>
+      <w:r>
+        <w:rPr>
+          <w:rFonts w:ascii="Consolas" w:eastAsia="Times New Roman" w:hAnsi="Consolas" w:cs="Times New Roman"/>
+          <w:color w:val="D4D4D4"/>
+          <w:kern w:val="0"/>
+          <w:sz w:val="21"/>
+          <w:szCs w:val="21"/>
+          <w:lang w:eastAsia="pt-BR"/>
+          <w14:ligatures w14:val="none"/>
+        </w:rPr>
+        <w:t>][</w:t>
+      </w:r>
+      <w:proofErr w:type="gramEnd"/>
+      <w:r>
+        <w:rPr>
+          <w:rFonts w:ascii="Consolas" w:eastAsia="Times New Roman" w:hAnsi="Consolas" w:cs="Times New Roman"/>
+          <w:color w:val="CE9178"/>
+          <w:kern w:val="0"/>
+          <w:sz w:val="21"/>
+          <w:szCs w:val="21"/>
+          <w:lang w:eastAsia="pt-BR"/>
+          <w14:ligatures w14:val="none"/>
+        </w:rPr>
+        <w:t>'nome'</w:t>
+      </w:r>
+      <w:r>
+        <w:rPr>
+          <w:rFonts w:ascii="Consolas" w:eastAsia="Times New Roman" w:hAnsi="Consolas" w:cs="Times New Roman"/>
+          <w:color w:val="D4D4D4"/>
+          <w:kern w:val="0"/>
+          <w:sz w:val="21"/>
+          <w:szCs w:val="21"/>
+          <w:lang w:eastAsia="pt-BR"/>
+          <w14:ligatures w14:val="none"/>
+        </w:rPr>
+        <w:t>];</w:t>
+      </w:r>
+    </w:p>
+    <w:p>
+      <w:pPr>
+        <w:shd w:val="clear" w:color="auto" w:fill="1F1F1F"/>
+        <w:spacing w:after="0" w:line="285" w:lineRule="atLeast"/>
+        <w:rPr>
+          <w:rFonts w:ascii="Consolas" w:eastAsia="Times New Roman" w:hAnsi="Consolas" w:cs="Times New Roman"/>
+          <w:color w:val="CCCCCC"/>
+          <w:kern w:val="0"/>
+          <w:sz w:val="21"/>
+          <w:szCs w:val="21"/>
+          <w:lang w:eastAsia="pt-BR"/>
+          <w14:ligatures w14:val="none"/>
+        </w:rPr>
+      </w:pPr>
+      <w:r>
+        <w:rPr>
+          <w:rFonts w:ascii="Consolas" w:eastAsia="Times New Roman" w:hAnsi="Consolas" w:cs="Times New Roman"/>
+          <w:color w:val="D4D4D4"/>
+          <w:kern w:val="0"/>
+          <w:sz w:val="21"/>
+          <w:szCs w:val="21"/>
+          <w:lang w:eastAsia="pt-BR"/>
+          <w14:ligatures w14:val="none"/>
+        </w:rPr>
+        <w:t xml:space="preserve">    </w:t>
+      </w:r>
+      <w:proofErr w:type="spellStart"/>
+      <w:r>
+        <w:rPr>
+          <w:rFonts w:ascii="Consolas" w:eastAsia="Times New Roman" w:hAnsi="Consolas" w:cs="Times New Roman"/>
+          <w:color w:val="DCDCAA"/>
+          <w:kern w:val="0"/>
+          <w:sz w:val="21"/>
+          <w:szCs w:val="21"/>
+          <w:lang w:eastAsia="pt-BR"/>
+          <w14:ligatures w14:val="none"/>
+        </w:rPr>
+        <w:t>echo</w:t>
+      </w:r>
+      <w:proofErr w:type="spellEnd"/>
+      <w:r>
+        <w:rPr>
+          <w:rFonts w:ascii="Consolas" w:eastAsia="Times New Roman" w:hAnsi="Consolas" w:cs="Times New Roman"/>
+          <w:color w:val="D4D4D4"/>
+          <w:kern w:val="0"/>
+          <w:sz w:val="21"/>
+          <w:szCs w:val="21"/>
+          <w:lang w:eastAsia="pt-BR"/>
+          <w14:ligatures w14:val="none"/>
+        </w:rPr>
+        <w:t xml:space="preserve"> </w:t>
+      </w:r>
+      <w:r>
+        <w:rPr>
+          <w:rFonts w:ascii="Consolas" w:eastAsia="Times New Roman" w:hAnsi="Consolas" w:cs="Times New Roman"/>
+          <w:color w:val="9CDCFE"/>
+          <w:kern w:val="0"/>
+          <w:sz w:val="21"/>
+          <w:szCs w:val="21"/>
+          <w:lang w:eastAsia="pt-BR"/>
+          <w14:ligatures w14:val="none"/>
+        </w:rPr>
+        <w:t>$</w:t>
+      </w:r>
+      <w:proofErr w:type="gramStart"/>
+      <w:r>
+        <w:rPr>
+          <w:rFonts w:ascii="Consolas" w:eastAsia="Times New Roman" w:hAnsi="Consolas" w:cs="Times New Roman"/>
+          <w:color w:val="9CDCFE"/>
+          <w:kern w:val="0"/>
+          <w:sz w:val="21"/>
+          <w:szCs w:val="21"/>
+          <w:lang w:eastAsia="pt-BR"/>
+          <w14:ligatures w14:val="none"/>
+        </w:rPr>
+        <w:t>lista</w:t>
+      </w:r>
+      <w:r>
+        <w:rPr>
+          <w:rFonts w:ascii="Consolas" w:eastAsia="Times New Roman" w:hAnsi="Consolas" w:cs="Times New Roman"/>
+          <w:color w:val="D4D4D4"/>
+          <w:kern w:val="0"/>
+          <w:sz w:val="21"/>
+          <w:szCs w:val="21"/>
+          <w:lang w:eastAsia="pt-BR"/>
+          <w14:ligatures w14:val="none"/>
+        </w:rPr>
+        <w:t>[</w:t>
+      </w:r>
+      <w:proofErr w:type="gramEnd"/>
+      <w:r>
+        <w:rPr>
+          <w:rFonts w:ascii="Consolas" w:eastAsia="Times New Roman" w:hAnsi="Consolas" w:cs="Times New Roman"/>
+          <w:color w:val="B5CEA8"/>
+          <w:kern w:val="0"/>
+          <w:sz w:val="21"/>
+          <w:szCs w:val="21"/>
+          <w:lang w:eastAsia="pt-BR"/>
+          <w14:ligatures w14:val="none"/>
+        </w:rPr>
+        <w:t>1</w:t>
+      </w:r>
+      <w:r>
+        <w:rPr>
+          <w:rFonts w:ascii="Consolas" w:eastAsia="Times New Roman" w:hAnsi="Consolas" w:cs="Times New Roman"/>
+          <w:color w:val="D4D4D4"/>
+          <w:kern w:val="0"/>
+          <w:sz w:val="21"/>
+          <w:szCs w:val="21"/>
+          <w:lang w:eastAsia="pt-BR"/>
+          <w14:ligatures w14:val="none"/>
+        </w:rPr>
+        <w:t>][</w:t>
+      </w:r>
+      <w:r>
+        <w:rPr>
+          <w:rFonts w:ascii="Consolas" w:eastAsia="Times New Roman" w:hAnsi="Consolas" w:cs="Times New Roman"/>
+          <w:color w:val="B5CEA8"/>
+          <w:kern w:val="0"/>
+          <w:sz w:val="21"/>
+          <w:szCs w:val="21"/>
+          <w:lang w:eastAsia="pt-BR"/>
+          <w14:ligatures w14:val="none"/>
+        </w:rPr>
+        <w:t>1</w:t>
+      </w:r>
+      <w:r>
+        <w:rPr>
+          <w:rFonts w:ascii="Consolas" w:eastAsia="Times New Roman" w:hAnsi="Consolas" w:cs="Times New Roman"/>
+          <w:color w:val="D4D4D4"/>
+          <w:kern w:val="0"/>
+          <w:sz w:val="21"/>
+          <w:szCs w:val="21"/>
+          <w:lang w:eastAsia="pt-BR"/>
+          <w14:ligatures w14:val="none"/>
+        </w:rPr>
+        <w:t>];</w:t>
       </w:r>
     </w:p>
     <w:p>

</xml_diff>

<commit_message>
fetchall - principais tipos de retornos
</commit_message>
<xml_diff>
--- a/php_pdo-mysql.docx
+++ b/php_pdo-mysql.docx
@@ -6945,6 +6945,1508 @@
           <w:szCs w:val="24"/>
         </w:rPr>
       </w:pPr>
+    </w:p>
+    <w:p>
+      <w:pPr>
+        <w:jc w:val="both"/>
+        <w:rPr>
+          <w:rFonts w:ascii="Arial" w:hAnsi="Arial" w:cs="Arial"/>
+          <w:sz w:val="24"/>
+          <w:szCs w:val="24"/>
+        </w:rPr>
+      </w:pPr>
+    </w:p>
+    <w:p>
+      <w:pPr>
+        <w:jc w:val="both"/>
+        <w:rPr>
+          <w:rFonts w:ascii="Arial" w:hAnsi="Arial" w:cs="Arial"/>
+          <w:b/>
+          <w:bCs/>
+          <w:sz w:val="24"/>
+          <w:szCs w:val="24"/>
+        </w:rPr>
+      </w:pPr>
+      <w:proofErr w:type="spellStart"/>
+      <w:r>
+        <w:rPr>
+          <w:rFonts w:ascii="Arial" w:hAnsi="Arial" w:cs="Arial"/>
+          <w:b/>
+          <w:bCs/>
+          <w:sz w:val="24"/>
+          <w:szCs w:val="24"/>
+        </w:rPr>
+        <w:lastRenderedPageBreak/>
+        <w:t>FetchALL</w:t>
+      </w:r>
+      <w:proofErr w:type="spellEnd"/>
+      <w:r>
+        <w:rPr>
+          <w:rFonts w:ascii="Arial" w:hAnsi="Arial" w:cs="Arial"/>
+          <w:b/>
+          <w:bCs/>
+          <w:sz w:val="24"/>
+          <w:szCs w:val="24"/>
+        </w:rPr>
+        <w:t xml:space="preserve"> – Trabalhando os tipos de retorno</w:t>
+      </w:r>
+    </w:p>
+    <w:p>
+      <w:pPr>
+        <w:jc w:val="both"/>
+        <w:rPr>
+          <w:rFonts w:ascii="Arial" w:hAnsi="Arial" w:cs="Arial"/>
+          <w:sz w:val="24"/>
+          <w:szCs w:val="24"/>
+        </w:rPr>
+      </w:pPr>
+    </w:p>
+    <w:p>
+      <w:pPr>
+        <w:jc w:val="both"/>
+        <w:rPr>
+          <w:rFonts w:ascii="Arial" w:hAnsi="Arial" w:cs="Arial"/>
+          <w:sz w:val="24"/>
+          <w:szCs w:val="24"/>
+        </w:rPr>
+      </w:pPr>
+      <w:r>
+        <w:rPr>
+          <w:rFonts w:ascii="Arial" w:hAnsi="Arial" w:cs="Arial"/>
+          <w:sz w:val="24"/>
+          <w:szCs w:val="24"/>
+        </w:rPr>
+        <w:t>Acessando apenas índice associativo:</w:t>
+      </w:r>
+    </w:p>
+    <w:p>
+      <w:pPr>
+        <w:shd w:val="clear" w:color="auto" w:fill="1F1F1F"/>
+        <w:spacing w:after="0" w:line="285" w:lineRule="atLeast"/>
+        <w:rPr>
+          <w:rFonts w:ascii="Consolas" w:eastAsia="Times New Roman" w:hAnsi="Consolas" w:cs="Times New Roman"/>
+          <w:color w:val="CCCCCC"/>
+          <w:kern w:val="0"/>
+          <w:sz w:val="21"/>
+          <w:szCs w:val="21"/>
+          <w:lang w:eastAsia="pt-BR"/>
+          <w14:ligatures w14:val="none"/>
+        </w:rPr>
+      </w:pPr>
+      <w:r>
+        <w:rPr>
+          <w:rFonts w:ascii="Consolas" w:eastAsia="Times New Roman" w:hAnsi="Consolas" w:cs="Times New Roman"/>
+          <w:color w:val="D4D4D4"/>
+          <w:kern w:val="0"/>
+          <w:sz w:val="21"/>
+          <w:szCs w:val="21"/>
+          <w:lang w:eastAsia="pt-BR"/>
+          <w14:ligatures w14:val="none"/>
+        </w:rPr>
+        <w:t xml:space="preserve">    </w:t>
+      </w:r>
+      <w:r>
+        <w:rPr>
+          <w:rFonts w:ascii="Consolas" w:eastAsia="Times New Roman" w:hAnsi="Consolas" w:cs="Times New Roman"/>
+          <w:color w:val="9CDCFE"/>
+          <w:kern w:val="0"/>
+          <w:sz w:val="21"/>
+          <w:szCs w:val="21"/>
+          <w:lang w:eastAsia="pt-BR"/>
+          <w14:ligatures w14:val="none"/>
+        </w:rPr>
+        <w:t>$lista</w:t>
+      </w:r>
+      <w:r>
+        <w:rPr>
+          <w:rFonts w:ascii="Consolas" w:eastAsia="Times New Roman" w:hAnsi="Consolas" w:cs="Times New Roman"/>
+          <w:color w:val="D4D4D4"/>
+          <w:kern w:val="0"/>
+          <w:sz w:val="21"/>
+          <w:szCs w:val="21"/>
+          <w:lang w:eastAsia="pt-BR"/>
+          <w14:ligatures w14:val="none"/>
+        </w:rPr>
+        <w:t xml:space="preserve"> = </w:t>
+      </w:r>
+      <w:r>
+        <w:rPr>
+          <w:rFonts w:ascii="Consolas" w:eastAsia="Times New Roman" w:hAnsi="Consolas" w:cs="Times New Roman"/>
+          <w:color w:val="9CDCFE"/>
+          <w:kern w:val="0"/>
+          <w:sz w:val="21"/>
+          <w:szCs w:val="21"/>
+          <w:lang w:eastAsia="pt-BR"/>
+          <w14:ligatures w14:val="none"/>
+        </w:rPr>
+        <w:t>$</w:t>
+      </w:r>
+      <w:proofErr w:type="spellStart"/>
+      <w:r>
+        <w:rPr>
+          <w:rFonts w:ascii="Consolas" w:eastAsia="Times New Roman" w:hAnsi="Consolas" w:cs="Times New Roman"/>
+          <w:color w:val="9CDCFE"/>
+          <w:kern w:val="0"/>
+          <w:sz w:val="21"/>
+          <w:szCs w:val="21"/>
+          <w:lang w:eastAsia="pt-BR"/>
+          <w14:ligatures w14:val="none"/>
+        </w:rPr>
+        <w:t>stmt</w:t>
+      </w:r>
+      <w:proofErr w:type="spellEnd"/>
+      <w:r>
+        <w:rPr>
+          <w:rFonts w:ascii="Consolas" w:eastAsia="Times New Roman" w:hAnsi="Consolas" w:cs="Times New Roman"/>
+          <w:color w:val="D4D4D4"/>
+          <w:kern w:val="0"/>
+          <w:sz w:val="21"/>
+          <w:szCs w:val="21"/>
+          <w:lang w:eastAsia="pt-BR"/>
+          <w14:ligatures w14:val="none"/>
+        </w:rPr>
+        <w:t>-&gt;</w:t>
+      </w:r>
+      <w:proofErr w:type="spellStart"/>
+      <w:proofErr w:type="gramStart"/>
+      <w:r>
+        <w:rPr>
+          <w:rFonts w:ascii="Consolas" w:eastAsia="Times New Roman" w:hAnsi="Consolas" w:cs="Times New Roman"/>
+          <w:color w:val="DCDCAA"/>
+          <w:kern w:val="0"/>
+          <w:sz w:val="21"/>
+          <w:szCs w:val="21"/>
+          <w:lang w:eastAsia="pt-BR"/>
+          <w14:ligatures w14:val="none"/>
+        </w:rPr>
+        <w:t>fetchAll</w:t>
+      </w:r>
+      <w:proofErr w:type="spellEnd"/>
+      <w:r>
+        <w:rPr>
+          <w:rFonts w:ascii="Consolas" w:eastAsia="Times New Roman" w:hAnsi="Consolas" w:cs="Times New Roman"/>
+          <w:color w:val="D4D4D4"/>
+          <w:kern w:val="0"/>
+          <w:sz w:val="21"/>
+          <w:szCs w:val="21"/>
+          <w:lang w:eastAsia="pt-BR"/>
+          <w14:ligatures w14:val="none"/>
+        </w:rPr>
+        <w:t>(</w:t>
+      </w:r>
+      <w:proofErr w:type="gramEnd"/>
+      <w:r>
+        <w:rPr>
+          <w:rFonts w:ascii="Consolas" w:eastAsia="Times New Roman" w:hAnsi="Consolas" w:cs="Times New Roman"/>
+          <w:color w:val="4EC9B0"/>
+          <w:kern w:val="0"/>
+          <w:sz w:val="21"/>
+          <w:szCs w:val="21"/>
+          <w:lang w:eastAsia="pt-BR"/>
+          <w14:ligatures w14:val="none"/>
+        </w:rPr>
+        <w:t>PDO</w:t>
+      </w:r>
+      <w:r>
+        <w:rPr>
+          <w:rFonts w:ascii="Consolas" w:eastAsia="Times New Roman" w:hAnsi="Consolas" w:cs="Times New Roman"/>
+          <w:color w:val="D4D4D4"/>
+          <w:kern w:val="0"/>
+          <w:sz w:val="21"/>
+          <w:szCs w:val="21"/>
+          <w:lang w:eastAsia="pt-BR"/>
+          <w14:ligatures w14:val="none"/>
+        </w:rPr>
+        <w:t xml:space="preserve">::FETCH_ASSOC); </w:t>
+      </w:r>
+      <w:r>
+        <w:rPr>
+          <w:rFonts w:ascii="Consolas" w:eastAsia="Times New Roman" w:hAnsi="Consolas" w:cs="Times New Roman"/>
+          <w:color w:val="6A9955"/>
+          <w:kern w:val="0"/>
+          <w:sz w:val="21"/>
+          <w:szCs w:val="21"/>
+          <w:lang w:eastAsia="pt-BR"/>
+          <w14:ligatures w14:val="none"/>
+        </w:rPr>
+        <w:t>//</w:t>
+      </w:r>
+      <w:proofErr w:type="spellStart"/>
+      <w:r>
+        <w:rPr>
+          <w:rFonts w:ascii="Consolas" w:eastAsia="Times New Roman" w:hAnsi="Consolas" w:cs="Times New Roman"/>
+          <w:color w:val="6A9955"/>
+          <w:kern w:val="0"/>
+          <w:sz w:val="21"/>
+          <w:szCs w:val="21"/>
+          <w:lang w:eastAsia="pt-BR"/>
+          <w14:ligatures w14:val="none"/>
+        </w:rPr>
+        <w:t>fetchAll</w:t>
+      </w:r>
+      <w:proofErr w:type="spellEnd"/>
+      <w:r>
+        <w:rPr>
+          <w:rFonts w:ascii="Consolas" w:eastAsia="Times New Roman" w:hAnsi="Consolas" w:cs="Times New Roman"/>
+          <w:color w:val="6A9955"/>
+          <w:kern w:val="0"/>
+          <w:sz w:val="21"/>
+          <w:szCs w:val="21"/>
+          <w:lang w:eastAsia="pt-BR"/>
+          <w14:ligatures w14:val="none"/>
+        </w:rPr>
+        <w:t xml:space="preserve"> -&gt; </w:t>
+      </w:r>
+      <w:r>
+        <w:rPr>
+          <w:rFonts w:ascii="Consolas" w:eastAsia="Times New Roman" w:hAnsi="Consolas" w:cs="Times New Roman"/>
+          <w:color w:val="6A9955"/>
+          <w:kern w:val="0"/>
+          <w:sz w:val="21"/>
+          <w:szCs w:val="21"/>
+          <w:lang w:eastAsia="pt-BR"/>
+          <w14:ligatures w14:val="none"/>
+        </w:rPr>
+        <w:t>retorna todos os registros retornados da consulta</w:t>
+      </w:r>
+    </w:p>
+    <w:p>
+      <w:pPr>
+        <w:jc w:val="both"/>
+        <w:rPr>
+          <w:rFonts w:ascii="Arial" w:hAnsi="Arial" w:cs="Arial"/>
+          <w:sz w:val="24"/>
+          <w:szCs w:val="24"/>
+        </w:rPr>
+      </w:pPr>
+    </w:p>
+    <w:p>
+      <w:pPr>
+        <w:jc w:val="both"/>
+        <w:rPr>
+          <w:rFonts w:ascii="Arial" w:hAnsi="Arial" w:cs="Arial"/>
+          <w:sz w:val="24"/>
+          <w:szCs w:val="24"/>
+        </w:rPr>
+      </w:pPr>
+      <w:r>
+        <w:rPr>
+          <w:rFonts w:ascii="Arial" w:hAnsi="Arial" w:cs="Arial"/>
+          <w:sz w:val="24"/>
+          <w:szCs w:val="24"/>
+        </w:rPr>
+        <w:t xml:space="preserve">Acessando apenas índice </w:t>
+      </w:r>
+      <w:r>
+        <w:rPr>
+          <w:rFonts w:ascii="Arial" w:hAnsi="Arial" w:cs="Arial"/>
+          <w:sz w:val="24"/>
+          <w:szCs w:val="24"/>
+        </w:rPr>
+        <w:t>numérico</w:t>
+      </w:r>
+      <w:r>
+        <w:rPr>
+          <w:rFonts w:ascii="Arial" w:hAnsi="Arial" w:cs="Arial"/>
+          <w:sz w:val="24"/>
+          <w:szCs w:val="24"/>
+        </w:rPr>
+        <w:t>:</w:t>
+      </w:r>
+    </w:p>
+    <w:p>
+      <w:pPr>
+        <w:shd w:val="clear" w:color="auto" w:fill="1F1F1F"/>
+        <w:spacing w:after="0" w:line="285" w:lineRule="atLeast"/>
+        <w:rPr>
+          <w:rFonts w:ascii="Consolas" w:eastAsia="Times New Roman" w:hAnsi="Consolas" w:cs="Times New Roman"/>
+          <w:color w:val="CCCCCC"/>
+          <w:kern w:val="0"/>
+          <w:sz w:val="21"/>
+          <w:szCs w:val="21"/>
+          <w:lang w:eastAsia="pt-BR"/>
+          <w14:ligatures w14:val="none"/>
+        </w:rPr>
+      </w:pPr>
+      <w:r>
+        <w:rPr>
+          <w:rFonts w:ascii="Consolas" w:eastAsia="Times New Roman" w:hAnsi="Consolas" w:cs="Times New Roman"/>
+          <w:color w:val="D4D4D4"/>
+          <w:kern w:val="0"/>
+          <w:sz w:val="21"/>
+          <w:szCs w:val="21"/>
+          <w:lang w:eastAsia="pt-BR"/>
+          <w14:ligatures w14:val="none"/>
+        </w:rPr>
+        <w:t xml:space="preserve">    </w:t>
+      </w:r>
+      <w:r>
+        <w:rPr>
+          <w:rFonts w:ascii="Consolas" w:eastAsia="Times New Roman" w:hAnsi="Consolas" w:cs="Times New Roman"/>
+          <w:color w:val="9CDCFE"/>
+          <w:kern w:val="0"/>
+          <w:sz w:val="21"/>
+          <w:szCs w:val="21"/>
+          <w:lang w:eastAsia="pt-BR"/>
+          <w14:ligatures w14:val="none"/>
+        </w:rPr>
+        <w:t>$lista</w:t>
+      </w:r>
+      <w:r>
+        <w:rPr>
+          <w:rFonts w:ascii="Consolas" w:eastAsia="Times New Roman" w:hAnsi="Consolas" w:cs="Times New Roman"/>
+          <w:color w:val="D4D4D4"/>
+          <w:kern w:val="0"/>
+          <w:sz w:val="21"/>
+          <w:szCs w:val="21"/>
+          <w:lang w:eastAsia="pt-BR"/>
+          <w14:ligatures w14:val="none"/>
+        </w:rPr>
+        <w:t xml:space="preserve"> = </w:t>
+      </w:r>
+      <w:r>
+        <w:rPr>
+          <w:rFonts w:ascii="Consolas" w:eastAsia="Times New Roman" w:hAnsi="Consolas" w:cs="Times New Roman"/>
+          <w:color w:val="9CDCFE"/>
+          <w:kern w:val="0"/>
+          <w:sz w:val="21"/>
+          <w:szCs w:val="21"/>
+          <w:lang w:eastAsia="pt-BR"/>
+          <w14:ligatures w14:val="none"/>
+        </w:rPr>
+        <w:t>$</w:t>
+      </w:r>
+      <w:proofErr w:type="spellStart"/>
+      <w:r>
+        <w:rPr>
+          <w:rFonts w:ascii="Consolas" w:eastAsia="Times New Roman" w:hAnsi="Consolas" w:cs="Times New Roman"/>
+          <w:color w:val="9CDCFE"/>
+          <w:kern w:val="0"/>
+          <w:sz w:val="21"/>
+          <w:szCs w:val="21"/>
+          <w:lang w:eastAsia="pt-BR"/>
+          <w14:ligatures w14:val="none"/>
+        </w:rPr>
+        <w:t>stmt</w:t>
+      </w:r>
+      <w:proofErr w:type="spellEnd"/>
+      <w:r>
+        <w:rPr>
+          <w:rFonts w:ascii="Consolas" w:eastAsia="Times New Roman" w:hAnsi="Consolas" w:cs="Times New Roman"/>
+          <w:color w:val="D4D4D4"/>
+          <w:kern w:val="0"/>
+          <w:sz w:val="21"/>
+          <w:szCs w:val="21"/>
+          <w:lang w:eastAsia="pt-BR"/>
+          <w14:ligatures w14:val="none"/>
+        </w:rPr>
+        <w:t>-&gt;</w:t>
+      </w:r>
+      <w:proofErr w:type="spellStart"/>
+      <w:proofErr w:type="gramStart"/>
+      <w:r>
+        <w:rPr>
+          <w:rFonts w:ascii="Consolas" w:eastAsia="Times New Roman" w:hAnsi="Consolas" w:cs="Times New Roman"/>
+          <w:color w:val="DCDCAA"/>
+          <w:kern w:val="0"/>
+          <w:sz w:val="21"/>
+          <w:szCs w:val="21"/>
+          <w:lang w:eastAsia="pt-BR"/>
+          <w14:ligatures w14:val="none"/>
+        </w:rPr>
+        <w:t>fetchAll</w:t>
+      </w:r>
+      <w:proofErr w:type="spellEnd"/>
+      <w:r>
+        <w:rPr>
+          <w:rFonts w:ascii="Consolas" w:eastAsia="Times New Roman" w:hAnsi="Consolas" w:cs="Times New Roman"/>
+          <w:color w:val="D4D4D4"/>
+          <w:kern w:val="0"/>
+          <w:sz w:val="21"/>
+          <w:szCs w:val="21"/>
+          <w:lang w:eastAsia="pt-BR"/>
+          <w14:ligatures w14:val="none"/>
+        </w:rPr>
+        <w:t>(</w:t>
+      </w:r>
+      <w:proofErr w:type="gramEnd"/>
+      <w:r>
+        <w:rPr>
+          <w:rFonts w:ascii="Consolas" w:eastAsia="Times New Roman" w:hAnsi="Consolas" w:cs="Times New Roman"/>
+          <w:color w:val="4EC9B0"/>
+          <w:kern w:val="0"/>
+          <w:sz w:val="21"/>
+          <w:szCs w:val="21"/>
+          <w:lang w:eastAsia="pt-BR"/>
+          <w14:ligatures w14:val="none"/>
+        </w:rPr>
+        <w:t>PDO</w:t>
+      </w:r>
+      <w:r>
+        <w:rPr>
+          <w:rFonts w:ascii="Consolas" w:eastAsia="Times New Roman" w:hAnsi="Consolas" w:cs="Times New Roman"/>
+          <w:color w:val="D4D4D4"/>
+          <w:kern w:val="0"/>
+          <w:sz w:val="21"/>
+          <w:szCs w:val="21"/>
+          <w:lang w:eastAsia="pt-BR"/>
+          <w14:ligatures w14:val="none"/>
+        </w:rPr>
+        <w:t xml:space="preserve">::FETCH_NUM); </w:t>
+      </w:r>
+      <w:r>
+        <w:rPr>
+          <w:rFonts w:ascii="Consolas" w:eastAsia="Times New Roman" w:hAnsi="Consolas" w:cs="Times New Roman"/>
+          <w:color w:val="6A9955"/>
+          <w:kern w:val="0"/>
+          <w:sz w:val="21"/>
+          <w:szCs w:val="21"/>
+          <w:lang w:eastAsia="pt-BR"/>
+          <w14:ligatures w14:val="none"/>
+        </w:rPr>
+        <w:t>//retorna todos os registros retornados da consulta</w:t>
+      </w:r>
+    </w:p>
+    <w:p>
+      <w:pPr>
+        <w:jc w:val="both"/>
+        <w:rPr>
+          <w:rFonts w:ascii="Arial" w:hAnsi="Arial" w:cs="Arial"/>
+          <w:sz w:val="24"/>
+          <w:szCs w:val="24"/>
+        </w:rPr>
+      </w:pPr>
+    </w:p>
+    <w:p>
+      <w:pPr>
+        <w:jc w:val="both"/>
+        <w:rPr>
+          <w:rFonts w:ascii="Arial" w:hAnsi="Arial" w:cs="Arial"/>
+          <w:sz w:val="24"/>
+          <w:szCs w:val="24"/>
+        </w:rPr>
+      </w:pPr>
+      <w:r>
+        <w:rPr>
+          <w:rFonts w:ascii="Arial" w:hAnsi="Arial" w:cs="Arial"/>
+          <w:sz w:val="24"/>
+          <w:szCs w:val="24"/>
+        </w:rPr>
+        <w:t>Para manter padrão de retornar tudo:</w:t>
+      </w:r>
+    </w:p>
+    <w:p>
+      <w:pPr>
+        <w:shd w:val="clear" w:color="auto" w:fill="1F1F1F"/>
+        <w:spacing w:after="0" w:line="285" w:lineRule="atLeast"/>
+        <w:rPr>
+          <w:rFonts w:ascii="Consolas" w:eastAsia="Times New Roman" w:hAnsi="Consolas" w:cs="Times New Roman"/>
+          <w:color w:val="CCCCCC"/>
+          <w:kern w:val="0"/>
+          <w:sz w:val="21"/>
+          <w:szCs w:val="21"/>
+          <w:lang w:eastAsia="pt-BR"/>
+          <w14:ligatures w14:val="none"/>
+        </w:rPr>
+      </w:pPr>
+      <w:r>
+        <w:rPr>
+          <w:rFonts w:ascii="Consolas" w:eastAsia="Times New Roman" w:hAnsi="Consolas" w:cs="Times New Roman"/>
+          <w:color w:val="D4D4D4"/>
+          <w:kern w:val="0"/>
+          <w:sz w:val="21"/>
+          <w:szCs w:val="21"/>
+          <w:lang w:eastAsia="pt-BR"/>
+          <w14:ligatures w14:val="none"/>
+        </w:rPr>
+        <w:t xml:space="preserve">    </w:t>
+      </w:r>
+      <w:r>
+        <w:rPr>
+          <w:rFonts w:ascii="Consolas" w:eastAsia="Times New Roman" w:hAnsi="Consolas" w:cs="Times New Roman"/>
+          <w:color w:val="9CDCFE"/>
+          <w:kern w:val="0"/>
+          <w:sz w:val="21"/>
+          <w:szCs w:val="21"/>
+          <w:lang w:eastAsia="pt-BR"/>
+          <w14:ligatures w14:val="none"/>
+        </w:rPr>
+        <w:t>$lista</w:t>
+      </w:r>
+      <w:r>
+        <w:rPr>
+          <w:rFonts w:ascii="Consolas" w:eastAsia="Times New Roman" w:hAnsi="Consolas" w:cs="Times New Roman"/>
+          <w:color w:val="D4D4D4"/>
+          <w:kern w:val="0"/>
+          <w:sz w:val="21"/>
+          <w:szCs w:val="21"/>
+          <w:lang w:eastAsia="pt-BR"/>
+          <w14:ligatures w14:val="none"/>
+        </w:rPr>
+        <w:t xml:space="preserve"> = </w:t>
+      </w:r>
+      <w:r>
+        <w:rPr>
+          <w:rFonts w:ascii="Consolas" w:eastAsia="Times New Roman" w:hAnsi="Consolas" w:cs="Times New Roman"/>
+          <w:color w:val="9CDCFE"/>
+          <w:kern w:val="0"/>
+          <w:sz w:val="21"/>
+          <w:szCs w:val="21"/>
+          <w:lang w:eastAsia="pt-BR"/>
+          <w14:ligatures w14:val="none"/>
+        </w:rPr>
+        <w:t>$</w:t>
+      </w:r>
+      <w:proofErr w:type="spellStart"/>
+      <w:r>
+        <w:rPr>
+          <w:rFonts w:ascii="Consolas" w:eastAsia="Times New Roman" w:hAnsi="Consolas" w:cs="Times New Roman"/>
+          <w:color w:val="9CDCFE"/>
+          <w:kern w:val="0"/>
+          <w:sz w:val="21"/>
+          <w:szCs w:val="21"/>
+          <w:lang w:eastAsia="pt-BR"/>
+          <w14:ligatures w14:val="none"/>
+        </w:rPr>
+        <w:t>stmt</w:t>
+      </w:r>
+      <w:proofErr w:type="spellEnd"/>
+      <w:r>
+        <w:rPr>
+          <w:rFonts w:ascii="Consolas" w:eastAsia="Times New Roman" w:hAnsi="Consolas" w:cs="Times New Roman"/>
+          <w:color w:val="D4D4D4"/>
+          <w:kern w:val="0"/>
+          <w:sz w:val="21"/>
+          <w:szCs w:val="21"/>
+          <w:lang w:eastAsia="pt-BR"/>
+          <w14:ligatures w14:val="none"/>
+        </w:rPr>
+        <w:t>-&gt;</w:t>
+      </w:r>
+      <w:proofErr w:type="spellStart"/>
+      <w:proofErr w:type="gramStart"/>
+      <w:r>
+        <w:rPr>
+          <w:rFonts w:ascii="Consolas" w:eastAsia="Times New Roman" w:hAnsi="Consolas" w:cs="Times New Roman"/>
+          <w:color w:val="DCDCAA"/>
+          <w:kern w:val="0"/>
+          <w:sz w:val="21"/>
+          <w:szCs w:val="21"/>
+          <w:lang w:eastAsia="pt-BR"/>
+          <w14:ligatures w14:val="none"/>
+        </w:rPr>
+        <w:t>fetchAll</w:t>
+      </w:r>
+      <w:proofErr w:type="spellEnd"/>
+      <w:r>
+        <w:rPr>
+          <w:rFonts w:ascii="Consolas" w:eastAsia="Times New Roman" w:hAnsi="Consolas" w:cs="Times New Roman"/>
+          <w:color w:val="D4D4D4"/>
+          <w:kern w:val="0"/>
+          <w:sz w:val="21"/>
+          <w:szCs w:val="21"/>
+          <w:lang w:eastAsia="pt-BR"/>
+          <w14:ligatures w14:val="none"/>
+        </w:rPr>
+        <w:t>(</w:t>
+      </w:r>
+      <w:proofErr w:type="gramEnd"/>
+      <w:r>
+        <w:rPr>
+          <w:rFonts w:ascii="Consolas" w:eastAsia="Times New Roman" w:hAnsi="Consolas" w:cs="Times New Roman"/>
+          <w:color w:val="4EC9B0"/>
+          <w:kern w:val="0"/>
+          <w:sz w:val="21"/>
+          <w:szCs w:val="21"/>
+          <w:lang w:eastAsia="pt-BR"/>
+          <w14:ligatures w14:val="none"/>
+        </w:rPr>
+        <w:t>PDO</w:t>
+      </w:r>
+      <w:r>
+        <w:rPr>
+          <w:rFonts w:ascii="Consolas" w:eastAsia="Times New Roman" w:hAnsi="Consolas" w:cs="Times New Roman"/>
+          <w:color w:val="D4D4D4"/>
+          <w:kern w:val="0"/>
+          <w:sz w:val="21"/>
+          <w:szCs w:val="21"/>
+          <w:lang w:eastAsia="pt-BR"/>
+          <w14:ligatures w14:val="none"/>
+        </w:rPr>
+        <w:t xml:space="preserve">::FETCH_BOTH); </w:t>
+      </w:r>
+      <w:r>
+        <w:rPr>
+          <w:rFonts w:ascii="Consolas" w:eastAsia="Times New Roman" w:hAnsi="Consolas" w:cs="Times New Roman"/>
+          <w:color w:val="6A9955"/>
+          <w:kern w:val="0"/>
+          <w:sz w:val="21"/>
+          <w:szCs w:val="21"/>
+          <w:lang w:eastAsia="pt-BR"/>
+          <w14:ligatures w14:val="none"/>
+        </w:rPr>
+        <w:t>//retorna todos os registros retornados da consulta</w:t>
+      </w:r>
+    </w:p>
+    <w:p>
+      <w:pPr>
+        <w:jc w:val="both"/>
+        <w:rPr>
+          <w:rFonts w:ascii="Consolas" w:eastAsia="Times New Roman" w:hAnsi="Consolas" w:cs="Times New Roman"/>
+          <w:kern w:val="0"/>
+          <w:sz w:val="21"/>
+          <w:szCs w:val="21"/>
+          <w:lang w:eastAsia="pt-BR"/>
+          <w14:ligatures w14:val="none"/>
+        </w:rPr>
+      </w:pPr>
+      <w:r>
+        <w:rPr>
+          <w:rFonts w:ascii="Arial" w:hAnsi="Arial" w:cs="Arial"/>
+          <w:sz w:val="24"/>
+          <w:szCs w:val="24"/>
+        </w:rPr>
+        <w:t xml:space="preserve">Não passa nem um parâmetro ou </w:t>
+      </w:r>
+      <w:proofErr w:type="gramStart"/>
+      <w:r>
+        <w:rPr>
+          <w:rFonts w:ascii="Consolas" w:eastAsia="Times New Roman" w:hAnsi="Consolas" w:cs="Times New Roman"/>
+          <w:color w:val="4EC9B0"/>
+          <w:kern w:val="0"/>
+          <w:sz w:val="21"/>
+          <w:szCs w:val="21"/>
+          <w:highlight w:val="black"/>
+          <w:lang w:eastAsia="pt-BR"/>
+          <w14:ligatures w14:val="none"/>
+        </w:rPr>
+        <w:t>PDO</w:t>
+      </w:r>
+      <w:r>
+        <w:rPr>
+          <w:rFonts w:ascii="Consolas" w:eastAsia="Times New Roman" w:hAnsi="Consolas" w:cs="Times New Roman"/>
+          <w:color w:val="D4D4D4"/>
+          <w:kern w:val="0"/>
+          <w:sz w:val="21"/>
+          <w:szCs w:val="21"/>
+          <w:highlight w:val="black"/>
+          <w:lang w:eastAsia="pt-BR"/>
+          <w14:ligatures w14:val="none"/>
+        </w:rPr>
+        <w:t>::</w:t>
+      </w:r>
+      <w:proofErr w:type="gramEnd"/>
+      <w:r>
+        <w:rPr>
+          <w:rFonts w:ascii="Consolas" w:eastAsia="Times New Roman" w:hAnsi="Consolas" w:cs="Times New Roman"/>
+          <w:color w:val="D4D4D4"/>
+          <w:kern w:val="0"/>
+          <w:sz w:val="21"/>
+          <w:szCs w:val="21"/>
+          <w:highlight w:val="black"/>
+          <w:lang w:eastAsia="pt-BR"/>
+          <w14:ligatures w14:val="none"/>
+        </w:rPr>
+        <w:t>FETCH_BOTH</w:t>
+      </w:r>
+      <w:r>
+        <w:rPr>
+          <w:rFonts w:ascii="Consolas" w:eastAsia="Times New Roman" w:hAnsi="Consolas" w:cs="Times New Roman"/>
+          <w:kern w:val="0"/>
+          <w:sz w:val="21"/>
+          <w:szCs w:val="21"/>
+          <w:lang w:eastAsia="pt-BR"/>
+          <w14:ligatures w14:val="none"/>
+        </w:rPr>
+        <w:t>.</w:t>
+      </w:r>
+    </w:p>
+    <w:p>
+      <w:pPr>
+        <w:jc w:val="both"/>
+        <w:rPr>
+          <w:rFonts w:ascii="Consolas" w:eastAsia="Times New Roman" w:hAnsi="Consolas" w:cs="Times New Roman"/>
+          <w:kern w:val="0"/>
+          <w:sz w:val="21"/>
+          <w:szCs w:val="21"/>
+          <w:lang w:eastAsia="pt-BR"/>
+          <w14:ligatures w14:val="none"/>
+        </w:rPr>
+      </w:pPr>
+    </w:p>
+    <w:p>
+      <w:pPr>
+        <w:jc w:val="both"/>
+        <w:rPr>
+          <w:rFonts w:ascii="Consolas" w:eastAsia="Times New Roman" w:hAnsi="Consolas" w:cs="Times New Roman"/>
+          <w:kern w:val="0"/>
+          <w:sz w:val="21"/>
+          <w:szCs w:val="21"/>
+          <w:lang w:eastAsia="pt-BR"/>
+          <w14:ligatures w14:val="none"/>
+        </w:rPr>
+      </w:pPr>
+      <w:r>
+        <w:rPr>
+          <w:rFonts w:ascii="Arial" w:hAnsi="Arial" w:cs="Arial"/>
+          <w:sz w:val="24"/>
+          <w:szCs w:val="24"/>
+        </w:rPr>
+        <w:t xml:space="preserve">Recuperar </w:t>
+      </w:r>
+      <w:proofErr w:type="spellStart"/>
+      <w:r>
+        <w:rPr>
+          <w:rFonts w:ascii="Arial" w:hAnsi="Arial" w:cs="Arial"/>
+          <w:sz w:val="24"/>
+          <w:szCs w:val="24"/>
+        </w:rPr>
+        <w:t>Array</w:t>
+      </w:r>
+      <w:proofErr w:type="spellEnd"/>
+      <w:r>
+        <w:rPr>
+          <w:rFonts w:ascii="Arial" w:hAnsi="Arial" w:cs="Arial"/>
+          <w:sz w:val="24"/>
+          <w:szCs w:val="24"/>
+        </w:rPr>
+        <w:t xml:space="preserve"> de objetos ao invés de </w:t>
+      </w:r>
+      <w:proofErr w:type="spellStart"/>
+      <w:r>
+        <w:rPr>
+          <w:rFonts w:ascii="Arial" w:hAnsi="Arial" w:cs="Arial"/>
+          <w:sz w:val="24"/>
+          <w:szCs w:val="24"/>
+        </w:rPr>
+        <w:t>Array</w:t>
+      </w:r>
+      <w:proofErr w:type="spellEnd"/>
+      <w:r>
+        <w:rPr>
+          <w:rFonts w:ascii="Arial" w:hAnsi="Arial" w:cs="Arial"/>
+          <w:sz w:val="24"/>
+          <w:szCs w:val="24"/>
+        </w:rPr>
+        <w:t xml:space="preserve"> de </w:t>
+      </w:r>
+      <w:proofErr w:type="spellStart"/>
+      <w:r>
+        <w:rPr>
+          <w:rFonts w:ascii="Arial" w:hAnsi="Arial" w:cs="Arial"/>
+          <w:sz w:val="24"/>
+          <w:szCs w:val="24"/>
+        </w:rPr>
+        <w:t>Array’s</w:t>
+      </w:r>
+      <w:proofErr w:type="spellEnd"/>
+      <w:r>
+        <w:rPr>
+          <w:rFonts w:ascii="Arial" w:hAnsi="Arial" w:cs="Arial"/>
+          <w:sz w:val="24"/>
+          <w:szCs w:val="24"/>
+        </w:rPr>
+        <w:t>:</w:t>
+      </w:r>
+    </w:p>
+    <w:p>
+      <w:pPr>
+        <w:shd w:val="clear" w:color="auto" w:fill="1F1F1F"/>
+        <w:spacing w:after="0" w:line="285" w:lineRule="atLeast"/>
+        <w:rPr>
+          <w:rFonts w:ascii="Consolas" w:eastAsia="Times New Roman" w:hAnsi="Consolas" w:cs="Times New Roman"/>
+          <w:color w:val="CCCCCC"/>
+          <w:kern w:val="0"/>
+          <w:sz w:val="21"/>
+          <w:szCs w:val="21"/>
+          <w:lang w:eastAsia="pt-BR"/>
+          <w14:ligatures w14:val="none"/>
+        </w:rPr>
+      </w:pPr>
+      <w:r>
+        <w:rPr>
+          <w:rFonts w:ascii="Consolas" w:eastAsia="Times New Roman" w:hAnsi="Consolas" w:cs="Times New Roman"/>
+          <w:color w:val="D4D4D4"/>
+          <w:kern w:val="0"/>
+          <w:sz w:val="21"/>
+          <w:szCs w:val="21"/>
+          <w:lang w:eastAsia="pt-BR"/>
+          <w14:ligatures w14:val="none"/>
+        </w:rPr>
+        <w:t xml:space="preserve">    </w:t>
+      </w:r>
+      <w:r>
+        <w:rPr>
+          <w:rFonts w:ascii="Consolas" w:eastAsia="Times New Roman" w:hAnsi="Consolas" w:cs="Times New Roman"/>
+          <w:color w:val="9CDCFE"/>
+          <w:kern w:val="0"/>
+          <w:sz w:val="21"/>
+          <w:szCs w:val="21"/>
+          <w:lang w:eastAsia="pt-BR"/>
+          <w14:ligatures w14:val="none"/>
+        </w:rPr>
+        <w:t>$lista</w:t>
+      </w:r>
+      <w:r>
+        <w:rPr>
+          <w:rFonts w:ascii="Consolas" w:eastAsia="Times New Roman" w:hAnsi="Consolas" w:cs="Times New Roman"/>
+          <w:color w:val="D4D4D4"/>
+          <w:kern w:val="0"/>
+          <w:sz w:val="21"/>
+          <w:szCs w:val="21"/>
+          <w:lang w:eastAsia="pt-BR"/>
+          <w14:ligatures w14:val="none"/>
+        </w:rPr>
+        <w:t xml:space="preserve"> = </w:t>
+      </w:r>
+      <w:r>
+        <w:rPr>
+          <w:rFonts w:ascii="Consolas" w:eastAsia="Times New Roman" w:hAnsi="Consolas" w:cs="Times New Roman"/>
+          <w:color w:val="9CDCFE"/>
+          <w:kern w:val="0"/>
+          <w:sz w:val="21"/>
+          <w:szCs w:val="21"/>
+          <w:lang w:eastAsia="pt-BR"/>
+          <w14:ligatures w14:val="none"/>
+        </w:rPr>
+        <w:t>$</w:t>
+      </w:r>
+      <w:proofErr w:type="spellStart"/>
+      <w:r>
+        <w:rPr>
+          <w:rFonts w:ascii="Consolas" w:eastAsia="Times New Roman" w:hAnsi="Consolas" w:cs="Times New Roman"/>
+          <w:color w:val="9CDCFE"/>
+          <w:kern w:val="0"/>
+          <w:sz w:val="21"/>
+          <w:szCs w:val="21"/>
+          <w:lang w:eastAsia="pt-BR"/>
+          <w14:ligatures w14:val="none"/>
+        </w:rPr>
+        <w:t>stmt</w:t>
+      </w:r>
+      <w:proofErr w:type="spellEnd"/>
+      <w:r>
+        <w:rPr>
+          <w:rFonts w:ascii="Consolas" w:eastAsia="Times New Roman" w:hAnsi="Consolas" w:cs="Times New Roman"/>
+          <w:color w:val="D4D4D4"/>
+          <w:kern w:val="0"/>
+          <w:sz w:val="21"/>
+          <w:szCs w:val="21"/>
+          <w:lang w:eastAsia="pt-BR"/>
+          <w14:ligatures w14:val="none"/>
+        </w:rPr>
+        <w:t>-&gt;</w:t>
+      </w:r>
+      <w:proofErr w:type="spellStart"/>
+      <w:proofErr w:type="gramStart"/>
+      <w:r>
+        <w:rPr>
+          <w:rFonts w:ascii="Consolas" w:eastAsia="Times New Roman" w:hAnsi="Consolas" w:cs="Times New Roman"/>
+          <w:color w:val="DCDCAA"/>
+          <w:kern w:val="0"/>
+          <w:sz w:val="21"/>
+          <w:szCs w:val="21"/>
+          <w:lang w:eastAsia="pt-BR"/>
+          <w14:ligatures w14:val="none"/>
+        </w:rPr>
+        <w:t>fetchAll</w:t>
+      </w:r>
+      <w:proofErr w:type="spellEnd"/>
+      <w:r>
+        <w:rPr>
+          <w:rFonts w:ascii="Consolas" w:eastAsia="Times New Roman" w:hAnsi="Consolas" w:cs="Times New Roman"/>
+          <w:color w:val="D4D4D4"/>
+          <w:kern w:val="0"/>
+          <w:sz w:val="21"/>
+          <w:szCs w:val="21"/>
+          <w:lang w:eastAsia="pt-BR"/>
+          <w14:ligatures w14:val="none"/>
+        </w:rPr>
+        <w:t>(</w:t>
+      </w:r>
+      <w:proofErr w:type="gramEnd"/>
+      <w:r>
+        <w:rPr>
+          <w:rFonts w:ascii="Consolas" w:eastAsia="Times New Roman" w:hAnsi="Consolas" w:cs="Times New Roman"/>
+          <w:color w:val="4EC9B0"/>
+          <w:kern w:val="0"/>
+          <w:sz w:val="21"/>
+          <w:szCs w:val="21"/>
+          <w:lang w:eastAsia="pt-BR"/>
+          <w14:ligatures w14:val="none"/>
+        </w:rPr>
+        <w:t>PDO</w:t>
+      </w:r>
+      <w:r>
+        <w:rPr>
+          <w:rFonts w:ascii="Consolas" w:eastAsia="Times New Roman" w:hAnsi="Consolas" w:cs="Times New Roman"/>
+          <w:color w:val="D4D4D4"/>
+          <w:kern w:val="0"/>
+          <w:sz w:val="21"/>
+          <w:szCs w:val="21"/>
+          <w:lang w:eastAsia="pt-BR"/>
+          <w14:ligatures w14:val="none"/>
+        </w:rPr>
+        <w:t xml:space="preserve">::FETCH_OBJ); </w:t>
+      </w:r>
+      <w:r>
+        <w:rPr>
+          <w:rFonts w:ascii="Consolas" w:eastAsia="Times New Roman" w:hAnsi="Consolas" w:cs="Times New Roman"/>
+          <w:color w:val="6A9955"/>
+          <w:kern w:val="0"/>
+          <w:sz w:val="21"/>
+          <w:szCs w:val="21"/>
+          <w:lang w:eastAsia="pt-BR"/>
+          <w14:ligatures w14:val="none"/>
+        </w:rPr>
+        <w:t>//retorna todos os registros retornados da consulta</w:t>
+      </w:r>
+    </w:p>
+    <w:p>
+      <w:pPr>
+        <w:jc w:val="both"/>
+        <w:rPr>
+          <w:rFonts w:ascii="Arial" w:hAnsi="Arial" w:cs="Arial"/>
+          <w:sz w:val="24"/>
+          <w:szCs w:val="24"/>
+        </w:rPr>
+      </w:pPr>
+    </w:p>
+    <w:p>
+      <w:pPr>
+        <w:jc w:val="both"/>
+        <w:rPr>
+          <w:rFonts w:ascii="Arial" w:hAnsi="Arial" w:cs="Arial"/>
+          <w:sz w:val="24"/>
+          <w:szCs w:val="24"/>
+        </w:rPr>
+      </w:pPr>
+      <w:r>
+        <w:rPr>
+          <w:rFonts w:ascii="Arial" w:hAnsi="Arial" w:cs="Arial"/>
+          <w:b/>
+          <w:bCs/>
+          <w:sz w:val="24"/>
+          <w:szCs w:val="24"/>
+        </w:rPr>
+        <w:t xml:space="preserve">Conforme </w:t>
+      </w:r>
+      <w:r>
+        <w:rPr>
+          <w:rFonts w:ascii="Arial" w:hAnsi="Arial" w:cs="Arial"/>
+          <w:sz w:val="24"/>
+          <w:szCs w:val="24"/>
+        </w:rPr>
+        <w:t>o</w:t>
+      </w:r>
+      <w:r>
+        <w:rPr>
+          <w:rFonts w:ascii="Arial" w:hAnsi="Arial" w:cs="Arial"/>
+          <w:b/>
+          <w:bCs/>
+          <w:sz w:val="24"/>
+          <w:szCs w:val="24"/>
+        </w:rPr>
+        <w:t xml:space="preserve"> retorno muda, </w:t>
+      </w:r>
+      <w:r>
+        <w:rPr>
+          <w:rFonts w:ascii="Arial" w:hAnsi="Arial" w:cs="Arial"/>
+          <w:sz w:val="24"/>
+          <w:szCs w:val="24"/>
+        </w:rPr>
+        <w:t>deve-se</w:t>
+      </w:r>
+      <w:r>
+        <w:rPr>
+          <w:rFonts w:ascii="Arial" w:hAnsi="Arial" w:cs="Arial"/>
+          <w:b/>
+          <w:bCs/>
+          <w:sz w:val="24"/>
+          <w:szCs w:val="24"/>
+        </w:rPr>
+        <w:t xml:space="preserve"> modificar também </w:t>
+      </w:r>
+      <w:r>
+        <w:rPr>
+          <w:rFonts w:ascii="Arial" w:hAnsi="Arial" w:cs="Arial"/>
+          <w:sz w:val="24"/>
+          <w:szCs w:val="24"/>
+        </w:rPr>
+        <w:t>as</w:t>
+      </w:r>
+      <w:r>
+        <w:rPr>
+          <w:rFonts w:ascii="Arial" w:hAnsi="Arial" w:cs="Arial"/>
+          <w:b/>
+          <w:bCs/>
+          <w:sz w:val="24"/>
+          <w:szCs w:val="24"/>
+        </w:rPr>
+        <w:t xml:space="preserve"> formas </w:t>
+      </w:r>
+      <w:r>
+        <w:rPr>
+          <w:rFonts w:ascii="Arial" w:hAnsi="Arial" w:cs="Arial"/>
+          <w:b/>
+          <w:bCs/>
+          <w:sz w:val="24"/>
+          <w:szCs w:val="24"/>
+        </w:rPr>
+        <w:t xml:space="preserve">de </w:t>
+      </w:r>
+      <w:r>
+        <w:rPr>
+          <w:rFonts w:ascii="Arial" w:hAnsi="Arial" w:cs="Arial"/>
+          <w:b/>
+          <w:bCs/>
+          <w:sz w:val="24"/>
+          <w:szCs w:val="24"/>
+        </w:rPr>
+        <w:t>recupera</w:t>
+      </w:r>
+      <w:r>
+        <w:rPr>
+          <w:rFonts w:ascii="Arial" w:hAnsi="Arial" w:cs="Arial"/>
+          <w:b/>
+          <w:bCs/>
+          <w:sz w:val="24"/>
+          <w:szCs w:val="24"/>
+        </w:rPr>
+        <w:t>ção</w:t>
+      </w:r>
+      <w:r>
+        <w:rPr>
+          <w:rFonts w:ascii="Arial" w:hAnsi="Arial" w:cs="Arial"/>
+          <w:sz w:val="24"/>
+          <w:szCs w:val="24"/>
+        </w:rPr>
+        <w:t xml:space="preserve"> </w:t>
+      </w:r>
+      <w:r>
+        <w:rPr>
+          <w:rFonts w:ascii="Arial" w:hAnsi="Arial" w:cs="Arial"/>
+          <w:b/>
+          <w:bCs/>
+          <w:sz w:val="24"/>
+          <w:szCs w:val="24"/>
+        </w:rPr>
+        <w:t>de</w:t>
+      </w:r>
+      <w:r>
+        <w:rPr>
+          <w:rFonts w:ascii="Arial" w:hAnsi="Arial" w:cs="Arial"/>
+          <w:sz w:val="24"/>
+          <w:szCs w:val="24"/>
+        </w:rPr>
+        <w:t xml:space="preserve"> </w:t>
+      </w:r>
+      <w:r>
+        <w:rPr>
+          <w:rFonts w:ascii="Arial" w:hAnsi="Arial" w:cs="Arial"/>
+          <w:b/>
+          <w:bCs/>
+          <w:sz w:val="24"/>
+          <w:szCs w:val="24"/>
+        </w:rPr>
+        <w:t>valores</w:t>
+      </w:r>
+      <w:r>
+        <w:rPr>
+          <w:rFonts w:ascii="Arial" w:hAnsi="Arial" w:cs="Arial"/>
+          <w:sz w:val="24"/>
+          <w:szCs w:val="24"/>
+        </w:rPr>
+        <w:t xml:space="preserve">. No caso do </w:t>
+      </w:r>
+      <w:proofErr w:type="spellStart"/>
+      <w:r>
+        <w:rPr>
+          <w:rFonts w:ascii="Arial" w:hAnsi="Arial" w:cs="Arial"/>
+          <w:sz w:val="24"/>
+          <w:szCs w:val="24"/>
+        </w:rPr>
+        <w:t>Array</w:t>
+      </w:r>
+      <w:proofErr w:type="spellEnd"/>
+      <w:r>
+        <w:rPr>
+          <w:rFonts w:ascii="Arial" w:hAnsi="Arial" w:cs="Arial"/>
+          <w:sz w:val="24"/>
+          <w:szCs w:val="24"/>
+        </w:rPr>
+        <w:t>, valor é recuperado utilizando os índices.</w:t>
+      </w:r>
+    </w:p>
+    <w:p>
+      <w:pPr>
+        <w:jc w:val="both"/>
+        <w:rPr>
+          <w:rFonts w:ascii="Arial" w:hAnsi="Arial" w:cs="Arial"/>
+          <w:sz w:val="24"/>
+          <w:szCs w:val="24"/>
+        </w:rPr>
+      </w:pPr>
+      <w:r>
+        <w:rPr>
+          <w:rFonts w:ascii="Arial" w:hAnsi="Arial" w:cs="Arial"/>
+          <w:sz w:val="24"/>
+          <w:szCs w:val="24"/>
+        </w:rPr>
+        <w:t>Retorno de valor dentro de objeto:</w:t>
+      </w:r>
+    </w:p>
+    <w:p>
+      <w:pPr>
+        <w:shd w:val="clear" w:color="auto" w:fill="1F1F1F"/>
+        <w:spacing w:after="0" w:line="285" w:lineRule="atLeast"/>
+        <w:rPr>
+          <w:rFonts w:ascii="Consolas" w:eastAsia="Times New Roman" w:hAnsi="Consolas" w:cs="Times New Roman"/>
+          <w:color w:val="CCCCCC"/>
+          <w:kern w:val="0"/>
+          <w:sz w:val="21"/>
+          <w:szCs w:val="21"/>
+          <w:lang w:eastAsia="pt-BR"/>
+          <w14:ligatures w14:val="none"/>
+        </w:rPr>
+      </w:pPr>
+      <w:r>
+        <w:rPr>
+          <w:rFonts w:ascii="Consolas" w:eastAsia="Times New Roman" w:hAnsi="Consolas" w:cs="Times New Roman"/>
+          <w:color w:val="D4D4D4"/>
+          <w:kern w:val="0"/>
+          <w:sz w:val="21"/>
+          <w:szCs w:val="21"/>
+          <w:lang w:eastAsia="pt-BR"/>
+          <w14:ligatures w14:val="none"/>
+        </w:rPr>
+        <w:t xml:space="preserve">    </w:t>
+      </w:r>
+      <w:proofErr w:type="spellStart"/>
+      <w:r>
+        <w:rPr>
+          <w:rFonts w:ascii="Consolas" w:eastAsia="Times New Roman" w:hAnsi="Consolas" w:cs="Times New Roman"/>
+          <w:color w:val="DCDCAA"/>
+          <w:kern w:val="0"/>
+          <w:sz w:val="21"/>
+          <w:szCs w:val="21"/>
+          <w:lang w:eastAsia="pt-BR"/>
+          <w14:ligatures w14:val="none"/>
+        </w:rPr>
+        <w:t>echo</w:t>
+      </w:r>
+      <w:proofErr w:type="spellEnd"/>
+      <w:r>
+        <w:rPr>
+          <w:rFonts w:ascii="Consolas" w:eastAsia="Times New Roman" w:hAnsi="Consolas" w:cs="Times New Roman"/>
+          <w:color w:val="D4D4D4"/>
+          <w:kern w:val="0"/>
+          <w:sz w:val="21"/>
+          <w:szCs w:val="21"/>
+          <w:lang w:eastAsia="pt-BR"/>
+          <w14:ligatures w14:val="none"/>
+        </w:rPr>
+        <w:t xml:space="preserve"> </w:t>
+      </w:r>
+      <w:r>
+        <w:rPr>
+          <w:rFonts w:ascii="Consolas" w:eastAsia="Times New Roman" w:hAnsi="Consolas" w:cs="Times New Roman"/>
+          <w:color w:val="9CDCFE"/>
+          <w:kern w:val="0"/>
+          <w:sz w:val="21"/>
+          <w:szCs w:val="21"/>
+          <w:lang w:eastAsia="pt-BR"/>
+          <w14:ligatures w14:val="none"/>
+        </w:rPr>
+        <w:t>$</w:t>
+      </w:r>
+      <w:proofErr w:type="gramStart"/>
+      <w:r>
+        <w:rPr>
+          <w:rFonts w:ascii="Consolas" w:eastAsia="Times New Roman" w:hAnsi="Consolas" w:cs="Times New Roman"/>
+          <w:color w:val="9CDCFE"/>
+          <w:kern w:val="0"/>
+          <w:sz w:val="21"/>
+          <w:szCs w:val="21"/>
+          <w:lang w:eastAsia="pt-BR"/>
+          <w14:ligatures w14:val="none"/>
+        </w:rPr>
+        <w:t>lista</w:t>
+      </w:r>
+      <w:r>
+        <w:rPr>
+          <w:rFonts w:ascii="Consolas" w:eastAsia="Times New Roman" w:hAnsi="Consolas" w:cs="Times New Roman"/>
+          <w:color w:val="D4D4D4"/>
+          <w:kern w:val="0"/>
+          <w:sz w:val="21"/>
+          <w:szCs w:val="21"/>
+          <w:lang w:eastAsia="pt-BR"/>
+          <w14:ligatures w14:val="none"/>
+        </w:rPr>
+        <w:t>[</w:t>
+      </w:r>
+      <w:proofErr w:type="gramEnd"/>
+      <w:r>
+        <w:rPr>
+          <w:rFonts w:ascii="Consolas" w:eastAsia="Times New Roman" w:hAnsi="Consolas" w:cs="Times New Roman"/>
+          <w:color w:val="B5CEA8"/>
+          <w:kern w:val="0"/>
+          <w:sz w:val="21"/>
+          <w:szCs w:val="21"/>
+          <w:lang w:eastAsia="pt-BR"/>
+          <w14:ligatures w14:val="none"/>
+        </w:rPr>
+        <w:t>1</w:t>
+      </w:r>
+      <w:r>
+        <w:rPr>
+          <w:rFonts w:ascii="Consolas" w:eastAsia="Times New Roman" w:hAnsi="Consolas" w:cs="Times New Roman"/>
+          <w:color w:val="D4D4D4"/>
+          <w:kern w:val="0"/>
+          <w:sz w:val="21"/>
+          <w:szCs w:val="21"/>
+          <w:lang w:eastAsia="pt-BR"/>
+          <w14:ligatures w14:val="none"/>
+        </w:rPr>
+        <w:t>]-&gt;</w:t>
+      </w:r>
+      <w:r>
+        <w:rPr>
+          <w:rFonts w:ascii="Consolas" w:eastAsia="Times New Roman" w:hAnsi="Consolas" w:cs="Times New Roman"/>
+          <w:color w:val="9CDCFE"/>
+          <w:kern w:val="0"/>
+          <w:sz w:val="21"/>
+          <w:szCs w:val="21"/>
+          <w:lang w:eastAsia="pt-BR"/>
+          <w14:ligatures w14:val="none"/>
+        </w:rPr>
+        <w:t>nome</w:t>
+      </w:r>
+      <w:r>
+        <w:rPr>
+          <w:rFonts w:ascii="Consolas" w:eastAsia="Times New Roman" w:hAnsi="Consolas" w:cs="Times New Roman"/>
+          <w:color w:val="D4D4D4"/>
+          <w:kern w:val="0"/>
+          <w:sz w:val="21"/>
+          <w:szCs w:val="21"/>
+          <w:lang w:eastAsia="pt-BR"/>
+          <w14:ligatures w14:val="none"/>
+        </w:rPr>
+        <w:t>;</w:t>
+      </w:r>
+    </w:p>
+    <w:p>
+      <w:pPr>
+        <w:jc w:val="both"/>
+        <w:rPr>
+          <w:rFonts w:ascii="Arial" w:hAnsi="Arial" w:cs="Arial"/>
+          <w:sz w:val="24"/>
+          <w:szCs w:val="24"/>
+        </w:rPr>
+      </w:pPr>
+    </w:p>
+    <w:p>
+      <w:pPr>
+        <w:jc w:val="both"/>
+        <w:rPr>
+          <w:rFonts w:ascii="Arial" w:hAnsi="Arial" w:cs="Arial"/>
+          <w:sz w:val="24"/>
+          <w:szCs w:val="24"/>
+        </w:rPr>
+      </w:pPr>
+      <w:r>
+        <w:rPr>
+          <w:rFonts w:ascii="Arial" w:hAnsi="Arial" w:cs="Arial"/>
+          <w:b/>
+          <w:bCs/>
+          <w:sz w:val="24"/>
+          <w:szCs w:val="24"/>
+        </w:rPr>
+        <w:t>FETCH_ASSOC</w:t>
+      </w:r>
+      <w:r>
+        <w:rPr>
+          <w:rFonts w:ascii="Arial" w:hAnsi="Arial" w:cs="Arial"/>
+          <w:sz w:val="24"/>
+          <w:szCs w:val="24"/>
+        </w:rPr>
+        <w:t xml:space="preserve">, </w:t>
+      </w:r>
+      <w:r>
+        <w:rPr>
+          <w:rFonts w:ascii="Arial" w:hAnsi="Arial" w:cs="Arial"/>
+          <w:b/>
+          <w:bCs/>
+          <w:sz w:val="24"/>
+          <w:szCs w:val="24"/>
+        </w:rPr>
+        <w:t>FETCH_</w:t>
+      </w:r>
+      <w:proofErr w:type="gramStart"/>
+      <w:r>
+        <w:rPr>
+          <w:rFonts w:ascii="Arial" w:hAnsi="Arial" w:cs="Arial"/>
+          <w:b/>
+          <w:bCs/>
+          <w:sz w:val="24"/>
+          <w:szCs w:val="24"/>
+        </w:rPr>
+        <w:t>NUM</w:t>
+      </w:r>
+      <w:r>
+        <w:rPr>
+          <w:rFonts w:ascii="Arial" w:hAnsi="Arial" w:cs="Arial"/>
+          <w:sz w:val="24"/>
+          <w:szCs w:val="24"/>
+        </w:rPr>
+        <w:t>,</w:t>
+      </w:r>
+      <w:r>
+        <w:rPr>
+          <w:rFonts w:ascii="Arial" w:hAnsi="Arial" w:cs="Arial"/>
+          <w:sz w:val="24"/>
+          <w:szCs w:val="24"/>
+        </w:rPr>
+        <w:t xml:space="preserve"> </w:t>
+      </w:r>
+      <w:r>
+        <w:rPr>
+          <w:rFonts w:ascii="Arial" w:hAnsi="Arial" w:cs="Arial"/>
+          <w:b/>
+          <w:bCs/>
+          <w:sz w:val="24"/>
+          <w:szCs w:val="24"/>
+        </w:rPr>
+        <w:t>FETCH</w:t>
+      </w:r>
+      <w:proofErr w:type="gramEnd"/>
+      <w:r>
+        <w:rPr>
+          <w:rFonts w:ascii="Arial" w:hAnsi="Arial" w:cs="Arial"/>
+          <w:b/>
+          <w:bCs/>
+          <w:sz w:val="24"/>
+          <w:szCs w:val="24"/>
+        </w:rPr>
+        <w:t>_BOTH</w:t>
+      </w:r>
+      <w:r>
+        <w:rPr>
+          <w:rFonts w:ascii="Arial" w:hAnsi="Arial" w:cs="Arial"/>
+          <w:sz w:val="24"/>
+          <w:szCs w:val="24"/>
+        </w:rPr>
+        <w:t xml:space="preserve"> e </w:t>
+      </w:r>
+      <w:r>
+        <w:rPr>
+          <w:rFonts w:ascii="Arial" w:hAnsi="Arial" w:cs="Arial"/>
+          <w:b/>
+          <w:bCs/>
+          <w:sz w:val="24"/>
+          <w:szCs w:val="24"/>
+        </w:rPr>
+        <w:t>FETCH_OBJ</w:t>
+      </w:r>
+      <w:r>
+        <w:rPr>
+          <w:rFonts w:ascii="Arial" w:hAnsi="Arial" w:cs="Arial"/>
+          <w:sz w:val="24"/>
+          <w:szCs w:val="24"/>
+        </w:rPr>
+        <w:t xml:space="preserve"> são as opções </w:t>
+      </w:r>
+      <w:r>
+        <w:rPr>
+          <w:rFonts w:ascii="Arial" w:hAnsi="Arial" w:cs="Arial"/>
+          <w:b/>
+          <w:bCs/>
+          <w:sz w:val="24"/>
+          <w:szCs w:val="24"/>
+        </w:rPr>
+        <w:t>mais utilizadas</w:t>
+      </w:r>
+      <w:r>
+        <w:rPr>
+          <w:rFonts w:ascii="Arial" w:hAnsi="Arial" w:cs="Arial"/>
+          <w:sz w:val="24"/>
+          <w:szCs w:val="24"/>
+        </w:rPr>
+        <w:t xml:space="preserve"> para retornos específicos. Porém, </w:t>
+      </w:r>
+      <w:r>
+        <w:rPr>
+          <w:rFonts w:ascii="Arial" w:hAnsi="Arial" w:cs="Arial"/>
+          <w:sz w:val="24"/>
+          <w:szCs w:val="24"/>
+        </w:rPr>
+        <w:t>não são os únicos</w:t>
+      </w:r>
+      <w:r>
+        <w:rPr>
+          <w:rFonts w:ascii="Arial" w:hAnsi="Arial" w:cs="Arial"/>
+          <w:sz w:val="24"/>
+          <w:szCs w:val="24"/>
+        </w:rPr>
+        <w:t xml:space="preserve">, podemos acessá-los em: </w:t>
+      </w:r>
+      <w:r>
+        <w:rPr>
+          <w:rFonts w:ascii="Arial" w:hAnsi="Arial" w:cs="Arial"/>
+          <w:sz w:val="24"/>
+          <w:szCs w:val="24"/>
+        </w:rPr>
+        <w:t>php.net</w:t>
+      </w:r>
+      <w:r>
+        <w:rPr>
+          <w:rFonts w:ascii="Arial" w:hAnsi="Arial" w:cs="Arial"/>
+          <w:sz w:val="24"/>
+          <w:szCs w:val="24"/>
+        </w:rPr>
+        <w:t xml:space="preserve"> &gt; </w:t>
+      </w:r>
+      <w:proofErr w:type="spellStart"/>
+      <w:r>
+        <w:rPr>
+          <w:rFonts w:ascii="Arial" w:hAnsi="Arial" w:cs="Arial"/>
+          <w:sz w:val="24"/>
+          <w:szCs w:val="24"/>
+        </w:rPr>
+        <w:t>pdo</w:t>
+      </w:r>
+      <w:proofErr w:type="spellEnd"/>
+      <w:r>
+        <w:rPr>
+          <w:rFonts w:ascii="Arial" w:hAnsi="Arial" w:cs="Arial"/>
+          <w:sz w:val="24"/>
+          <w:szCs w:val="24"/>
+        </w:rPr>
+        <w:t xml:space="preserve"> &gt; </w:t>
+      </w:r>
+      <w:hyperlink r:id="rId6" w:history="1">
+        <w:proofErr w:type="spellStart"/>
+        <w:r>
+          <w:rPr>
+            <w:rStyle w:val="Hyperlink"/>
+            <w:rFonts w:ascii="Arial" w:hAnsi="Arial" w:cs="Arial"/>
+            <w:color w:val="auto"/>
+            <w:sz w:val="24"/>
+            <w:szCs w:val="24"/>
+            <w:shd w:val="clear" w:color="auto" w:fill="F2F2F2"/>
+          </w:rPr>
+          <w:t>PDOStatement</w:t>
+        </w:r>
+        <w:proofErr w:type="spellEnd"/>
+      </w:hyperlink>
+      <w:r>
+        <w:rPr>
+          <w:rFonts w:ascii="Arial" w:hAnsi="Arial" w:cs="Arial"/>
+          <w:sz w:val="24"/>
+          <w:szCs w:val="24"/>
+        </w:rPr>
+        <w:t>.</w:t>
+      </w:r>
     </w:p>
     <w:sectPr>
       <w:pgSz w:w="11906" w:h="16838"/>
@@ -7356,7 +8858,7 @@
   <w:style w:type="paragraph" w:default="1" w:styleId="Normal">
     <w:name w:val="Normal"/>
     <w:qFormat/>
-    <w:rsid w:val="003A70BD"/>
+    <w:rsid w:val="009B0A8D"/>
   </w:style>
   <w:style w:type="character" w:default="1" w:styleId="Fontepargpadro">
     <w:name w:val="Default Paragraph Font"/>
@@ -7384,6 +8886,18 @@
     <w:uiPriority w:val="99"/>
     <w:semiHidden/>
     <w:unhideWhenUsed/>
+  </w:style>
+  <w:style w:type="character" w:styleId="Hyperlink">
+    <w:name w:val="Hyperlink"/>
+    <w:basedOn w:val="Fontepargpadro"/>
+    <w:uiPriority w:val="99"/>
+    <w:semiHidden/>
+    <w:unhideWhenUsed/>
+    <w:rsid w:val="00540628"/>
+    <w:rPr>
+      <w:color w:val="0000FF"/>
+      <w:u w:val="single"/>
+    </w:rPr>
   </w:style>
 </w:styles>
 </file>

</xml_diff>

<commit_message>
Fetch - Retornando apenas um registro
</commit_message>
<xml_diff>
--- a/php_pdo-mysql.docx
+++ b/php_pdo-mysql.docx
@@ -8388,13 +8388,25 @@
           <w:sz w:val="24"/>
           <w:szCs w:val="24"/>
         </w:rPr>
-        <w:t xml:space="preserve">, podemos acessá-los em: </w:t>
-      </w:r>
-      <w:r>
-        <w:rPr>
-          <w:rFonts w:ascii="Arial" w:hAnsi="Arial" w:cs="Arial"/>
-          <w:sz w:val="24"/>
-          <w:szCs w:val="24"/>
+        <w:t>, podemos acessá-los em:</w:t>
+      </w:r>
+      <w:r>
+        <w:rPr>
+          <w:rFonts w:ascii="Arial" w:hAnsi="Arial" w:cs="Arial"/>
+          <w:sz w:val="24"/>
+          <w:szCs w:val="24"/>
+          <w:u w:val="single"/>
+        </w:rPr>
+        <w:t xml:space="preserve"> </w:t>
+      </w:r>
+      <w:r>
+        <w:rPr>
+          <w:rFonts w:ascii="Arial" w:hAnsi="Arial" w:cs="Arial"/>
+          <w:i/>
+          <w:iCs/>
+          <w:sz w:val="24"/>
+          <w:szCs w:val="24"/>
+          <w:u w:val="single"/>
         </w:rPr>
         <w:t>php.net</w:t>
       </w:r>
@@ -8403,15 +8415,27 @@
           <w:rFonts w:ascii="Arial" w:hAnsi="Arial" w:cs="Arial"/>
           <w:sz w:val="24"/>
           <w:szCs w:val="24"/>
-        </w:rPr>
-        <w:t xml:space="preserve"> &gt; </w:t>
-      </w:r>
-      <w:proofErr w:type="spellStart"/>
-      <w:r>
-        <w:rPr>
-          <w:rFonts w:ascii="Arial" w:hAnsi="Arial" w:cs="Arial"/>
-          <w:sz w:val="24"/>
-          <w:szCs w:val="24"/>
+          <w:u w:val="single"/>
+        </w:rPr>
+        <w:t xml:space="preserve"> </w:t>
+      </w:r>
+      <w:r>
+        <w:rPr>
+          <w:rFonts w:ascii="Arial" w:hAnsi="Arial" w:cs="Arial"/>
+          <w:sz w:val="24"/>
+          <w:szCs w:val="24"/>
+        </w:rPr>
+        <w:t xml:space="preserve">&gt; </w:t>
+      </w:r>
+      <w:proofErr w:type="spellStart"/>
+      <w:r>
+        <w:rPr>
+          <w:rFonts w:ascii="Arial" w:hAnsi="Arial" w:cs="Arial"/>
+          <w:i/>
+          <w:iCs/>
+          <w:sz w:val="24"/>
+          <w:szCs w:val="24"/>
+          <w:u w:val="single"/>
         </w:rPr>
         <w:t>pdo</w:t>
       </w:r>
@@ -8421,8 +8445,17 @@
           <w:rFonts w:ascii="Arial" w:hAnsi="Arial" w:cs="Arial"/>
           <w:sz w:val="24"/>
           <w:szCs w:val="24"/>
-        </w:rPr>
-        <w:t xml:space="preserve"> &gt; </w:t>
+          <w:u w:val="single"/>
+        </w:rPr>
+        <w:t xml:space="preserve"> </w:t>
+      </w:r>
+      <w:r>
+        <w:rPr>
+          <w:rFonts w:ascii="Arial" w:hAnsi="Arial" w:cs="Arial"/>
+          <w:sz w:val="24"/>
+          <w:szCs w:val="24"/>
+        </w:rPr>
+        <w:t xml:space="preserve">&gt; </w:t>
       </w:r>
       <w:hyperlink r:id="rId6" w:history="1">
         <w:proofErr w:type="spellStart"/>
@@ -8430,12 +8463,27 @@
           <w:rPr>
             <w:rStyle w:val="Hyperlink"/>
             <w:rFonts w:ascii="Arial" w:hAnsi="Arial" w:cs="Arial"/>
+            <w:i/>
+            <w:iCs/>
             <w:color w:val="auto"/>
             <w:sz w:val="24"/>
             <w:szCs w:val="24"/>
             <w:shd w:val="clear" w:color="auto" w:fill="F2F2F2"/>
           </w:rPr>
-          <w:t>PDOStatement</w:t>
+          <w:t>pdos</w:t>
+        </w:r>
+        <w:r>
+          <w:rPr>
+            <w:rStyle w:val="Hyperlink"/>
+            <w:rFonts w:ascii="Arial" w:hAnsi="Arial" w:cs="Arial"/>
+            <w:i/>
+            <w:iCs/>
+            <w:color w:val="auto"/>
+            <w:sz w:val="24"/>
+            <w:szCs w:val="24"/>
+            <w:shd w:val="clear" w:color="auto" w:fill="F2F2F2"/>
+          </w:rPr>
+          <w:t>tatement</w:t>
         </w:r>
         <w:proofErr w:type="spellEnd"/>
       </w:hyperlink>
@@ -8446,6 +8494,1712 @@
           <w:szCs w:val="24"/>
         </w:rPr>
         <w:t>.</w:t>
+      </w:r>
+    </w:p>
+    <w:p>
+      <w:pPr>
+        <w:jc w:val="both"/>
+        <w:rPr>
+          <w:rFonts w:ascii="Arial" w:hAnsi="Arial" w:cs="Arial"/>
+          <w:sz w:val="24"/>
+          <w:szCs w:val="24"/>
+        </w:rPr>
+      </w:pPr>
+    </w:p>
+    <w:p>
+      <w:pPr>
+        <w:jc w:val="both"/>
+        <w:rPr>
+          <w:rFonts w:ascii="Arial" w:hAnsi="Arial" w:cs="Arial"/>
+          <w:sz w:val="24"/>
+          <w:szCs w:val="24"/>
+        </w:rPr>
+      </w:pPr>
+    </w:p>
+    <w:p>
+      <w:pPr>
+        <w:jc w:val="both"/>
+        <w:rPr>
+          <w:rFonts w:ascii="Arial" w:hAnsi="Arial" w:cs="Arial"/>
+          <w:b/>
+          <w:bCs/>
+          <w:sz w:val="24"/>
+          <w:szCs w:val="24"/>
+        </w:rPr>
+      </w:pPr>
+      <w:proofErr w:type="spellStart"/>
+      <w:r>
+        <w:rPr>
+          <w:rFonts w:ascii="Arial" w:hAnsi="Arial" w:cs="Arial"/>
+          <w:b/>
+          <w:bCs/>
+          <w:sz w:val="24"/>
+          <w:szCs w:val="24"/>
+        </w:rPr>
+        <w:t>Fetch</w:t>
+      </w:r>
+      <w:proofErr w:type="spellEnd"/>
+      <w:r>
+        <w:rPr>
+          <w:rFonts w:ascii="Arial" w:hAnsi="Arial" w:cs="Arial"/>
+          <w:b/>
+          <w:bCs/>
+          <w:sz w:val="24"/>
+          <w:szCs w:val="24"/>
+        </w:rPr>
+        <w:t xml:space="preserve"> – Retornando apenas um registro</w:t>
+      </w:r>
+    </w:p>
+    <w:p>
+      <w:pPr>
+        <w:jc w:val="both"/>
+        <w:rPr>
+          <w:rFonts w:ascii="Arial" w:hAnsi="Arial" w:cs="Arial"/>
+          <w:sz w:val="24"/>
+          <w:szCs w:val="24"/>
+        </w:rPr>
+      </w:pPr>
+      <w:r>
+        <w:rPr>
+          <w:rFonts w:ascii="Arial" w:hAnsi="Arial" w:cs="Arial"/>
+          <w:sz w:val="24"/>
+          <w:szCs w:val="24"/>
+        </w:rPr>
+        <w:t xml:space="preserve">Diferente do </w:t>
+      </w:r>
+      <w:proofErr w:type="spellStart"/>
+      <w:r>
+        <w:rPr>
+          <w:rFonts w:ascii="Arial" w:hAnsi="Arial" w:cs="Arial"/>
+          <w:sz w:val="24"/>
+          <w:szCs w:val="24"/>
+        </w:rPr>
+        <w:t>fetchAll</w:t>
+      </w:r>
+      <w:proofErr w:type="spellEnd"/>
+      <w:r>
+        <w:rPr>
+          <w:rFonts w:ascii="Arial" w:hAnsi="Arial" w:cs="Arial"/>
+          <w:sz w:val="24"/>
+          <w:szCs w:val="24"/>
+        </w:rPr>
+        <w:t xml:space="preserve">, o </w:t>
+      </w:r>
+      <w:proofErr w:type="spellStart"/>
+      <w:r>
+        <w:rPr>
+          <w:rFonts w:ascii="Arial" w:hAnsi="Arial" w:cs="Arial"/>
+          <w:sz w:val="24"/>
+          <w:szCs w:val="24"/>
+        </w:rPr>
+        <w:t>fetch</w:t>
+      </w:r>
+      <w:proofErr w:type="spellEnd"/>
+      <w:r>
+        <w:rPr>
+          <w:rFonts w:ascii="Arial" w:hAnsi="Arial" w:cs="Arial"/>
+          <w:sz w:val="24"/>
+          <w:szCs w:val="24"/>
+        </w:rPr>
+        <w:t xml:space="preserve"> recupera apenas um registro.</w:t>
+      </w:r>
+    </w:p>
+    <w:p>
+      <w:pPr>
+        <w:jc w:val="both"/>
+        <w:rPr>
+          <w:rFonts w:ascii="Arial" w:hAnsi="Arial" w:cs="Arial"/>
+          <w:sz w:val="24"/>
+          <w:szCs w:val="24"/>
+        </w:rPr>
+      </w:pPr>
+    </w:p>
+    <w:p>
+      <w:pPr>
+        <w:jc w:val="both"/>
+        <w:rPr>
+          <w:rFonts w:ascii="Arial" w:hAnsi="Arial" w:cs="Arial"/>
+          <w:sz w:val="24"/>
+          <w:szCs w:val="24"/>
+        </w:rPr>
+      </w:pPr>
+    </w:p>
+    <w:p>
+      <w:pPr>
+        <w:jc w:val="both"/>
+        <w:rPr>
+          <w:rFonts w:ascii="Arial" w:hAnsi="Arial" w:cs="Arial"/>
+          <w:sz w:val="24"/>
+          <w:szCs w:val="24"/>
+        </w:rPr>
+      </w:pPr>
+    </w:p>
+    <w:p>
+      <w:pPr>
+        <w:jc w:val="both"/>
+        <w:rPr>
+          <w:rFonts w:ascii="Arial" w:hAnsi="Arial" w:cs="Arial"/>
+          <w:sz w:val="24"/>
+          <w:szCs w:val="24"/>
+        </w:rPr>
+      </w:pPr>
+      <w:r>
+        <w:rPr>
+          <w:rFonts w:ascii="Arial" w:hAnsi="Arial" w:cs="Arial"/>
+          <w:sz w:val="24"/>
+          <w:szCs w:val="24"/>
+        </w:rPr>
+        <w:lastRenderedPageBreak/>
+        <w:t>Acessando apenas um objeto, com id = 9:</w:t>
+      </w:r>
+    </w:p>
+    <w:p>
+      <w:pPr>
+        <w:shd w:val="clear" w:color="auto" w:fill="1F1F1F"/>
+        <w:spacing w:line="285" w:lineRule="atLeast"/>
+        <w:rPr>
+          <w:rFonts w:ascii="Consolas" w:eastAsia="Times New Roman" w:hAnsi="Consolas" w:cs="Times New Roman"/>
+          <w:color w:val="CCCCCC"/>
+          <w:kern w:val="0"/>
+          <w:sz w:val="21"/>
+          <w:szCs w:val="21"/>
+          <w:lang w:eastAsia="pt-BR"/>
+          <w14:ligatures w14:val="none"/>
+        </w:rPr>
+      </w:pPr>
+      <w:r>
+        <w:rPr>
+          <w:rFonts w:ascii="Consolas" w:eastAsia="Times New Roman" w:hAnsi="Consolas" w:cs="Times New Roman"/>
+          <w:color w:val="CE9178"/>
+          <w:kern w:val="0"/>
+          <w:sz w:val="21"/>
+          <w:szCs w:val="21"/>
+          <w:lang w:eastAsia="pt-BR"/>
+          <w14:ligatures w14:val="none"/>
+        </w:rPr>
+        <w:t>     </w:t>
+      </w:r>
+      <w:r>
+        <w:rPr>
+          <w:rFonts w:ascii="Consolas" w:eastAsia="Times New Roman" w:hAnsi="Consolas" w:cs="Times New Roman"/>
+          <w:color w:val="9CDCFE"/>
+          <w:kern w:val="0"/>
+          <w:sz w:val="21"/>
+          <w:szCs w:val="21"/>
+          <w:lang w:eastAsia="pt-BR"/>
+          <w14:ligatures w14:val="none"/>
+        </w:rPr>
+        <w:t>$query</w:t>
+      </w:r>
+      <w:r>
+        <w:rPr>
+          <w:rFonts w:ascii="Consolas" w:eastAsia="Times New Roman" w:hAnsi="Consolas" w:cs="Times New Roman"/>
+          <w:color w:val="D4D4D4"/>
+          <w:kern w:val="0"/>
+          <w:sz w:val="21"/>
+          <w:szCs w:val="21"/>
+          <w:lang w:eastAsia="pt-BR"/>
+          <w14:ligatures w14:val="none"/>
+        </w:rPr>
+        <w:t xml:space="preserve"> = </w:t>
+      </w:r>
+      <w:r>
+        <w:rPr>
+          <w:rFonts w:ascii="Consolas" w:eastAsia="Times New Roman" w:hAnsi="Consolas" w:cs="Times New Roman"/>
+          <w:color w:val="CE9178"/>
+          <w:kern w:val="0"/>
+          <w:sz w:val="21"/>
+          <w:szCs w:val="21"/>
+          <w:lang w:eastAsia="pt-BR"/>
+          <w14:ligatures w14:val="none"/>
+        </w:rPr>
+        <w:t>'</w:t>
+      </w:r>
+    </w:p>
+    <w:p>
+      <w:pPr>
+        <w:shd w:val="clear" w:color="auto" w:fill="1F1F1F"/>
+        <w:spacing w:after="0" w:line="285" w:lineRule="atLeast"/>
+        <w:rPr>
+          <w:rFonts w:ascii="Consolas" w:eastAsia="Times New Roman" w:hAnsi="Consolas" w:cs="Times New Roman"/>
+          <w:color w:val="CCCCCC"/>
+          <w:kern w:val="0"/>
+          <w:sz w:val="21"/>
+          <w:szCs w:val="21"/>
+          <w:lang w:eastAsia="pt-BR"/>
+          <w14:ligatures w14:val="none"/>
+        </w:rPr>
+      </w:pPr>
+      <w:r>
+        <w:rPr>
+          <w:rFonts w:ascii="Consolas" w:eastAsia="Times New Roman" w:hAnsi="Consolas" w:cs="Times New Roman"/>
+          <w:color w:val="CE9178"/>
+          <w:kern w:val="0"/>
+          <w:sz w:val="21"/>
+          <w:szCs w:val="21"/>
+          <w:lang w:eastAsia="pt-BR"/>
+          <w14:ligatures w14:val="none"/>
+        </w:rPr>
+        <w:t xml:space="preserve">        </w:t>
+      </w:r>
+      <w:proofErr w:type="spellStart"/>
+      <w:r>
+        <w:rPr>
+          <w:rFonts w:ascii="Consolas" w:eastAsia="Times New Roman" w:hAnsi="Consolas" w:cs="Times New Roman"/>
+          <w:color w:val="CE9178"/>
+          <w:kern w:val="0"/>
+          <w:sz w:val="21"/>
+          <w:szCs w:val="21"/>
+          <w:lang w:eastAsia="pt-BR"/>
+          <w14:ligatures w14:val="none"/>
+        </w:rPr>
+        <w:t>select</w:t>
+      </w:r>
+      <w:proofErr w:type="spellEnd"/>
+      <w:r>
+        <w:rPr>
+          <w:rFonts w:ascii="Consolas" w:eastAsia="Times New Roman" w:hAnsi="Consolas" w:cs="Times New Roman"/>
+          <w:color w:val="CE9178"/>
+          <w:kern w:val="0"/>
+          <w:sz w:val="21"/>
+          <w:szCs w:val="21"/>
+          <w:lang w:eastAsia="pt-BR"/>
+          <w14:ligatures w14:val="none"/>
+        </w:rPr>
+        <w:t xml:space="preserve"> * </w:t>
+      </w:r>
+      <w:proofErr w:type="spellStart"/>
+      <w:r>
+        <w:rPr>
+          <w:rFonts w:ascii="Consolas" w:eastAsia="Times New Roman" w:hAnsi="Consolas" w:cs="Times New Roman"/>
+          <w:color w:val="CE9178"/>
+          <w:kern w:val="0"/>
+          <w:sz w:val="21"/>
+          <w:szCs w:val="21"/>
+          <w:lang w:eastAsia="pt-BR"/>
+          <w14:ligatures w14:val="none"/>
+        </w:rPr>
+        <w:t>from</w:t>
+      </w:r>
+      <w:proofErr w:type="spellEnd"/>
+      <w:r>
+        <w:rPr>
+          <w:rFonts w:ascii="Consolas" w:eastAsia="Times New Roman" w:hAnsi="Consolas" w:cs="Times New Roman"/>
+          <w:color w:val="CE9178"/>
+          <w:kern w:val="0"/>
+          <w:sz w:val="21"/>
+          <w:szCs w:val="21"/>
+          <w:lang w:eastAsia="pt-BR"/>
+          <w14:ligatures w14:val="none"/>
+        </w:rPr>
+        <w:t xml:space="preserve"> </w:t>
+      </w:r>
+      <w:proofErr w:type="spellStart"/>
+      <w:r>
+        <w:rPr>
+          <w:rFonts w:ascii="Consolas" w:eastAsia="Times New Roman" w:hAnsi="Consolas" w:cs="Times New Roman"/>
+          <w:color w:val="CE9178"/>
+          <w:kern w:val="0"/>
+          <w:sz w:val="21"/>
+          <w:szCs w:val="21"/>
+          <w:lang w:eastAsia="pt-BR"/>
+          <w14:ligatures w14:val="none"/>
+        </w:rPr>
+        <w:t>tb_usuarios</w:t>
+      </w:r>
+      <w:proofErr w:type="spellEnd"/>
+      <w:r>
+        <w:rPr>
+          <w:rFonts w:ascii="Consolas" w:eastAsia="Times New Roman" w:hAnsi="Consolas" w:cs="Times New Roman"/>
+          <w:color w:val="CE9178"/>
+          <w:kern w:val="0"/>
+          <w:sz w:val="21"/>
+          <w:szCs w:val="21"/>
+          <w:lang w:eastAsia="pt-BR"/>
+          <w14:ligatures w14:val="none"/>
+        </w:rPr>
+        <w:t xml:space="preserve"> </w:t>
+      </w:r>
+      <w:proofErr w:type="spellStart"/>
+      <w:r>
+        <w:rPr>
+          <w:rFonts w:ascii="Consolas" w:eastAsia="Times New Roman" w:hAnsi="Consolas" w:cs="Times New Roman"/>
+          <w:color w:val="CE9178"/>
+          <w:kern w:val="0"/>
+          <w:sz w:val="21"/>
+          <w:szCs w:val="21"/>
+          <w:lang w:eastAsia="pt-BR"/>
+          <w14:ligatures w14:val="none"/>
+        </w:rPr>
+        <w:t>where</w:t>
+      </w:r>
+      <w:proofErr w:type="spellEnd"/>
+      <w:r>
+        <w:rPr>
+          <w:rFonts w:ascii="Consolas" w:eastAsia="Times New Roman" w:hAnsi="Consolas" w:cs="Times New Roman"/>
+          <w:color w:val="CE9178"/>
+          <w:kern w:val="0"/>
+          <w:sz w:val="21"/>
+          <w:szCs w:val="21"/>
+          <w:lang w:eastAsia="pt-BR"/>
+          <w14:ligatures w14:val="none"/>
+        </w:rPr>
+        <w:t xml:space="preserve"> id = 9</w:t>
+      </w:r>
+    </w:p>
+    <w:p>
+      <w:pPr>
+        <w:shd w:val="clear" w:color="auto" w:fill="1F1F1F"/>
+        <w:spacing w:after="0" w:line="285" w:lineRule="atLeast"/>
+        <w:rPr>
+          <w:rFonts w:ascii="Consolas" w:eastAsia="Times New Roman" w:hAnsi="Consolas" w:cs="Times New Roman"/>
+          <w:color w:val="CCCCCC"/>
+          <w:kern w:val="0"/>
+          <w:sz w:val="21"/>
+          <w:szCs w:val="21"/>
+          <w:lang w:eastAsia="pt-BR"/>
+          <w14:ligatures w14:val="none"/>
+        </w:rPr>
+      </w:pPr>
+      <w:r>
+        <w:rPr>
+          <w:rFonts w:ascii="Consolas" w:eastAsia="Times New Roman" w:hAnsi="Consolas" w:cs="Times New Roman"/>
+          <w:color w:val="CE9178"/>
+          <w:kern w:val="0"/>
+          <w:sz w:val="21"/>
+          <w:szCs w:val="21"/>
+          <w:lang w:eastAsia="pt-BR"/>
+          <w14:ligatures w14:val="none"/>
+        </w:rPr>
+        <w:t>    '</w:t>
+      </w:r>
+      <w:r>
+        <w:rPr>
+          <w:rFonts w:ascii="Consolas" w:eastAsia="Times New Roman" w:hAnsi="Consolas" w:cs="Times New Roman"/>
+          <w:color w:val="D4D4D4"/>
+          <w:kern w:val="0"/>
+          <w:sz w:val="21"/>
+          <w:szCs w:val="21"/>
+          <w:lang w:eastAsia="pt-BR"/>
+          <w14:ligatures w14:val="none"/>
+        </w:rPr>
+        <w:t>;</w:t>
+      </w:r>
+    </w:p>
+    <w:p>
+      <w:pPr>
+        <w:shd w:val="clear" w:color="auto" w:fill="1F1F1F"/>
+        <w:spacing w:after="0" w:line="285" w:lineRule="atLeast"/>
+        <w:rPr>
+          <w:rFonts w:ascii="Consolas" w:eastAsia="Times New Roman" w:hAnsi="Consolas" w:cs="Times New Roman"/>
+          <w:color w:val="CCCCCC"/>
+          <w:kern w:val="0"/>
+          <w:sz w:val="21"/>
+          <w:szCs w:val="21"/>
+          <w:lang w:eastAsia="pt-BR"/>
+          <w14:ligatures w14:val="none"/>
+        </w:rPr>
+      </w:pPr>
+    </w:p>
+    <w:p>
+      <w:pPr>
+        <w:shd w:val="clear" w:color="auto" w:fill="1F1F1F"/>
+        <w:spacing w:after="0" w:line="285" w:lineRule="atLeast"/>
+        <w:rPr>
+          <w:rFonts w:ascii="Consolas" w:eastAsia="Times New Roman" w:hAnsi="Consolas" w:cs="Times New Roman"/>
+          <w:color w:val="CE9178"/>
+          <w:kern w:val="0"/>
+          <w:sz w:val="21"/>
+          <w:szCs w:val="21"/>
+          <w:lang w:eastAsia="pt-BR"/>
+          <w14:ligatures w14:val="none"/>
+        </w:rPr>
+      </w:pPr>
+      <w:r>
+        <w:rPr>
+          <w:rFonts w:ascii="Consolas" w:eastAsia="Times New Roman" w:hAnsi="Consolas" w:cs="Times New Roman"/>
+          <w:color w:val="9CDCFE"/>
+          <w:kern w:val="0"/>
+          <w:sz w:val="21"/>
+          <w:szCs w:val="21"/>
+          <w:lang w:eastAsia="pt-BR"/>
+          <w14:ligatures w14:val="none"/>
+        </w:rPr>
+        <w:t>$</w:t>
+      </w:r>
+      <w:proofErr w:type="spellStart"/>
+      <w:r>
+        <w:rPr>
+          <w:rFonts w:ascii="Consolas" w:eastAsia="Times New Roman" w:hAnsi="Consolas" w:cs="Times New Roman"/>
+          <w:color w:val="9CDCFE"/>
+          <w:kern w:val="0"/>
+          <w:sz w:val="21"/>
+          <w:szCs w:val="21"/>
+          <w:lang w:eastAsia="pt-BR"/>
+          <w14:ligatures w14:val="none"/>
+        </w:rPr>
+        <w:t>usuario</w:t>
+      </w:r>
+      <w:proofErr w:type="spellEnd"/>
+      <w:r>
+        <w:rPr>
+          <w:rFonts w:ascii="Consolas" w:eastAsia="Times New Roman" w:hAnsi="Consolas" w:cs="Times New Roman"/>
+          <w:color w:val="D4D4D4"/>
+          <w:kern w:val="0"/>
+          <w:sz w:val="21"/>
+          <w:szCs w:val="21"/>
+          <w:lang w:eastAsia="pt-BR"/>
+          <w14:ligatures w14:val="none"/>
+        </w:rPr>
+        <w:t xml:space="preserve"> = </w:t>
+      </w:r>
+      <w:r>
+        <w:rPr>
+          <w:rFonts w:ascii="Consolas" w:eastAsia="Times New Roman" w:hAnsi="Consolas" w:cs="Times New Roman"/>
+          <w:color w:val="9CDCFE"/>
+          <w:kern w:val="0"/>
+          <w:sz w:val="21"/>
+          <w:szCs w:val="21"/>
+          <w:lang w:eastAsia="pt-BR"/>
+          <w14:ligatures w14:val="none"/>
+        </w:rPr>
+        <w:t>$</w:t>
+      </w:r>
+      <w:proofErr w:type="spellStart"/>
+      <w:r>
+        <w:rPr>
+          <w:rFonts w:ascii="Consolas" w:eastAsia="Times New Roman" w:hAnsi="Consolas" w:cs="Times New Roman"/>
+          <w:color w:val="9CDCFE"/>
+          <w:kern w:val="0"/>
+          <w:sz w:val="21"/>
+          <w:szCs w:val="21"/>
+          <w:lang w:eastAsia="pt-BR"/>
+          <w14:ligatures w14:val="none"/>
+        </w:rPr>
+        <w:t>stmt</w:t>
+      </w:r>
+      <w:proofErr w:type="spellEnd"/>
+      <w:r>
+        <w:rPr>
+          <w:rFonts w:ascii="Consolas" w:eastAsia="Times New Roman" w:hAnsi="Consolas" w:cs="Times New Roman"/>
+          <w:color w:val="D4D4D4"/>
+          <w:kern w:val="0"/>
+          <w:sz w:val="21"/>
+          <w:szCs w:val="21"/>
+          <w:lang w:eastAsia="pt-BR"/>
+          <w14:ligatures w14:val="none"/>
+        </w:rPr>
+        <w:t>-&gt;</w:t>
+      </w:r>
+      <w:proofErr w:type="spellStart"/>
+      <w:proofErr w:type="gramStart"/>
+      <w:r>
+        <w:rPr>
+          <w:rFonts w:ascii="Consolas" w:eastAsia="Times New Roman" w:hAnsi="Consolas" w:cs="Times New Roman"/>
+          <w:color w:val="DCDCAA"/>
+          <w:kern w:val="0"/>
+          <w:sz w:val="21"/>
+          <w:szCs w:val="21"/>
+          <w:lang w:eastAsia="pt-BR"/>
+          <w14:ligatures w14:val="none"/>
+        </w:rPr>
+        <w:t>fetch</w:t>
+      </w:r>
+      <w:proofErr w:type="spellEnd"/>
+      <w:r>
+        <w:rPr>
+          <w:rFonts w:ascii="Consolas" w:eastAsia="Times New Roman" w:hAnsi="Consolas" w:cs="Times New Roman"/>
+          <w:color w:val="D4D4D4"/>
+          <w:kern w:val="0"/>
+          <w:sz w:val="21"/>
+          <w:szCs w:val="21"/>
+          <w:lang w:eastAsia="pt-BR"/>
+          <w14:ligatures w14:val="none"/>
+        </w:rPr>
+        <w:t>(</w:t>
+      </w:r>
+      <w:proofErr w:type="gramEnd"/>
+      <w:r>
+        <w:rPr>
+          <w:rFonts w:ascii="Consolas" w:eastAsia="Times New Roman" w:hAnsi="Consolas" w:cs="Times New Roman"/>
+          <w:color w:val="4EC9B0"/>
+          <w:kern w:val="0"/>
+          <w:sz w:val="21"/>
+          <w:szCs w:val="21"/>
+          <w:lang w:eastAsia="pt-BR"/>
+          <w14:ligatures w14:val="none"/>
+        </w:rPr>
+        <w:t>PDO</w:t>
+      </w:r>
+      <w:r>
+        <w:rPr>
+          <w:rFonts w:ascii="Consolas" w:eastAsia="Times New Roman" w:hAnsi="Consolas" w:cs="Times New Roman"/>
+          <w:color w:val="D4D4D4"/>
+          <w:kern w:val="0"/>
+          <w:sz w:val="21"/>
+          <w:szCs w:val="21"/>
+          <w:lang w:eastAsia="pt-BR"/>
+          <w14:ligatures w14:val="none"/>
+        </w:rPr>
+        <w:t xml:space="preserve">::FETCH_OBJ); </w:t>
+      </w:r>
+      <w:r>
+        <w:rPr>
+          <w:rFonts w:ascii="Consolas" w:eastAsia="Times New Roman" w:hAnsi="Consolas" w:cs="Times New Roman"/>
+          <w:color w:val="6A9955"/>
+          <w:kern w:val="0"/>
+          <w:sz w:val="21"/>
+          <w:szCs w:val="21"/>
+          <w:lang w:eastAsia="pt-BR"/>
+          <w14:ligatures w14:val="none"/>
+        </w:rPr>
+        <w:t>//retorna todos os registros retornados da consulta</w:t>
+      </w:r>
+    </w:p>
+    <w:p>
+      <w:pPr>
+        <w:jc w:val="both"/>
+        <w:rPr>
+          <w:rFonts w:ascii="Arial" w:hAnsi="Arial" w:cs="Arial"/>
+          <w:sz w:val="24"/>
+          <w:szCs w:val="24"/>
+        </w:rPr>
+      </w:pPr>
+      <w:r>
+        <w:rPr>
+          <w:noProof/>
+        </w:rPr>
+        <w:drawing>
+          <wp:inline distT="0" distB="0" distL="0" distR="0" wp14:anchorId="3607E0EF" wp14:editId="1005B95B">
+            <wp:extent cx="2152650" cy="1850746"/>
+            <wp:effectExtent l="0" t="0" r="0" b="0"/>
+            <wp:docPr id="668563331" name="Imagem 1" descr="Texto&#10;&#10;Descrição gerada automaticamente"/>
+            <wp:cNvGraphicFramePr>
+              <a:graphicFrameLocks xmlns:a="http://schemas.openxmlformats.org/drawingml/2006/main" noChangeAspect="1"/>
+            </wp:cNvGraphicFramePr>
+            <a:graphic xmlns:a="http://schemas.openxmlformats.org/drawingml/2006/main">
+              <a:graphicData uri="http://schemas.openxmlformats.org/drawingml/2006/picture">
+                <pic:pic xmlns:pic="http://schemas.openxmlformats.org/drawingml/2006/picture">
+                  <pic:nvPicPr>
+                    <pic:cNvPr id="668563331" name="Imagem 1" descr="Texto&#10;&#10;Descrição gerada automaticamente"/>
+                    <pic:cNvPicPr/>
+                  </pic:nvPicPr>
+                  <pic:blipFill>
+                    <a:blip r:embed="rId7"/>
+                    <a:stretch>
+                      <a:fillRect/>
+                    </a:stretch>
+                  </pic:blipFill>
+                  <pic:spPr>
+                    <a:xfrm>
+                      <a:off x="0" y="0"/>
+                      <a:ext cx="2155649" cy="1853324"/>
+                    </a:xfrm>
+                    <a:prstGeom prst="rect">
+                      <a:avLst/>
+                    </a:prstGeom>
+                  </pic:spPr>
+                </pic:pic>
+              </a:graphicData>
+            </a:graphic>
+          </wp:inline>
+        </w:drawing>
+      </w:r>
+    </w:p>
+    <w:p>
+      <w:pPr>
+        <w:jc w:val="both"/>
+        <w:rPr>
+          <w:rFonts w:ascii="Arial" w:hAnsi="Arial" w:cs="Arial"/>
+          <w:sz w:val="24"/>
+          <w:szCs w:val="24"/>
+        </w:rPr>
+      </w:pPr>
+      <w:r>
+        <w:rPr>
+          <w:rFonts w:ascii="Arial" w:hAnsi="Arial" w:cs="Arial"/>
+          <w:sz w:val="24"/>
+          <w:szCs w:val="24"/>
+        </w:rPr>
+        <w:t>Acessando registro de id = 9 pelo FETCH_ASSOC</w:t>
+      </w:r>
+    </w:p>
+    <w:p>
+      <w:pPr>
+        <w:shd w:val="clear" w:color="auto" w:fill="1F1F1F"/>
+        <w:spacing w:after="0" w:line="240" w:lineRule="auto"/>
+        <w:rPr>
+          <w:rFonts w:ascii="Consolas" w:eastAsia="Times New Roman" w:hAnsi="Consolas" w:cs="Times New Roman"/>
+          <w:color w:val="CCCCCC"/>
+          <w:kern w:val="0"/>
+          <w:sz w:val="20"/>
+          <w:szCs w:val="20"/>
+          <w:lang w:eastAsia="pt-BR"/>
+          <w14:ligatures w14:val="none"/>
+        </w:rPr>
+      </w:pPr>
+      <w:r>
+        <w:rPr>
+          <w:rFonts w:ascii="Consolas" w:eastAsia="Times New Roman" w:hAnsi="Consolas" w:cs="Times New Roman"/>
+          <w:color w:val="9CDCFE"/>
+          <w:kern w:val="0"/>
+          <w:sz w:val="20"/>
+          <w:szCs w:val="20"/>
+          <w:lang w:eastAsia="pt-BR"/>
+          <w14:ligatures w14:val="none"/>
+        </w:rPr>
+        <w:t>$</w:t>
+      </w:r>
+      <w:proofErr w:type="spellStart"/>
+      <w:r>
+        <w:rPr>
+          <w:rFonts w:ascii="Consolas" w:eastAsia="Times New Roman" w:hAnsi="Consolas" w:cs="Times New Roman"/>
+          <w:color w:val="9CDCFE"/>
+          <w:kern w:val="0"/>
+          <w:sz w:val="20"/>
+          <w:szCs w:val="20"/>
+          <w:lang w:eastAsia="pt-BR"/>
+          <w14:ligatures w14:val="none"/>
+        </w:rPr>
+        <w:t>usuario</w:t>
+      </w:r>
+      <w:proofErr w:type="spellEnd"/>
+      <w:r>
+        <w:rPr>
+          <w:rFonts w:ascii="Consolas" w:eastAsia="Times New Roman" w:hAnsi="Consolas" w:cs="Times New Roman"/>
+          <w:color w:val="D4D4D4"/>
+          <w:kern w:val="0"/>
+          <w:sz w:val="20"/>
+          <w:szCs w:val="20"/>
+          <w:lang w:eastAsia="pt-BR"/>
+          <w14:ligatures w14:val="none"/>
+        </w:rPr>
+        <w:t xml:space="preserve"> = </w:t>
+      </w:r>
+      <w:r>
+        <w:rPr>
+          <w:rFonts w:ascii="Consolas" w:eastAsia="Times New Roman" w:hAnsi="Consolas" w:cs="Times New Roman"/>
+          <w:color w:val="9CDCFE"/>
+          <w:kern w:val="0"/>
+          <w:sz w:val="20"/>
+          <w:szCs w:val="20"/>
+          <w:lang w:eastAsia="pt-BR"/>
+          <w14:ligatures w14:val="none"/>
+        </w:rPr>
+        <w:t>$</w:t>
+      </w:r>
+      <w:proofErr w:type="spellStart"/>
+      <w:r>
+        <w:rPr>
+          <w:rFonts w:ascii="Consolas" w:eastAsia="Times New Roman" w:hAnsi="Consolas" w:cs="Times New Roman"/>
+          <w:color w:val="9CDCFE"/>
+          <w:kern w:val="0"/>
+          <w:sz w:val="20"/>
+          <w:szCs w:val="20"/>
+          <w:lang w:eastAsia="pt-BR"/>
+          <w14:ligatures w14:val="none"/>
+        </w:rPr>
+        <w:t>stmt</w:t>
+      </w:r>
+      <w:proofErr w:type="spellEnd"/>
+      <w:r>
+        <w:rPr>
+          <w:rFonts w:ascii="Consolas" w:eastAsia="Times New Roman" w:hAnsi="Consolas" w:cs="Times New Roman"/>
+          <w:color w:val="D4D4D4"/>
+          <w:kern w:val="0"/>
+          <w:sz w:val="20"/>
+          <w:szCs w:val="20"/>
+          <w:lang w:eastAsia="pt-BR"/>
+          <w14:ligatures w14:val="none"/>
+        </w:rPr>
+        <w:t>-&gt;</w:t>
+      </w:r>
+      <w:proofErr w:type="spellStart"/>
+      <w:proofErr w:type="gramStart"/>
+      <w:r>
+        <w:rPr>
+          <w:rFonts w:ascii="Consolas" w:eastAsia="Times New Roman" w:hAnsi="Consolas" w:cs="Times New Roman"/>
+          <w:color w:val="DCDCAA"/>
+          <w:kern w:val="0"/>
+          <w:sz w:val="20"/>
+          <w:szCs w:val="20"/>
+          <w:lang w:eastAsia="pt-BR"/>
+          <w14:ligatures w14:val="none"/>
+        </w:rPr>
+        <w:t>fetch</w:t>
+      </w:r>
+      <w:proofErr w:type="spellEnd"/>
+      <w:r>
+        <w:rPr>
+          <w:rFonts w:ascii="Consolas" w:eastAsia="Times New Roman" w:hAnsi="Consolas" w:cs="Times New Roman"/>
+          <w:color w:val="D4D4D4"/>
+          <w:kern w:val="0"/>
+          <w:sz w:val="20"/>
+          <w:szCs w:val="20"/>
+          <w:lang w:eastAsia="pt-BR"/>
+          <w14:ligatures w14:val="none"/>
+        </w:rPr>
+        <w:t>(</w:t>
+      </w:r>
+      <w:proofErr w:type="gramEnd"/>
+      <w:r>
+        <w:rPr>
+          <w:rFonts w:ascii="Consolas" w:eastAsia="Times New Roman" w:hAnsi="Consolas" w:cs="Times New Roman"/>
+          <w:color w:val="4EC9B0"/>
+          <w:kern w:val="0"/>
+          <w:sz w:val="20"/>
+          <w:szCs w:val="20"/>
+          <w:lang w:eastAsia="pt-BR"/>
+          <w14:ligatures w14:val="none"/>
+        </w:rPr>
+        <w:t>PDO</w:t>
+      </w:r>
+      <w:r>
+        <w:rPr>
+          <w:rFonts w:ascii="Consolas" w:eastAsia="Times New Roman" w:hAnsi="Consolas" w:cs="Times New Roman"/>
+          <w:color w:val="D4D4D4"/>
+          <w:kern w:val="0"/>
+          <w:sz w:val="20"/>
+          <w:szCs w:val="20"/>
+          <w:lang w:eastAsia="pt-BR"/>
+          <w14:ligatures w14:val="none"/>
+        </w:rPr>
+        <w:t xml:space="preserve">::FETCH_ASSOC); </w:t>
+      </w:r>
+      <w:r>
+        <w:rPr>
+          <w:rFonts w:ascii="Consolas" w:eastAsia="Times New Roman" w:hAnsi="Consolas" w:cs="Times New Roman"/>
+          <w:color w:val="6A9955"/>
+          <w:kern w:val="0"/>
+          <w:sz w:val="20"/>
+          <w:szCs w:val="20"/>
+          <w:lang w:eastAsia="pt-BR"/>
+          <w14:ligatures w14:val="none"/>
+        </w:rPr>
+        <w:t>//retorna todos os registros retornados da consulta</w:t>
+      </w:r>
+    </w:p>
+    <w:p>
+      <w:pPr>
+        <w:shd w:val="clear" w:color="auto" w:fill="1F1F1F"/>
+        <w:spacing w:after="0" w:line="240" w:lineRule="auto"/>
+        <w:rPr>
+          <w:rFonts w:ascii="Consolas" w:eastAsia="Times New Roman" w:hAnsi="Consolas" w:cs="Times New Roman"/>
+          <w:color w:val="CCCCCC"/>
+          <w:kern w:val="0"/>
+          <w:sz w:val="20"/>
+          <w:szCs w:val="20"/>
+          <w:lang w:eastAsia="pt-BR"/>
+          <w14:ligatures w14:val="none"/>
+        </w:rPr>
+      </w:pPr>
+    </w:p>
+    <w:p>
+      <w:pPr>
+        <w:shd w:val="clear" w:color="auto" w:fill="1F1F1F"/>
+        <w:spacing w:after="0" w:line="240" w:lineRule="auto"/>
+        <w:rPr>
+          <w:rFonts w:ascii="Consolas" w:eastAsia="Times New Roman" w:hAnsi="Consolas" w:cs="Times New Roman"/>
+          <w:color w:val="CCCCCC"/>
+          <w:kern w:val="0"/>
+          <w:sz w:val="20"/>
+          <w:szCs w:val="20"/>
+          <w:lang w:eastAsia="pt-BR"/>
+          <w14:ligatures w14:val="none"/>
+        </w:rPr>
+      </w:pPr>
+      <w:r>
+        <w:rPr>
+          <w:rFonts w:ascii="Consolas" w:eastAsia="Times New Roman" w:hAnsi="Consolas" w:cs="Times New Roman"/>
+          <w:color w:val="D4D4D4"/>
+          <w:kern w:val="0"/>
+          <w:sz w:val="20"/>
+          <w:szCs w:val="20"/>
+          <w:lang w:eastAsia="pt-BR"/>
+          <w14:ligatures w14:val="none"/>
+        </w:rPr>
+        <w:t xml:space="preserve">    </w:t>
+      </w:r>
+      <w:proofErr w:type="spellStart"/>
+      <w:r>
+        <w:rPr>
+          <w:rFonts w:ascii="Consolas" w:eastAsia="Times New Roman" w:hAnsi="Consolas" w:cs="Times New Roman"/>
+          <w:color w:val="DCDCAA"/>
+          <w:kern w:val="0"/>
+          <w:sz w:val="20"/>
+          <w:szCs w:val="20"/>
+          <w:lang w:eastAsia="pt-BR"/>
+          <w14:ligatures w14:val="none"/>
+        </w:rPr>
+        <w:t>echo</w:t>
+      </w:r>
+      <w:proofErr w:type="spellEnd"/>
+      <w:r>
+        <w:rPr>
+          <w:rFonts w:ascii="Consolas" w:eastAsia="Times New Roman" w:hAnsi="Consolas" w:cs="Times New Roman"/>
+          <w:color w:val="D4D4D4"/>
+          <w:kern w:val="0"/>
+          <w:sz w:val="20"/>
+          <w:szCs w:val="20"/>
+          <w:lang w:eastAsia="pt-BR"/>
+          <w14:ligatures w14:val="none"/>
+        </w:rPr>
+        <w:t xml:space="preserve"> </w:t>
+      </w:r>
+      <w:r>
+        <w:rPr>
+          <w:rFonts w:ascii="Consolas" w:eastAsia="Times New Roman" w:hAnsi="Consolas" w:cs="Times New Roman"/>
+          <w:color w:val="CE9178"/>
+          <w:kern w:val="0"/>
+          <w:sz w:val="20"/>
+          <w:szCs w:val="20"/>
+          <w:lang w:eastAsia="pt-BR"/>
+          <w14:ligatures w14:val="none"/>
+        </w:rPr>
+        <w:t>'&lt;</w:t>
+      </w:r>
+      <w:proofErr w:type="spellStart"/>
+      <w:r>
+        <w:rPr>
+          <w:rFonts w:ascii="Consolas" w:eastAsia="Times New Roman" w:hAnsi="Consolas" w:cs="Times New Roman"/>
+          <w:color w:val="CE9178"/>
+          <w:kern w:val="0"/>
+          <w:sz w:val="20"/>
+          <w:szCs w:val="20"/>
+          <w:lang w:eastAsia="pt-BR"/>
+          <w14:ligatures w14:val="none"/>
+        </w:rPr>
+        <w:t>pre</w:t>
+      </w:r>
+      <w:proofErr w:type="spellEnd"/>
+      <w:r>
+        <w:rPr>
+          <w:rFonts w:ascii="Consolas" w:eastAsia="Times New Roman" w:hAnsi="Consolas" w:cs="Times New Roman"/>
+          <w:color w:val="CE9178"/>
+          <w:kern w:val="0"/>
+          <w:sz w:val="20"/>
+          <w:szCs w:val="20"/>
+          <w:lang w:eastAsia="pt-BR"/>
+          <w14:ligatures w14:val="none"/>
+        </w:rPr>
+        <w:t>&gt;'</w:t>
+      </w:r>
+      <w:r>
+        <w:rPr>
+          <w:rFonts w:ascii="Consolas" w:eastAsia="Times New Roman" w:hAnsi="Consolas" w:cs="Times New Roman"/>
+          <w:color w:val="D4D4D4"/>
+          <w:kern w:val="0"/>
+          <w:sz w:val="20"/>
+          <w:szCs w:val="20"/>
+          <w:lang w:eastAsia="pt-BR"/>
+          <w14:ligatures w14:val="none"/>
+        </w:rPr>
+        <w:t>;</w:t>
+      </w:r>
+    </w:p>
+    <w:p>
+      <w:pPr>
+        <w:shd w:val="clear" w:color="auto" w:fill="1F1F1F"/>
+        <w:spacing w:after="0" w:line="240" w:lineRule="auto"/>
+        <w:rPr>
+          <w:rFonts w:ascii="Consolas" w:eastAsia="Times New Roman" w:hAnsi="Consolas" w:cs="Times New Roman"/>
+          <w:color w:val="CCCCCC"/>
+          <w:kern w:val="0"/>
+          <w:sz w:val="20"/>
+          <w:szCs w:val="20"/>
+          <w:lang w:eastAsia="pt-BR"/>
+          <w14:ligatures w14:val="none"/>
+        </w:rPr>
+      </w:pPr>
+      <w:r>
+        <w:rPr>
+          <w:rFonts w:ascii="Consolas" w:eastAsia="Times New Roman" w:hAnsi="Consolas" w:cs="Times New Roman"/>
+          <w:color w:val="D4D4D4"/>
+          <w:kern w:val="0"/>
+          <w:sz w:val="20"/>
+          <w:szCs w:val="20"/>
+          <w:lang w:eastAsia="pt-BR"/>
+          <w14:ligatures w14:val="none"/>
+        </w:rPr>
+        <w:t xml:space="preserve">    </w:t>
+      </w:r>
+      <w:proofErr w:type="spellStart"/>
+      <w:r>
+        <w:rPr>
+          <w:rFonts w:ascii="Consolas" w:eastAsia="Times New Roman" w:hAnsi="Consolas" w:cs="Times New Roman"/>
+          <w:color w:val="DCDCAA"/>
+          <w:kern w:val="0"/>
+          <w:sz w:val="20"/>
+          <w:szCs w:val="20"/>
+          <w:lang w:eastAsia="pt-BR"/>
+          <w14:ligatures w14:val="none"/>
+        </w:rPr>
+        <w:t>print_r</w:t>
+      </w:r>
+      <w:proofErr w:type="spellEnd"/>
+      <w:r>
+        <w:rPr>
+          <w:rFonts w:ascii="Consolas" w:eastAsia="Times New Roman" w:hAnsi="Consolas" w:cs="Times New Roman"/>
+          <w:color w:val="D4D4D4"/>
+          <w:kern w:val="0"/>
+          <w:sz w:val="20"/>
+          <w:szCs w:val="20"/>
+          <w:lang w:eastAsia="pt-BR"/>
+          <w14:ligatures w14:val="none"/>
+        </w:rPr>
+        <w:t>(</w:t>
+      </w:r>
+      <w:r>
+        <w:rPr>
+          <w:rFonts w:ascii="Consolas" w:eastAsia="Times New Roman" w:hAnsi="Consolas" w:cs="Times New Roman"/>
+          <w:color w:val="9CDCFE"/>
+          <w:kern w:val="0"/>
+          <w:sz w:val="20"/>
+          <w:szCs w:val="20"/>
+          <w:lang w:eastAsia="pt-BR"/>
+          <w14:ligatures w14:val="none"/>
+        </w:rPr>
+        <w:t>$</w:t>
+      </w:r>
+      <w:proofErr w:type="spellStart"/>
+      <w:r>
+        <w:rPr>
+          <w:rFonts w:ascii="Consolas" w:eastAsia="Times New Roman" w:hAnsi="Consolas" w:cs="Times New Roman"/>
+          <w:color w:val="9CDCFE"/>
+          <w:kern w:val="0"/>
+          <w:sz w:val="20"/>
+          <w:szCs w:val="20"/>
+          <w:lang w:eastAsia="pt-BR"/>
+          <w14:ligatures w14:val="none"/>
+        </w:rPr>
+        <w:t>usuario</w:t>
+      </w:r>
+      <w:proofErr w:type="spellEnd"/>
+      <w:r>
+        <w:rPr>
+          <w:rFonts w:ascii="Consolas" w:eastAsia="Times New Roman" w:hAnsi="Consolas" w:cs="Times New Roman"/>
+          <w:color w:val="D4D4D4"/>
+          <w:kern w:val="0"/>
+          <w:sz w:val="20"/>
+          <w:szCs w:val="20"/>
+          <w:lang w:eastAsia="pt-BR"/>
+          <w14:ligatures w14:val="none"/>
+        </w:rPr>
+        <w:t>);</w:t>
+      </w:r>
+    </w:p>
+    <w:p>
+      <w:pPr>
+        <w:shd w:val="clear" w:color="auto" w:fill="1F1F1F"/>
+        <w:spacing w:after="0" w:line="240" w:lineRule="auto"/>
+        <w:rPr>
+          <w:rFonts w:ascii="Consolas" w:eastAsia="Times New Roman" w:hAnsi="Consolas" w:cs="Times New Roman"/>
+          <w:color w:val="CCCCCC"/>
+          <w:kern w:val="0"/>
+          <w:sz w:val="20"/>
+          <w:szCs w:val="20"/>
+          <w:lang w:eastAsia="pt-BR"/>
+          <w14:ligatures w14:val="none"/>
+        </w:rPr>
+      </w:pPr>
+      <w:r>
+        <w:rPr>
+          <w:rFonts w:ascii="Consolas" w:eastAsia="Times New Roman" w:hAnsi="Consolas" w:cs="Times New Roman"/>
+          <w:color w:val="D4D4D4"/>
+          <w:kern w:val="0"/>
+          <w:sz w:val="20"/>
+          <w:szCs w:val="20"/>
+          <w:lang w:eastAsia="pt-BR"/>
+          <w14:ligatures w14:val="none"/>
+        </w:rPr>
+        <w:t xml:space="preserve">    </w:t>
+      </w:r>
+      <w:proofErr w:type="spellStart"/>
+      <w:r>
+        <w:rPr>
+          <w:rFonts w:ascii="Consolas" w:eastAsia="Times New Roman" w:hAnsi="Consolas" w:cs="Times New Roman"/>
+          <w:color w:val="DCDCAA"/>
+          <w:kern w:val="0"/>
+          <w:sz w:val="20"/>
+          <w:szCs w:val="20"/>
+          <w:lang w:eastAsia="pt-BR"/>
+          <w14:ligatures w14:val="none"/>
+        </w:rPr>
+        <w:t>echo</w:t>
+      </w:r>
+      <w:proofErr w:type="spellEnd"/>
+      <w:r>
+        <w:rPr>
+          <w:rFonts w:ascii="Consolas" w:eastAsia="Times New Roman" w:hAnsi="Consolas" w:cs="Times New Roman"/>
+          <w:color w:val="D4D4D4"/>
+          <w:kern w:val="0"/>
+          <w:sz w:val="20"/>
+          <w:szCs w:val="20"/>
+          <w:lang w:eastAsia="pt-BR"/>
+          <w14:ligatures w14:val="none"/>
+        </w:rPr>
+        <w:t xml:space="preserve"> </w:t>
+      </w:r>
+      <w:r>
+        <w:rPr>
+          <w:rFonts w:ascii="Consolas" w:eastAsia="Times New Roman" w:hAnsi="Consolas" w:cs="Times New Roman"/>
+          <w:color w:val="CE9178"/>
+          <w:kern w:val="0"/>
+          <w:sz w:val="20"/>
+          <w:szCs w:val="20"/>
+          <w:lang w:eastAsia="pt-BR"/>
+          <w14:ligatures w14:val="none"/>
+        </w:rPr>
+        <w:t>'&lt;/</w:t>
+      </w:r>
+      <w:proofErr w:type="spellStart"/>
+      <w:r>
+        <w:rPr>
+          <w:rFonts w:ascii="Consolas" w:eastAsia="Times New Roman" w:hAnsi="Consolas" w:cs="Times New Roman"/>
+          <w:color w:val="CE9178"/>
+          <w:kern w:val="0"/>
+          <w:sz w:val="20"/>
+          <w:szCs w:val="20"/>
+          <w:lang w:eastAsia="pt-BR"/>
+          <w14:ligatures w14:val="none"/>
+        </w:rPr>
+        <w:t>pre</w:t>
+      </w:r>
+      <w:proofErr w:type="spellEnd"/>
+      <w:r>
+        <w:rPr>
+          <w:rFonts w:ascii="Consolas" w:eastAsia="Times New Roman" w:hAnsi="Consolas" w:cs="Times New Roman"/>
+          <w:color w:val="CE9178"/>
+          <w:kern w:val="0"/>
+          <w:sz w:val="20"/>
+          <w:szCs w:val="20"/>
+          <w:lang w:eastAsia="pt-BR"/>
+          <w14:ligatures w14:val="none"/>
+        </w:rPr>
+        <w:t>&gt;'</w:t>
+      </w:r>
+      <w:r>
+        <w:rPr>
+          <w:rFonts w:ascii="Consolas" w:eastAsia="Times New Roman" w:hAnsi="Consolas" w:cs="Times New Roman"/>
+          <w:color w:val="D4D4D4"/>
+          <w:kern w:val="0"/>
+          <w:sz w:val="20"/>
+          <w:szCs w:val="20"/>
+          <w:lang w:eastAsia="pt-BR"/>
+          <w14:ligatures w14:val="none"/>
+        </w:rPr>
+        <w:t>;</w:t>
+      </w:r>
+    </w:p>
+    <w:p>
+      <w:pPr>
+        <w:shd w:val="clear" w:color="auto" w:fill="1F1F1F"/>
+        <w:spacing w:after="0" w:line="240" w:lineRule="auto"/>
+        <w:rPr>
+          <w:rFonts w:ascii="Consolas" w:eastAsia="Times New Roman" w:hAnsi="Consolas" w:cs="Times New Roman"/>
+          <w:color w:val="CCCCCC"/>
+          <w:kern w:val="0"/>
+          <w:sz w:val="20"/>
+          <w:szCs w:val="20"/>
+          <w:lang w:eastAsia="pt-BR"/>
+          <w14:ligatures w14:val="none"/>
+        </w:rPr>
+      </w:pPr>
+    </w:p>
+    <w:p>
+      <w:pPr>
+        <w:shd w:val="clear" w:color="auto" w:fill="1F1F1F"/>
+        <w:spacing w:after="0" w:line="240" w:lineRule="auto"/>
+        <w:rPr>
+          <w:rFonts w:ascii="Consolas" w:eastAsia="Times New Roman" w:hAnsi="Consolas" w:cs="Times New Roman"/>
+          <w:color w:val="CCCCCC"/>
+          <w:kern w:val="0"/>
+          <w:sz w:val="20"/>
+          <w:szCs w:val="20"/>
+          <w:lang w:eastAsia="pt-BR"/>
+          <w14:ligatures w14:val="none"/>
+        </w:rPr>
+      </w:pPr>
+      <w:r>
+        <w:rPr>
+          <w:rFonts w:ascii="Consolas" w:eastAsia="Times New Roman" w:hAnsi="Consolas" w:cs="Times New Roman"/>
+          <w:color w:val="D4D4D4"/>
+          <w:kern w:val="0"/>
+          <w:sz w:val="20"/>
+          <w:szCs w:val="20"/>
+          <w:lang w:eastAsia="pt-BR"/>
+          <w14:ligatures w14:val="none"/>
+        </w:rPr>
+        <w:t xml:space="preserve">    </w:t>
+      </w:r>
+      <w:proofErr w:type="spellStart"/>
+      <w:r>
+        <w:rPr>
+          <w:rFonts w:ascii="Consolas" w:eastAsia="Times New Roman" w:hAnsi="Consolas" w:cs="Times New Roman"/>
+          <w:color w:val="DCDCAA"/>
+          <w:kern w:val="0"/>
+          <w:sz w:val="20"/>
+          <w:szCs w:val="20"/>
+          <w:lang w:eastAsia="pt-BR"/>
+          <w14:ligatures w14:val="none"/>
+        </w:rPr>
+        <w:t>echo</w:t>
+      </w:r>
+      <w:proofErr w:type="spellEnd"/>
+      <w:r>
+        <w:rPr>
+          <w:rFonts w:ascii="Consolas" w:eastAsia="Times New Roman" w:hAnsi="Consolas" w:cs="Times New Roman"/>
+          <w:color w:val="D4D4D4"/>
+          <w:kern w:val="0"/>
+          <w:sz w:val="20"/>
+          <w:szCs w:val="20"/>
+          <w:lang w:eastAsia="pt-BR"/>
+          <w14:ligatures w14:val="none"/>
+        </w:rPr>
+        <w:t xml:space="preserve"> </w:t>
+      </w:r>
+      <w:r>
+        <w:rPr>
+          <w:rFonts w:ascii="Consolas" w:eastAsia="Times New Roman" w:hAnsi="Consolas" w:cs="Times New Roman"/>
+          <w:color w:val="9CDCFE"/>
+          <w:kern w:val="0"/>
+          <w:sz w:val="20"/>
+          <w:szCs w:val="20"/>
+          <w:lang w:eastAsia="pt-BR"/>
+          <w14:ligatures w14:val="none"/>
+        </w:rPr>
+        <w:t>$</w:t>
+      </w:r>
+      <w:proofErr w:type="spellStart"/>
+      <w:r>
+        <w:rPr>
+          <w:rFonts w:ascii="Consolas" w:eastAsia="Times New Roman" w:hAnsi="Consolas" w:cs="Times New Roman"/>
+          <w:color w:val="9CDCFE"/>
+          <w:kern w:val="0"/>
+          <w:sz w:val="20"/>
+          <w:szCs w:val="20"/>
+          <w:lang w:eastAsia="pt-BR"/>
+          <w14:ligatures w14:val="none"/>
+        </w:rPr>
+        <w:t>usuario</w:t>
+      </w:r>
+      <w:proofErr w:type="spellEnd"/>
+      <w:r>
+        <w:rPr>
+          <w:rFonts w:ascii="Consolas" w:eastAsia="Times New Roman" w:hAnsi="Consolas" w:cs="Times New Roman"/>
+          <w:color w:val="D4D4D4"/>
+          <w:kern w:val="0"/>
+          <w:sz w:val="20"/>
+          <w:szCs w:val="20"/>
+          <w:lang w:eastAsia="pt-BR"/>
+          <w14:ligatures w14:val="none"/>
+        </w:rPr>
+        <w:t>[</w:t>
+      </w:r>
+      <w:r>
+        <w:rPr>
+          <w:rFonts w:ascii="Consolas" w:eastAsia="Times New Roman" w:hAnsi="Consolas" w:cs="Times New Roman"/>
+          <w:color w:val="CE9178"/>
+          <w:kern w:val="0"/>
+          <w:sz w:val="20"/>
+          <w:szCs w:val="20"/>
+          <w:lang w:eastAsia="pt-BR"/>
+          <w14:ligatures w14:val="none"/>
+        </w:rPr>
+        <w:t>'nome'</w:t>
+      </w:r>
+      <w:r>
+        <w:rPr>
+          <w:rFonts w:ascii="Consolas" w:eastAsia="Times New Roman" w:hAnsi="Consolas" w:cs="Times New Roman"/>
+          <w:color w:val="D4D4D4"/>
+          <w:kern w:val="0"/>
+          <w:sz w:val="20"/>
+          <w:szCs w:val="20"/>
+          <w:lang w:eastAsia="pt-BR"/>
+          <w14:ligatures w14:val="none"/>
+        </w:rPr>
+        <w:t>];</w:t>
+      </w:r>
+    </w:p>
+    <w:p>
+      <w:pPr>
+        <w:jc w:val="both"/>
+        <w:rPr>
+          <w:rFonts w:ascii="Arial" w:hAnsi="Arial" w:cs="Arial"/>
+          <w:sz w:val="24"/>
+          <w:szCs w:val="24"/>
+        </w:rPr>
+      </w:pPr>
+    </w:p>
+    <w:p>
+      <w:pPr>
+        <w:jc w:val="both"/>
+        <w:rPr>
+          <w:rFonts w:ascii="Arial" w:hAnsi="Arial" w:cs="Arial"/>
+          <w:sz w:val="24"/>
+          <w:szCs w:val="24"/>
+        </w:rPr>
+      </w:pPr>
+      <w:r>
+        <w:rPr>
+          <w:noProof/>
+        </w:rPr>
+        <w:drawing>
+          <wp:inline distT="0" distB="0" distL="0" distR="0" wp14:anchorId="29D88146" wp14:editId="71E4261B">
+            <wp:extent cx="2343150" cy="1362075"/>
+            <wp:effectExtent l="0" t="0" r="0" b="9525"/>
+            <wp:docPr id="1882299830" name="Imagem 1" descr="Texto, Carta&#10;&#10;Descrição gerada automaticamente"/>
+            <wp:cNvGraphicFramePr>
+              <a:graphicFrameLocks xmlns:a="http://schemas.openxmlformats.org/drawingml/2006/main" noChangeAspect="1"/>
+            </wp:cNvGraphicFramePr>
+            <a:graphic xmlns:a="http://schemas.openxmlformats.org/drawingml/2006/main">
+              <a:graphicData uri="http://schemas.openxmlformats.org/drawingml/2006/picture">
+                <pic:pic xmlns:pic="http://schemas.openxmlformats.org/drawingml/2006/picture">
+                  <pic:nvPicPr>
+                    <pic:cNvPr id="1882299830" name="Imagem 1" descr="Texto, Carta&#10;&#10;Descrição gerada automaticamente"/>
+                    <pic:cNvPicPr/>
+                  </pic:nvPicPr>
+                  <pic:blipFill>
+                    <a:blip r:embed="rId8"/>
+                    <a:stretch>
+                      <a:fillRect/>
+                    </a:stretch>
+                  </pic:blipFill>
+                  <pic:spPr>
+                    <a:xfrm>
+                      <a:off x="0" y="0"/>
+                      <a:ext cx="2343150" cy="1362075"/>
+                    </a:xfrm>
+                    <a:prstGeom prst="rect">
+                      <a:avLst/>
+                    </a:prstGeom>
+                  </pic:spPr>
+                </pic:pic>
+              </a:graphicData>
+            </a:graphic>
+          </wp:inline>
+        </w:drawing>
+      </w:r>
+    </w:p>
+    <w:p>
+      <w:pPr>
+        <w:jc w:val="both"/>
+        <w:rPr>
+          <w:rFonts w:ascii="Arial" w:hAnsi="Arial" w:cs="Arial"/>
+          <w:sz w:val="24"/>
+          <w:szCs w:val="24"/>
+        </w:rPr>
+      </w:pPr>
+    </w:p>
+    <w:p>
+      <w:pPr>
+        <w:jc w:val="both"/>
+        <w:rPr>
+          <w:rFonts w:ascii="Arial" w:hAnsi="Arial" w:cs="Arial"/>
+          <w:sz w:val="24"/>
+          <w:szCs w:val="24"/>
+        </w:rPr>
+      </w:pPr>
+      <w:r>
+        <w:rPr>
+          <w:rFonts w:ascii="Arial" w:hAnsi="Arial" w:cs="Arial"/>
+          <w:sz w:val="24"/>
+          <w:szCs w:val="24"/>
+        </w:rPr>
+        <w:t>Recuperando 1 registro (</w:t>
+      </w:r>
+      <w:proofErr w:type="spellStart"/>
+      <w:r>
+        <w:rPr>
+          <w:rFonts w:ascii="Arial" w:hAnsi="Arial" w:cs="Arial"/>
+          <w:sz w:val="24"/>
+          <w:szCs w:val="24"/>
+        </w:rPr>
+        <w:t>limit</w:t>
+      </w:r>
+      <w:proofErr w:type="spellEnd"/>
+      <w:r>
+        <w:rPr>
+          <w:rFonts w:ascii="Arial" w:hAnsi="Arial" w:cs="Arial"/>
+          <w:sz w:val="24"/>
+          <w:szCs w:val="24"/>
+        </w:rPr>
+        <w:t xml:space="preserve"> 1) de uma consulta de todos os registros (</w:t>
+      </w:r>
+      <w:proofErr w:type="spellStart"/>
+      <w:r>
+        <w:rPr>
+          <w:rFonts w:ascii="Arial" w:hAnsi="Arial" w:cs="Arial"/>
+          <w:sz w:val="24"/>
+          <w:szCs w:val="24"/>
+        </w:rPr>
+        <w:t>select</w:t>
+      </w:r>
+      <w:proofErr w:type="spellEnd"/>
+      <w:r>
+        <w:rPr>
+          <w:rFonts w:ascii="Arial" w:hAnsi="Arial" w:cs="Arial"/>
+          <w:sz w:val="24"/>
+          <w:szCs w:val="24"/>
+        </w:rPr>
+        <w:t xml:space="preserve"> * </w:t>
+      </w:r>
+      <w:proofErr w:type="spellStart"/>
+      <w:r>
+        <w:rPr>
+          <w:rFonts w:ascii="Arial" w:hAnsi="Arial" w:cs="Arial"/>
+          <w:sz w:val="24"/>
+          <w:szCs w:val="24"/>
+        </w:rPr>
+        <w:t>from</w:t>
+      </w:r>
+      <w:proofErr w:type="spellEnd"/>
+      <w:r>
+        <w:rPr>
+          <w:rFonts w:ascii="Arial" w:hAnsi="Arial" w:cs="Arial"/>
+          <w:sz w:val="24"/>
+          <w:szCs w:val="24"/>
+        </w:rPr>
+        <w:t xml:space="preserve"> </w:t>
+      </w:r>
+      <w:proofErr w:type="spellStart"/>
+      <w:r>
+        <w:rPr>
+          <w:rFonts w:ascii="Arial" w:hAnsi="Arial" w:cs="Arial"/>
+          <w:sz w:val="24"/>
+          <w:szCs w:val="24"/>
+        </w:rPr>
+        <w:t>tb_usuarios</w:t>
+      </w:r>
+      <w:proofErr w:type="spellEnd"/>
+      <w:r>
+        <w:rPr>
+          <w:rFonts w:ascii="Arial" w:hAnsi="Arial" w:cs="Arial"/>
+          <w:sz w:val="24"/>
+          <w:szCs w:val="24"/>
+        </w:rPr>
+        <w:t>), ordenado pela coluna nome (</w:t>
+      </w:r>
+      <w:proofErr w:type="spellStart"/>
+      <w:r>
+        <w:rPr>
+          <w:rFonts w:ascii="Arial" w:hAnsi="Arial" w:cs="Arial"/>
+          <w:sz w:val="24"/>
+          <w:szCs w:val="24"/>
+        </w:rPr>
+        <w:t>order</w:t>
+      </w:r>
+      <w:proofErr w:type="spellEnd"/>
+      <w:r>
+        <w:rPr>
+          <w:rFonts w:ascii="Arial" w:hAnsi="Arial" w:cs="Arial"/>
+          <w:sz w:val="24"/>
+          <w:szCs w:val="24"/>
+        </w:rPr>
+        <w:t xml:space="preserve"> </w:t>
+      </w:r>
+      <w:proofErr w:type="spellStart"/>
+      <w:r>
+        <w:rPr>
+          <w:rFonts w:ascii="Arial" w:hAnsi="Arial" w:cs="Arial"/>
+          <w:sz w:val="24"/>
+          <w:szCs w:val="24"/>
+        </w:rPr>
+        <w:t>by</w:t>
+      </w:r>
+      <w:proofErr w:type="spellEnd"/>
+      <w:r>
+        <w:rPr>
+          <w:rFonts w:ascii="Arial" w:hAnsi="Arial" w:cs="Arial"/>
+          <w:sz w:val="24"/>
+          <w:szCs w:val="24"/>
+        </w:rPr>
+        <w:t xml:space="preserve"> nome) de forma decrescente (</w:t>
+      </w:r>
+      <w:proofErr w:type="spellStart"/>
+      <w:r>
+        <w:rPr>
+          <w:rFonts w:ascii="Arial" w:hAnsi="Arial" w:cs="Arial"/>
+          <w:sz w:val="24"/>
+          <w:szCs w:val="24"/>
+        </w:rPr>
+        <w:t>desc</w:t>
+      </w:r>
+      <w:proofErr w:type="spellEnd"/>
+      <w:r>
+        <w:rPr>
+          <w:rFonts w:ascii="Arial" w:hAnsi="Arial" w:cs="Arial"/>
+          <w:sz w:val="24"/>
+          <w:szCs w:val="24"/>
+        </w:rPr>
+        <w:t>).</w:t>
+      </w:r>
+    </w:p>
+    <w:p>
+      <w:pPr>
+        <w:jc w:val="both"/>
+        <w:rPr>
+          <w:rFonts w:ascii="Arial" w:hAnsi="Arial" w:cs="Arial"/>
+          <w:sz w:val="24"/>
+          <w:szCs w:val="24"/>
+        </w:rPr>
+      </w:pPr>
+    </w:p>
+    <w:p>
+      <w:pPr>
+        <w:shd w:val="clear" w:color="auto" w:fill="1F1F1F"/>
+        <w:spacing w:line="285" w:lineRule="atLeast"/>
+        <w:rPr>
+          <w:rFonts w:ascii="Consolas" w:eastAsia="Times New Roman" w:hAnsi="Consolas" w:cs="Times New Roman"/>
+          <w:color w:val="CCCCCC"/>
+          <w:kern w:val="0"/>
+          <w:sz w:val="21"/>
+          <w:szCs w:val="21"/>
+          <w:lang w:eastAsia="pt-BR"/>
+          <w14:ligatures w14:val="none"/>
+        </w:rPr>
+      </w:pPr>
+      <w:r>
+        <w:rPr>
+          <w:noProof/>
+        </w:rPr>
+        <w:drawing>
+          <wp:inline distT="0" distB="0" distL="0" distR="0" wp14:anchorId="35111CB5" wp14:editId="3E126121">
+            <wp:extent cx="1623974" cy="891133"/>
+            <wp:effectExtent l="0" t="0" r="0" b="4445"/>
+            <wp:docPr id="1768421024" name="Imagem 1" descr="Texto, Carta&#10;&#10;Descrição gerada automaticamente"/>
+            <wp:cNvGraphicFramePr>
+              <a:graphicFrameLocks xmlns:a="http://schemas.openxmlformats.org/drawingml/2006/main" noChangeAspect="1"/>
+            </wp:cNvGraphicFramePr>
+            <a:graphic xmlns:a="http://schemas.openxmlformats.org/drawingml/2006/main">
+              <a:graphicData uri="http://schemas.openxmlformats.org/drawingml/2006/picture">
+                <pic:pic xmlns:pic="http://schemas.openxmlformats.org/drawingml/2006/picture">
+                  <pic:nvPicPr>
+                    <pic:cNvPr id="1768421024" name="Imagem 1" descr="Texto, Carta&#10;&#10;Descrição gerada automaticamente"/>
+                    <pic:cNvPicPr/>
+                  </pic:nvPicPr>
+                  <pic:blipFill>
+                    <a:blip r:embed="rId9"/>
+                    <a:stretch>
+                      <a:fillRect/>
+                    </a:stretch>
+                  </pic:blipFill>
+                  <pic:spPr>
+                    <a:xfrm>
+                      <a:off x="0" y="0"/>
+                      <a:ext cx="1666257" cy="914335"/>
+                    </a:xfrm>
+                    <a:prstGeom prst="rect">
+                      <a:avLst/>
+                    </a:prstGeom>
+                  </pic:spPr>
+                </pic:pic>
+              </a:graphicData>
+            </a:graphic>
+          </wp:inline>
+        </w:drawing>
+      </w:r>
+      <w:r>
+        <w:rPr>
+          <w:rFonts w:ascii="Arial" w:hAnsi="Arial" w:cs="Arial"/>
+          <w:sz w:val="24"/>
+          <w:szCs w:val="24"/>
+        </w:rPr>
+        <w:t xml:space="preserve"> </w:t>
+      </w:r>
+      <w:proofErr w:type="spellStart"/>
+      <w:r>
+        <w:rPr>
+          <w:rFonts w:ascii="Consolas" w:eastAsia="Times New Roman" w:hAnsi="Consolas" w:cs="Times New Roman"/>
+          <w:color w:val="CE9178"/>
+          <w:kern w:val="0"/>
+          <w:sz w:val="21"/>
+          <w:szCs w:val="21"/>
+          <w:lang w:eastAsia="pt-BR"/>
+          <w14:ligatures w14:val="none"/>
+        </w:rPr>
+        <w:t>select</w:t>
+      </w:r>
+      <w:proofErr w:type="spellEnd"/>
+      <w:r>
+        <w:rPr>
+          <w:rFonts w:ascii="Consolas" w:eastAsia="Times New Roman" w:hAnsi="Consolas" w:cs="Times New Roman"/>
+          <w:color w:val="CE9178"/>
+          <w:kern w:val="0"/>
+          <w:sz w:val="21"/>
+          <w:szCs w:val="21"/>
+          <w:lang w:eastAsia="pt-BR"/>
+          <w14:ligatures w14:val="none"/>
+        </w:rPr>
+        <w:t>*</w:t>
+      </w:r>
+      <w:proofErr w:type="spellStart"/>
+      <w:r>
+        <w:rPr>
+          <w:rFonts w:ascii="Consolas" w:eastAsia="Times New Roman" w:hAnsi="Consolas" w:cs="Times New Roman"/>
+          <w:color w:val="CE9178"/>
+          <w:kern w:val="0"/>
+          <w:sz w:val="21"/>
+          <w:szCs w:val="21"/>
+          <w:lang w:eastAsia="pt-BR"/>
+          <w14:ligatures w14:val="none"/>
+        </w:rPr>
+        <w:t>from</w:t>
+      </w:r>
+      <w:proofErr w:type="spellEnd"/>
+      <w:r>
+        <w:rPr>
+          <w:rFonts w:ascii="Consolas" w:eastAsia="Times New Roman" w:hAnsi="Consolas" w:cs="Times New Roman"/>
+          <w:color w:val="CE9178"/>
+          <w:kern w:val="0"/>
+          <w:sz w:val="21"/>
+          <w:szCs w:val="21"/>
+          <w:lang w:eastAsia="pt-BR"/>
+          <w14:ligatures w14:val="none"/>
+        </w:rPr>
+        <w:t xml:space="preserve"> </w:t>
+      </w:r>
+      <w:proofErr w:type="spellStart"/>
+      <w:r>
+        <w:rPr>
+          <w:rFonts w:ascii="Consolas" w:eastAsia="Times New Roman" w:hAnsi="Consolas" w:cs="Times New Roman"/>
+          <w:color w:val="CE9178"/>
+          <w:kern w:val="0"/>
+          <w:sz w:val="21"/>
+          <w:szCs w:val="21"/>
+          <w:lang w:eastAsia="pt-BR"/>
+          <w14:ligatures w14:val="none"/>
+        </w:rPr>
+        <w:t>tb_usuarios</w:t>
+      </w:r>
+      <w:proofErr w:type="spellEnd"/>
+      <w:r>
+        <w:rPr>
+          <w:rFonts w:ascii="Consolas" w:eastAsia="Times New Roman" w:hAnsi="Consolas" w:cs="Times New Roman"/>
+          <w:color w:val="CE9178"/>
+          <w:kern w:val="0"/>
+          <w:sz w:val="21"/>
+          <w:szCs w:val="21"/>
+          <w:lang w:eastAsia="pt-BR"/>
+          <w14:ligatures w14:val="none"/>
+        </w:rPr>
+        <w:t xml:space="preserve"> </w:t>
+      </w:r>
+      <w:proofErr w:type="spellStart"/>
+      <w:r>
+        <w:rPr>
+          <w:rFonts w:ascii="Consolas" w:eastAsia="Times New Roman" w:hAnsi="Consolas" w:cs="Times New Roman"/>
+          <w:color w:val="CE9178"/>
+          <w:kern w:val="0"/>
+          <w:sz w:val="21"/>
+          <w:szCs w:val="21"/>
+          <w:lang w:eastAsia="pt-BR"/>
+          <w14:ligatures w14:val="none"/>
+        </w:rPr>
+        <w:t>order</w:t>
+      </w:r>
+      <w:proofErr w:type="spellEnd"/>
+      <w:r>
+        <w:rPr>
+          <w:rFonts w:ascii="Consolas" w:eastAsia="Times New Roman" w:hAnsi="Consolas" w:cs="Times New Roman"/>
+          <w:color w:val="CE9178"/>
+          <w:kern w:val="0"/>
+          <w:sz w:val="21"/>
+          <w:szCs w:val="21"/>
+          <w:lang w:eastAsia="pt-BR"/>
+          <w14:ligatures w14:val="none"/>
+        </w:rPr>
+        <w:t xml:space="preserve"> </w:t>
+      </w:r>
+      <w:proofErr w:type="spellStart"/>
+      <w:r>
+        <w:rPr>
+          <w:rFonts w:ascii="Consolas" w:eastAsia="Times New Roman" w:hAnsi="Consolas" w:cs="Times New Roman"/>
+          <w:color w:val="CE9178"/>
+          <w:kern w:val="0"/>
+          <w:sz w:val="21"/>
+          <w:szCs w:val="21"/>
+          <w:lang w:eastAsia="pt-BR"/>
+          <w14:ligatures w14:val="none"/>
+        </w:rPr>
+        <w:t>by</w:t>
+      </w:r>
+      <w:proofErr w:type="spellEnd"/>
+      <w:r>
+        <w:rPr>
+          <w:rFonts w:ascii="Consolas" w:eastAsia="Times New Roman" w:hAnsi="Consolas" w:cs="Times New Roman"/>
+          <w:color w:val="CE9178"/>
+          <w:kern w:val="0"/>
+          <w:sz w:val="21"/>
+          <w:szCs w:val="21"/>
+          <w:lang w:eastAsia="pt-BR"/>
+          <w14:ligatures w14:val="none"/>
+        </w:rPr>
+        <w:t xml:space="preserve"> nome </w:t>
+      </w:r>
+      <w:proofErr w:type="spellStart"/>
+      <w:r>
+        <w:rPr>
+          <w:rFonts w:ascii="Consolas" w:eastAsia="Times New Roman" w:hAnsi="Consolas" w:cs="Times New Roman"/>
+          <w:color w:val="CE9178"/>
+          <w:kern w:val="0"/>
+          <w:sz w:val="21"/>
+          <w:szCs w:val="21"/>
+          <w:lang w:eastAsia="pt-BR"/>
+          <w14:ligatures w14:val="none"/>
+        </w:rPr>
+        <w:t>desc</w:t>
+      </w:r>
+      <w:proofErr w:type="spellEnd"/>
+      <w:r>
+        <w:rPr>
+          <w:rFonts w:ascii="Consolas" w:eastAsia="Times New Roman" w:hAnsi="Consolas" w:cs="Times New Roman"/>
+          <w:color w:val="CE9178"/>
+          <w:kern w:val="0"/>
+          <w:sz w:val="21"/>
+          <w:szCs w:val="21"/>
+          <w:lang w:eastAsia="pt-BR"/>
+          <w14:ligatures w14:val="none"/>
+        </w:rPr>
+        <w:t xml:space="preserve"> </w:t>
+      </w:r>
+      <w:proofErr w:type="spellStart"/>
+      <w:r>
+        <w:rPr>
+          <w:rFonts w:ascii="Consolas" w:eastAsia="Times New Roman" w:hAnsi="Consolas" w:cs="Times New Roman"/>
+          <w:color w:val="CE9178"/>
+          <w:kern w:val="0"/>
+          <w:sz w:val="21"/>
+          <w:szCs w:val="21"/>
+          <w:lang w:eastAsia="pt-BR"/>
+          <w14:ligatures w14:val="none"/>
+        </w:rPr>
+        <w:t>limit</w:t>
+      </w:r>
+      <w:proofErr w:type="spellEnd"/>
+      <w:r>
+        <w:rPr>
+          <w:rFonts w:ascii="Consolas" w:eastAsia="Times New Roman" w:hAnsi="Consolas" w:cs="Times New Roman"/>
+          <w:color w:val="CE9178"/>
+          <w:kern w:val="0"/>
+          <w:sz w:val="21"/>
+          <w:szCs w:val="21"/>
+          <w:lang w:eastAsia="pt-BR"/>
+          <w14:ligatures w14:val="none"/>
+        </w:rPr>
+        <w:t xml:space="preserve"> </w:t>
+      </w:r>
+      <w:r>
+        <w:rPr>
+          <w:rFonts w:ascii="Consolas" w:eastAsia="Times New Roman" w:hAnsi="Consolas" w:cs="Times New Roman"/>
+          <w:color w:val="CE9178"/>
+          <w:kern w:val="0"/>
+          <w:sz w:val="21"/>
+          <w:szCs w:val="21"/>
+          <w:lang w:eastAsia="pt-BR"/>
+          <w14:ligatures w14:val="none"/>
+        </w:rPr>
+        <w:t>1</w:t>
       </w:r>
     </w:p>
     <w:sectPr>

</xml_diff>

<commit_message>
Listando registros com Foreach
</commit_message>
<xml_diff>
--- a/php_pdo-mysql.docx
+++ b/php_pdo-mysql.docx
@@ -9937,21 +9937,11 @@
     </w:p>
     <w:p>
       <w:pPr>
-        <w:jc w:val="both"/>
-        <w:rPr>
-          <w:rFonts w:ascii="Arial" w:hAnsi="Arial" w:cs="Arial"/>
-          <w:sz w:val="24"/>
-          <w:szCs w:val="24"/>
-        </w:rPr>
-      </w:pPr>
-    </w:p>
-    <w:p>
-      <w:pPr>
         <w:shd w:val="clear" w:color="auto" w:fill="1F1F1F"/>
         <w:spacing w:line="285" w:lineRule="atLeast"/>
         <w:rPr>
           <w:rFonts w:ascii="Consolas" w:eastAsia="Times New Roman" w:hAnsi="Consolas" w:cs="Times New Roman"/>
-          <w:color w:val="CCCCCC"/>
+          <w:color w:val="CE9178"/>
           <w:kern w:val="0"/>
           <w:sz w:val="21"/>
           <w:szCs w:val="21"/>
@@ -9964,7 +9954,7 @@
           <w:noProof/>
         </w:rPr>
         <w:drawing>
-          <wp:inline distT="0" distB="0" distL="0" distR="0" wp14:anchorId="35111CB5" wp14:editId="3E126121">
+          <wp:inline distT="0" distB="0" distL="0" distR="0" wp14:anchorId="30F9AEAE" wp14:editId="75AF29DE">
             <wp:extent cx="1623974" cy="891133"/>
             <wp:effectExtent l="0" t="0" r="0" b="4445"/>
             <wp:docPr id="1768421024" name="Imagem 1" descr="Texto, Carta&#10;&#10;Descrição gerada automaticamente"/>
@@ -10201,6 +10191,1169 @@
         </w:rPr>
         <w:t>1</w:t>
       </w:r>
+    </w:p>
+    <w:p>
+      <w:pPr>
+        <w:jc w:val="both"/>
+        <w:rPr>
+          <w:rFonts w:ascii="Arial" w:hAnsi="Arial" w:cs="Arial"/>
+          <w:sz w:val="24"/>
+          <w:szCs w:val="24"/>
+        </w:rPr>
+      </w:pPr>
+    </w:p>
+    <w:p>
+      <w:pPr>
+        <w:jc w:val="both"/>
+        <w:rPr>
+          <w:rFonts w:ascii="Arial" w:hAnsi="Arial" w:cs="Arial"/>
+          <w:b/>
+          <w:bCs/>
+          <w:sz w:val="24"/>
+          <w:szCs w:val="24"/>
+        </w:rPr>
+      </w:pPr>
+      <w:r>
+        <w:rPr>
+          <w:rFonts w:ascii="Arial" w:hAnsi="Arial" w:cs="Arial"/>
+          <w:b/>
+          <w:bCs/>
+          <w:sz w:val="24"/>
+          <w:szCs w:val="24"/>
+        </w:rPr>
+        <w:lastRenderedPageBreak/>
+        <w:t xml:space="preserve">Listando registros com </w:t>
+      </w:r>
+      <w:proofErr w:type="spellStart"/>
+      <w:r>
+        <w:rPr>
+          <w:rFonts w:ascii="Arial" w:hAnsi="Arial" w:cs="Arial"/>
+          <w:b/>
+          <w:bCs/>
+          <w:sz w:val="24"/>
+          <w:szCs w:val="24"/>
+        </w:rPr>
+        <w:t>Foreach</w:t>
+      </w:r>
+      <w:proofErr w:type="spellEnd"/>
+    </w:p>
+    <w:p>
+      <w:pPr>
+        <w:jc w:val="both"/>
+        <w:rPr>
+          <w:rFonts w:ascii="Arial" w:hAnsi="Arial" w:cs="Arial"/>
+          <w:sz w:val="24"/>
+          <w:szCs w:val="24"/>
+        </w:rPr>
+      </w:pPr>
+      <w:r>
+        <w:rPr>
+          <w:rFonts w:ascii="Arial" w:hAnsi="Arial" w:cs="Arial"/>
+          <w:sz w:val="24"/>
+          <w:szCs w:val="24"/>
+        </w:rPr>
+        <w:t xml:space="preserve">Percorrer cada uma </w:t>
+      </w:r>
+      <w:proofErr w:type="spellStart"/>
+      <w:r>
+        <w:rPr>
+          <w:rFonts w:ascii="Arial" w:hAnsi="Arial" w:cs="Arial"/>
+          <w:sz w:val="24"/>
+          <w:szCs w:val="24"/>
+        </w:rPr>
+        <w:t>daas</w:t>
+      </w:r>
+      <w:proofErr w:type="spellEnd"/>
+      <w:r>
+        <w:rPr>
+          <w:rFonts w:ascii="Arial" w:hAnsi="Arial" w:cs="Arial"/>
+          <w:sz w:val="24"/>
+          <w:szCs w:val="24"/>
+        </w:rPr>
+        <w:t xml:space="preserve"> informações e fazer a impressão de acordo com a necessidade.</w:t>
+      </w:r>
+    </w:p>
+    <w:p>
+      <w:pPr>
+        <w:jc w:val="both"/>
+        <w:rPr>
+          <w:rFonts w:ascii="Arial" w:hAnsi="Arial" w:cs="Arial"/>
+          <w:sz w:val="24"/>
+          <w:szCs w:val="24"/>
+        </w:rPr>
+      </w:pPr>
+    </w:p>
+    <w:p>
+      <w:pPr>
+        <w:jc w:val="both"/>
+        <w:rPr>
+          <w:rFonts w:ascii="Arial" w:hAnsi="Arial" w:cs="Arial"/>
+          <w:sz w:val="24"/>
+          <w:szCs w:val="24"/>
+        </w:rPr>
+      </w:pPr>
+      <w:r>
+        <w:rPr>
+          <w:noProof/>
+        </w:rPr>
+        <w:drawing>
+          <wp:inline distT="0" distB="0" distL="0" distR="0" wp14:anchorId="42F1E8E4" wp14:editId="5580592E">
+            <wp:extent cx="3457575" cy="752475"/>
+            <wp:effectExtent l="0" t="0" r="9525" b="9525"/>
+            <wp:docPr id="834169934" name="Imagem 1" descr="Interface gráfica do usuário, Texto, Aplicativo&#10;&#10;Descrição gerada automaticamente"/>
+            <wp:cNvGraphicFramePr>
+              <a:graphicFrameLocks xmlns:a="http://schemas.openxmlformats.org/drawingml/2006/main" noChangeAspect="1"/>
+            </wp:cNvGraphicFramePr>
+            <a:graphic xmlns:a="http://schemas.openxmlformats.org/drawingml/2006/main">
+              <a:graphicData uri="http://schemas.openxmlformats.org/drawingml/2006/picture">
+                <pic:pic xmlns:pic="http://schemas.openxmlformats.org/drawingml/2006/picture">
+                  <pic:nvPicPr>
+                    <pic:cNvPr id="834169934" name="Imagem 1" descr="Interface gráfica do usuário, Texto, Aplicativo&#10;&#10;Descrição gerada automaticamente"/>
+                    <pic:cNvPicPr/>
+                  </pic:nvPicPr>
+                  <pic:blipFill>
+                    <a:blip r:embed="rId10"/>
+                    <a:stretch>
+                      <a:fillRect/>
+                    </a:stretch>
+                  </pic:blipFill>
+                  <pic:spPr>
+                    <a:xfrm>
+                      <a:off x="0" y="0"/>
+                      <a:ext cx="3457575" cy="752475"/>
+                    </a:xfrm>
+                    <a:prstGeom prst="rect">
+                      <a:avLst/>
+                    </a:prstGeom>
+                  </pic:spPr>
+                </pic:pic>
+              </a:graphicData>
+            </a:graphic>
+          </wp:inline>
+        </w:drawing>
+      </w:r>
+      <w:r>
+        <w:rPr>
+          <w:rFonts w:ascii="Arial" w:hAnsi="Arial" w:cs="Arial"/>
+          <w:sz w:val="24"/>
+          <w:szCs w:val="24"/>
+        </w:rPr>
+        <w:t xml:space="preserve"> recuperando nomes.</w:t>
+      </w:r>
+    </w:p>
+    <w:p>
+      <w:pPr>
+        <w:jc w:val="both"/>
+        <w:rPr>
+          <w:rFonts w:ascii="Arial" w:hAnsi="Arial" w:cs="Arial"/>
+          <w:sz w:val="24"/>
+          <w:szCs w:val="24"/>
+        </w:rPr>
+      </w:pPr>
+      <w:r>
+        <w:rPr>
+          <w:noProof/>
+        </w:rPr>
+        <w:drawing>
+          <wp:inline distT="0" distB="0" distL="0" distR="0" wp14:anchorId="4129963C" wp14:editId="73754EE4">
+            <wp:extent cx="3076575" cy="990600"/>
+            <wp:effectExtent l="0" t="0" r="9525" b="0"/>
+            <wp:docPr id="1835394009" name="Imagem 1" descr="Uma imagem contendo Tabela&#10;&#10;Descrição gerada automaticamente"/>
+            <wp:cNvGraphicFramePr>
+              <a:graphicFrameLocks xmlns:a="http://schemas.openxmlformats.org/drawingml/2006/main" noChangeAspect="1"/>
+            </wp:cNvGraphicFramePr>
+            <a:graphic xmlns:a="http://schemas.openxmlformats.org/drawingml/2006/main">
+              <a:graphicData uri="http://schemas.openxmlformats.org/drawingml/2006/picture">
+                <pic:pic xmlns:pic="http://schemas.openxmlformats.org/drawingml/2006/picture">
+                  <pic:nvPicPr>
+                    <pic:cNvPr id="1835394009" name="Imagem 1" descr="Uma imagem contendo Tabela&#10;&#10;Descrição gerada automaticamente"/>
+                    <pic:cNvPicPr/>
+                  </pic:nvPicPr>
+                  <pic:blipFill>
+                    <a:blip r:embed="rId11"/>
+                    <a:stretch>
+                      <a:fillRect/>
+                    </a:stretch>
+                  </pic:blipFill>
+                  <pic:spPr>
+                    <a:xfrm>
+                      <a:off x="0" y="0"/>
+                      <a:ext cx="3076575" cy="990600"/>
+                    </a:xfrm>
+                    <a:prstGeom prst="rect">
+                      <a:avLst/>
+                    </a:prstGeom>
+                  </pic:spPr>
+                </pic:pic>
+              </a:graphicData>
+            </a:graphic>
+          </wp:inline>
+        </w:drawing>
+      </w:r>
+    </w:p>
+    <w:p>
+      <w:pPr>
+        <w:jc w:val="both"/>
+        <w:rPr>
+          <w:rFonts w:ascii="Arial" w:hAnsi="Arial" w:cs="Arial"/>
+          <w:sz w:val="24"/>
+          <w:szCs w:val="24"/>
+        </w:rPr>
+      </w:pPr>
+    </w:p>
+    <w:p>
+      <w:pPr>
+        <w:jc w:val="both"/>
+        <w:rPr>
+          <w:rFonts w:ascii="Arial" w:hAnsi="Arial" w:cs="Arial"/>
+          <w:sz w:val="24"/>
+          <w:szCs w:val="24"/>
+        </w:rPr>
+      </w:pPr>
+      <w:r>
+        <w:rPr>
+          <w:rFonts w:ascii="Arial" w:hAnsi="Arial" w:cs="Arial"/>
+          <w:sz w:val="24"/>
+          <w:szCs w:val="24"/>
+        </w:rPr>
+        <w:t>Retornando índices associativos e numéricos:</w:t>
+      </w:r>
+    </w:p>
+    <w:p>
+      <w:pPr>
+        <w:shd w:val="clear" w:color="auto" w:fill="1F1F1F"/>
+        <w:spacing w:after="0" w:line="240" w:lineRule="auto"/>
+        <w:rPr>
+          <w:rFonts w:ascii="Consolas" w:eastAsia="Times New Roman" w:hAnsi="Consolas" w:cs="Times New Roman"/>
+          <w:color w:val="CCCCCC"/>
+          <w:kern w:val="0"/>
+          <w:sz w:val="18"/>
+          <w:szCs w:val="18"/>
+          <w:lang w:eastAsia="pt-BR"/>
+          <w14:ligatures w14:val="none"/>
+        </w:rPr>
+      </w:pPr>
+      <w:r>
+        <w:rPr>
+          <w:rFonts w:ascii="Consolas" w:eastAsia="Times New Roman" w:hAnsi="Consolas" w:cs="Times New Roman"/>
+          <w:color w:val="9CDCFE"/>
+          <w:kern w:val="0"/>
+          <w:sz w:val="18"/>
+          <w:szCs w:val="18"/>
+          <w:lang w:eastAsia="pt-BR"/>
+          <w14:ligatures w14:val="none"/>
+        </w:rPr>
+        <w:t>$query</w:t>
+      </w:r>
+      <w:r>
+        <w:rPr>
+          <w:rFonts w:ascii="Consolas" w:eastAsia="Times New Roman" w:hAnsi="Consolas" w:cs="Times New Roman"/>
+          <w:color w:val="D4D4D4"/>
+          <w:kern w:val="0"/>
+          <w:sz w:val="18"/>
+          <w:szCs w:val="18"/>
+          <w:lang w:eastAsia="pt-BR"/>
+          <w14:ligatures w14:val="none"/>
+        </w:rPr>
+        <w:t xml:space="preserve"> = </w:t>
+      </w:r>
+      <w:r>
+        <w:rPr>
+          <w:rFonts w:ascii="Consolas" w:eastAsia="Times New Roman" w:hAnsi="Consolas" w:cs="Times New Roman"/>
+          <w:color w:val="CE9178"/>
+          <w:kern w:val="0"/>
+          <w:sz w:val="18"/>
+          <w:szCs w:val="18"/>
+          <w:lang w:eastAsia="pt-BR"/>
+          <w14:ligatures w14:val="none"/>
+        </w:rPr>
+        <w:t>'</w:t>
+      </w:r>
+    </w:p>
+    <w:p>
+      <w:pPr>
+        <w:shd w:val="clear" w:color="auto" w:fill="1F1F1F"/>
+        <w:spacing w:after="0" w:line="240" w:lineRule="auto"/>
+        <w:rPr>
+          <w:rFonts w:ascii="Consolas" w:eastAsia="Times New Roman" w:hAnsi="Consolas" w:cs="Times New Roman"/>
+          <w:color w:val="CCCCCC"/>
+          <w:kern w:val="0"/>
+          <w:sz w:val="18"/>
+          <w:szCs w:val="18"/>
+          <w:lang w:eastAsia="pt-BR"/>
+          <w14:ligatures w14:val="none"/>
+        </w:rPr>
+      </w:pPr>
+      <w:r>
+        <w:rPr>
+          <w:rFonts w:ascii="Consolas" w:eastAsia="Times New Roman" w:hAnsi="Consolas" w:cs="Times New Roman"/>
+          <w:color w:val="CE9178"/>
+          <w:kern w:val="0"/>
+          <w:sz w:val="18"/>
+          <w:szCs w:val="18"/>
+          <w:lang w:eastAsia="pt-BR"/>
+          <w14:ligatures w14:val="none"/>
+        </w:rPr>
+        <w:t xml:space="preserve">        </w:t>
+      </w:r>
+      <w:proofErr w:type="spellStart"/>
+      <w:r>
+        <w:rPr>
+          <w:rFonts w:ascii="Consolas" w:eastAsia="Times New Roman" w:hAnsi="Consolas" w:cs="Times New Roman"/>
+          <w:color w:val="CE9178"/>
+          <w:kern w:val="0"/>
+          <w:sz w:val="18"/>
+          <w:szCs w:val="18"/>
+          <w:lang w:eastAsia="pt-BR"/>
+          <w14:ligatures w14:val="none"/>
+        </w:rPr>
+        <w:t>select</w:t>
+      </w:r>
+      <w:proofErr w:type="spellEnd"/>
+      <w:r>
+        <w:rPr>
+          <w:rFonts w:ascii="Consolas" w:eastAsia="Times New Roman" w:hAnsi="Consolas" w:cs="Times New Roman"/>
+          <w:color w:val="CE9178"/>
+          <w:kern w:val="0"/>
+          <w:sz w:val="18"/>
+          <w:szCs w:val="18"/>
+          <w:lang w:eastAsia="pt-BR"/>
+          <w14:ligatures w14:val="none"/>
+        </w:rPr>
+        <w:t xml:space="preserve"> * </w:t>
+      </w:r>
+      <w:proofErr w:type="spellStart"/>
+      <w:r>
+        <w:rPr>
+          <w:rFonts w:ascii="Consolas" w:eastAsia="Times New Roman" w:hAnsi="Consolas" w:cs="Times New Roman"/>
+          <w:color w:val="CE9178"/>
+          <w:kern w:val="0"/>
+          <w:sz w:val="18"/>
+          <w:szCs w:val="18"/>
+          <w:lang w:eastAsia="pt-BR"/>
+          <w14:ligatures w14:val="none"/>
+        </w:rPr>
+        <w:t>from</w:t>
+      </w:r>
+      <w:proofErr w:type="spellEnd"/>
+      <w:r>
+        <w:rPr>
+          <w:rFonts w:ascii="Consolas" w:eastAsia="Times New Roman" w:hAnsi="Consolas" w:cs="Times New Roman"/>
+          <w:color w:val="CE9178"/>
+          <w:kern w:val="0"/>
+          <w:sz w:val="18"/>
+          <w:szCs w:val="18"/>
+          <w:lang w:eastAsia="pt-BR"/>
+          <w14:ligatures w14:val="none"/>
+        </w:rPr>
+        <w:t xml:space="preserve"> </w:t>
+      </w:r>
+      <w:proofErr w:type="spellStart"/>
+      <w:r>
+        <w:rPr>
+          <w:rFonts w:ascii="Consolas" w:eastAsia="Times New Roman" w:hAnsi="Consolas" w:cs="Times New Roman"/>
+          <w:color w:val="CE9178"/>
+          <w:kern w:val="0"/>
+          <w:sz w:val="18"/>
+          <w:szCs w:val="18"/>
+          <w:lang w:eastAsia="pt-BR"/>
+          <w14:ligatures w14:val="none"/>
+        </w:rPr>
+        <w:t>tb_usuarios</w:t>
+      </w:r>
+      <w:proofErr w:type="spellEnd"/>
+    </w:p>
+    <w:p>
+      <w:pPr>
+        <w:shd w:val="clear" w:color="auto" w:fill="1F1F1F"/>
+        <w:spacing w:after="0" w:line="240" w:lineRule="auto"/>
+        <w:rPr>
+          <w:rFonts w:ascii="Consolas" w:eastAsia="Times New Roman" w:hAnsi="Consolas" w:cs="Times New Roman"/>
+          <w:color w:val="CCCCCC"/>
+          <w:kern w:val="0"/>
+          <w:sz w:val="18"/>
+          <w:szCs w:val="18"/>
+          <w:lang w:eastAsia="pt-BR"/>
+          <w14:ligatures w14:val="none"/>
+        </w:rPr>
+      </w:pPr>
+      <w:r>
+        <w:rPr>
+          <w:rFonts w:ascii="Consolas" w:eastAsia="Times New Roman" w:hAnsi="Consolas" w:cs="Times New Roman"/>
+          <w:color w:val="CE9178"/>
+          <w:kern w:val="0"/>
+          <w:sz w:val="18"/>
+          <w:szCs w:val="18"/>
+          <w:lang w:eastAsia="pt-BR"/>
+          <w14:ligatures w14:val="none"/>
+        </w:rPr>
+        <w:t>    '</w:t>
+      </w:r>
+      <w:r>
+        <w:rPr>
+          <w:rFonts w:ascii="Consolas" w:eastAsia="Times New Roman" w:hAnsi="Consolas" w:cs="Times New Roman"/>
+          <w:color w:val="D4D4D4"/>
+          <w:kern w:val="0"/>
+          <w:sz w:val="18"/>
+          <w:szCs w:val="18"/>
+          <w:lang w:eastAsia="pt-BR"/>
+          <w14:ligatures w14:val="none"/>
+        </w:rPr>
+        <w:t>;</w:t>
+      </w:r>
+    </w:p>
+    <w:p>
+      <w:pPr>
+        <w:shd w:val="clear" w:color="auto" w:fill="1F1F1F"/>
+        <w:spacing w:after="0" w:line="240" w:lineRule="auto"/>
+        <w:rPr>
+          <w:rFonts w:ascii="Consolas" w:eastAsia="Times New Roman" w:hAnsi="Consolas" w:cs="Times New Roman"/>
+          <w:color w:val="CCCCCC"/>
+          <w:kern w:val="0"/>
+          <w:sz w:val="18"/>
+          <w:szCs w:val="18"/>
+          <w:lang w:eastAsia="pt-BR"/>
+          <w14:ligatures w14:val="none"/>
+        </w:rPr>
+      </w:pPr>
+      <w:r>
+        <w:rPr>
+          <w:rFonts w:ascii="Consolas" w:eastAsia="Times New Roman" w:hAnsi="Consolas" w:cs="Times New Roman"/>
+          <w:color w:val="D4D4D4"/>
+          <w:kern w:val="0"/>
+          <w:sz w:val="18"/>
+          <w:szCs w:val="18"/>
+          <w:lang w:eastAsia="pt-BR"/>
+          <w14:ligatures w14:val="none"/>
+        </w:rPr>
+        <w:t xml:space="preserve">    </w:t>
+      </w:r>
+      <w:proofErr w:type="spellStart"/>
+      <w:r>
+        <w:rPr>
+          <w:rFonts w:ascii="Consolas" w:eastAsia="Times New Roman" w:hAnsi="Consolas" w:cs="Times New Roman"/>
+          <w:color w:val="C586C0"/>
+          <w:kern w:val="0"/>
+          <w:sz w:val="18"/>
+          <w:szCs w:val="18"/>
+          <w:lang w:eastAsia="pt-BR"/>
+          <w14:ligatures w14:val="none"/>
+        </w:rPr>
+        <w:t>foreach</w:t>
+      </w:r>
+      <w:proofErr w:type="spellEnd"/>
+      <w:r>
+        <w:rPr>
+          <w:rFonts w:ascii="Consolas" w:eastAsia="Times New Roman" w:hAnsi="Consolas" w:cs="Times New Roman"/>
+          <w:color w:val="D4D4D4"/>
+          <w:kern w:val="0"/>
+          <w:sz w:val="18"/>
+          <w:szCs w:val="18"/>
+          <w:lang w:eastAsia="pt-BR"/>
+          <w14:ligatures w14:val="none"/>
+        </w:rPr>
+        <w:t>(</w:t>
+      </w:r>
+      <w:r>
+        <w:rPr>
+          <w:rFonts w:ascii="Consolas" w:eastAsia="Times New Roman" w:hAnsi="Consolas" w:cs="Times New Roman"/>
+          <w:color w:val="9CDCFE"/>
+          <w:kern w:val="0"/>
+          <w:sz w:val="18"/>
+          <w:szCs w:val="18"/>
+          <w:lang w:eastAsia="pt-BR"/>
+          <w14:ligatures w14:val="none"/>
+        </w:rPr>
+        <w:t>$</w:t>
+      </w:r>
+      <w:proofErr w:type="spellStart"/>
+      <w:r>
+        <w:rPr>
+          <w:rFonts w:ascii="Consolas" w:eastAsia="Times New Roman" w:hAnsi="Consolas" w:cs="Times New Roman"/>
+          <w:color w:val="9CDCFE"/>
+          <w:kern w:val="0"/>
+          <w:sz w:val="18"/>
+          <w:szCs w:val="18"/>
+          <w:lang w:eastAsia="pt-BR"/>
+          <w14:ligatures w14:val="none"/>
+        </w:rPr>
+        <w:t>conexao</w:t>
+      </w:r>
+      <w:proofErr w:type="spellEnd"/>
+      <w:r>
+        <w:rPr>
+          <w:rFonts w:ascii="Consolas" w:eastAsia="Times New Roman" w:hAnsi="Consolas" w:cs="Times New Roman"/>
+          <w:color w:val="D4D4D4"/>
+          <w:kern w:val="0"/>
+          <w:sz w:val="18"/>
+          <w:szCs w:val="18"/>
+          <w:lang w:eastAsia="pt-BR"/>
+          <w14:ligatures w14:val="none"/>
+        </w:rPr>
+        <w:t>-&gt;</w:t>
+      </w:r>
+      <w:r>
+        <w:rPr>
+          <w:rFonts w:ascii="Consolas" w:eastAsia="Times New Roman" w:hAnsi="Consolas" w:cs="Times New Roman"/>
+          <w:color w:val="DCDCAA"/>
+          <w:kern w:val="0"/>
+          <w:sz w:val="18"/>
+          <w:szCs w:val="18"/>
+          <w:lang w:eastAsia="pt-BR"/>
+          <w14:ligatures w14:val="none"/>
+        </w:rPr>
+        <w:t>query</w:t>
+      </w:r>
+      <w:r>
+        <w:rPr>
+          <w:rFonts w:ascii="Consolas" w:eastAsia="Times New Roman" w:hAnsi="Consolas" w:cs="Times New Roman"/>
+          <w:color w:val="D4D4D4"/>
+          <w:kern w:val="0"/>
+          <w:sz w:val="18"/>
+          <w:szCs w:val="18"/>
+          <w:lang w:eastAsia="pt-BR"/>
+          <w14:ligatures w14:val="none"/>
+        </w:rPr>
+        <w:t>(</w:t>
+      </w:r>
+      <w:r>
+        <w:rPr>
+          <w:rFonts w:ascii="Consolas" w:eastAsia="Times New Roman" w:hAnsi="Consolas" w:cs="Times New Roman"/>
+          <w:color w:val="9CDCFE"/>
+          <w:kern w:val="0"/>
+          <w:sz w:val="18"/>
+          <w:szCs w:val="18"/>
+          <w:lang w:eastAsia="pt-BR"/>
+          <w14:ligatures w14:val="none"/>
+        </w:rPr>
+        <w:t>$query</w:t>
+      </w:r>
+      <w:r>
+        <w:rPr>
+          <w:rFonts w:ascii="Consolas" w:eastAsia="Times New Roman" w:hAnsi="Consolas" w:cs="Times New Roman"/>
+          <w:color w:val="D4D4D4"/>
+          <w:kern w:val="0"/>
+          <w:sz w:val="18"/>
+          <w:szCs w:val="18"/>
+          <w:lang w:eastAsia="pt-BR"/>
+          <w14:ligatures w14:val="none"/>
+        </w:rPr>
+        <w:t xml:space="preserve">) as </w:t>
+      </w:r>
+      <w:r>
+        <w:rPr>
+          <w:rFonts w:ascii="Consolas" w:eastAsia="Times New Roman" w:hAnsi="Consolas" w:cs="Times New Roman"/>
+          <w:color w:val="9CDCFE"/>
+          <w:kern w:val="0"/>
+          <w:sz w:val="18"/>
+          <w:szCs w:val="18"/>
+          <w:lang w:eastAsia="pt-BR"/>
+          <w14:ligatures w14:val="none"/>
+        </w:rPr>
+        <w:t>$chave</w:t>
+      </w:r>
+      <w:r>
+        <w:rPr>
+          <w:rFonts w:ascii="Consolas" w:eastAsia="Times New Roman" w:hAnsi="Consolas" w:cs="Times New Roman"/>
+          <w:color w:val="D4D4D4"/>
+          <w:kern w:val="0"/>
+          <w:sz w:val="18"/>
+          <w:szCs w:val="18"/>
+          <w:lang w:eastAsia="pt-BR"/>
+          <w14:ligatures w14:val="none"/>
+        </w:rPr>
+        <w:t xml:space="preserve"> =&gt; </w:t>
+      </w:r>
+      <w:r>
+        <w:rPr>
+          <w:rFonts w:ascii="Consolas" w:eastAsia="Times New Roman" w:hAnsi="Consolas" w:cs="Times New Roman"/>
+          <w:color w:val="9CDCFE"/>
+          <w:kern w:val="0"/>
+          <w:sz w:val="18"/>
+          <w:szCs w:val="18"/>
+          <w:lang w:eastAsia="pt-BR"/>
+          <w14:ligatures w14:val="none"/>
+        </w:rPr>
+        <w:t>$</w:t>
+      </w:r>
+      <w:proofErr w:type="gramStart"/>
+      <w:r>
+        <w:rPr>
+          <w:rFonts w:ascii="Consolas" w:eastAsia="Times New Roman" w:hAnsi="Consolas" w:cs="Times New Roman"/>
+          <w:color w:val="9CDCFE"/>
+          <w:kern w:val="0"/>
+          <w:sz w:val="18"/>
+          <w:szCs w:val="18"/>
+          <w:lang w:eastAsia="pt-BR"/>
+          <w14:ligatures w14:val="none"/>
+        </w:rPr>
+        <w:t>valor</w:t>
+      </w:r>
+      <w:r>
+        <w:rPr>
+          <w:rFonts w:ascii="Consolas" w:eastAsia="Times New Roman" w:hAnsi="Consolas" w:cs="Times New Roman"/>
+          <w:color w:val="D4D4D4"/>
+          <w:kern w:val="0"/>
+          <w:sz w:val="18"/>
+          <w:szCs w:val="18"/>
+          <w:lang w:eastAsia="pt-BR"/>
+          <w14:ligatures w14:val="none"/>
+        </w:rPr>
+        <w:t>){</w:t>
+      </w:r>
+      <w:proofErr w:type="gramEnd"/>
+    </w:p>
+    <w:p>
+      <w:pPr>
+        <w:shd w:val="clear" w:color="auto" w:fill="1F1F1F"/>
+        <w:spacing w:after="0" w:line="240" w:lineRule="auto"/>
+        <w:rPr>
+          <w:rFonts w:ascii="Consolas" w:eastAsia="Times New Roman" w:hAnsi="Consolas" w:cs="Times New Roman"/>
+          <w:color w:val="CCCCCC"/>
+          <w:kern w:val="0"/>
+          <w:sz w:val="18"/>
+          <w:szCs w:val="18"/>
+          <w:lang w:eastAsia="pt-BR"/>
+          <w14:ligatures w14:val="none"/>
+        </w:rPr>
+      </w:pPr>
+      <w:r>
+        <w:rPr>
+          <w:rFonts w:ascii="Consolas" w:eastAsia="Times New Roman" w:hAnsi="Consolas" w:cs="Times New Roman"/>
+          <w:color w:val="D4D4D4"/>
+          <w:kern w:val="0"/>
+          <w:sz w:val="18"/>
+          <w:szCs w:val="18"/>
+          <w:lang w:eastAsia="pt-BR"/>
+          <w14:ligatures w14:val="none"/>
+        </w:rPr>
+        <w:t xml:space="preserve">        </w:t>
+      </w:r>
+      <w:proofErr w:type="spellStart"/>
+      <w:r>
+        <w:rPr>
+          <w:rFonts w:ascii="Consolas" w:eastAsia="Times New Roman" w:hAnsi="Consolas" w:cs="Times New Roman"/>
+          <w:color w:val="DCDCAA"/>
+          <w:kern w:val="0"/>
+          <w:sz w:val="18"/>
+          <w:szCs w:val="18"/>
+          <w:lang w:eastAsia="pt-BR"/>
+          <w14:ligatures w14:val="none"/>
+        </w:rPr>
+        <w:t>echo</w:t>
+      </w:r>
+      <w:proofErr w:type="spellEnd"/>
+      <w:r>
+        <w:rPr>
+          <w:rFonts w:ascii="Consolas" w:eastAsia="Times New Roman" w:hAnsi="Consolas" w:cs="Times New Roman"/>
+          <w:color w:val="D4D4D4"/>
+          <w:kern w:val="0"/>
+          <w:sz w:val="18"/>
+          <w:szCs w:val="18"/>
+          <w:lang w:eastAsia="pt-BR"/>
+          <w14:ligatures w14:val="none"/>
+        </w:rPr>
+        <w:t xml:space="preserve"> </w:t>
+      </w:r>
+      <w:r>
+        <w:rPr>
+          <w:rFonts w:ascii="Consolas" w:eastAsia="Times New Roman" w:hAnsi="Consolas" w:cs="Times New Roman"/>
+          <w:color w:val="CE9178"/>
+          <w:kern w:val="0"/>
+          <w:sz w:val="18"/>
+          <w:szCs w:val="18"/>
+          <w:lang w:eastAsia="pt-BR"/>
+          <w14:ligatures w14:val="none"/>
+        </w:rPr>
+        <w:t>'&lt;</w:t>
+      </w:r>
+      <w:proofErr w:type="spellStart"/>
+      <w:r>
+        <w:rPr>
+          <w:rFonts w:ascii="Consolas" w:eastAsia="Times New Roman" w:hAnsi="Consolas" w:cs="Times New Roman"/>
+          <w:color w:val="CE9178"/>
+          <w:kern w:val="0"/>
+          <w:sz w:val="18"/>
+          <w:szCs w:val="18"/>
+          <w:lang w:eastAsia="pt-BR"/>
+          <w14:ligatures w14:val="none"/>
+        </w:rPr>
+        <w:t>pre</w:t>
+      </w:r>
+      <w:proofErr w:type="spellEnd"/>
+      <w:r>
+        <w:rPr>
+          <w:rFonts w:ascii="Consolas" w:eastAsia="Times New Roman" w:hAnsi="Consolas" w:cs="Times New Roman"/>
+          <w:color w:val="CE9178"/>
+          <w:kern w:val="0"/>
+          <w:sz w:val="18"/>
+          <w:szCs w:val="18"/>
+          <w:lang w:eastAsia="pt-BR"/>
+          <w14:ligatures w14:val="none"/>
+        </w:rPr>
+        <w:t>&gt;'</w:t>
+      </w:r>
+      <w:r>
+        <w:rPr>
+          <w:rFonts w:ascii="Consolas" w:eastAsia="Times New Roman" w:hAnsi="Consolas" w:cs="Times New Roman"/>
+          <w:color w:val="D4D4D4"/>
+          <w:kern w:val="0"/>
+          <w:sz w:val="18"/>
+          <w:szCs w:val="18"/>
+          <w:lang w:eastAsia="pt-BR"/>
+          <w14:ligatures w14:val="none"/>
+        </w:rPr>
+        <w:t>;</w:t>
+      </w:r>
+    </w:p>
+    <w:p>
+      <w:pPr>
+        <w:shd w:val="clear" w:color="auto" w:fill="1F1F1F"/>
+        <w:spacing w:after="0" w:line="240" w:lineRule="auto"/>
+        <w:rPr>
+          <w:rFonts w:ascii="Consolas" w:eastAsia="Times New Roman" w:hAnsi="Consolas" w:cs="Times New Roman"/>
+          <w:color w:val="CCCCCC"/>
+          <w:kern w:val="0"/>
+          <w:sz w:val="18"/>
+          <w:szCs w:val="18"/>
+          <w:lang w:eastAsia="pt-BR"/>
+          <w14:ligatures w14:val="none"/>
+        </w:rPr>
+      </w:pPr>
+      <w:r>
+        <w:rPr>
+          <w:rFonts w:ascii="Consolas" w:eastAsia="Times New Roman" w:hAnsi="Consolas" w:cs="Times New Roman"/>
+          <w:color w:val="D4D4D4"/>
+          <w:kern w:val="0"/>
+          <w:sz w:val="18"/>
+          <w:szCs w:val="18"/>
+          <w:lang w:eastAsia="pt-BR"/>
+          <w14:ligatures w14:val="none"/>
+        </w:rPr>
+        <w:t xml:space="preserve">        </w:t>
+      </w:r>
+      <w:proofErr w:type="spellStart"/>
+      <w:r>
+        <w:rPr>
+          <w:rFonts w:ascii="Consolas" w:eastAsia="Times New Roman" w:hAnsi="Consolas" w:cs="Times New Roman"/>
+          <w:color w:val="DCDCAA"/>
+          <w:kern w:val="0"/>
+          <w:sz w:val="18"/>
+          <w:szCs w:val="18"/>
+          <w:lang w:eastAsia="pt-BR"/>
+          <w14:ligatures w14:val="none"/>
+        </w:rPr>
+        <w:t>print_r</w:t>
+      </w:r>
+      <w:proofErr w:type="spellEnd"/>
+      <w:r>
+        <w:rPr>
+          <w:rFonts w:ascii="Consolas" w:eastAsia="Times New Roman" w:hAnsi="Consolas" w:cs="Times New Roman"/>
+          <w:color w:val="D4D4D4"/>
+          <w:kern w:val="0"/>
+          <w:sz w:val="18"/>
+          <w:szCs w:val="18"/>
+          <w:lang w:eastAsia="pt-BR"/>
+          <w14:ligatures w14:val="none"/>
+        </w:rPr>
+        <w:t>(</w:t>
+      </w:r>
+      <w:r>
+        <w:rPr>
+          <w:rFonts w:ascii="Consolas" w:eastAsia="Times New Roman" w:hAnsi="Consolas" w:cs="Times New Roman"/>
+          <w:color w:val="9CDCFE"/>
+          <w:kern w:val="0"/>
+          <w:sz w:val="18"/>
+          <w:szCs w:val="18"/>
+          <w:lang w:eastAsia="pt-BR"/>
+          <w14:ligatures w14:val="none"/>
+        </w:rPr>
+        <w:t>$valor</w:t>
+      </w:r>
+      <w:r>
+        <w:rPr>
+          <w:rFonts w:ascii="Consolas" w:eastAsia="Times New Roman" w:hAnsi="Consolas" w:cs="Times New Roman"/>
+          <w:color w:val="D4D4D4"/>
+          <w:kern w:val="0"/>
+          <w:sz w:val="18"/>
+          <w:szCs w:val="18"/>
+          <w:lang w:eastAsia="pt-BR"/>
+          <w14:ligatures w14:val="none"/>
+        </w:rPr>
+        <w:t>);</w:t>
+      </w:r>
+    </w:p>
+    <w:p>
+      <w:pPr>
+        <w:shd w:val="clear" w:color="auto" w:fill="1F1F1F"/>
+        <w:spacing w:after="0" w:line="240" w:lineRule="auto"/>
+        <w:rPr>
+          <w:rFonts w:ascii="Consolas" w:eastAsia="Times New Roman" w:hAnsi="Consolas" w:cs="Times New Roman"/>
+          <w:color w:val="CCCCCC"/>
+          <w:kern w:val="0"/>
+          <w:sz w:val="18"/>
+          <w:szCs w:val="18"/>
+          <w:lang w:eastAsia="pt-BR"/>
+          <w14:ligatures w14:val="none"/>
+        </w:rPr>
+      </w:pPr>
+      <w:r>
+        <w:rPr>
+          <w:rFonts w:ascii="Consolas" w:eastAsia="Times New Roman" w:hAnsi="Consolas" w:cs="Times New Roman"/>
+          <w:color w:val="D4D4D4"/>
+          <w:kern w:val="0"/>
+          <w:sz w:val="18"/>
+          <w:szCs w:val="18"/>
+          <w:lang w:eastAsia="pt-BR"/>
+          <w14:ligatures w14:val="none"/>
+        </w:rPr>
+        <w:t xml:space="preserve">        </w:t>
+      </w:r>
+      <w:proofErr w:type="spellStart"/>
+      <w:r>
+        <w:rPr>
+          <w:rFonts w:ascii="Consolas" w:eastAsia="Times New Roman" w:hAnsi="Consolas" w:cs="Times New Roman"/>
+          <w:color w:val="DCDCAA"/>
+          <w:kern w:val="0"/>
+          <w:sz w:val="18"/>
+          <w:szCs w:val="18"/>
+          <w:lang w:eastAsia="pt-BR"/>
+          <w14:ligatures w14:val="none"/>
+        </w:rPr>
+        <w:t>echo</w:t>
+      </w:r>
+      <w:proofErr w:type="spellEnd"/>
+      <w:r>
+        <w:rPr>
+          <w:rFonts w:ascii="Consolas" w:eastAsia="Times New Roman" w:hAnsi="Consolas" w:cs="Times New Roman"/>
+          <w:color w:val="D4D4D4"/>
+          <w:kern w:val="0"/>
+          <w:sz w:val="18"/>
+          <w:szCs w:val="18"/>
+          <w:lang w:eastAsia="pt-BR"/>
+          <w14:ligatures w14:val="none"/>
+        </w:rPr>
+        <w:t xml:space="preserve"> </w:t>
+      </w:r>
+      <w:r>
+        <w:rPr>
+          <w:rFonts w:ascii="Consolas" w:eastAsia="Times New Roman" w:hAnsi="Consolas" w:cs="Times New Roman"/>
+          <w:color w:val="CE9178"/>
+          <w:kern w:val="0"/>
+          <w:sz w:val="18"/>
+          <w:szCs w:val="18"/>
+          <w:lang w:eastAsia="pt-BR"/>
+          <w14:ligatures w14:val="none"/>
+        </w:rPr>
+        <w:t>'&lt;</w:t>
+      </w:r>
+      <w:proofErr w:type="spellStart"/>
+      <w:r>
+        <w:rPr>
+          <w:rFonts w:ascii="Consolas" w:eastAsia="Times New Roman" w:hAnsi="Consolas" w:cs="Times New Roman"/>
+          <w:color w:val="CE9178"/>
+          <w:kern w:val="0"/>
+          <w:sz w:val="18"/>
+          <w:szCs w:val="18"/>
+          <w:lang w:eastAsia="pt-BR"/>
+          <w14:ligatures w14:val="none"/>
+        </w:rPr>
+        <w:t>hr</w:t>
+      </w:r>
+      <w:proofErr w:type="spellEnd"/>
+      <w:r>
+        <w:rPr>
+          <w:rFonts w:ascii="Consolas" w:eastAsia="Times New Roman" w:hAnsi="Consolas" w:cs="Times New Roman"/>
+          <w:color w:val="CE9178"/>
+          <w:kern w:val="0"/>
+          <w:sz w:val="18"/>
+          <w:szCs w:val="18"/>
+          <w:lang w:eastAsia="pt-BR"/>
+          <w14:ligatures w14:val="none"/>
+        </w:rPr>
+        <w:t>&gt;'</w:t>
+      </w:r>
+      <w:r>
+        <w:rPr>
+          <w:rFonts w:ascii="Consolas" w:eastAsia="Times New Roman" w:hAnsi="Consolas" w:cs="Times New Roman"/>
+          <w:color w:val="D4D4D4"/>
+          <w:kern w:val="0"/>
+          <w:sz w:val="18"/>
+          <w:szCs w:val="18"/>
+          <w:lang w:eastAsia="pt-BR"/>
+          <w14:ligatures w14:val="none"/>
+        </w:rPr>
+        <w:t>;</w:t>
+      </w:r>
+    </w:p>
+    <w:p>
+      <w:pPr>
+        <w:shd w:val="clear" w:color="auto" w:fill="1F1F1F"/>
+        <w:spacing w:after="0" w:line="240" w:lineRule="auto"/>
+        <w:rPr>
+          <w:rFonts w:ascii="Consolas" w:eastAsia="Times New Roman" w:hAnsi="Consolas" w:cs="Times New Roman"/>
+          <w:color w:val="CCCCCC"/>
+          <w:kern w:val="0"/>
+          <w:sz w:val="18"/>
+          <w:szCs w:val="18"/>
+          <w:lang w:eastAsia="pt-BR"/>
+          <w14:ligatures w14:val="none"/>
+        </w:rPr>
+      </w:pPr>
+      <w:r>
+        <w:rPr>
+          <w:rFonts w:ascii="Consolas" w:eastAsia="Times New Roman" w:hAnsi="Consolas" w:cs="Times New Roman"/>
+          <w:color w:val="D4D4D4"/>
+          <w:kern w:val="0"/>
+          <w:sz w:val="18"/>
+          <w:szCs w:val="18"/>
+          <w:lang w:eastAsia="pt-BR"/>
+          <w14:ligatures w14:val="none"/>
+        </w:rPr>
+        <w:t xml:space="preserve">        </w:t>
+      </w:r>
+      <w:proofErr w:type="spellStart"/>
+      <w:r>
+        <w:rPr>
+          <w:rFonts w:ascii="Consolas" w:eastAsia="Times New Roman" w:hAnsi="Consolas" w:cs="Times New Roman"/>
+          <w:color w:val="DCDCAA"/>
+          <w:kern w:val="0"/>
+          <w:sz w:val="18"/>
+          <w:szCs w:val="18"/>
+          <w:lang w:eastAsia="pt-BR"/>
+          <w14:ligatures w14:val="none"/>
+        </w:rPr>
+        <w:t>echo</w:t>
+      </w:r>
+      <w:proofErr w:type="spellEnd"/>
+      <w:r>
+        <w:rPr>
+          <w:rFonts w:ascii="Consolas" w:eastAsia="Times New Roman" w:hAnsi="Consolas" w:cs="Times New Roman"/>
+          <w:color w:val="D4D4D4"/>
+          <w:kern w:val="0"/>
+          <w:sz w:val="18"/>
+          <w:szCs w:val="18"/>
+          <w:lang w:eastAsia="pt-BR"/>
+          <w14:ligatures w14:val="none"/>
+        </w:rPr>
+        <w:t xml:space="preserve"> </w:t>
+      </w:r>
+      <w:r>
+        <w:rPr>
+          <w:rFonts w:ascii="Consolas" w:eastAsia="Times New Roman" w:hAnsi="Consolas" w:cs="Times New Roman"/>
+          <w:color w:val="CE9178"/>
+          <w:kern w:val="0"/>
+          <w:sz w:val="18"/>
+          <w:szCs w:val="18"/>
+          <w:lang w:eastAsia="pt-BR"/>
+          <w14:ligatures w14:val="none"/>
+        </w:rPr>
+        <w:t>'&lt;/</w:t>
+      </w:r>
+      <w:proofErr w:type="spellStart"/>
+      <w:r>
+        <w:rPr>
+          <w:rFonts w:ascii="Consolas" w:eastAsia="Times New Roman" w:hAnsi="Consolas" w:cs="Times New Roman"/>
+          <w:color w:val="CE9178"/>
+          <w:kern w:val="0"/>
+          <w:sz w:val="18"/>
+          <w:szCs w:val="18"/>
+          <w:lang w:eastAsia="pt-BR"/>
+          <w14:ligatures w14:val="none"/>
+        </w:rPr>
+        <w:t>pre</w:t>
+      </w:r>
+      <w:proofErr w:type="spellEnd"/>
+      <w:r>
+        <w:rPr>
+          <w:rFonts w:ascii="Consolas" w:eastAsia="Times New Roman" w:hAnsi="Consolas" w:cs="Times New Roman"/>
+          <w:color w:val="CE9178"/>
+          <w:kern w:val="0"/>
+          <w:sz w:val="18"/>
+          <w:szCs w:val="18"/>
+          <w:lang w:eastAsia="pt-BR"/>
+          <w14:ligatures w14:val="none"/>
+        </w:rPr>
+        <w:t>&gt;'</w:t>
+      </w:r>
+      <w:r>
+        <w:rPr>
+          <w:rFonts w:ascii="Consolas" w:eastAsia="Times New Roman" w:hAnsi="Consolas" w:cs="Times New Roman"/>
+          <w:color w:val="D4D4D4"/>
+          <w:kern w:val="0"/>
+          <w:sz w:val="18"/>
+          <w:szCs w:val="18"/>
+          <w:lang w:eastAsia="pt-BR"/>
+          <w14:ligatures w14:val="none"/>
+        </w:rPr>
+        <w:t>;</w:t>
+      </w:r>
+    </w:p>
+    <w:p>
+      <w:pPr>
+        <w:shd w:val="clear" w:color="auto" w:fill="1F1F1F"/>
+        <w:spacing w:after="0" w:line="240" w:lineRule="auto"/>
+        <w:rPr>
+          <w:rFonts w:ascii="Consolas" w:eastAsia="Times New Roman" w:hAnsi="Consolas" w:cs="Times New Roman"/>
+          <w:color w:val="CCCCCC"/>
+          <w:kern w:val="0"/>
+          <w:sz w:val="18"/>
+          <w:szCs w:val="18"/>
+          <w:lang w:eastAsia="pt-BR"/>
+          <w14:ligatures w14:val="none"/>
+        </w:rPr>
+      </w:pPr>
+      <w:r>
+        <w:rPr>
+          <w:rFonts w:ascii="Consolas" w:eastAsia="Times New Roman" w:hAnsi="Consolas" w:cs="Times New Roman"/>
+          <w:color w:val="D4D4D4"/>
+          <w:kern w:val="0"/>
+          <w:sz w:val="18"/>
+          <w:szCs w:val="18"/>
+          <w:lang w:eastAsia="pt-BR"/>
+          <w14:ligatures w14:val="none"/>
+        </w:rPr>
+        <w:t>    }</w:t>
+      </w:r>
+    </w:p>
+    <w:p>
+      <w:pPr>
+        <w:jc w:val="both"/>
+        <w:rPr>
+          <w:rFonts w:ascii="Arial" w:hAnsi="Arial" w:cs="Arial"/>
+          <w:sz w:val="24"/>
+          <w:szCs w:val="24"/>
+        </w:rPr>
+      </w:pPr>
+    </w:p>
+    <w:p>
+      <w:pPr>
+        <w:jc w:val="both"/>
+        <w:rPr>
+          <w:rFonts w:ascii="Arial" w:hAnsi="Arial" w:cs="Arial"/>
+          <w:sz w:val="24"/>
+          <w:szCs w:val="24"/>
+        </w:rPr>
+      </w:pPr>
+      <w:r>
+        <w:rPr>
+          <w:rFonts w:ascii="Arial" w:hAnsi="Arial" w:cs="Arial"/>
+          <w:sz w:val="24"/>
+          <w:szCs w:val="24"/>
+        </w:rPr>
+        <w:t>Recupera apenas um valor de chave associativa:</w:t>
+      </w:r>
+    </w:p>
+    <w:p>
+      <w:pPr>
+        <w:shd w:val="clear" w:color="auto" w:fill="1F1F1F"/>
+        <w:spacing w:after="0" w:line="285" w:lineRule="atLeast"/>
+        <w:rPr>
+          <w:rFonts w:ascii="Consolas" w:eastAsia="Times New Roman" w:hAnsi="Consolas" w:cs="Times New Roman"/>
+          <w:color w:val="CCCCCC"/>
+          <w:kern w:val="0"/>
+          <w:sz w:val="21"/>
+          <w:szCs w:val="21"/>
+          <w:lang w:eastAsia="pt-BR"/>
+          <w14:ligatures w14:val="none"/>
+        </w:rPr>
+      </w:pPr>
+      <w:r>
+        <w:rPr>
+          <w:rFonts w:ascii="Consolas" w:eastAsia="Times New Roman" w:hAnsi="Consolas" w:cs="Times New Roman"/>
+          <w:color w:val="D4D4D4"/>
+          <w:kern w:val="0"/>
+          <w:sz w:val="21"/>
+          <w:szCs w:val="21"/>
+          <w:lang w:eastAsia="pt-BR"/>
+          <w14:ligatures w14:val="none"/>
+        </w:rPr>
+        <w:t> </w:t>
+      </w:r>
+      <w:proofErr w:type="spellStart"/>
+      <w:r>
+        <w:rPr>
+          <w:rFonts w:ascii="Consolas" w:eastAsia="Times New Roman" w:hAnsi="Consolas" w:cs="Times New Roman"/>
+          <w:color w:val="DCDCAA"/>
+          <w:kern w:val="0"/>
+          <w:sz w:val="21"/>
+          <w:szCs w:val="21"/>
+          <w:lang w:eastAsia="pt-BR"/>
+          <w14:ligatures w14:val="none"/>
+        </w:rPr>
+        <w:t>print_r</w:t>
+      </w:r>
+      <w:proofErr w:type="spellEnd"/>
+      <w:r>
+        <w:rPr>
+          <w:rFonts w:ascii="Consolas" w:eastAsia="Times New Roman" w:hAnsi="Consolas" w:cs="Times New Roman"/>
+          <w:color w:val="D4D4D4"/>
+          <w:kern w:val="0"/>
+          <w:sz w:val="21"/>
+          <w:szCs w:val="21"/>
+          <w:lang w:eastAsia="pt-BR"/>
+          <w14:ligatures w14:val="none"/>
+        </w:rPr>
+        <w:t>(</w:t>
+      </w:r>
+      <w:r>
+        <w:rPr>
+          <w:rFonts w:ascii="Consolas" w:eastAsia="Times New Roman" w:hAnsi="Consolas" w:cs="Times New Roman"/>
+          <w:color w:val="9CDCFE"/>
+          <w:kern w:val="0"/>
+          <w:sz w:val="21"/>
+          <w:szCs w:val="21"/>
+          <w:lang w:eastAsia="pt-BR"/>
+          <w14:ligatures w14:val="none"/>
+        </w:rPr>
+        <w:t>$valor</w:t>
+      </w:r>
+      <w:r>
+        <w:rPr>
+          <w:rFonts w:ascii="Consolas" w:eastAsia="Times New Roman" w:hAnsi="Consolas" w:cs="Times New Roman"/>
+          <w:color w:val="D4D4D4"/>
+          <w:kern w:val="0"/>
+          <w:sz w:val="21"/>
+          <w:szCs w:val="21"/>
+          <w:lang w:eastAsia="pt-BR"/>
+          <w14:ligatures w14:val="none"/>
+        </w:rPr>
+        <w:t>[</w:t>
+      </w:r>
+      <w:r>
+        <w:rPr>
+          <w:rFonts w:ascii="Consolas" w:eastAsia="Times New Roman" w:hAnsi="Consolas" w:cs="Times New Roman"/>
+          <w:color w:val="CE9178"/>
+          <w:kern w:val="0"/>
+          <w:sz w:val="21"/>
+          <w:szCs w:val="21"/>
+          <w:lang w:eastAsia="pt-BR"/>
+          <w14:ligatures w14:val="none"/>
+        </w:rPr>
+        <w:t>'nome'</w:t>
+      </w:r>
+      <w:r>
+        <w:rPr>
+          <w:rFonts w:ascii="Consolas" w:eastAsia="Times New Roman" w:hAnsi="Consolas" w:cs="Times New Roman"/>
+          <w:color w:val="D4D4D4"/>
+          <w:kern w:val="0"/>
+          <w:sz w:val="21"/>
+          <w:szCs w:val="21"/>
+          <w:lang w:eastAsia="pt-BR"/>
+          <w14:ligatures w14:val="none"/>
+        </w:rPr>
+        <w:t>]);</w:t>
+      </w:r>
+    </w:p>
+    <w:p>
+      <w:pPr>
+        <w:jc w:val="both"/>
+        <w:rPr>
+          <w:rFonts w:ascii="Arial" w:hAnsi="Arial" w:cs="Arial"/>
+          <w:sz w:val="24"/>
+          <w:szCs w:val="24"/>
+        </w:rPr>
+      </w:pPr>
     </w:p>
     <w:sectPr>
       <w:pgSz w:w="11906" w:h="16838"/>

</xml_diff>

<commit_message>
finalizando conteúdo + remocao do app
</commit_message>
<xml_diff>
--- a/php_pdo-mysql.docx
+++ b/php_pdo-mysql.docx
@@ -2341,7 +2341,7 @@
                     <pic:cNvPicPr/>
                   </pic:nvPicPr>
                   <pic:blipFill>
-                    <a:blip r:embed="rId6"/>
+                    <a:blip r:embed="rId7"/>
                     <a:stretch>
                       <a:fillRect/>
                     </a:stretch>
@@ -6563,7 +6563,7 @@
                     <pic:cNvPicPr/>
                   </pic:nvPicPr>
                   <pic:blipFill>
-                    <a:blip r:embed="rId7"/>
+                    <a:blip r:embed="rId8"/>
                     <a:stretch>
                       <a:fillRect/>
                     </a:stretch>
@@ -8389,7 +8389,7 @@
         </w:rPr>
         <w:t xml:space="preserve">&gt; </w:t>
       </w:r>
-      <w:hyperlink r:id="rId8" w:history="1">
+      <w:hyperlink r:id="rId9" w:history="1">
         <w:proofErr w:type="spellStart"/>
         <w:r>
           <w:rPr>
@@ -9017,7 +9017,7 @@
                     <pic:cNvPicPr/>
                   </pic:nvPicPr>
                   <pic:blipFill>
-                    <a:blip r:embed="rId9"/>
+                    <a:blip r:embed="rId10"/>
                     <a:stretch>
                       <a:fillRect/>
                     </a:stretch>
@@ -9662,16 +9662,6 @@
           <w:szCs w:val="24"/>
         </w:rPr>
       </w:pPr>
-    </w:p>
-    <w:p>
-      <w:pPr>
-        <w:jc w:val="both"/>
-        <w:rPr>
-          <w:rFonts w:ascii="Arial" w:hAnsi="Arial" w:cs="Arial"/>
-          <w:sz w:val="24"/>
-          <w:szCs w:val="24"/>
-        </w:rPr>
-      </w:pPr>
       <w:r>
         <w:rPr>
           <w:noProof/>
@@ -9692,7 +9682,7 @@
                     <pic:cNvPicPr/>
                   </pic:nvPicPr>
                   <pic:blipFill>
-                    <a:blip r:embed="rId10"/>
+                    <a:blip r:embed="rId11"/>
                     <a:stretch>
                       <a:fillRect/>
                     </a:stretch>
@@ -9901,7 +9891,7 @@
                     <pic:cNvPicPr/>
                   </pic:nvPicPr>
                   <pic:blipFill>
-                    <a:blip r:embed="rId11"/>
+                    <a:blip r:embed="rId12"/>
                     <a:stretch>
                       <a:fillRect/>
                     </a:stretch>
@@ -10153,7 +10143,6 @@
           <w:sz w:val="24"/>
           <w:szCs w:val="24"/>
         </w:rPr>
-        <w:lastRenderedPageBreak/>
         <w:t xml:space="preserve">Listando registros com </w:t>
       </w:r>
       <w:proofErr w:type="spellStart"/>
@@ -10184,6 +10173,7 @@
           <w:sz w:val="24"/>
           <w:szCs w:val="24"/>
         </w:rPr>
+        <w:lastRenderedPageBreak/>
         <w:t xml:space="preserve">Percorrer cada uma </w:t>
       </w:r>
       <w:proofErr w:type="spellStart"/>
@@ -10244,7 +10234,7 @@
                     <pic:cNvPicPr/>
                   </pic:nvPicPr>
                   <pic:blipFill>
-                    <a:blip r:embed="rId12"/>
+                    <a:blip r:embed="rId13"/>
                     <a:stretch>
                       <a:fillRect/>
                     </a:stretch>
@@ -10302,7 +10292,7 @@
                     <pic:cNvPicPr/>
                   </pic:nvPicPr>
                   <pic:blipFill>
-                    <a:blip r:embed="rId13"/>
+                    <a:blip r:embed="rId14"/>
                     <a:stretch>
                       <a:fillRect/>
                     </a:stretch>
@@ -11292,16 +11282,6 @@
         <w:jc w:val="both"/>
         <w:rPr>
           <w:rFonts w:ascii="Arial" w:hAnsi="Arial" w:cs="Arial"/>
-          <w:sz w:val="24"/>
-          <w:szCs w:val="24"/>
-        </w:rPr>
-      </w:pPr>
-    </w:p>
-    <w:p>
-      <w:pPr>
-        <w:jc w:val="both"/>
-        <w:rPr>
-          <w:rFonts w:ascii="Arial" w:hAnsi="Arial" w:cs="Arial"/>
           <w:b/>
           <w:bCs/>
           <w:sz w:val="24"/>
@@ -12835,6 +12815,17 @@
     </w:p>
     <w:p>
       <w:pPr>
+        <w:shd w:val="clear" w:color="auto" w:fill="1F1F1F"/>
+        <w:spacing w:after="0" w:line="240" w:lineRule="auto"/>
+        <w:rPr>
+          <w:rFonts w:ascii="Arial" w:hAnsi="Arial" w:cs="Arial"/>
+          <w:sz w:val="14"/>
+          <w:szCs w:val="14"/>
+        </w:rPr>
+      </w:pPr>
+    </w:p>
+    <w:p>
+      <w:pPr>
         <w:jc w:val="both"/>
         <w:rPr>
           <w:rFonts w:ascii="Arial" w:hAnsi="Arial" w:cs="Arial"/>
@@ -12842,23 +12833,12 @@
           <w:szCs w:val="24"/>
         </w:rPr>
       </w:pPr>
-    </w:p>
-    <w:p>
-      <w:pPr>
-        <w:jc w:val="both"/>
-        <w:rPr>
-          <w:rFonts w:ascii="Arial" w:hAnsi="Arial" w:cs="Arial"/>
-          <w:sz w:val="24"/>
-          <w:szCs w:val="24"/>
-        </w:rPr>
-      </w:pPr>
-      <w:r>
-        <w:rPr>
-          <w:rFonts w:ascii="Arial" w:hAnsi="Arial" w:cs="Arial"/>
-          <w:sz w:val="24"/>
-          <w:szCs w:val="24"/>
-        </w:rPr>
-        <w:lastRenderedPageBreak/>
+      <w:r>
+        <w:rPr>
+          <w:rFonts w:ascii="Arial" w:hAnsi="Arial" w:cs="Arial"/>
+          <w:sz w:val="24"/>
+          <w:szCs w:val="24"/>
+        </w:rPr>
         <w:t>SQL</w:t>
       </w:r>
       <w:r>
@@ -15270,7 +15250,6 @@
           <w:lang w:eastAsia="pt-BR"/>
           <w14:ligatures w14:val="none"/>
         </w:rPr>
-        <w:lastRenderedPageBreak/>
         <w:t xml:space="preserve">            </w:t>
       </w:r>
       <w:r>
@@ -15503,16 +15482,6 @@
           <w:rFonts w:ascii="Arial" w:hAnsi="Arial" w:cs="Arial"/>
           <w:b/>
           <w:bCs/>
-          <w:sz w:val="24"/>
-          <w:szCs w:val="24"/>
-        </w:rPr>
-      </w:pPr>
-    </w:p>
-    <w:p>
-      <w:pPr>
-        <w:jc w:val="both"/>
-        <w:rPr>
-          <w:rFonts w:ascii="Arial" w:hAnsi="Arial" w:cs="Arial"/>
           <w:sz w:val="24"/>
           <w:szCs w:val="24"/>
         </w:rPr>
@@ -16359,4 +16328,16 @@
     </a:ext>
   </a:extLst>
 </a:theme>
+</file>
+
+<file path=customXml/item1.xml><?xml version="1.0" encoding="utf-8"?>
+<b:Sources xmlns:b="http://schemas.openxmlformats.org/officeDocument/2006/bibliography" xmlns="http://schemas.openxmlformats.org/officeDocument/2006/bibliography" SelectedStyle="\APASixthEditionOfficeOnline.xsl" StyleName="APA" Version="6"/>
+</file>
+
+<file path=customXml/itemProps1.xml><?xml version="1.0" encoding="utf-8"?>
+<ds:datastoreItem xmlns:ds="http://schemas.openxmlformats.org/officeDocument/2006/customXml" ds:itemID="{4602183E-C766-41D2-BB6D-40F1BFD55585}">
+  <ds:schemaRefs>
+    <ds:schemaRef ds:uri="http://schemas.openxmlformats.org/officeDocument/2006/bibliography"/>
+  </ds:schemaRefs>
+</ds:datastoreItem>
 </file>
</xml_diff>